<commit_message>
checked manuscript with grammarly, made pdf
</commit_message>
<xml_diff>
--- a/communication/Hussey - 2023 - data is not available upon request.docx
+++ b/communication/Hussey - 2023 - data is not available upon request.docx
@@ -251,7 +251,7 @@
         <w:t>)</w:t>
       </w:r>
       <w:r>
-        <w:t>, indicating a lack of adherence with journals’ policies</w:t>
+        <w:t>, indicating a lack of adherence to journals' policies</w:t>
       </w:r>
       <w:r>
         <w:t>. Results r</w:t>
@@ -391,7 +391,7 @@
         <w:t xml:space="preserve"> available upon request. Naturally, policies also allow for situations where it is not possible to share the data for stated reasons. These policies therefore </w:t>
       </w:r>
       <w:r>
-        <w:t xml:space="preserve">build on the same principle that many funding organisations have built their data sharing policies around, namely that data should be “as open as possible, and as closed as necessary” </w:t>
+        <w:t xml:space="preserve">build on the same principle that many funding organisations have built their data-sharing policies around, namely that data should be "as open as possible, and as closed as necessary" </w:t>
       </w:r>
       <w:r>
         <w:fldChar w:fldCharType="begin"/>
@@ -521,7 +521,7 @@
         <w:t>The motivation for this study</w:t>
       </w:r>
       <w:r>
-        <w:t>, and the choice of the specific literature in which I examined,</w:t>
+        <w:t>, and the choice of the specific literature that I examined,</w:t>
       </w:r>
       <w:r>
         <w:t xml:space="preserve"> came from my own experience of the difficult</w:t>
@@ -548,7 +548,7 @@
         <w:rPr>
           <w:noProof/>
         </w:rPr>
-        <w:t>(IRAP; for reliability generalization meta-analysis see Hussey &amp; Drake, 2020)</w:t>
+        <w:t>(IRAP; for reliability generalisation meta-analysis see Hussey &amp; Drake, 2020)</w:t>
       </w:r>
       <w:r>
         <w:fldChar w:fldCharType="end"/>
@@ -662,10 +662,7 @@
     </w:p>
     <w:p>
       <w:r>
-        <w:t xml:space="preserve">Examination of the literature showed that this anecdotal experience was the norm rather than the exception </w:t>
-      </w:r>
-      <w:r>
-        <w:t xml:space="preserve">Over six decades ago, Wolin </w:t>
+        <w:t xml:space="preserve">Examination of the literature showed that this anecdotal experience was the norm rather than the exception Over six decades ago, Wolin </w:t>
       </w:r>
       <w:r>
         <w:fldChar w:fldCharType="begin"/>
@@ -686,15 +683,7 @@
         <w:fldChar w:fldCharType="end"/>
       </w:r>
       <w:r>
-        <w:t xml:space="preserve"> observed that only 24% of 37 articles published in APA journals, which had policies requiring data sharing upon request, actually shared data upon request. Nearly two decades ago, </w:t>
-      </w:r>
-      <w:proofErr w:type="spellStart"/>
-      <w:r>
-        <w:t>Wicherts</w:t>
-      </w:r>
-      <w:proofErr w:type="spellEnd"/>
-      <w:r>
-        <w:t xml:space="preserve"> et al. </w:t>
+        <w:t xml:space="preserve"> observed that only 24% of 37 articles published in APA journals, which had policies requiring data sharing upon request, actually shared data upon request. Nearly two decades ago, Wicherts et al. </w:t>
       </w:r>
       <w:r>
         <w:fldChar w:fldCharType="begin"/>
@@ -717,13 +706,8 @@
       <w:r>
         <w:t xml:space="preserve"> replicated this effect, observing that only 25.7% of 249 articles published in APA journals shared data upon request. More recently, </w:t>
       </w:r>
-      <w:proofErr w:type="spellStart"/>
-      <w:r>
-        <w:t>Tedersoo</w:t>
-      </w:r>
-      <w:proofErr w:type="spellEnd"/>
-      <w:r>
-        <w:t xml:space="preserve"> et al. </w:t>
+      <w:r>
+        <w:t xml:space="preserve">Tedersoo et al. </w:t>
       </w:r>
       <w:r>
         <w:fldChar w:fldCharType="begin"/>
@@ -777,7 +761,7 @@
         <w:t xml:space="preserve"> concluded that across 13 studies the observed rate of data sharing upon request ranges from 0% to 37% (no meta-analysis was conducted due to methodological differences between studies). Finally, rather than treating the rate of data </w:t>
       </w:r>
       <w:r>
-        <w:t>sharing upon request as a static property, Vines et al. (2014) demonstrated that it decays over time: for every one year increase in article age, the odds of the data set</w:t>
+        <w:t>sharing upon request as a static property, Vines et al. (2014) demonstrated that it decays over time: for every one-year increase in article age, the odds of the data set</w:t>
       </w:r>
       <w:r>
         <w:t xml:space="preserve"> </w:t>
@@ -800,15 +784,7 @@
         <w:t xml:space="preserve">and efficacy </w:t>
       </w:r>
       <w:r>
-        <w:t xml:space="preserve">of Data Availability Statements within the </w:t>
-      </w:r>
-      <w:proofErr w:type="spellStart"/>
-      <w:r>
-        <w:t>behavioral</w:t>
-      </w:r>
-      <w:proofErr w:type="spellEnd"/>
-      <w:r>
-        <w:t xml:space="preserve"> research community, finding a very low prevalence </w:t>
+        <w:t xml:space="preserve">of Data Availability Statements within the behavioral research community, finding a very low prevalence </w:t>
       </w:r>
       <w:r>
         <w:fldChar w:fldCharType="begin"/>
@@ -829,26 +805,10 @@
         <w:fldChar w:fldCharType="end"/>
       </w:r>
       <w:r>
-        <w:t xml:space="preserve">. However, this study was limited to the inspection of a single journal, the Journal of Contextual </w:t>
-      </w:r>
-      <w:proofErr w:type="spellStart"/>
-      <w:r>
-        <w:t>Behavioral</w:t>
-      </w:r>
-      <w:proofErr w:type="spellEnd"/>
-      <w:r>
-        <w:t xml:space="preserve"> Science. </w:t>
-      </w:r>
-      <w:r>
-        <w:t xml:space="preserve">This study seeks to provide convergent evidence via different means, by studying data sharing in publications using a task generated by and mostly used by the </w:t>
-      </w:r>
-      <w:proofErr w:type="spellStart"/>
-      <w:r>
-        <w:t>behavioral</w:t>
-      </w:r>
-      <w:proofErr w:type="spellEnd"/>
-      <w:r>
-        <w:t xml:space="preserve"> research community, agnostic to which journal it is published in. </w:t>
+        <w:t xml:space="preserve">. However, this study was limited to the inspection of a single journal, the Journal of Contextual Behavioral Science. </w:t>
+      </w:r>
+      <w:r>
+        <w:t xml:space="preserve">This study seeks to provide convergent evidence via different means, by studying data sharing in publications using a task generated by and mostly used by the behavioral research community, agnostic to which journal it is published in. </w:t>
       </w:r>
       <w:r>
         <w:t xml:space="preserve">This study goes beyond Lear et al. (2023) by studying whether Data Availability Statements translate into actual data sharing upon request. </w:t>
@@ -1045,16 +1005,8 @@
           <w:rPr>
             <w:rStyle w:val="Hyperlink"/>
           </w:rPr>
-          <w:t>osf.io/</w:t>
+          <w:t>osf.io/nugzb</w:t>
         </w:r>
-        <w:proofErr w:type="spellStart"/>
-        <w:r>
-          <w:rPr>
-            <w:rStyle w:val="Hyperlink"/>
-          </w:rPr>
-          <w:t>nugzb</w:t>
-        </w:r>
-        <w:proofErr w:type="spellEnd"/>
       </w:hyperlink>
       <w:r>
         <w:t>).</w:t>
@@ -1085,176 +1037,120 @@
         <w:rPr>
           <w:lang w:val="en-GB"/>
         </w:rPr>
-        <w:t xml:space="preserve">(i.e., those by the American APA: American Psychological Association, 2016; the German DPGs: </w:t>
-      </w:r>
-      <w:proofErr w:type="spellStart"/>
+        <w:t>(i.e., those by the American APA: American Psychological Association, 2016; the German DPGs: Deutschen Gesellschaft für Psychologie, 2022; and the British BPS: Oates et al., 2021)</w:t>
+      </w:r>
+      <w:r>
+        <w:fldChar w:fldCharType="end"/>
+      </w:r>
+      <w:r>
+        <w:t xml:space="preserve"> </w:t>
+      </w:r>
+      <w:r>
+        <w:t xml:space="preserve">prior to its conduction. </w:t>
+      </w:r>
+      <w:r>
+        <w:t xml:space="preserve">The consensus among these guidelines was that this work did not constitute “human subjects research” and therefore did not require approval. </w:t>
+      </w:r>
+      <w:r>
+        <w:t xml:space="preserve">Previous studies assessing data sharing upon request have adopted a similar position </w:t>
+      </w:r>
+      <w:r>
+        <w:fldChar w:fldCharType="begin"/>
+      </w:r>
+      <w:r>
+        <w:instrText xml:space="preserve"> ADDIN ZOTERO_ITEM CSL_CITATION {"citationID":"c5BHlRBv","properties":{"formattedCitation":"(e.g., Vines et al., 2014)","plainCitation":"(e.g., Vines et al., 2014)","noteIndex":0},"citationItems":[{"id":15608,"uris":["http://zotero.org/users/1687755/items/Y7IW8GAG"],"itemData":{"id":15608,"type":"article-journal","abstract":"Policies ensuring that research data are available on public archives are increasingly being implemented at the government [1], funding agency [2–4], and journal [5, 6] level. These policies are predicated on the idea that authors are poor stewards of their data, particularly over the long term [7], and indeed many studies have found that authors are often unable or unwilling to share their data [8–11]. However, there are no systematic estimates of how the availability of research data changes with time since publication. We therefore requested data sets from a relatively homogenous set of 516 articles published between 2 and 22 years ago, and found that availability of the data was strongly affected by article age. For papers where the authors gave the status of their data, the odds of a data set being extant fell by 17% per year. In addition, the odds that we could ﬁnd a working e-mail address for the ﬁrst, last, or corresponding author fell by 7% per year. Our results reinforce the notion that, in the long term, research data cannot be reliably preserved by individual researchers, and further demonstrate the urgent need for policies mandating data sharing via public archives.","container-title":"Current Biology","DOI":"10.1016/j.cub.2013.11.014","ISSN":"09609822","issue":"1","journalAbbreviation":"Current Biology","language":"en","page":"94-97","source":"DOI.org (Crossref)","title":"The Availability of Research Data Declines Rapidly with Article Age","volume":"24","author":[{"family":"Vines","given":"Timothy H."},{"family":"Albert","given":"Arianne Y.K."},{"family":"Andrew","given":"Rose L."},{"family":"Débarre","given":"Florence"},{"family":"Bock","given":"Dan G."},{"family":"Franklin","given":"Michelle T."},{"family":"Gilbert","given":"Kimberly J."},{"family":"Moore","given":"Jean-Sébastien"},{"family":"Renaut","given":"Sébastien"},{"family":"Rennison","given":"Diana J."}],"issued":{"date-parts":[["2014",1]]}},"label":"page","prefix":"e.g., "}],"schema":"https://github.com/citation-style-language/schema/raw/master/csl-citation.json"} </w:instrText>
+      </w:r>
+      <w:r>
+        <w:fldChar w:fldCharType="separate"/>
+      </w:r>
+      <w:r>
+        <w:rPr>
+          <w:noProof/>
+        </w:rPr>
+        <w:t>(e.g., Vines et al., 2014)</w:t>
+      </w:r>
+      <w:r>
+        <w:fldChar w:fldCharType="end"/>
+      </w:r>
+      <w:r>
+        <w:t xml:space="preserve">. </w:t>
+      </w:r>
+      <w:r>
+        <w:t xml:space="preserve">Meta-science research such as this is very similar to the conduction of a meta-analysis. </w:t>
+      </w:r>
+      <w:r>
+        <w:t xml:space="preserve">In most jurisdictions, including </w:t>
+      </w:r>
+      <w:r>
+        <w:t>that in which this work was conducted</w:t>
+      </w:r>
+      <w:r>
+        <w:t>, meta-analyses do not require ethical approval because they have no human subjects.</w:t>
+      </w:r>
+      <w:r>
+        <w:t xml:space="preserve"> </w:t>
+      </w:r>
+      <w:r>
+        <w:t>To draw a closer comparison</w:t>
+      </w:r>
+      <w:r>
+        <w:t xml:space="preserve"> that provides an intuition pump</w:t>
+      </w:r>
+      <w:r>
+        <w:t xml:space="preserve">: individual participant data meta-analyses (IPD-MA) involve contacting </w:t>
+      </w:r>
+      <w:r>
+        <w:t>authors of original studies</w:t>
+      </w:r>
+      <w:r>
+        <w:t xml:space="preserve"> for access to the participant level data, but also do not require ethical approval.</w:t>
+      </w:r>
+      <w:r>
+        <w:t xml:space="preserve"> The human subjects in an IPD-MA are the participants in the original studies, not the researchers being asked to share that data. </w:t>
+      </w:r>
+      <w:r>
+        <w:t xml:space="preserve">The act of contacting researchers </w:t>
+      </w:r>
+      <w:r>
+        <w:t>to ask them to share data</w:t>
+      </w:r>
+      <w:r>
+        <w:t xml:space="preserve">, </w:t>
+      </w:r>
+      <w:r>
+        <w:t xml:space="preserve">and </w:t>
+      </w:r>
+      <w:r>
+        <w:t xml:space="preserve">reporting the rate of data availability, involves no human subjects and therefore does not require ethical approval for human subjects research. Requiring ethical approval to request data from authors, or quantify the rate of availability, is not in line with any common </w:t>
+      </w:r>
+      <w:r>
+        <w:t xml:space="preserve">set of </w:t>
+      </w:r>
+      <w:r>
+        <w:t>ethical guideline</w:t>
+      </w:r>
+      <w:r>
+        <w:t xml:space="preserve">s </w:t>
+      </w:r>
+      <w:r>
+        <w:fldChar w:fldCharType="begin"/>
+      </w:r>
+      <w:r>
+        <w:instrText xml:space="preserve"> ADDIN ZOTERO_ITEM CSL_CITATION {"citationID":"fiFOnMxT","properties":{"formattedCitation":"(e.g., American Psychological Association, 2016; Deutschen Gesellschaft f\\uc0\\u252{}r Psychologie, 2022; Oates et al., 2021)","plainCitation":"(e.g., American Psychological Association, 2016; Deutschen Gesellschaft für Psychologie, 2022; Oates et al., 2021)","noteIndex":0},"citationItems":[{"id":15580,"uris":["http://zotero.org/users/1687755/items/XMCFEBZ4"],"itemData":{"id":15580,"type":"book","note":"publisher: APA","title":"Ethical principles of psychologists and code of conduct","URL":"https://www.apa.org/ethics/code","author":[{"literal":"American Psychological Association"}],"issued":{"date-parts":[["2016"]]}},"label":"page","prefix":"e.g., "},{"id":15589,"uris":["http://zotero.org/users/1687755/items/TQUK6FDZ"],"itemData":{"id":15589,"type":"book","title":"Berufsethische Richtlinien","URL":"https://www.dgps.de/die-dgps/aufgaben-und-ziele/berufsethische-richtlinien/","author":[{"literal":"Deutschen Gesellschaft für Psychologie"}],"issued":{"date-parts":[["2022"]]}},"label":"page"},{"id":15588,"uris":["http://zotero.org/users/1687755/items/5CI5CF26"],"itemData":{"id":15588,"type":"book","ISBN":"978-1-85433-792-4","language":"en","note":"page: bpsrep.2021.inf180\nDOI: 10.53841/bpsrep.2021.inf180","publisher":"British Psychological Society","source":"DOI.org (Crossref)","title":"BPS Code of Human Research Ethics","URL":"https://explore.bps.org.uk/lookup/doi/10.53841/bpsrep.2021.inf180","author":[{"family":"Oates","given":"John"},{"family":"Carpenter","given":"David"},{"family":"Fisher","given":"Martin"},{"family":"Goodson","given":"Simon"},{"family":"Hannah","given":"Beth"},{"family":"Kwiatkowski","given":"Richard"},{"family":"Prutton","given":"Kisane"},{"family":"Reeves","given":"Dawn"},{"family":"Wainwright","given":"Tony"}],"accessed":{"date-parts":[["2023",11,6]]},"issued":{"date-parts":[["2021",4]]}}}],"schema":"https://github.com/citation-style-language/schema/raw/master/csl-citation.json"} </w:instrText>
+      </w:r>
+      <w:r>
+        <w:fldChar w:fldCharType="separate"/>
+      </w:r>
       <w:r>
         <w:rPr>
           <w:lang w:val="en-GB"/>
         </w:rPr>
-        <w:t>Deutschen</w:t>
-      </w:r>
-      <w:proofErr w:type="spellEnd"/>
-      <w:r>
-        <w:rPr>
-          <w:lang w:val="en-GB"/>
-        </w:rPr>
-        <w:t xml:space="preserve"> Gesellschaft für </w:t>
-      </w:r>
-      <w:proofErr w:type="spellStart"/>
-      <w:r>
-        <w:rPr>
-          <w:lang w:val="en-GB"/>
-        </w:rPr>
-        <w:t>Psychologie</w:t>
-      </w:r>
-      <w:proofErr w:type="spellEnd"/>
-      <w:r>
-        <w:rPr>
-          <w:lang w:val="en-GB"/>
-        </w:rPr>
-        <w:t>, 2022; and the British BPS: Oates et al., 2021)</w:t>
+        <w:t>(e.g., American Psychological Association, 2016; Deutschen Gesellschaft für Psychologie, 2022; Oates et al., 2021)</w:t>
       </w:r>
       <w:r>
         <w:fldChar w:fldCharType="end"/>
       </w:r>
       <w:r>
-        <w:t xml:space="preserve"> </w:t>
-      </w:r>
-      <w:r>
-        <w:t xml:space="preserve">prior to its conduction. </w:t>
-      </w:r>
-      <w:r>
-        <w:t xml:space="preserve">The consensus among these guidelines was that this work did not constitute “human subjects research” and therefore did not require approval. </w:t>
-      </w:r>
-      <w:r>
-        <w:t xml:space="preserve">Previous studies assessing data sharing upon request have adopted a similar position </w:t>
-      </w:r>
-      <w:r>
-        <w:fldChar w:fldCharType="begin"/>
-      </w:r>
-      <w:r>
-        <w:instrText xml:space="preserve"> ADDIN ZOTERO_ITEM CSL_CITATION {"citationID":"c5BHlRBv","properties":{"formattedCitation":"(e.g., Vines et al., 2014)","plainCitation":"(e.g., Vines et al., 2014)","noteIndex":0},"citationItems":[{"id":15608,"uris":["http://zotero.org/users/1687755/items/Y7IW8GAG"],"itemData":{"id":15608,"type":"article-journal","abstract":"Policies ensuring that research data are available on public archives are increasingly being implemented at the government [1], funding agency [2–4], and journal [5, 6] level. These policies are predicated on the idea that authors are poor stewards of their data, particularly over the long term [7], and indeed many studies have found that authors are often unable or unwilling to share their data [8–11]. However, there are no systematic estimates of how the availability of research data changes with time since publication. We therefore requested data sets from a relatively homogenous set of 516 articles published between 2 and 22 years ago, and found that availability of the data was strongly affected by article age. For papers where the authors gave the status of their data, the odds of a data set being extant fell by 17% per year. In addition, the odds that we could ﬁnd a working e-mail address for the ﬁrst, last, or corresponding author fell by 7% per year. Our results reinforce the notion that, in the long term, research data cannot be reliably preserved by individual researchers, and further demonstrate the urgent need for policies mandating data sharing via public archives.","container-title":"Current Biology","DOI":"10.1016/j.cub.2013.11.014","ISSN":"09609822","issue":"1","journalAbbreviation":"Current Biology","language":"en","page":"94-97","source":"DOI.org (Crossref)","title":"The Availability of Research Data Declines Rapidly with Article Age","volume":"24","author":[{"family":"Vines","given":"Timothy H."},{"family":"Albert","given":"Arianne Y.K."},{"family":"Andrew","given":"Rose L."},{"family":"Débarre","given":"Florence"},{"family":"Bock","given":"Dan G."},{"family":"Franklin","given":"Michelle T."},{"family":"Gilbert","given":"Kimberly J."},{"family":"Moore","given":"Jean-Sébastien"},{"family":"Renaut","given":"Sébastien"},{"family":"Rennison","given":"Diana J."}],"issued":{"date-parts":[["2014",1]]}},"label":"page","prefix":"e.g., "}],"schema":"https://github.com/citation-style-language/schema/raw/master/csl-citation.json"} </w:instrText>
-      </w:r>
-      <w:r>
-        <w:fldChar w:fldCharType="separate"/>
-      </w:r>
-      <w:r>
-        <w:rPr>
-          <w:noProof/>
-        </w:rPr>
-        <w:t>(e.g., Vines et al., 2014)</w:t>
-      </w:r>
-      <w:r>
-        <w:fldChar w:fldCharType="end"/>
-      </w:r>
-      <w:r>
-        <w:t xml:space="preserve">. </w:t>
-      </w:r>
-      <w:r>
-        <w:t xml:space="preserve">Meta-science research such as this is very similar to the conduction of an meta-analysis. </w:t>
-      </w:r>
-      <w:r>
-        <w:t xml:space="preserve">In most jurisdictions, including </w:t>
-      </w:r>
-      <w:r>
-        <w:t>that in which this work was conducted</w:t>
-      </w:r>
-      <w:r>
-        <w:t>, meta-analyses do not require ethical approval because they have no human subjects.</w:t>
-      </w:r>
-      <w:r>
-        <w:t xml:space="preserve"> </w:t>
-      </w:r>
-      <w:r>
-        <w:t>To draw a closer comparison</w:t>
-      </w:r>
-      <w:r>
-        <w:t xml:space="preserve"> that provides an intuition pump</w:t>
-      </w:r>
-      <w:r>
-        <w:t xml:space="preserve">: individual participant data meta-analyses (IPD-MA) involve contacting </w:t>
-      </w:r>
-      <w:r>
-        <w:t>authors of original studies</w:t>
-      </w:r>
-      <w:r>
-        <w:t xml:space="preserve"> for access to the participant level data, but also do not require ethical approval.</w:t>
-      </w:r>
-      <w:r>
-        <w:t xml:space="preserve"> The human subjects in an IPD-MA are the participants in the original studies, not the researchers being asked to share that data. </w:t>
-      </w:r>
-      <w:r>
-        <w:t xml:space="preserve">The act of contacting researchers </w:t>
-      </w:r>
-      <w:r>
-        <w:t>to ask them to share data</w:t>
-      </w:r>
-      <w:r>
-        <w:t xml:space="preserve">, </w:t>
-      </w:r>
-      <w:r>
-        <w:t xml:space="preserve">and the </w:t>
-      </w:r>
-      <w:r>
-        <w:t xml:space="preserve">reporting the rate of data availability, involves no human subjects and therefore does not require ethical approval for human subjects research. Requiring ethical approval to request data from authors, or quantify the rate of availability, is not in line with any common </w:t>
-      </w:r>
-      <w:r>
-        <w:t xml:space="preserve">set of </w:t>
-      </w:r>
-      <w:r>
-        <w:t>ethical guideline</w:t>
-      </w:r>
-      <w:r>
-        <w:t xml:space="preserve">s </w:t>
-      </w:r>
-      <w:r>
-        <w:fldChar w:fldCharType="begin"/>
-      </w:r>
-      <w:r>
-        <w:instrText xml:space="preserve"> ADDIN ZOTERO_ITEM CSL_CITATION {"citationID":"fiFOnMxT","properties":{"formattedCitation":"(e.g., American Psychological Association, 2016; Deutschen Gesellschaft f\\uc0\\u252{}r Psychologie, 2022; Oates et al., 2021)","plainCitation":"(e.g., American Psychological Association, 2016; Deutschen Gesellschaft für Psychologie, 2022; Oates et al., 2021)","noteIndex":0},"citationItems":[{"id":15580,"uris":["http://zotero.org/users/1687755/items/XMCFEBZ4"],"itemData":{"id":15580,"type":"book","note":"publisher: APA","title":"Ethical principles of psychologists and code of conduct","URL":"https://www.apa.org/ethics/code","author":[{"literal":"American Psychological Association"}],"issued":{"date-parts":[["2016"]]}},"label":"page","prefix":"e.g., "},{"id":15589,"uris":["http://zotero.org/users/1687755/items/TQUK6FDZ"],"itemData":{"id":15589,"type":"book","title":"Berufsethische Richtlinien","URL":"https://www.dgps.de/die-dgps/aufgaben-und-ziele/berufsethische-richtlinien/","author":[{"literal":"Deutschen Gesellschaft für Psychologie"}],"issued":{"date-parts":[["2022"]]}},"label":"page"},{"id":15588,"uris":["http://zotero.org/users/1687755/items/5CI5CF26"],"itemData":{"id":15588,"type":"book","ISBN":"978-1-85433-792-4","language":"en","note":"page: bpsrep.2021.inf180\nDOI: 10.53841/bpsrep.2021.inf180","publisher":"British Psychological Society","source":"DOI.org (Crossref)","title":"BPS Code of Human Research Ethics","URL":"https://explore.bps.org.uk/lookup/doi/10.53841/bpsrep.2021.inf180","author":[{"family":"Oates","given":"John"},{"family":"Carpenter","given":"David"},{"family":"Fisher","given":"Martin"},{"family":"Goodson","given":"Simon"},{"family":"Hannah","given":"Beth"},{"family":"Kwiatkowski","given":"Richard"},{"family":"Prutton","given":"Kisane"},{"family":"Reeves","given":"Dawn"},{"family":"Wainwright","given":"Tony"}],"accessed":{"date-parts":[["2023",11,6]]},"issued":{"date-parts":[["2021",4]]}}}],"schema":"https://github.com/citation-style-language/schema/raw/master/csl-citation.json"} </w:instrText>
-      </w:r>
-      <w:r>
-        <w:fldChar w:fldCharType="separate"/>
-      </w:r>
-      <w:r>
-        <w:rPr>
-          <w:lang w:val="en-GB"/>
-        </w:rPr>
-        <w:t xml:space="preserve">(e.g., American Psychological Association, 2016; </w:t>
-      </w:r>
-      <w:proofErr w:type="spellStart"/>
-      <w:r>
-        <w:rPr>
-          <w:lang w:val="en-GB"/>
-        </w:rPr>
-        <w:t>Deutschen</w:t>
-      </w:r>
-      <w:proofErr w:type="spellEnd"/>
-      <w:r>
-        <w:rPr>
-          <w:lang w:val="en-GB"/>
-        </w:rPr>
-        <w:t xml:space="preserve"> Gesellschaft für </w:t>
-      </w:r>
-      <w:proofErr w:type="spellStart"/>
-      <w:r>
-        <w:rPr>
-          <w:lang w:val="en-GB"/>
-        </w:rPr>
-        <w:t>Psychologie</w:t>
-      </w:r>
-      <w:proofErr w:type="spellEnd"/>
-      <w:r>
-        <w:rPr>
-          <w:lang w:val="en-GB"/>
-        </w:rPr>
-        <w:t>, 2022; Oates et al., 2021)</w:t>
-      </w:r>
-      <w:r>
-        <w:fldChar w:fldCharType="end"/>
-      </w:r>
-      <w:r>
         <w:t>.  This manuscript does lightly summarise some of the types of reasons that people gave for not being able to share, but this is brief, anonymous, and descriptive</w:t>
       </w:r>
       <w:r>
@@ -1299,7 +1195,7 @@
         <w:t xml:space="preserve">represented </w:t>
       </w:r>
       <w:r>
-        <w:t>in the dataset have explicit data sharing policies that the authors agree</w:t>
+        <w:t>in the dataset have explicit data-sharing policies that the authors agree</w:t>
       </w:r>
       <w:r>
         <w:t>d to</w:t>
@@ -1379,7 +1275,7 @@
         <w:t xml:space="preserve"> 5 years </w:t>
       </w:r>
       <w:r>
-        <w:t>with a data sharing request</w:t>
+        <w:t>with a data-sharing request</w:t>
       </w:r>
       <w:r>
         <w:t xml:space="preserve">. </w:t>
@@ -1754,15 +1650,7 @@
               <w:jc w:val="left"/>
             </w:pPr>
             <w:r>
-              <w:t xml:space="preserve">Journal of Contextual </w:t>
-            </w:r>
-            <w:proofErr w:type="spellStart"/>
-            <w:r>
-              <w:t>Behavioral</w:t>
-            </w:r>
-            <w:proofErr w:type="spellEnd"/>
-            <w:r>
-              <w:t xml:space="preserve"> Science</w:t>
+              <w:t>Journal of Contextual Behavioral Science</w:t>
             </w:r>
           </w:p>
         </w:tc>
@@ -1891,13 +1779,8 @@
               <w:pStyle w:val="table"/>
               <w:jc w:val="left"/>
             </w:pPr>
-            <w:proofErr w:type="spellStart"/>
             <w:r>
-              <w:t>Behavior</w:t>
-            </w:r>
-            <w:proofErr w:type="spellEnd"/>
-            <w:r>
-              <w:t xml:space="preserve"> and Social Issues</w:t>
+              <w:t>Behavior and Social Issues</w:t>
             </w:r>
           </w:p>
         </w:tc>
@@ -2222,15 +2105,7 @@
               <w:jc w:val="left"/>
             </w:pPr>
             <w:r>
-              <w:t xml:space="preserve">Journal of </w:t>
-            </w:r>
-            <w:proofErr w:type="spellStart"/>
-            <w:r>
-              <w:t>Behavior</w:t>
-            </w:r>
-            <w:proofErr w:type="spellEnd"/>
-            <w:r>
-              <w:t xml:space="preserve"> Therapy and Experimental Psychiatry</w:t>
+              <w:t>Journal of Behavior Therapy and Experimental Psychiatry</w:t>
             </w:r>
           </w:p>
         </w:tc>
@@ -2477,7 +2352,7 @@
     </w:p>
     <w:p>
       <w:r>
-        <w:t xml:space="preserve">Interestingly, three of the top four journals have data sharing policies that require data sharing. </w:t>
+        <w:t xml:space="preserve">Interestingly, three of the top four journals have data-sharing policies that require data sharing. </w:t>
       </w:r>
       <w:r>
         <w:t xml:space="preserve">The Psychological Record requires data sharing except in circumstances that must be justified at </w:t>
@@ -2525,7 +2400,7 @@
         <w:t xml:space="preserve">The </w:t>
       </w:r>
       <w:r>
-        <w:t>International Journal of Psychology &amp; Psychological Therapy does not have a data sharing policy</w:t>
+        <w:t>International Journal of Psychology &amp; Psychological Therapy does not have a data-sharing policy</w:t>
       </w:r>
       <w:r>
         <w:t xml:space="preserve"> </w:t>
@@ -2552,29 +2427,13 @@
         <w:t xml:space="preserve">. The </w:t>
       </w:r>
       <w:r>
-        <w:t xml:space="preserve">Journal of Contextual </w:t>
-      </w:r>
-      <w:proofErr w:type="spellStart"/>
-      <w:r>
-        <w:t>Behavioral</w:t>
-      </w:r>
-      <w:proofErr w:type="spellEnd"/>
-      <w:r>
-        <w:t xml:space="preserve"> Science requires data sharing except in circumstances that must be justified at </w:t>
+        <w:t xml:space="preserve">Journal of Contextual Behavioral Science requires data sharing except in circumstances that must be justified at </w:t>
       </w:r>
       <w:r>
         <w:t xml:space="preserve">the </w:t>
       </w:r>
       <w:r>
-        <w:t xml:space="preserve">time of submission: “It is expected that all authors who publish in the Journal of Contextual </w:t>
-      </w:r>
-      <w:proofErr w:type="spellStart"/>
-      <w:r>
-        <w:t>Behavioral</w:t>
-      </w:r>
-      <w:proofErr w:type="spellEnd"/>
-      <w:r>
-        <w:t xml:space="preserve"> Science will share data upon reasonable request. Therefore, we ask authors who do not already have their data openly available to the public to include an author note indicating</w:t>
+        <w:t>time of submission: “It is expected that all authors who publish in the Journal of Contextual Behavioral Science will share data upon reasonable request. Therefore, we ask authors who do not already have their data openly available to the public to include an author note indicating</w:t>
       </w:r>
       <w:r>
         <w:t xml:space="preserve"> ‘</w:t>
@@ -2701,7 +2560,7 @@
         <w:t>2.3</w:t>
       </w:r>
       <w:r>
-        <w:t xml:space="preserve">%) contained a data sharing statement. Encouragingly, the proportion of articles increased from 0% in 2018 to 100% in 2022 (see Figure 1). It is worth noting that it is difficult to define a precise date when these policies came into effect. For example, from speaking </w:t>
+        <w:t xml:space="preserve">%) contained a data-sharing statement. Encouragingly, the proportion of articles increased from 0% in 2018 to 100% in 2022 (see Figure 1). It is worth noting that it is difficult to define a precise date when these policies came into effect. For example, from speaking </w:t>
       </w:r>
       <w:r>
         <w:t xml:space="preserve">to </w:t>
@@ -2713,7 +2572,7 @@
         <w:t>-</w:t>
       </w:r>
       <w:r>
-        <w:t xml:space="preserve">handling processes over time. Regardless, results demonstrate that data sharing statements have moved from absent to ubiquitous </w:t>
+        <w:t xml:space="preserve">handling processes over time. Regardless, results demonstrate that data-sharing statements have moved from absent to ubiquitous </w:t>
       </w:r>
       <w:r>
         <w:t>over</w:t>
@@ -2763,7 +2622,7 @@
           <w:noProof/>
         </w:rPr>
         <w:drawing>
-          <wp:inline distT="0" distB="0" distL="0" distR="0" wp14:anchorId="4F53DD83" wp14:editId="5F65C5BD">
+          <wp:inline distT="0" distB="0" distL="0" distR="0" wp14:anchorId="58A63656" wp14:editId="7B7F5888">
             <wp:extent cx="2723745" cy="1892429"/>
             <wp:effectExtent l="0" t="0" r="0" b="0"/>
             <wp:docPr id="1" name="Picture 1"/>
@@ -2815,13 +2674,7 @@
         <w:pStyle w:val="Heading2"/>
       </w:pPr>
       <w:r>
-        <w:t>Prevalence of d</w:t>
-      </w:r>
-      <w:r>
-        <w:t xml:space="preserve">ata sharing </w:t>
-      </w:r>
-      <w:r>
-        <w:t>upon request</w:t>
+        <w:t>Prevalence of data sharing upon request</w:t>
       </w:r>
     </w:p>
     <w:p>
@@ -2832,10 +2685,10 @@
         <w:t>sent</w:t>
       </w:r>
       <w:r>
-        <w:t xml:space="preserve"> a data </w:t>
-      </w:r>
-      <w:r>
-        <w:t xml:space="preserve">sharing </w:t>
+        <w:t xml:space="preserve"> a data</w:t>
+      </w:r>
+      <w:r>
+        <w:t xml:space="preserve">-sharing </w:t>
       </w:r>
       <w:r>
         <w:t xml:space="preserve">request to </w:t>
@@ -2860,16 +2713,8 @@
           <w:rPr>
             <w:rStyle w:val="Hyperlink"/>
           </w:rPr>
-          <w:t>osf.io/</w:t>
+          <w:t>osf.io/aetpq</w:t>
         </w:r>
-        <w:proofErr w:type="spellStart"/>
-        <w:r>
-          <w:rPr>
-            <w:rStyle w:val="Hyperlink"/>
-          </w:rPr>
-          <w:t>aetpq</w:t>
-        </w:r>
-        <w:proofErr w:type="spellEnd"/>
       </w:hyperlink>
       <w:r>
         <w:t xml:space="preserve">). In </w:t>
@@ -2881,7 +2726,7 @@
     </w:p>
     <w:p>
       <w:r>
-        <w:t>In some cases, authors replied that they could not allow data to be made public, in which cases I replied that I was also willing to obtain the data and not make it public. I also noted that I was willing to sign any data sharing agreements that authors felt were necessary.</w:t>
+        <w:t>In some cases, authors replied that they could not allow data to be made public, in which cases I replied that I was also willing to obtain the data and not make it public. I also noted that I was willing to sign any data-sharing agreements that authors felt were necessary.</w:t>
       </w:r>
       <w:r>
         <w:t xml:space="preserve"> The strategy was therefore to request data to make it openly available in the first instance, and to request it be shared with me but not made public as a fallback option.</w:t>
@@ -3007,10 +2852,7 @@
         <w:t>82.7</w:t>
       </w:r>
       <w:r>
-        <w:t>%</w:t>
-      </w:r>
-      <w:r>
-        <w:t xml:space="preserve"> of cases (</w:t>
+        <w:t>% of cases (</w:t>
       </w:r>
       <w:r>
         <w:t>43</w:t>
@@ -3117,7 +2959,7 @@
           <w14:ligatures w14:val="standardContextual"/>
         </w:rPr>
         <w:drawing>
-          <wp:inline distT="0" distB="0" distL="0" distR="0" wp14:anchorId="1601E5D0" wp14:editId="4D4C8462">
+          <wp:inline distT="0" distB="0" distL="0" distR="0" wp14:anchorId="5F744AB2" wp14:editId="0B628115">
             <wp:extent cx="2743835" cy="1906905"/>
             <wp:effectExtent l="0" t="0" r="0" b="0"/>
             <wp:docPr id="1520440358" name="Picture 1"/>
@@ -3225,7 +3067,7 @@
     </w:p>
     <w:p>
       <w:r>
-        <w:t>Three articles’ data sharing statements represented claims of actual data sharing</w:t>
+        <w:t>Three articles' data-sharing statements represented claims of actual data sharing</w:t>
       </w:r>
       <w:r>
         <w:t xml:space="preserve"> at </w:t>
@@ -3243,10 +3085,7 @@
         <w:t xml:space="preserve"> data generated or analysed during this study are included in this article and its supplementary information files</w:t>
       </w:r>
       <w:r>
-        <w:t xml:space="preserve">”. However, no such supplementary materials were available on the journal’s website. </w:t>
-      </w:r>
-      <w:r>
-        <w:t xml:space="preserve">66.7% of articles with data sharing statements implying actual data sharing at </w:t>
+        <w:t xml:space="preserve">”. However, no such supplementary materials were available on the journal’s website. 66.7% of articles with data sharing statements implying actual data sharing at </w:t>
       </w:r>
       <w:r>
         <w:t xml:space="preserve">the </w:t>
@@ -3319,7 +3158,7 @@
         <w:t>data sharing.</w:t>
       </w:r>
       <w:r>
-        <w:t xml:space="preserve"> In the below, I sometimes refer to the number of authors or cases of a given situation. It is important to note that these do not perfectly map on to the number of articles, because (a) some researchers were co-authors of many articles and conversely (b) sometimes more than one author replied to my emails regarding a given publication, and sometimes authors even contradicted one another regarding the existence of data or its </w:t>
+        <w:t xml:space="preserve"> In the below, I sometimes refer to the number of authors or cases of a given situation. It is important to note that these do not perfectly map onto the number of articles, because (a) some researchers were co-authors of many articles and conversely (b) sometimes more than one author replied to my emails regarding a given publication, and sometimes authors even contradicted one another regarding the existence of data or its </w:t>
       </w:r>
       <w:r>
         <w:t>shareability</w:t>
@@ -3383,7 +3222,7 @@
         <w:t>-</w:t>
       </w:r>
       <w:r>
-        <w:t>date details could be found online, from contacting their collaborators, or scouring social media.</w:t>
+        <w:t>date details could be found online, from contacting their collaborators or scouring social media.</w:t>
       </w:r>
       <w:r>
         <w:t xml:space="preserve"> </w:t>
@@ -3424,16 +3263,7 @@
     </w:p>
     <w:p>
       <w:r>
-        <w:t>In their replies to the data sharing request, m</w:t>
-      </w:r>
-      <w:r>
-        <w:t xml:space="preserve">ultiple authors </w:t>
-      </w:r>
-      <w:r>
-        <w:t xml:space="preserve">stated to </w:t>
-      </w:r>
-      <w:r>
-        <w:t>that they were on maternity leav</w:t>
+        <w:t>In their replies to the data-sharing request, multiple authors stated that they were on maternity leav</w:t>
       </w:r>
       <w:r>
         <w:t>e</w:t>
@@ -3549,10 +3379,7 @@
     </w:p>
     <w:p>
       <w:r>
-        <w:t xml:space="preserve">Sixteen </w:t>
-      </w:r>
-      <w:r>
-        <w:t xml:space="preserve">authors were initially responsive to my email and stated that I should instead contact </w:t>
+        <w:t xml:space="preserve">Sixteen authors were initially responsive to my email and stated that I should instead contact </w:t>
       </w:r>
       <w:r>
         <w:t>a different</w:t>
@@ -3570,7 +3397,7 @@
         <w:t xml:space="preserve"> </w:t>
       </w:r>
       <w:r>
-        <w:t xml:space="preserve">for the authors they suggested contacting (i.e., when I could not find working contact details myself). </w:t>
+        <w:t xml:space="preserve">for the authors they suggested contacting (i.e. when I could not find working contact details myself). </w:t>
       </w:r>
       <w:r>
         <w:t xml:space="preserve">Data ‘available upon request’ policies therefore leave us not </w:t>
@@ -3670,7 +3497,7 @@
         <w:t xml:space="preserve"> </w:t>
       </w:r>
       <w:r>
-        <w:t>stated that the data could not be shared ethical grounds</w:t>
+        <w:t>stated that the data could not be shared on ethical grounds</w:t>
       </w:r>
       <w:r>
         <w:t xml:space="preserve"> despite </w:t>
@@ -3706,7 +3533,7 @@
         <w:t xml:space="preserve">subsequently being made </w:t>
       </w:r>
       <w:r>
-        <w:t xml:space="preserve">public and that I was happy to sign any necessary data sharing agreement. However, in </w:t>
+        <w:t xml:space="preserve">public and that I was happy to sign any necessary data-sharing agreement. However, in </w:t>
       </w:r>
       <w:r>
         <w:t xml:space="preserve">three of these four cases, </w:t>
@@ -3774,70 +3601,10 @@
         <w:t xml:space="preserve"> other cases</w:t>
       </w:r>
       <w:r>
-        <w:t xml:space="preserve"> I was able to appeal to a Research Data Manager at the authors’ institutions and ask them to apply the university’s data sharing policy. In </w:t>
-      </w:r>
-      <w:r>
-        <w:t xml:space="preserve">one </w:t>
-      </w:r>
-      <w:r>
-        <w:t xml:space="preserve">of these cases, </w:t>
-      </w:r>
-      <w:r>
-        <w:t xml:space="preserve">the author </w:t>
-      </w:r>
-      <w:r>
-        <w:t>had been</w:t>
-      </w:r>
-      <w:r>
-        <w:t xml:space="preserve"> non</w:t>
-      </w:r>
-      <w:r>
-        <w:t>-</w:t>
-      </w:r>
-      <w:r>
-        <w:t>responsive to my emails</w:t>
-      </w:r>
-      <w:r>
-        <w:t xml:space="preserve">. In a second, the author replied to my emails but was ambiguous about sharing the data, and then stopped replying. In the </w:t>
-      </w:r>
-      <w:r>
-        <w:t xml:space="preserve">two </w:t>
-      </w:r>
-      <w:r>
-        <w:t xml:space="preserve">others, </w:t>
-      </w:r>
-      <w:r>
-        <w:t>the author</w:t>
-      </w:r>
-      <w:r>
-        <w:t>s</w:t>
-      </w:r>
-      <w:r>
-        <w:t xml:space="preserve"> </w:t>
-      </w:r>
-      <w:r>
-        <w:t xml:space="preserve">replied to my emails but </w:t>
-      </w:r>
-      <w:r>
-        <w:t>directed me to the Research Data Manager</w:t>
-      </w:r>
-      <w:r>
-        <w:t xml:space="preserve"> to work out the legalities and ethics of how data sharing could be accomplished. It is worth noting that, in all four of these cases, the authors had stated that data was available upon request, and both the journal and university policy required sharing, but apparently no actual mechanisms for data sharing had been put in place to accomplish this until my request. At time of writing, eight months after the first emails were sent, negotiations with the Research Data Manager regarding the specifics of the data sharing agreements are still ongoing</w:t>
-      </w:r>
-      <w:r>
-        <w:t xml:space="preserve"> for three of these cases. The terms of these data sharing agreements being debated set a remarkably high bar</w:t>
-      </w:r>
-      <w:r>
-        <w:t xml:space="preserve">, such as the requirement </w:t>
-      </w:r>
-      <w:r>
-        <w:t xml:space="preserve">the </w:t>
-      </w:r>
-      <w:r>
-        <w:t>data sharing agreement would need to be signed by the president of both of our respective universities</w:t>
-      </w:r>
-      <w:r>
-        <w:t xml:space="preserve"> (arguably not a scalable solution if data sharing was to be as commonplace as funders and journals wish it to be), and the use of the data would be limited to reproducing exactly the same analyses reported in the original publications and no others (therefore no robustness tests could be examined, nor could the data be reused for other purposes). The fourth case is apparently unresolvable as, despite university policy to (a) retain data and (b) share it upon request, because the researcher has moved institutions the university has little power to enforce its own policies.</w:t>
+        <w:t>, I was able to appeal to a Research Data Manager at the authors' institutions and ask them to apply the university's data sharing policy. In one of these cases, the author had been non-responsive to my emails. In a second, the author replied to my emails but was ambiguous about sharing the data, and then stopped replying. In the two others, the authors replied to my emails but directed me to the Research Data Manager to work out the legalities and ethics of how data sharing could be accomplished. It is worth noting that, in all four of these cases, the authors had stated that data was available upon request, and both the journal and university policy required sharing, but apparently no actual mechanisms for data sharing had been put in place to accomplish this until my request. At the time of writing, eight months after the first emails were sent, negotiations with the Research Data Manager regarding the specifics of the data-sharing agreements are still ongoing</w:t>
+      </w:r>
+      <w:r>
+        <w:t xml:space="preserve"> for three of these cases. The terms of these data-sharing agreements being debated set a remarkably high bar, such as the requirement the data-sharing agreement would need to be signed by the president of both of our respective universities (arguably not a scalable solution if data-sharing was to be as commonplace as funders and journals wish it to be), and the use of the data would be limited to reproducing exactly the same analyses reported in the original publications and no others (therefore no robustness tests could be examined, nor could the data be reused for other purposes). The fourth case is apparently unresolvable as, despite university policy to (a) retain data and (b) share it upon request, because the researcher has moved institutions the university has little power to enforce its own policies.</w:t>
       </w:r>
     </w:p>
     <w:p>
@@ -3978,7 +3745,7 @@
           <w:b/>
           <w:bCs/>
         </w:rPr>
-        <w:t>journal data sharing policies</w:t>
+        <w:t>journal data-sharing policies</w:t>
       </w:r>
       <w:r>
         <w:rPr>
@@ -3992,14 +3759,14 @@
           <w:b/>
           <w:bCs/>
         </w:rPr>
-        <w:t xml:space="preserve">nstitutional data </w:t>
+        <w:t>nstitutional data</w:t>
       </w:r>
       <w:r>
         <w:rPr>
           <w:b/>
           <w:bCs/>
         </w:rPr>
-        <w:t xml:space="preserve">sharing </w:t>
+        <w:t xml:space="preserve">-sharing </w:t>
       </w:r>
       <w:r>
         <w:rPr>
@@ -4040,7 +3807,7 @@
         <w:t xml:space="preserve"> </w:t>
       </w:r>
       <w:r>
-        <w:t xml:space="preserve">In addition to journals’ data sharing policies, </w:t>
+        <w:t xml:space="preserve">In addition to journals' data-sharing policies, </w:t>
       </w:r>
       <w:r>
         <w:t>institutions</w:t>
@@ -4049,11 +3816,11 @@
         <w:t>,</w:t>
       </w:r>
       <w:r>
-        <w:t xml:space="preserve"> and funding bodies increasingly also assert their own Research Data </w:t>
+        <w:t xml:space="preserve"> and funding bodies increasingly also assert their own </w:t>
       </w:r>
       <w:r>
         <w:lastRenderedPageBreak/>
-        <w:t xml:space="preserve">Management policies regarding the retention, storage, and access to data by </w:t>
+        <w:t xml:space="preserve">Research Data Management policies regarding the retention, storage, and access to data by </w:t>
       </w:r>
       <w:r>
         <w:t xml:space="preserve">those seeking to verify results. </w:t>
@@ -4068,7 +3835,7 @@
         <w:t xml:space="preserve">researchers were observed violating their institutions’ research data management policies. </w:t>
       </w:r>
       <w:r>
-        <w:t xml:space="preserve">This is a lower bound of the occurrence of this: no exhaustive search of institutions’ data retention and sharing policies was conducted, only the policies of institutes with a larger number of authors or IRAP publications were inspected. </w:t>
+        <w:t xml:space="preserve">This is a lower bound of the occurrence of this: no exhaustive search of institutions' data retention and sharing policies was conducted, and only the policies of institutes with a larger number of authors or IRAP publications were inspected. </w:t>
       </w:r>
       <w:r>
         <w:t>One</w:t>
@@ -4107,15 +3874,7 @@
         <w:t>a co-author</w:t>
       </w:r>
       <w:r>
-        <w:t xml:space="preserve"> of the Association for Contextual </w:t>
-      </w:r>
-      <w:proofErr w:type="spellStart"/>
-      <w:r>
-        <w:t>Behavioral</w:t>
-      </w:r>
-      <w:proofErr w:type="spellEnd"/>
-      <w:r>
-        <w:t xml:space="preserve"> Science’s recent Open Science recommendations report, which states “</w:t>
+        <w:t xml:space="preserve"> of the Association for Contextual Behavioral Science’s recent Open Science recommendations report, which states “</w:t>
       </w:r>
       <w:r>
         <w:rPr>
@@ -4148,7 +3907,7 @@
         <w:t xml:space="preserve">, </w:t>
       </w:r>
       <w:r>
-        <w:t>declined to sharing any data</w:t>
+        <w:t>declined to share any data</w:t>
       </w:r>
       <w:r>
         <w:t>.</w:t>
@@ -4204,7 +3963,7 @@
         <w:t xml:space="preserve"> </w:t>
       </w:r>
       <w:r>
-        <w:t>Data which we have never possessed cannot be shared, and should not be promised to readers upon request.</w:t>
+        <w:t>Data that we have never possessed cannot be shared, and should not be promised to readers upon request.</w:t>
       </w:r>
     </w:p>
     <w:p>
@@ -4263,15 +4022,7 @@
         <w:t xml:space="preserve">52 articles). </w:t>
       </w:r>
       <w:r>
-        <w:t xml:space="preserve">Results were therefore very similar to those observed over 60 years ago by </w:t>
-      </w:r>
-      <w:proofErr w:type="spellStart"/>
-      <w:r>
-        <w:t>Wolins</w:t>
-      </w:r>
-      <w:proofErr w:type="spellEnd"/>
-      <w:r>
-        <w:t xml:space="preserve"> </w:t>
+        <w:t xml:space="preserve">Results were therefore very similar to those observed over 60 years ago by Wolins </w:t>
       </w:r>
       <w:r>
         <w:fldChar w:fldCharType="begin"/>
@@ -4292,10 +4043,7 @@
         <w:fldChar w:fldCharType="end"/>
       </w:r>
       <w:r>
-        <w:t>.</w:t>
-      </w:r>
-      <w:r>
-        <w:t xml:space="preserve"> Hamilton et al.’s </w:t>
+        <w:t xml:space="preserve">. Hamilton et al.’s </w:t>
       </w:r>
       <w:r>
         <w:fldChar w:fldCharType="begin"/>
@@ -4426,7 +4174,7 @@
         <w:t xml:space="preserve"> </w:t>
       </w:r>
       <w:r>
-        <w:t xml:space="preserve">The top line conclusions of all previous studies covered in Hamilton et al.’s </w:t>
+        <w:t xml:space="preserve">The top-line conclusions of all previous studies covered in Hamilton et al.'s </w:t>
       </w:r>
       <w:r>
         <w:fldChar w:fldCharType="begin"/>
@@ -4447,28 +4195,10 @@
         <w:fldChar w:fldCharType="end"/>
       </w:r>
       <w:r>
-        <w:t xml:space="preserve"> review, and indeed the results of this study, are in close agreement: data sharing upon request occurs in the minority of cases. </w:t>
-      </w:r>
-      <w:r>
-        <w:t>However, precise estimates of the rate of data sharing as yet unknown. T</w:t>
-      </w:r>
-      <w:r>
-        <w:t xml:space="preserve">he generalisability of the current </w:t>
-      </w:r>
-      <w:r>
-        <w:t xml:space="preserve">estimate of data sharing upon request </w:t>
-      </w:r>
-      <w:r>
-        <w:t xml:space="preserve">to other areas of psychology, or indeed other areas of </w:t>
-      </w:r>
-      <w:r>
-        <w:t xml:space="preserve">science, is unknown at this time. </w:t>
-      </w:r>
-      <w:r>
-        <w:t xml:space="preserve">The recent systematic review of the rate of data sharing upon request by </w:t>
-      </w:r>
-      <w:r>
-        <w:t xml:space="preserve">Hamilton et al. </w:t>
+        <w:t xml:space="preserve"> review, and indeed the results of this study, are in close agreement: data sharing upon request occurs in the minority of cases. However, precise estimates of the rate of data sharing as yet unknown. The generalisability of the current estimate of data sharing upon request to </w:t>
+      </w:r>
+      <w:r>
+        <w:t xml:space="preserve">other areas of psychology, or indeed other areas of science, is unknown at this time. The recent systematic review of the rate of data sharing upon request by Hamilton et al. </w:t>
       </w:r>
       <w:r>
         <w:fldChar w:fldCharType="begin"/>
@@ -4495,7 +4225,7 @@
         <w:t xml:space="preserve">The estimate provided by this </w:t>
       </w:r>
       <w:r>
-        <w:t xml:space="preserve">study are perhaps more likely to correspond with (a) fields of similarly small size, (b) fields with comparable journal policies (e.g., requiring Data Availability Statements but not mandatory sharing at time of publication), and (c) studies considering a similar timeframe (e.g., publications within the last 5 years). </w:t>
+        <w:t xml:space="preserve">study is perhaps more likely to correspond with (a) fields of similarly small size, (b) fields with comparable journal policies (e.g., requiring Data Availability Statements but not mandatory sharing at the time of publication), and (c) studies considering a similar timeframe (e.g., publications within the last 5 years). </w:t>
       </w:r>
     </w:p>
     <w:p>
@@ -4588,16 +4318,16 @@
         <w:t>the fact that I was acquainted with many of the authors prior to contacting them for their data</w:t>
       </w:r>
       <w:r>
-        <w:t xml:space="preserve"> may have leant a degree of ecological validity to the request: within </w:t>
+        <w:t xml:space="preserve"> may have lent a degree of ecological validity to the request: within </w:t>
       </w:r>
       <w:r>
         <w:t xml:space="preserve">many </w:t>
       </w:r>
       <w:r>
-        <w:t xml:space="preserve">small </w:t>
-      </w:r>
-      <w:r>
-        <w:t xml:space="preserve">to medium sized </w:t>
+        <w:t>small</w:t>
+      </w:r>
+      <w:r>
+        <w:t xml:space="preserve">-to-medium-sized </w:t>
       </w:r>
       <w:r>
         <w:t>field</w:t>
@@ -4614,13 +4344,8 @@
       <w:r>
         <w:t xml:space="preserve">To the best of my knowledge, only one previous study has examined this question: </w:t>
       </w:r>
-      <w:proofErr w:type="spellStart"/>
-      <w:r>
-        <w:t>Tedersoo</w:t>
-      </w:r>
-      <w:proofErr w:type="spellEnd"/>
-      <w:r>
-        <w:t xml:space="preserve"> </w:t>
+      <w:r>
+        <w:t xml:space="preserve">Tedersoo </w:t>
       </w:r>
       <w:r>
         <w:fldChar w:fldCharType="begin"/>
@@ -4641,10 +4366,7 @@
         <w:fldChar w:fldCharType="end"/>
       </w:r>
       <w:r>
-        <w:t xml:space="preserve"> </w:t>
-      </w:r>
-      <w:r>
-        <w:t>examined data sharing upon request and quantified whether they were acquainted with the authors prior to the data requests they sent. An analysis of their open data suggest</w:t>
+        <w:t xml:space="preserve"> examined data sharing upon request and quantified whether they were acquainted with the authors prior to the data requests they sent. An analysis of their open data suggest</w:t>
       </w:r>
       <w:r>
         <w:t>s</w:t>
@@ -4735,7 +4457,7 @@
         <w:t xml:space="preserve">, and data sharing is not an end in itself. Data sharing merely (a) enables verifiability of published analyses, and (b) enables reuse for novel purposes. </w:t>
       </w:r>
       <w:r>
-        <w:t xml:space="preserve">Even when data is technically complete and shared, poor documentation (e.g., the absence of high quality codebooks) can limit the degree to which it can be used for verification or novel purposes </w:t>
+        <w:t xml:space="preserve">Even when data is technically complete and shared, poor documentation (e.g., the absence of high-quality codebooks) can limit the degree to which it can be used for verification or novel purposes </w:t>
       </w:r>
       <w:r>
         <w:fldChar w:fldCharType="begin"/>
@@ -4765,7 +4487,7 @@
         <w:t>Separately, r</w:t>
       </w:r>
       <w:r>
-        <w:t xml:space="preserve">ecent research has demonstrated that even when data and code is openly shared at the time of publication, the results of relatively few publications can be precisely reproduced </w:t>
+        <w:t xml:space="preserve">ecent research has demonstrated that even when data and code are openly shared at the time of publication, the results of relatively few publications can be precisely reproduced </w:t>
       </w:r>
       <w:r>
         <w:fldChar w:fldCharType="begin"/>
@@ -4780,21 +4502,7 @@
         <w:rPr>
           <w:lang w:val="en-GB"/>
         </w:rPr>
-        <w:t xml:space="preserve">(e.g., only 1 of 12 articles: </w:t>
-      </w:r>
-      <w:proofErr w:type="spellStart"/>
-      <w:r>
-        <w:rPr>
-          <w:lang w:val="en-GB"/>
-        </w:rPr>
-        <w:t>Crüwell</w:t>
-      </w:r>
-      <w:proofErr w:type="spellEnd"/>
-      <w:r>
-        <w:rPr>
-          <w:lang w:val="en-GB"/>
-        </w:rPr>
-        <w:t xml:space="preserve"> et al., 2022)</w:t>
+        <w:t>(e.g., only 1 of 12 articles: Crüwell et al., 2022)</w:t>
       </w:r>
       <w:r>
         <w:fldChar w:fldCharType="end"/>
@@ -4825,7 +4533,7 @@
         <w:t xml:space="preserve">of data sharing </w:t>
       </w:r>
       <w:r>
-        <w:t>is disappointing, the non-adhere to journals’ data sharing policies</w:t>
+        <w:t>is disappointing, the non-adherence to journals' data sharing policies</w:t>
       </w:r>
       <w:r>
         <w:t xml:space="preserve"> </w:t>
@@ -4855,11 +4563,11 @@
         <w:t xml:space="preserve">f authors are shown </w:t>
       </w:r>
       <w:r>
-        <w:t xml:space="preserve">to routinely disregard this specific journal policy (and in some cases also their institutional Research </w:t>
+        <w:t xml:space="preserve">to routinely disregard this specific journal policy </w:t>
       </w:r>
       <w:r>
         <w:lastRenderedPageBreak/>
-        <w:t xml:space="preserve">Data Management Policies and their own public positions on data sharing), </w:t>
+        <w:t xml:space="preserve">(and in some cases also their institutional Research Data Management Policies and their own public positions on data sharing), </w:t>
       </w:r>
       <w:r>
         <w:t xml:space="preserve">this raises the question: </w:t>
@@ -5208,7 +4916,10 @@
         <w:t xml:space="preserve">that are not adhered to or enforced in any way risks giving rise to </w:t>
       </w:r>
       <w:r>
-        <w:t xml:space="preserve">what is referred to as ‘Open Washing’: the appearance of transparency without adequate follow-through </w:t>
+        <w:t xml:space="preserve">what is referred </w:t>
+      </w:r>
+      <w:r>
+        <w:t xml:space="preserve">to as ‘Open Washing’: the appearance of transparency without adequate follow-through </w:t>
       </w:r>
       <w:r>
         <w:fldChar w:fldCharType="begin"/>
@@ -5238,10 +4949,7 @@
     <w:p/>
     <w:p>
       <w:r>
-        <w:t xml:space="preserve">One previous study examined the efficacy of changes in journal policy to require open at the time of publication. </w:t>
-      </w:r>
-      <w:r>
-        <w:t xml:space="preserve">Hardwicke et al. </w:t>
+        <w:t xml:space="preserve">One previous study examined the efficacy of changes in journal policy to require open at the time of publication. Hardwicke et al. </w:t>
       </w:r>
       <w:r>
         <w:fldChar w:fldCharType="begin"/>
@@ -5262,7 +4970,7 @@
         <w:fldChar w:fldCharType="end"/>
       </w:r>
       <w:r>
-        <w:t xml:space="preserve"> studied the impact of a change in policy at the journal Cognition from encouraging data sharing to mandating open data sharing at time of publication on the actual rate of data sharing. In one sense, results were encouraging: sharing of open data alongside the publication rose from 22% (of 104 articles) to 62% (of 136 articles). In another sense, it is somewhat dismaying that even a journal requirement to make data available prior to publication – a policy that is in principle enforceable by the journal, which could withhold publication until the requirement is met – did not produce universal data sharing.</w:t>
+        <w:t xml:space="preserve"> studied the impact of a change in policy at the journal Cognition from encouraging data sharing to mandating open data sharing at the time of publication on the actual rate of data sharing. In one sense, results were encouraging: sharing of open data alongside the publication rose from 22% (of 104 articles) to 62% (of 136 articles). In another sense, it is somewhat dismaying that even a journal requirement to make data available prior to publication – a policy that is in principle enforceable by the journal, which could withhold publication until the requirement is met – did not produce universal data sharing.</w:t>
       </w:r>
     </w:p>
     <w:p>
@@ -5333,7 +5041,7 @@
         <w:t>-</w:t>
       </w:r>
       <w:r>
-        <w:t>intensity data sharing interventions such as Data Availability Statements, it is possible that the act of conducting research such as this also acts as an intervention.</w:t>
+        <w:t>intensity data-sharing interventions such as Data Availability Statements, it is possible that the act of conducting research such as this also acts as an intervention.</w:t>
       </w:r>
       <w:r>
         <w:t xml:space="preserve"> Historically, the probability of being asked to share one</w:t>
@@ -5398,7 +5106,19 @@
         <w:t xml:space="preserve"> </w:t>
       </w:r>
       <w:r>
-        <w:t>Ian Hussey, Ruhr University Bochum, Germany (</w:t>
+        <w:t xml:space="preserve">Ian Hussey, </w:t>
+      </w:r>
+      <w:r>
+        <w:t>University of Bern</w:t>
+      </w:r>
+      <w:r>
+        <w:t xml:space="preserve">, </w:t>
+      </w:r>
+      <w:r>
+        <w:t xml:space="preserve">Switzerland </w:t>
+      </w:r>
+      <w:r>
+        <w:t>(</w:t>
       </w:r>
       <w:hyperlink r:id="rId16" w:history="1">
         <w:r>
@@ -5512,52 +5232,15 @@
       <w:pPr>
         <w:pStyle w:val="Bibliography"/>
       </w:pPr>
-      <w:proofErr w:type="spellStart"/>
-      <w:r>
-        <w:t>Crüwell</w:t>
-      </w:r>
-      <w:proofErr w:type="spellEnd"/>
-      <w:r>
-        <w:t xml:space="preserve">, S., </w:t>
-      </w:r>
-      <w:proofErr w:type="spellStart"/>
-      <w:r>
-        <w:t>Apthorp</w:t>
-      </w:r>
-      <w:proofErr w:type="spellEnd"/>
-      <w:r>
-        <w:t xml:space="preserve">, D., Baker, B. J., Colling, L. J., Elson, M., Geiger, S. J., </w:t>
-      </w:r>
-      <w:proofErr w:type="spellStart"/>
-      <w:r>
-        <w:t>Lobentanzer</w:t>
-      </w:r>
-      <w:proofErr w:type="spellEnd"/>
-      <w:r>
-        <w:t xml:space="preserve">, S., </w:t>
-      </w:r>
-      <w:proofErr w:type="spellStart"/>
-      <w:r>
-        <w:t>Monéger</w:t>
-      </w:r>
-      <w:proofErr w:type="spellEnd"/>
-      <w:r>
-        <w:t xml:space="preserve">, J., Patterson, A., Schwarzkopf, D. S., </w:t>
-      </w:r>
-      <w:proofErr w:type="spellStart"/>
-      <w:r>
-        <w:t>Zaneva</w:t>
-      </w:r>
-      <w:proofErr w:type="spellEnd"/>
-      <w:r>
-        <w:t xml:space="preserve">, M., &amp; Brown, N. J. L. (2022). </w:t>
+      <w:r>
+        <w:t xml:space="preserve">Crüwell, S., Apthorp, D., Baker, B. J., Colling, L. J., Elson, M., Geiger, S. J., Lobentanzer, S., Monéger, J., Patterson, A., Schwarzkopf, D. S., Zaneva, M., &amp; Brown, N. J. L. (2022). </w:t>
       </w:r>
       <w:r>
         <w:rPr>
           <w:i/>
           <w:iCs/>
         </w:rPr>
-        <w:t xml:space="preserve">What’s in a Badge? A Computational Reproducibility Investigation of the Open Data Badge Policy in </w:t>
+        <w:t xml:space="preserve">What’s in </w:t>
       </w:r>
       <w:r>
         <w:rPr>
@@ -5565,18 +5248,10 @@
           <w:iCs/>
         </w:rPr>
         <w:lastRenderedPageBreak/>
-        <w:t>one Issue of Psychological Science</w:t>
-      </w:r>
-      <w:r>
-        <w:t xml:space="preserve"> [Preprint]. </w:t>
-      </w:r>
-      <w:proofErr w:type="spellStart"/>
-      <w:r>
-        <w:t>PsyArXiv</w:t>
-      </w:r>
-      <w:proofErr w:type="spellEnd"/>
-      <w:r>
-        <w:t>. https://doi.org/10.31234/osf.io/729qt</w:t>
+        <w:t>a Badge? A Computational Reproducibility Investigation of the Open Data Badge Policy in one Issue of Psychological Science</w:t>
+      </w:r>
+      <w:r>
+        <w:t xml:space="preserve"> [Preprint]. PsyArXiv. https://doi.org/10.31234/osf.io/729qt</w:t>
       </w:r>
     </w:p>
     <w:p>
@@ -5586,21 +5261,8 @@
           <w:lang w:val="it-CH"/>
         </w:rPr>
       </w:pPr>
-      <w:proofErr w:type="spellStart"/>
-      <w:r>
-        <w:t>Deutschen</w:t>
-      </w:r>
-      <w:proofErr w:type="spellEnd"/>
-      <w:r>
-        <w:t xml:space="preserve"> Gesellschaft für </w:t>
-      </w:r>
-      <w:proofErr w:type="spellStart"/>
-      <w:r>
-        <w:t>Psychologie</w:t>
-      </w:r>
-      <w:proofErr w:type="spellEnd"/>
-      <w:r>
-        <w:t xml:space="preserve">. </w:t>
+      <w:r>
+        <w:t xml:space="preserve">Deutschen Gesellschaft für Psychologie. </w:t>
       </w:r>
       <w:r>
         <w:rPr>
@@ -5692,15 +5354,7 @@
         <w:pStyle w:val="Bibliography"/>
       </w:pPr>
       <w:r>
-        <w:t xml:space="preserve">Gilmore, R. O., Kennedy, J. L., &amp; Adolph, K. E. (2018). Practical Solutions for Sharing Data and Materials </w:t>
-      </w:r>
-      <w:proofErr w:type="gramStart"/>
-      <w:r>
-        <w:t>From</w:t>
-      </w:r>
-      <w:proofErr w:type="gramEnd"/>
-      <w:r>
-        <w:t xml:space="preserve"> Psychological Research. </w:t>
+        <w:t xml:space="preserve">Gilmore, R. O., Kennedy, J. L., &amp; Adolph, K. E. (2018). Practical Solutions for Sharing Data and Materials From Psychological Research. </w:t>
       </w:r>
       <w:r>
         <w:rPr>
@@ -5746,15 +5400,7 @@
         <w:pStyle w:val="Bibliography"/>
       </w:pPr>
       <w:r>
-        <w:t xml:space="preserve">Hallinan, D., Boehm, F., </w:t>
-      </w:r>
-      <w:proofErr w:type="spellStart"/>
-      <w:r>
-        <w:t>Külpmann</w:t>
-      </w:r>
-      <w:proofErr w:type="spellEnd"/>
-      <w:r>
-        <w:t xml:space="preserve">, A., &amp; Elson, M. (2023). Information Provision for Informed Consent Procedures in Psychological Research Under the General Data Protection Regulation: A Practical Guide. </w:t>
+        <w:t xml:space="preserve">Hallinan, D., Boehm, F., Külpmann, A., &amp; Elson, M. (2023). Information Provision for Informed Consent Procedures in Psychological Research Under the General Data Protection Regulation: A Practical Guide. </w:t>
       </w:r>
       <w:r>
         <w:rPr>
@@ -5810,31 +5456,7 @@
         <w:pStyle w:val="Bibliography"/>
       </w:pPr>
       <w:r>
-        <w:t xml:space="preserve">Hardwicke, T. E., Mathur, M. B., MacDonald, K., </w:t>
-      </w:r>
-      <w:proofErr w:type="spellStart"/>
-      <w:r>
-        <w:t>Nilsonne</w:t>
-      </w:r>
-      <w:proofErr w:type="spellEnd"/>
-      <w:r>
-        <w:t xml:space="preserve">, G., Banks, G. C., Kidwell, M. C., </w:t>
-      </w:r>
-      <w:proofErr w:type="spellStart"/>
-      <w:r>
-        <w:t>Hofelich</w:t>
-      </w:r>
-      <w:proofErr w:type="spellEnd"/>
-      <w:r>
-        <w:t xml:space="preserve"> Mohr, A., Clayton, E., Yoon, E. J., Henry Tessler, M., </w:t>
-      </w:r>
-      <w:proofErr w:type="spellStart"/>
-      <w:r>
-        <w:t>Lenne</w:t>
-      </w:r>
-      <w:proofErr w:type="spellEnd"/>
-      <w:r>
-        <w:t xml:space="preserve">, R. L., Altman, S., Long, B., &amp; Frank, M. C. (2018). Data availability, reusability, and analytic reproducibility: Evaluating the impact of a mandatory open data policy at the journal Cognition. </w:t>
+        <w:t xml:space="preserve">Hardwicke, T. E., Mathur, M. B., MacDonald, K., Nilsonne, G., Banks, G. C., Kidwell, M. C., Hofelich Mohr, A., Clayton, E., Yoon, E. J., Henry Tessler, M., Lenne, R. L., Altman, S., Long, B., &amp; Frank, M. C. (2018). Data availability, reusability, and analytic reproducibility: Evaluating the impact of a mandatory open data policy at the journal Cognition. </w:t>
       </w:r>
       <w:r>
         <w:rPr>
@@ -5861,21 +5483,8 @@
       <w:pPr>
         <w:pStyle w:val="Bibliography"/>
       </w:pPr>
-      <w:proofErr w:type="spellStart"/>
-      <w:r>
-        <w:t>Horstmann</w:t>
-      </w:r>
-      <w:proofErr w:type="spellEnd"/>
-      <w:r>
-        <w:t xml:space="preserve">, K. T., Arslan, R. C., &amp; </w:t>
-      </w:r>
-      <w:proofErr w:type="spellStart"/>
-      <w:r>
-        <w:t>Greiff</w:t>
-      </w:r>
-      <w:proofErr w:type="spellEnd"/>
-      <w:r>
-        <w:t xml:space="preserve">, S. (2020). Generating Codebooks to Ensure the Independent Use of Research Data. </w:t>
+      <w:r>
+        <w:t xml:space="preserve">Horstmann, K. T., Arslan, R. C., &amp; Greiff, S. (2020). Generating Codebooks to Ensure the Independent Use of Research Data. </w:t>
       </w:r>
       <w:r>
         <w:rPr>
@@ -5903,12 +5512,8 @@
         <w:pStyle w:val="Bibliography"/>
       </w:pPr>
       <w:r>
-        <w:t xml:space="preserve">Hussey, I. (2022). Reply to Barnes-Holmes &amp; Harte (2022) “The IRAP as a Measure of Implicit </w:t>
-      </w:r>
-      <w:r>
-        <w:t xml:space="preserve">Cognition: A Case of Frankenstein’s Monster.” </w:t>
-      </w:r>
-      <w:proofErr w:type="spellStart"/>
+        <w:t xml:space="preserve">Hussey, I. (2022). Reply to Barnes-Holmes &amp; Harte (2022) “The IRAP as a Measure of Implicit Cognition: A Case of Frankenstein’s Monster.” </w:t>
+      </w:r>
       <w:r>
         <w:rPr>
           <w:i/>
@@ -5916,7 +5521,6 @@
         </w:rPr>
         <w:t>PsyArXiv</w:t>
       </w:r>
-      <w:proofErr w:type="spellEnd"/>
       <w:r>
         <w:t>. https://doi.org/10.31234/osf.io/qmg6s</w:t>
       </w:r>
@@ -5933,36 +5537,56 @@
           <w:i/>
           <w:iCs/>
         </w:rPr>
-        <w:t xml:space="preserve">Journal of Contextual </w:t>
-      </w:r>
-      <w:proofErr w:type="spellStart"/>
+        <w:t>Journal of Contextual Behavioral Science</w:t>
+      </w:r>
+      <w:r>
+        <w:t xml:space="preserve">, </w:t>
+      </w:r>
       <w:r>
         <w:rPr>
           <w:i/>
           <w:iCs/>
         </w:rPr>
-        <w:t>Behavioral</w:t>
-      </w:r>
-      <w:proofErr w:type="spellEnd"/>
+        <w:t>29</w:t>
+      </w:r>
+      <w:r>
+        <w:t>, 86–97. https://doi.org/10.1016/j.jcbs.2023.06.008</w:t>
+      </w:r>
+    </w:p>
+    <w:p>
+      <w:pPr>
+        <w:pStyle w:val="Bibliography"/>
+      </w:pPr>
+      <w:r>
+        <w:t xml:space="preserve">Hussey, I., &amp; Drake, C. E. (2020). The Implicit Relational Assessment Procedure demonstrates poor internal consistency and test-retest reliability: A meta-analysis. </w:t>
+      </w:r>
       <w:r>
         <w:rPr>
           <w:i/>
           <w:iCs/>
         </w:rPr>
-        <w:t xml:space="preserve"> Science</w:t>
-      </w:r>
-      <w:r>
-        <w:t xml:space="preserve">, </w:t>
+        <w:t>PsyArXiv</w:t>
+      </w:r>
+      <w:r>
+        <w:t>. https://doi.org/10.31234/osf.io/ge3k7</w:t>
+      </w:r>
+    </w:p>
+    <w:p>
+      <w:pPr>
+        <w:pStyle w:val="Bibliography"/>
+      </w:pPr>
+      <w:r>
+        <w:t xml:space="preserve">International Journal of Psychology and Psychological Therapy. (2023). </w:t>
       </w:r>
       <w:r>
         <w:rPr>
           <w:i/>
           <w:iCs/>
         </w:rPr>
-        <w:t>29</w:t>
-      </w:r>
-      <w:r>
-        <w:t>, 86–97. https://doi.org/10.1016/j.jcbs.2023.06.008</w:t>
+        <w:t>Authors Guidelines</w:t>
+      </w:r>
+      <w:r>
+        <w:t>. https://www.ijpsy.com/normas.html</w:t>
       </w:r>
     </w:p>
     <w:p>
@@ -5970,19 +5594,17 @@
         <w:pStyle w:val="Bibliography"/>
       </w:pPr>
       <w:r>
-        <w:t xml:space="preserve">Hussey, I., &amp; Drake, C. E. (2020). The Implicit Relational Assessment Procedure demonstrates poor internal consistency and test-retest reliability: A meta-analysis. </w:t>
-      </w:r>
-      <w:proofErr w:type="spellStart"/>
+        <w:t xml:space="preserve">Journal of Contextual Behavioral Science. (2023). </w:t>
+      </w:r>
       <w:r>
         <w:rPr>
           <w:i/>
           <w:iCs/>
         </w:rPr>
-        <w:t>PsyArXiv</w:t>
-      </w:r>
-      <w:proofErr w:type="spellEnd"/>
-      <w:r>
-        <w:t>. https://doi.org/10.31234/osf.io/ge3k7</w:t>
+        <w:t>Guide for Authors</w:t>
+      </w:r>
+      <w:r>
+        <w:t>. https://www.ijpsy.com/normas.html</w:t>
       </w:r>
     </w:p>
     <w:p>
@@ -5990,43 +5612,27 @@
         <w:pStyle w:val="Bibliography"/>
       </w:pPr>
       <w:r>
-        <w:t xml:space="preserve">International Journal of Psychology and Psychological Therapy. (2023). </w:t>
+        <w:t xml:space="preserve">Lear, M. K., Spata, A., Tittler, M., Fishbein, J. N., Arch, J. J., &amp; Luoma, J. B. (2023). Transparency and reproducibility in the journal of contextual behavioral science: An audit study. </w:t>
       </w:r>
       <w:r>
         <w:rPr>
           <w:i/>
           <w:iCs/>
         </w:rPr>
-        <w:t>Authors Guidelines</w:t>
-      </w:r>
-      <w:r>
-        <w:t>. https://www.ijpsy.com/normas.html</w:t>
-      </w:r>
-    </w:p>
-    <w:p>
-      <w:pPr>
-        <w:pStyle w:val="Bibliography"/>
-      </w:pPr>
-      <w:r>
-        <w:t xml:space="preserve">Journal of Contextual </w:t>
-      </w:r>
-      <w:proofErr w:type="spellStart"/>
-      <w:r>
-        <w:t>Behavioral</w:t>
-      </w:r>
-      <w:proofErr w:type="spellEnd"/>
-      <w:r>
-        <w:t xml:space="preserve"> Science. (2023). </w:t>
+        <w:t>Journal of Contextual Behavioral Science</w:t>
+      </w:r>
+      <w:r>
+        <w:t xml:space="preserve">, </w:t>
       </w:r>
       <w:r>
         <w:rPr>
           <w:i/>
           <w:iCs/>
         </w:rPr>
-        <w:t>Guide for Authors</w:t>
-      </w:r>
-      <w:r>
-        <w:t>. https://www.ijpsy.com/normas.html</w:t>
+        <w:t>28</w:t>
+      </w:r>
+      <w:r>
+        <w:t>, 207–214. https://doi.org/10.1016/j.jcbs.2023.03.017</w:t>
       </w:r>
     </w:p>
     <w:p>
@@ -6034,62 +5640,42 @@
         <w:pStyle w:val="Bibliography"/>
       </w:pPr>
       <w:r>
-        <w:t xml:space="preserve">Lear, M. K., </w:t>
-      </w:r>
-      <w:proofErr w:type="spellStart"/>
-      <w:r>
-        <w:t>Spata</w:t>
-      </w:r>
-      <w:proofErr w:type="spellEnd"/>
-      <w:r>
-        <w:t xml:space="preserve">, A., </w:t>
-      </w:r>
-      <w:proofErr w:type="spellStart"/>
-      <w:r>
-        <w:t>Tittler</w:t>
-      </w:r>
-      <w:proofErr w:type="spellEnd"/>
-      <w:r>
-        <w:t xml:space="preserve">, M., Fishbein, J. N., Arch, J. J., &amp; </w:t>
-      </w:r>
-      <w:proofErr w:type="spellStart"/>
-      <w:r>
-        <w:t>Luoma</w:t>
-      </w:r>
-      <w:proofErr w:type="spellEnd"/>
-      <w:r>
-        <w:t xml:space="preserve">, J. B. (2023). Transparency and reproducibility in the journal of contextual </w:t>
-      </w:r>
-      <w:proofErr w:type="spellStart"/>
-      <w:r>
-        <w:t>behavioral</w:t>
-      </w:r>
-      <w:proofErr w:type="spellEnd"/>
-      <w:r>
-        <w:t xml:space="preserve"> science: An audit study. </w:t>
+        <w:t xml:space="preserve">Meyer, M. N. (2018). Practical Tips for Ethical Data Sharing. </w:t>
       </w:r>
       <w:r>
         <w:rPr>
           <w:i/>
           <w:iCs/>
         </w:rPr>
-        <w:t xml:space="preserve">Journal of Contextual </w:t>
-      </w:r>
-      <w:proofErr w:type="spellStart"/>
+        <w:t>Advances in Methods and Practices in Psychological Science</w:t>
+      </w:r>
+      <w:r>
+        <w:t xml:space="preserve">, </w:t>
+      </w:r>
       <w:r>
         <w:rPr>
           <w:i/>
           <w:iCs/>
         </w:rPr>
-        <w:t>Behavioral</w:t>
-      </w:r>
-      <w:proofErr w:type="spellEnd"/>
+        <w:t>1</w:t>
+      </w:r>
+      <w:r>
+        <w:t>(1), 131–144. https://doi.org/10.1177/2515245917747656</w:t>
+      </w:r>
+    </w:p>
+    <w:p>
+      <w:pPr>
+        <w:pStyle w:val="Bibliography"/>
+      </w:pPr>
+      <w:r>
+        <w:t xml:space="preserve">Minocher, R., Atmaca, S., Bavero, C., McElreath, R., &amp; Beheim, B. (2021). Estimating the reproducibility of social learning research published between 1955 and 2018. </w:t>
+      </w:r>
       <w:r>
         <w:rPr>
           <w:i/>
           <w:iCs/>
         </w:rPr>
-        <w:t xml:space="preserve"> Science</w:t>
+        <w:t>Royal Society Open Science</w:t>
       </w:r>
       <w:r>
         <w:t xml:space="preserve">, </w:t>
@@ -6099,10 +5685,10 @@
           <w:i/>
           <w:iCs/>
         </w:rPr>
-        <w:t>28</w:t>
-      </w:r>
-      <w:r>
-        <w:t>, 207–214. https://doi.org/10.1016/j.jcbs.2023.03.017</w:t>
+        <w:t>8</w:t>
+      </w:r>
+      <w:r>
+        <w:t>(9), 210450. https://doi.org/10.1098/rsos.210450</w:t>
       </w:r>
     </w:p>
     <w:p>
@@ -6110,14 +5696,14 @@
         <w:pStyle w:val="Bibliography"/>
       </w:pPr>
       <w:r>
-        <w:t xml:space="preserve">Meyer, M. N. (2018). Practical Tips for Ethical Data Sharing. </w:t>
+        <w:t xml:space="preserve">Nunes, L. (2021). Data Sharing for Greater Scientific Transparency. </w:t>
       </w:r>
       <w:r>
         <w:rPr>
           <w:i/>
           <w:iCs/>
         </w:rPr>
-        <w:t>Advances in Methods and Practices in Psychological Science</w:t>
+        <w:t>APS Observer</w:t>
       </w:r>
       <w:r>
         <w:t xml:space="preserve">, </w:t>
@@ -6127,75 +5713,46 @@
           <w:i/>
           <w:iCs/>
         </w:rPr>
-        <w:t>1</w:t>
-      </w:r>
-      <w:r>
-        <w:t>(1), 131–144. https://doi.org/10.1177/2515245917747656</w:t>
+        <w:t>34</w:t>
+      </w:r>
+      <w:r>
+        <w:t>. https://www.psychologicalscience.org/observer/data-sharing-methods</w:t>
       </w:r>
     </w:p>
     <w:p>
       <w:pPr>
         <w:pStyle w:val="Bibliography"/>
       </w:pPr>
-      <w:proofErr w:type="spellStart"/>
-      <w:r>
-        <w:t>Minocher</w:t>
-      </w:r>
-      <w:proofErr w:type="spellEnd"/>
-      <w:r>
-        <w:t xml:space="preserve">, R., </w:t>
-      </w:r>
-      <w:proofErr w:type="spellStart"/>
-      <w:r>
-        <w:t>Atmaca</w:t>
-      </w:r>
-      <w:proofErr w:type="spellEnd"/>
-      <w:r>
-        <w:t xml:space="preserve">, S., </w:t>
-      </w:r>
-      <w:proofErr w:type="spellStart"/>
-      <w:r>
-        <w:t>Bavero</w:t>
-      </w:r>
-      <w:proofErr w:type="spellEnd"/>
-      <w:r>
-        <w:t xml:space="preserve">, C., </w:t>
-      </w:r>
-      <w:proofErr w:type="spellStart"/>
-      <w:r>
-        <w:t>McElreath</w:t>
-      </w:r>
-      <w:proofErr w:type="spellEnd"/>
-      <w:r>
-        <w:t xml:space="preserve">, R., &amp; </w:t>
-      </w:r>
-      <w:proofErr w:type="spellStart"/>
-      <w:r>
-        <w:t>Beheim</w:t>
-      </w:r>
-      <w:proofErr w:type="spellEnd"/>
-      <w:r>
-        <w:t xml:space="preserve">, B. (2021). Estimating the reproducibility of social learning research published between 1955 and 2018. </w:t>
+      <w:r>
+        <w:t xml:space="preserve">Oates, J., Carpenter, D., Fisher, M., Goodson, S., Hannah, B., Kwiatkowski, R., Prutton, K., Reeves, D., &amp; Wainwright, T. (2021). </w:t>
       </w:r>
       <w:r>
         <w:rPr>
           <w:i/>
           <w:iCs/>
         </w:rPr>
-        <w:t>Royal Society Open Science</w:t>
-      </w:r>
-      <w:r>
-        <w:t xml:space="preserve">, </w:t>
+        <w:t>BPS Code of Human Research Ethics</w:t>
+      </w:r>
+      <w:r>
+        <w:t xml:space="preserve"> (p. bpsrep.2021.inf180). British Psychological Society. https://doi.org/10.53841/bpsrep.2021.inf180</w:t>
+      </w:r>
+    </w:p>
+    <w:p>
+      <w:pPr>
+        <w:pStyle w:val="Bibliography"/>
+      </w:pPr>
+      <w:r>
+        <w:t xml:space="preserve">Rogers, S. (2012, July 8). Data are or data is? </w:t>
       </w:r>
       <w:r>
         <w:rPr>
           <w:i/>
           <w:iCs/>
         </w:rPr>
-        <w:t>8</w:t>
-      </w:r>
-      <w:r>
-        <w:t>(9), 210450. https://doi.org/10.1098/rsos.210450</w:t>
+        <w:t>The Guardian</w:t>
+      </w:r>
+      <w:r>
+        <w:t>. https://www.theguardian.com/news/datablog/2010/jul/16/data-plural-singular</w:t>
       </w:r>
     </w:p>
     <w:p>
@@ -6203,14 +5760,14 @@
         <w:pStyle w:val="Bibliography"/>
       </w:pPr>
       <w:r>
-        <w:t xml:space="preserve">Nunes, L. (2021). Data Sharing for Greater Scientific Transparency. </w:t>
+        <w:t xml:space="preserve">Soderberg, C. K. (2018). Using OSF to share data: A step-by-step guide. </w:t>
       </w:r>
       <w:r>
         <w:rPr>
           <w:i/>
           <w:iCs/>
         </w:rPr>
-        <w:t>APS Observer</w:t>
+        <w:t>Advances in Methods and Practices in Psychological Science</w:t>
       </w:r>
       <w:r>
         <w:t xml:space="preserve">, </w:t>
@@ -6220,10 +5777,10 @@
           <w:i/>
           <w:iCs/>
         </w:rPr>
-        <w:t>34</w:t>
-      </w:r>
-      <w:r>
-        <w:t>. https://www.psychologicalscience.org/observer/data-sharing-methods</w:t>
+        <w:t>1</w:t>
+      </w:r>
+      <w:r>
+        <w:t>, 115–120. https://doi.org/10.1177/2515245918757689</w:t>
       </w:r>
     </w:p>
     <w:p>
@@ -6231,59 +5788,25 @@
         <w:pStyle w:val="Bibliography"/>
       </w:pPr>
       <w:r>
-        <w:t xml:space="preserve">Oates, J., Carpenter, D., Fisher, M., Goodson, S., Hannah, B., Kwiatkowski, R., </w:t>
-      </w:r>
-      <w:proofErr w:type="spellStart"/>
-      <w:r>
-        <w:t>Prutton</w:t>
-      </w:r>
-      <w:proofErr w:type="spellEnd"/>
-      <w:r>
-        <w:t xml:space="preserve">, K., Reeves, D., &amp; Wainwright, T. (2021). </w:t>
+        <w:t xml:space="preserve">Task Force on the Strategies and Tactics of Contextual Behavioral Science Research. (2021). </w:t>
       </w:r>
       <w:r>
         <w:rPr>
           <w:i/>
           <w:iCs/>
         </w:rPr>
-        <w:t>BPS Code of Human Research Ethics</w:t>
-      </w:r>
-      <w:r>
-        <w:t xml:space="preserve"> (p. </w:t>
-      </w:r>
-      <w:proofErr w:type="gramStart"/>
-      <w:r>
-        <w:t>bpsrep.2021.inf</w:t>
-      </w:r>
-      <w:proofErr w:type="gramEnd"/>
-      <w:r>
-        <w:t>180). British Psychological Society. https://doi.org/10.53841/bpsrep.2021.inf180</w:t>
-      </w:r>
-    </w:p>
-    <w:p>
-      <w:pPr>
-        <w:pStyle w:val="Bibliography"/>
-      </w:pPr>
-      <w:r>
-        <w:t xml:space="preserve">Rogers, S. (2012, July 8). Data are or data </w:t>
-      </w:r>
-      <w:proofErr w:type="gramStart"/>
-      <w:r>
-        <w:t>is?</w:t>
-      </w:r>
-      <w:proofErr w:type="gramEnd"/>
-      <w:r>
-        <w:t xml:space="preserve"> </w:t>
+        <w:t xml:space="preserve">Adoption of Open Science Recommendations | </w:t>
       </w:r>
       <w:r>
         <w:rPr>
           <w:i/>
           <w:iCs/>
         </w:rPr>
-        <w:t>The Guardian</w:t>
-      </w:r>
-      <w:r>
-        <w:t>. https://www.theguardian.com/news/datablog/2010/jul/16/data-plural-singular</w:t>
+        <w:lastRenderedPageBreak/>
+        <w:t>Association for Contextual Behavioral Science</w:t>
+      </w:r>
+      <w:r>
+        <w:t>. https://contextualscience.org/news/adoption_of_open_science_recommendations</w:t>
       </w:r>
     </w:p>
     <w:p>
@@ -6291,14 +5814,14 @@
         <w:pStyle w:val="Bibliography"/>
       </w:pPr>
       <w:r>
-        <w:t xml:space="preserve">Soderberg, C. K. (2018). Using OSF to share data: A step-by-step guide. </w:t>
+        <w:t xml:space="preserve">Tedersoo, L., Küngas, R., Oras, E., Köster, K., Eenmaa, H., Leijen, Ä., Pedaste, M., Raju, M., Astapova, A., Lukner, H., Kogermann, K., &amp; Sepp, T. (2021). Data sharing practices and data availability upon request differ across scientific disciplines. </w:t>
       </w:r>
       <w:r>
         <w:rPr>
           <w:i/>
           <w:iCs/>
         </w:rPr>
-        <w:t>Advances in Methods and Practices in Psychological Science</w:t>
+        <w:t>Scientific Data</w:t>
       </w:r>
       <w:r>
         <w:t xml:space="preserve">, </w:t>
@@ -6308,10 +5831,10 @@
           <w:i/>
           <w:iCs/>
         </w:rPr>
-        <w:t>1</w:t>
-      </w:r>
-      <w:r>
-        <w:t>, 115–120. https://doi.org/10.1177/2515245918757689</w:t>
+        <w:t>8</w:t>
+      </w:r>
+      <w:r>
+        <w:t>(1), Article 1. https://doi.org/10.1038/s41597-021-00981-0</w:t>
       </w:r>
     </w:p>
     <w:p>
@@ -6319,168 +5842,91 @@
         <w:pStyle w:val="Bibliography"/>
       </w:pPr>
       <w:r>
-        <w:t xml:space="preserve">Task Force on the Strategies and Tactics of Contextual </w:t>
-      </w:r>
-      <w:proofErr w:type="spellStart"/>
-      <w:r>
-        <w:t>Behavioral</w:t>
-      </w:r>
-      <w:proofErr w:type="spellEnd"/>
-      <w:r>
-        <w:t xml:space="preserve"> Science Research. (2021). </w:t>
+        <w:t xml:space="preserve">The Psychological Record. (2023). </w:t>
       </w:r>
       <w:r>
         <w:rPr>
           <w:i/>
           <w:iCs/>
         </w:rPr>
-        <w:t xml:space="preserve">Adoption of Open Science Recommendations | Association for Contextual </w:t>
-      </w:r>
-      <w:proofErr w:type="spellStart"/>
+        <w:t>Instructions for Authors</w:t>
+      </w:r>
+      <w:r>
+        <w:t>. Springer. https://www.springer.com/journal/40732/submission-guidelines</w:t>
+      </w:r>
+    </w:p>
+    <w:p>
+      <w:pPr>
+        <w:pStyle w:val="Bibliography"/>
+      </w:pPr>
+      <w:r>
+        <w:t xml:space="preserve">too, M. R., Nosek, B. A., Bishop, D. V. M., Button, K. S., Chambers, C. D., Percie du Sert, N., Simonsohn, U., Wagenmakers, E.-J., Ware, J. J., &amp; Ioannidis, J. P. A. (2017). A manifesto for reproducible science. </w:t>
+      </w:r>
       <w:r>
         <w:rPr>
           <w:i/>
           <w:iCs/>
         </w:rPr>
-        <w:t>Behavioral</w:t>
-      </w:r>
-      <w:proofErr w:type="spellEnd"/>
+        <w:t>Nature Human Behaviour</w:t>
+      </w:r>
+      <w:r>
+        <w:t xml:space="preserve">, </w:t>
+      </w:r>
       <w:r>
         <w:rPr>
           <w:i/>
           <w:iCs/>
         </w:rPr>
-        <w:t xml:space="preserve"> Science</w:t>
-      </w:r>
-      <w:r>
-        <w:t xml:space="preserve">. </w:t>
-      </w:r>
-      <w:r>
-        <w:lastRenderedPageBreak/>
-        <w:t>https://contextualscience.org/news/adoption_of_open_science_recommendations</w:t>
+        <w:t>1</w:t>
+      </w:r>
+      <w:r>
+        <w:t>(1), 0021. https://doi.org/10.1038/s41562-016-0021</w:t>
       </w:r>
     </w:p>
     <w:p>
       <w:pPr>
         <w:pStyle w:val="Bibliography"/>
       </w:pPr>
-      <w:proofErr w:type="spellStart"/>
-      <w:r>
-        <w:t>Tedersoo</w:t>
-      </w:r>
-      <w:proofErr w:type="spellEnd"/>
-      <w:r>
-        <w:t xml:space="preserve">, L., </w:t>
-      </w:r>
-      <w:proofErr w:type="spellStart"/>
-      <w:r>
-        <w:t>Küngas</w:t>
-      </w:r>
-      <w:proofErr w:type="spellEnd"/>
-      <w:r>
-        <w:t xml:space="preserve">, R., </w:t>
-      </w:r>
-      <w:proofErr w:type="spellStart"/>
-      <w:r>
-        <w:t>Oras</w:t>
-      </w:r>
-      <w:proofErr w:type="spellEnd"/>
-      <w:r>
-        <w:t xml:space="preserve">, E., </w:t>
-      </w:r>
-      <w:proofErr w:type="spellStart"/>
-      <w:r>
-        <w:t>Köster</w:t>
-      </w:r>
-      <w:proofErr w:type="spellEnd"/>
-      <w:r>
-        <w:t xml:space="preserve">, K., </w:t>
-      </w:r>
-      <w:proofErr w:type="spellStart"/>
-      <w:r>
-        <w:t>Eenmaa</w:t>
-      </w:r>
-      <w:proofErr w:type="spellEnd"/>
-      <w:r>
-        <w:t xml:space="preserve">, H., </w:t>
-      </w:r>
-      <w:proofErr w:type="spellStart"/>
-      <w:r>
-        <w:t>Leijen</w:t>
-      </w:r>
-      <w:proofErr w:type="spellEnd"/>
-      <w:r>
-        <w:t xml:space="preserve">, Ä., </w:t>
-      </w:r>
-      <w:proofErr w:type="spellStart"/>
-      <w:r>
-        <w:t>Pedaste</w:t>
-      </w:r>
-      <w:proofErr w:type="spellEnd"/>
-      <w:r>
-        <w:t xml:space="preserve">, M., Raju, M., </w:t>
-      </w:r>
-      <w:proofErr w:type="spellStart"/>
-      <w:r>
-        <w:t>Astapova</w:t>
-      </w:r>
-      <w:proofErr w:type="spellEnd"/>
-      <w:r>
-        <w:t xml:space="preserve">, A., </w:t>
-      </w:r>
-      <w:proofErr w:type="spellStart"/>
-      <w:r>
-        <w:t>Lukner</w:t>
-      </w:r>
-      <w:proofErr w:type="spellEnd"/>
-      <w:r>
-        <w:t xml:space="preserve">, H., </w:t>
-      </w:r>
-      <w:proofErr w:type="spellStart"/>
-      <w:r>
-        <w:t>Kogermann</w:t>
-      </w:r>
-      <w:proofErr w:type="spellEnd"/>
-      <w:r>
-        <w:t xml:space="preserve">, K., &amp; Sepp, T. (2021). Data sharing practices and data availability upon request differ across scientific disciplines. </w:t>
+      <w:r>
+        <w:t xml:space="preserve">Villum, C. (2014). </w:t>
       </w:r>
       <w:r>
         <w:rPr>
           <w:i/>
           <w:iCs/>
         </w:rPr>
-        <w:t>Scientific Data</w:t>
-      </w:r>
-      <w:r>
-        <w:t xml:space="preserve">, </w:t>
+        <w:t>“Open-washing” – The difference between opening your data and simply making them available – Open Knowledge Foundation blog</w:t>
+      </w:r>
+      <w:r>
+        <w:t>. https://blog.okfn.org/2014/03/10/open-washing-the-difference-between-opening-your-data-and-simply-making-them-available/</w:t>
+      </w:r>
+    </w:p>
+    <w:p>
+      <w:pPr>
+        <w:pStyle w:val="Bibliography"/>
+      </w:pPr>
+      <w:r>
+        <w:t xml:space="preserve">Vines, T. H., Albert, A. Y. K., Andrew, R. L., Débarre, F., Bock, D. G., Franklin, M. T., Gilbert, K. J., Moore, J.-S., Renaut, S., &amp; Rennison, D. J. (2014). The Availability of Research Data Declines Rapidly with Article Age. </w:t>
       </w:r>
       <w:r>
         <w:rPr>
           <w:i/>
           <w:iCs/>
         </w:rPr>
-        <w:t>8</w:t>
-      </w:r>
-      <w:r>
-        <w:t>(1), Article 1. https://doi.org/10.1038/s41597-021-00981-0</w:t>
-      </w:r>
-    </w:p>
-    <w:p>
-      <w:pPr>
-        <w:pStyle w:val="Bibliography"/>
-      </w:pPr>
-      <w:r>
-        <w:t xml:space="preserve">The Psychological Record. (2023). </w:t>
+        <w:t>Current Biology</w:t>
+      </w:r>
+      <w:r>
+        <w:t xml:space="preserve">, </w:t>
       </w:r>
       <w:r>
         <w:rPr>
           <w:i/>
           <w:iCs/>
         </w:rPr>
-        <w:t>Instructions for Authors</w:t>
-      </w:r>
-      <w:r>
-        <w:t>. Springer. https://www.springer.com/journal/40732/submission-guidelines</w:t>
+        <w:t>24</w:t>
+      </w:r>
+      <w:r>
+        <w:t>(1), 94–97. https://doi.org/10.1016/j.cub.2013.11.014</w:t>
       </w:r>
     </w:p>
     <w:p>
@@ -6488,54 +5934,14 @@
         <w:pStyle w:val="Bibliography"/>
       </w:pPr>
       <w:r>
-        <w:t xml:space="preserve">too, M. R., </w:t>
-      </w:r>
-      <w:proofErr w:type="spellStart"/>
-      <w:r>
-        <w:t>Nosek</w:t>
-      </w:r>
-      <w:proofErr w:type="spellEnd"/>
-      <w:r>
-        <w:t xml:space="preserve">, B. A., Bishop, D. V. M., Button, K. S., Chambers, C. D., </w:t>
-      </w:r>
-      <w:proofErr w:type="spellStart"/>
-      <w:r>
-        <w:t>Percie</w:t>
-      </w:r>
-      <w:proofErr w:type="spellEnd"/>
-      <w:r>
-        <w:t xml:space="preserve"> du </w:t>
-      </w:r>
-      <w:proofErr w:type="spellStart"/>
-      <w:r>
-        <w:t>Sert</w:t>
-      </w:r>
-      <w:proofErr w:type="spellEnd"/>
-      <w:r>
-        <w:t xml:space="preserve">, N., </w:t>
-      </w:r>
-      <w:proofErr w:type="spellStart"/>
-      <w:r>
-        <w:t>Simonsohn</w:t>
-      </w:r>
-      <w:proofErr w:type="spellEnd"/>
-      <w:r>
-        <w:t xml:space="preserve">, U., </w:t>
-      </w:r>
-      <w:proofErr w:type="spellStart"/>
-      <w:r>
-        <w:t>Wagenmakers</w:t>
-      </w:r>
-      <w:proofErr w:type="spellEnd"/>
-      <w:r>
-        <w:t xml:space="preserve">, E.-J., Ware, J. J., &amp; Ioannidis, J. P. A. (2017). A manifesto for reproducible science. </w:t>
+        <w:t xml:space="preserve">Wicherts, J. M., Borsboom, D., Kats, J., &amp; Molenaar, D. (2006). The poor availability of psychological research data for reanalysis. </w:t>
       </w:r>
       <w:r>
         <w:rPr>
           <w:i/>
           <w:iCs/>
         </w:rPr>
-        <w:t>Nature Human Behaviour</w:t>
+        <w:t>American Psychologist</w:t>
       </w:r>
       <w:r>
         <w:t xml:space="preserve">, </w:t>
@@ -6545,147 +5951,18 @@
           <w:i/>
           <w:iCs/>
         </w:rPr>
-        <w:t>1</w:t>
-      </w:r>
-      <w:r>
-        <w:t>(1), 0021. https://doi.org/10.1038/s41562-016-0021</w:t>
+        <w:t>61</w:t>
+      </w:r>
+      <w:r>
+        <w:t>(7), 726–728. https://doi.org/10.1037/0003-066X.61.7.726</w:t>
       </w:r>
     </w:p>
     <w:p>
       <w:pPr>
         <w:pStyle w:val="Bibliography"/>
       </w:pPr>
-      <w:proofErr w:type="spellStart"/>
-      <w:r>
-        <w:t>Villum</w:t>
-      </w:r>
-      <w:proofErr w:type="spellEnd"/>
-      <w:r>
-        <w:t xml:space="preserve">, C. (2014). </w:t>
-      </w:r>
-      <w:r>
-        <w:rPr>
-          <w:i/>
-          <w:iCs/>
-        </w:rPr>
-        <w:t>“Open-washing” – The difference between opening your data and simply making them available – Open Knowledge Foundation blog</w:t>
-      </w:r>
-      <w:r>
-        <w:t>. https://blog.okfn.org/2014/03/10/open-washing-the-difference-between-opening-your-data-and-simply-making-them-available/</w:t>
-      </w:r>
-    </w:p>
-    <w:p>
-      <w:pPr>
-        <w:pStyle w:val="Bibliography"/>
-      </w:pPr>
-      <w:r>
-        <w:t xml:space="preserve">Vines, T. H., Albert, A. Y. K., Andrew, R. L., </w:t>
-      </w:r>
-      <w:proofErr w:type="spellStart"/>
-      <w:r>
-        <w:t>Débarre</w:t>
-      </w:r>
-      <w:proofErr w:type="spellEnd"/>
-      <w:r>
-        <w:t xml:space="preserve">, F., Bock, D. G., Franklin, M. T., Gilbert, K. J., Moore, J.-S., </w:t>
-      </w:r>
-      <w:proofErr w:type="spellStart"/>
-      <w:r>
-        <w:t>Renaut</w:t>
-      </w:r>
-      <w:proofErr w:type="spellEnd"/>
-      <w:r>
-        <w:t xml:space="preserve">, S., &amp; </w:t>
-      </w:r>
-      <w:proofErr w:type="spellStart"/>
-      <w:r>
-        <w:t>Rennison</w:t>
-      </w:r>
-      <w:proofErr w:type="spellEnd"/>
-      <w:r>
-        <w:t xml:space="preserve">, D. J. (2014). The Availability of Research Data Declines Rapidly with Article Age. </w:t>
-      </w:r>
-      <w:r>
-        <w:rPr>
-          <w:i/>
-          <w:iCs/>
-        </w:rPr>
-        <w:t>Current Biology</w:t>
-      </w:r>
-      <w:r>
-        <w:t xml:space="preserve">, </w:t>
-      </w:r>
-      <w:r>
-        <w:rPr>
-          <w:i/>
-          <w:iCs/>
-        </w:rPr>
-        <w:t>24</w:t>
-      </w:r>
-      <w:r>
-        <w:t>(1), 94–97. https://doi.org/10.1016/j.cub.2013.11.014</w:t>
-      </w:r>
-    </w:p>
-    <w:p>
-      <w:pPr>
-        <w:pStyle w:val="Bibliography"/>
-      </w:pPr>
-      <w:proofErr w:type="spellStart"/>
-      <w:r>
-        <w:t>Wicherts</w:t>
-      </w:r>
-      <w:proofErr w:type="spellEnd"/>
-      <w:r>
-        <w:t xml:space="preserve">, J. M., </w:t>
-      </w:r>
-      <w:proofErr w:type="spellStart"/>
-      <w:r>
-        <w:t>Borsboom</w:t>
-      </w:r>
-      <w:proofErr w:type="spellEnd"/>
-      <w:r>
-        <w:t xml:space="preserve">, D., Kats, J., &amp; </w:t>
-      </w:r>
-      <w:proofErr w:type="spellStart"/>
-      <w:r>
-        <w:t>Molenaar</w:t>
-      </w:r>
-      <w:proofErr w:type="spellEnd"/>
-      <w:r>
-        <w:t xml:space="preserve">, D. (2006). The poor availability of psychological research data for reanalysis. </w:t>
-      </w:r>
-      <w:r>
-        <w:rPr>
-          <w:i/>
-          <w:iCs/>
-        </w:rPr>
-        <w:t>American Psychologist</w:t>
-      </w:r>
-      <w:r>
-        <w:t xml:space="preserve">, </w:t>
-      </w:r>
-      <w:r>
-        <w:rPr>
-          <w:i/>
-          <w:iCs/>
-        </w:rPr>
-        <w:t>61</w:t>
-      </w:r>
-      <w:r>
-        <w:t>(7), 726–728. https://doi.org/10.1037/0003-066X.61.7.726</w:t>
-      </w:r>
-    </w:p>
-    <w:p>
-      <w:pPr>
-        <w:pStyle w:val="Bibliography"/>
-      </w:pPr>
-      <w:proofErr w:type="spellStart"/>
-      <w:r>
-        <w:t>Wolins</w:t>
-      </w:r>
-      <w:proofErr w:type="spellEnd"/>
-      <w:r>
-        <w:t xml:space="preserve">, L. (1962). Responsibility for Raw Data. </w:t>
+      <w:r>
+        <w:t xml:space="preserve">Wolins, L. (1962). Responsibility for Raw Data. </w:t>
       </w:r>
       <w:r>
         <w:rPr>
@@ -7204,7 +6481,7 @@
     <w:nsid w:val="28CB309F"/>
     <w:multiLevelType w:val="hybridMultilevel"/>
     <w:tmpl w:val="257A3998"/>
-    <w:lvl w:ilvl="0" w:tplc="2A08E81C">
+    <w:lvl w:ilvl="0" w:tplc="205E1912">
       <w:numFmt w:val="bullet"/>
       <w:lvlText w:val="-"/>
       <w:lvlJc w:val="left"/>
@@ -7215,7 +6492,7 @@
         <w:rFonts w:ascii="CMU Serif Roman" w:eastAsia="Times New Roman" w:hAnsi="CMU Serif Roman" w:cs="CMU Serif Roman" w:hint="default"/>
       </w:rPr>
     </w:lvl>
-    <w:lvl w:ilvl="1" w:tplc="08090003" w:tentative="1">
+    <w:lvl w:ilvl="1" w:tplc="30E417E0" w:tentative="1">
       <w:start w:val="1"/>
       <w:numFmt w:val="bullet"/>
       <w:lvlText w:val="o"/>
@@ -7227,7 +6504,7 @@
         <w:rFonts w:ascii="Courier New" w:hAnsi="Courier New" w:cs="Courier New" w:hint="default"/>
       </w:rPr>
     </w:lvl>
-    <w:lvl w:ilvl="2" w:tplc="08090005" w:tentative="1">
+    <w:lvl w:ilvl="2" w:tplc="5178EEA4" w:tentative="1">
       <w:start w:val="1"/>
       <w:numFmt w:val="bullet"/>
       <w:lvlText w:val=""/>
@@ -7239,7 +6516,7 @@
         <w:rFonts w:ascii="Wingdings" w:hAnsi="Wingdings" w:hint="default"/>
       </w:rPr>
     </w:lvl>
-    <w:lvl w:ilvl="3" w:tplc="08090001" w:tentative="1">
+    <w:lvl w:ilvl="3" w:tplc="CBE0EDF4" w:tentative="1">
       <w:start w:val="1"/>
       <w:numFmt w:val="bullet"/>
       <w:lvlText w:val=""/>
@@ -7251,7 +6528,7 @@
         <w:rFonts w:ascii="Symbol" w:hAnsi="Symbol" w:hint="default"/>
       </w:rPr>
     </w:lvl>
-    <w:lvl w:ilvl="4" w:tplc="08090003" w:tentative="1">
+    <w:lvl w:ilvl="4" w:tplc="73588BC6" w:tentative="1">
       <w:start w:val="1"/>
       <w:numFmt w:val="bullet"/>
       <w:lvlText w:val="o"/>
@@ -7263,7 +6540,7 @@
         <w:rFonts w:ascii="Courier New" w:hAnsi="Courier New" w:cs="Courier New" w:hint="default"/>
       </w:rPr>
     </w:lvl>
-    <w:lvl w:ilvl="5" w:tplc="08090005" w:tentative="1">
+    <w:lvl w:ilvl="5" w:tplc="9132D56A" w:tentative="1">
       <w:start w:val="1"/>
       <w:numFmt w:val="bullet"/>
       <w:lvlText w:val=""/>
@@ -7275,7 +6552,7 @@
         <w:rFonts w:ascii="Wingdings" w:hAnsi="Wingdings" w:hint="default"/>
       </w:rPr>
     </w:lvl>
-    <w:lvl w:ilvl="6" w:tplc="08090001" w:tentative="1">
+    <w:lvl w:ilvl="6" w:tplc="E23CA51C" w:tentative="1">
       <w:start w:val="1"/>
       <w:numFmt w:val="bullet"/>
       <w:lvlText w:val=""/>
@@ -7287,7 +6564,7 @@
         <w:rFonts w:ascii="Symbol" w:hAnsi="Symbol" w:hint="default"/>
       </w:rPr>
     </w:lvl>
-    <w:lvl w:ilvl="7" w:tplc="08090003" w:tentative="1">
+    <w:lvl w:ilvl="7" w:tplc="A5BA81FE" w:tentative="1">
       <w:start w:val="1"/>
       <w:numFmt w:val="bullet"/>
       <w:lvlText w:val="o"/>
@@ -7299,7 +6576,7 @@
         <w:rFonts w:ascii="Courier New" w:hAnsi="Courier New" w:cs="Courier New" w:hint="default"/>
       </w:rPr>
     </w:lvl>
-    <w:lvl w:ilvl="8" w:tplc="08090005" w:tentative="1">
+    <w:lvl w:ilvl="8" w:tplc="5CCC6302" w:tentative="1">
       <w:start w:val="1"/>
       <w:numFmt w:val="bullet"/>
       <w:lvlText w:val=""/>
@@ -7316,7 +6593,7 @@
     <w:nsid w:val="37254408"/>
     <w:multiLevelType w:val="hybridMultilevel"/>
     <w:tmpl w:val="BBAC36A4"/>
-    <w:lvl w:ilvl="0" w:tplc="EE12E8E2">
+    <w:lvl w:ilvl="0" w:tplc="4AD890B6">
       <w:start w:val="1"/>
       <w:numFmt w:val="decimal"/>
       <w:lvlText w:val="%1."/>
@@ -7328,7 +6605,7 @@
         <w:rFonts w:hint="default"/>
       </w:rPr>
     </w:lvl>
-    <w:lvl w:ilvl="1" w:tplc="08090019" w:tentative="1">
+    <w:lvl w:ilvl="1" w:tplc="34F8A056" w:tentative="1">
       <w:start w:val="1"/>
       <w:numFmt w:val="lowerLetter"/>
       <w:lvlText w:val="%2."/>
@@ -7337,7 +6614,7 @@
         <w:ind w:left="1800" w:hanging="360"/>
       </w:pPr>
     </w:lvl>
-    <w:lvl w:ilvl="2" w:tplc="0809001B" w:tentative="1">
+    <w:lvl w:ilvl="2" w:tplc="6AD02F52" w:tentative="1">
       <w:start w:val="1"/>
       <w:numFmt w:val="lowerRoman"/>
       <w:lvlText w:val="%3."/>
@@ -7346,7 +6623,7 @@
         <w:ind w:left="2520" w:hanging="180"/>
       </w:pPr>
     </w:lvl>
-    <w:lvl w:ilvl="3" w:tplc="0809000F" w:tentative="1">
+    <w:lvl w:ilvl="3" w:tplc="D8967F62" w:tentative="1">
       <w:start w:val="1"/>
       <w:numFmt w:val="decimal"/>
       <w:lvlText w:val="%4."/>
@@ -7355,7 +6632,7 @@
         <w:ind w:left="3240" w:hanging="360"/>
       </w:pPr>
     </w:lvl>
-    <w:lvl w:ilvl="4" w:tplc="08090019" w:tentative="1">
+    <w:lvl w:ilvl="4" w:tplc="468E1328" w:tentative="1">
       <w:start w:val="1"/>
       <w:numFmt w:val="lowerLetter"/>
       <w:lvlText w:val="%5."/>
@@ -7364,7 +6641,7 @@
         <w:ind w:left="3960" w:hanging="360"/>
       </w:pPr>
     </w:lvl>
-    <w:lvl w:ilvl="5" w:tplc="0809001B" w:tentative="1">
+    <w:lvl w:ilvl="5" w:tplc="4386F718" w:tentative="1">
       <w:start w:val="1"/>
       <w:numFmt w:val="lowerRoman"/>
       <w:lvlText w:val="%6."/>
@@ -7373,7 +6650,7 @@
         <w:ind w:left="4680" w:hanging="180"/>
       </w:pPr>
     </w:lvl>
-    <w:lvl w:ilvl="6" w:tplc="0809000F" w:tentative="1">
+    <w:lvl w:ilvl="6" w:tplc="D76CC354" w:tentative="1">
       <w:start w:val="1"/>
       <w:numFmt w:val="decimal"/>
       <w:lvlText w:val="%7."/>
@@ -7382,7 +6659,7 @@
         <w:ind w:left="5400" w:hanging="360"/>
       </w:pPr>
     </w:lvl>
-    <w:lvl w:ilvl="7" w:tplc="08090019" w:tentative="1">
+    <w:lvl w:ilvl="7" w:tplc="E092DD54" w:tentative="1">
       <w:start w:val="1"/>
       <w:numFmt w:val="lowerLetter"/>
       <w:lvlText w:val="%8."/>
@@ -7391,7 +6668,7 @@
         <w:ind w:left="6120" w:hanging="360"/>
       </w:pPr>
     </w:lvl>
-    <w:lvl w:ilvl="8" w:tplc="0809001B" w:tentative="1">
+    <w:lvl w:ilvl="8" w:tplc="69E4EB70" w:tentative="1">
       <w:start w:val="1"/>
       <w:numFmt w:val="lowerRoman"/>
       <w:lvlText w:val="%9."/>
@@ -7862,6 +7139,7 @@
   <w:style w:type="character" w:default="1" w:styleId="DefaultParagraphFont">
     <w:name w:val="Default Paragraph Font"/>
     <w:uiPriority w:val="1"/>
+    <w:semiHidden/>
     <w:unhideWhenUsed/>
   </w:style>
   <w:style w:type="table" w:default="1" w:styleId="TableNormal">

</xml_diff>

<commit_message>
Update Hussey - 2023 - data is not available upon request.docx
</commit_message>
<xml_diff>
--- a/communication/Hussey - 2023 - data is not available upon request.docx
+++ b/communication/Hussey - 2023 - data is not available upon request.docx
@@ -335,7 +335,7 @@
         <w:fldChar w:fldCharType="begin"/>
       </w:r>
       <w:r>
-        <w:instrText xml:space="preserve"> ADDIN ZOTERO_ITEM CSL_CITATION {"citationID":"DV45xpB4","properties":{"formattedCitation":"(too et al., 2017)","plainCitation":"(too et al., 2017)","noteIndex":0},"citationItems":[{"id":2994,"uris":["http://zotero.org/users/1687755/items/66QK7QX8"],"itemData":{"id":2994,"type":"article-journal","container-title":"Nature Human Behaviour","DOI":"10.1038/s41562-016-0021","ISSN":"2397-3374","issue":"1","page":"0021","source":"CrossRef","title":"A manifesto for reproducible science","volume":"1","author":[{"family":"too","given":"Marcus R."},{"family":"Nosek","given":"Brian A."},{"family":"Bishop","given":"Dorothy V. M."},{"family":"Button","given":"Katherine S."},{"family":"Chambers","given":"Christopher D."},{"family":"Percie du Sert","given":"Nathalie"},{"family":"Simonsohn","given":"Uri"},{"family":"Wagenmakers","given":"Eric-Jan"},{"family":"Ware","given":"Jennifer J."},{"family":"Ioannidis","given":"John P. A."}],"issued":{"date-parts":[["2017",1,10]]}}}],"schema":"https://github.com/citation-style-language/schema/raw/master/csl-citation.json"} </w:instrText>
+        <w:instrText xml:space="preserve"> ADDIN ZOTERO_ITEM CSL_CITATION {"citationID":"DV45xpB4","properties":{"formattedCitation":"(Munaf\\uc0\\u242{} et al., 2017)","plainCitation":"(Munafò et al., 2017)","noteIndex":0},"citationItems":[{"id":2994,"uris":["http://zotero.org/users/1687755/items/66QK7QX8"],"itemData":{"id":2994,"type":"article-journal","container-title":"Nature Human Behaviour","DOI":"10.1038/s41562-016-0021","ISSN":"2397-3374","issue":"1","page":"0021","source":"CrossRef","title":"A manifesto for reproducible science","volume":"1","author":[{"family":"Munafò","given":"Marcus R."},{"family":"Nosek","given":"Brian A."},{"family":"Bishop","given":"Dorothy V. M."},{"family":"Button","given":"Katherine S."},{"family":"Chambers","given":"Christopher D."},{"family":"Percie du Sert","given":"Nathalie"},{"family":"Simonsohn","given":"Uri"},{"family":"Wagenmakers","given":"Eric-Jan"},{"family":"Ware","given":"Jennifer J."},{"family":"Ioannidis","given":"John P. A."}],"issued":{"date-parts":[["2017",1,10]]}}}],"schema":"https://github.com/citation-style-language/schema/raw/master/csl-citation.json"} </w:instrText>
       </w:r>
       <w:r>
         <w:fldChar w:fldCharType="separate"/>
@@ -344,7 +344,21 @@
         <w:rPr>
           <w:lang w:val="en-GB"/>
         </w:rPr>
-        <w:t>(too et al., 2017)</w:t>
+        <w:t>(</w:t>
+      </w:r>
+      <w:proofErr w:type="spellStart"/>
+      <w:r>
+        <w:rPr>
+          <w:lang w:val="en-GB"/>
+        </w:rPr>
+        <w:t>Munafò</w:t>
+      </w:r>
+      <w:proofErr w:type="spellEnd"/>
+      <w:r>
+        <w:rPr>
+          <w:lang w:val="en-GB"/>
+        </w:rPr>
+        <w:t xml:space="preserve"> et al., 2017)</w:t>
       </w:r>
       <w:r>
         <w:fldChar w:fldCharType="end"/>
@@ -388,10 +402,10 @@
         <w:footnoteReference w:id="1"/>
       </w:r>
       <w:r>
-        <w:t xml:space="preserve"> available upon request. Naturally, policies also allow for situations where it is not possible to share the data for stated reasons. These policies therefore </w:t>
-      </w:r>
-      <w:r>
-        <w:t xml:space="preserve">build on the same principle that many funding organisations have built their data-sharing policies around, namely that data should be "as open as possible, and as closed as necessary" </w:t>
+        <w:t xml:space="preserve"> available upon request. Naturally, policies also allow for situations where it is not possible to share </w:t>
+      </w:r>
+      <w:r>
+        <w:t xml:space="preserve">the data for stated reasons. These policies therefore build on the same principle that many funding organisations have built their data-sharing policies around, namely that data should be "as open as possible, and as closed as necessary" </w:t>
       </w:r>
       <w:r>
         <w:fldChar w:fldCharType="begin"/>
@@ -539,7 +553,7 @@
         <w:fldChar w:fldCharType="begin"/>
       </w:r>
       <w:r>
-        <w:instrText xml:space="preserve"> ADDIN ZOTERO_ITEM CSL_CITATION {"citationID":"5J34rimx","properties":{"formattedCitation":"(IRAP; for reliability generalization meta-analysis see Hussey &amp; Drake, 2020)","plainCitation":"(IRAP; for reliability generalization meta-analysis see Hussey &amp; Drake, 2020)","noteIndex":0},"citationItems":[{"id":15,"uris":["http://zotero.org/users/1687755/items/MU3ZSDRR"],"itemData":{"id":15,"type":"article-journal","abstract":"Evidence for the IRAP’s reliability and validity is mixed, with one meta-analysis concluding it has good criterion validity and potential for clinical assessment, and two others concluding that it demonstrates low reliability. Here, we extend this evidence base through meta-analyses of all published and unpublished studies conducted in two labs. Individual participant data was used to estimate both internal consistency and test-retest reliability across a large number of domains (k = 16) and participants (N = 1576). Results suggest that internal consistency is poor (α = .51, 95% CI [.46, .56]) and test-retest reliability is very poor (ICC = .20, 95% CI [.05, .34]). We conclude that researchers should be very cautious about choosing to employ the IRAP or when interpreting its results.","container-title":"PsyArXiv","DOI":"10.31234/osf.io/ge3k7","note":"publisher: PsyArXiv","source":"psyarxiv.com","title":"The Implicit Relational Assessment Procedure demonstrates poor internal consistency and test-retest reliability: A meta-analysis","URL":"https://psyarxiv.com/ge3k7/","author":[{"family":"Hussey","given":"Ian"},{"family":"Drake","given":"Chad E."}],"accessed":{"date-parts":[["2020",6,12]]},"issued":{"date-parts":[["2020"]]}},"label":"page","prefix":"IRAP; for reliability generalization meta-analysis see "}],"schema":"https://github.com/citation-style-language/schema/raw/master/csl-citation.json"} </w:instrText>
+        <w:instrText xml:space="preserve"> ADDIN ZOTERO_ITEM CSL_CITATION {"citationID":"5J34rimx","properties":{"formattedCitation":"(IRAP; for reliability generalization meta-analysis see Hussey &amp; Drake, 2020)","plainCitation":"(IRAP; for reliability generalization meta-analysis see Hussey &amp; Drake, 2020)","dontUpdate":true,"noteIndex":0},"citationItems":[{"id":15,"uris":["http://zotero.org/users/1687755/items/MU3ZSDRR"],"itemData":{"id":15,"type":"article-journal","abstract":"Evidence for the IRAP’s reliability and validity is mixed, with one meta-analysis concluding it has good criterion validity and potential for clinical assessment, and two others concluding that it demonstrates low reliability. Here, we extend this evidence base through meta-analyses of all published and unpublished studies conducted in two labs. Individual participant data was used to estimate both internal consistency and test-retest reliability across a large number of domains (k = 16) and participants (N = 1576). Results suggest that internal consistency is poor (α = .51, 95% CI [.46, .56]) and test-retest reliability is very poor (ICC = .20, 95% CI [.05, .34]). We conclude that researchers should be very cautious about choosing to employ the IRAP or when interpreting its results.","container-title":"PsyArXiv","DOI":"10.31234/osf.io/ge3k7","note":"publisher: PsyArXiv","source":"psyarxiv.com","title":"The Implicit Relational Assessment Procedure demonstrates poor internal consistency and test-retest reliability: A meta-analysis","URL":"https://psyarxiv.com/ge3k7/","author":[{"family":"Hussey","given":"Ian"},{"family":"Drake","given":"Chad E."}],"accessed":{"date-parts":[["2020",6,12]]},"issued":{"date-parts":[["2020"]]}},"label":"page","prefix":"IRAP; for reliability generalization meta-analysis see "}],"schema":"https://github.com/citation-style-language/schema/raw/master/csl-citation.json"} </w:instrText>
       </w:r>
       <w:r>
         <w:fldChar w:fldCharType="separate"/>
@@ -548,7 +562,14 @@
         <w:rPr>
           <w:noProof/>
         </w:rPr>
-        <w:t>(IRAP; for reliability generalisation meta-analysis see Hussey &amp; Drake, 2020)</w:t>
+        <w:t xml:space="preserve">(IRAP; for reliability generalisation meta-analysis see </w:t>
+      </w:r>
+      <w:r>
+        <w:rPr>
+          <w:noProof/>
+        </w:rPr>
+        <w:lastRenderedPageBreak/>
+        <w:t>Hussey &amp; Drake, 2020)</w:t>
       </w:r>
       <w:r>
         <w:fldChar w:fldCharType="end"/>
@@ -563,11 +584,7 @@
         <w:t xml:space="preserve">eviewers raised the </w:t>
       </w:r>
       <w:r>
-        <w:t xml:space="preserve">concern </w:t>
-      </w:r>
-      <w:r>
-        <w:lastRenderedPageBreak/>
-        <w:t xml:space="preserve">that </w:t>
+        <w:t xml:space="preserve">concern that </w:t>
       </w:r>
       <w:r>
         <w:t>the data, which came from two research</w:t>
@@ -662,7 +679,15 @@
     </w:p>
     <w:p>
       <w:r>
-        <w:t xml:space="preserve">Examination of the literature showed that this anecdotal experience was the norm rather than the exception Over six decades ago, Wolin </w:t>
+        <w:t>Examination of the literature showed that this anecdotal experience was the norm rather than the exception</w:t>
+      </w:r>
+      <w:ins w:id="0" w:author="Hussey, Ian (PSY)" w:date="2024-04-03T16:54:00Z">
+        <w:r>
+          <w:t>.</w:t>
+        </w:r>
+      </w:ins>
+      <w:r>
+        <w:t xml:space="preserve"> Over six decades ago, Wolin </w:t>
       </w:r>
       <w:r>
         <w:fldChar w:fldCharType="begin"/>
@@ -870,7 +895,10 @@
         <w:t>.</w:t>
       </w:r>
       <w:r>
-        <w:t xml:space="preserve"> All IRAP datasets that could be publicly shared are also available at that link. </w:t>
+        <w:t xml:space="preserve"> All IRAP datasets that could be publicly shared are also available at that </w:t>
+      </w:r>
+      <w:r>
+        <w:t xml:space="preserve">link. </w:t>
       </w:r>
       <w:r>
         <w:t>Some d</w:t>
@@ -882,10 +910,7 @@
         <w:t xml:space="preserve">, </w:t>
       </w:r>
       <w:r>
-        <w:t xml:space="preserve">due to the original author’s </w:t>
-      </w:r>
-      <w:r>
-        <w:t>requirements</w:t>
+        <w:t>due to the original author’s requirements</w:t>
       </w:r>
       <w:r>
         <w:t xml:space="preserve">, cannot be publicly shared but can be shared privately are </w:t>
@@ -1204,14 +1229,14 @@
         <w:t xml:space="preserve"> prior to publication. That is, by publishing in these journals, the authors agree to the policy that they will share data upon request. </w:t>
       </w:r>
       <w:r>
-        <w:t xml:space="preserve">This encouragement or requirement to share data wherever possible is echoed by </w:t>
-      </w:r>
-      <w:r>
-        <w:t xml:space="preserve">professional </w:t>
+        <w:t xml:space="preserve">This encouragement or requirement to </w:t>
       </w:r>
       <w:r>
         <w:lastRenderedPageBreak/>
-        <w:t>bodies</w:t>
+        <w:t xml:space="preserve">share data wherever possible is echoed by </w:t>
+      </w:r>
+      <w:r>
+        <w:t>professional bodies</w:t>
       </w:r>
       <w:r>
         <w:t xml:space="preserve"> </w:t>
@@ -2361,10 +2386,10 @@
         <w:t xml:space="preserve">the </w:t>
       </w:r>
       <w:r>
-        <w:t xml:space="preserve">time of submission: “A submission to the journal implies that materials described in the manuscript, including all relevant raw data, will be freely available to any researcher wishing to use them for non-commercial </w:t>
-      </w:r>
-      <w:r>
-        <w:t xml:space="preserve">purposes, without breaching participant confidentiality… All original research must include a </w:t>
+        <w:t xml:space="preserve">time of submission: “A submission to the journal implies that materials described in the manuscript, including all relevant raw data, will be freely available to any </w:t>
+      </w:r>
+      <w:r>
+        <w:t xml:space="preserve">researcher wishing to use them for non-commercial purposes, without breaching participant confidentiality… All original research must include a </w:t>
       </w:r>
       <w:r>
         <w:t>Data Availability Statement</w:t>
@@ -2706,7 +2731,11 @@
         <w:t xml:space="preserve">. </w:t>
       </w:r>
       <w:r>
-        <w:t>A copy of the email can be found in the supplementary materials (</w:t>
+        <w:t xml:space="preserve">A copy of the email can be found </w:t>
+      </w:r>
+      <w:r>
+        <w:lastRenderedPageBreak/>
+        <w:t>in the supplementary materials (</w:t>
       </w:r>
       <w:hyperlink r:id="rId14" w:history="1">
         <w:r>
@@ -2717,11 +2746,7 @@
         </w:r>
       </w:hyperlink>
       <w:r>
-        <w:t xml:space="preserve">). In </w:t>
-      </w:r>
-      <w:r>
-        <w:lastRenderedPageBreak/>
-        <w:t xml:space="preserve">summary, it stated that I wished to obtain the data from publications using the IRAP published in the last 5 years; that data would be screened for any personally identifying information and then posted to a project on the Open Science Framework; and that I hoped that authors could reply within two weeks to indicate whether they are able and willing to share the data. </w:t>
+        <w:t xml:space="preserve">). In summary, it stated that I wished to obtain the data from publications using the IRAP published in the last 5 years; that data would be screened for any personally identifying information and then posted to a project on the Open Science Framework; and that I hoped that authors could reply within two weeks to indicate whether they are able and willing to share the data. </w:t>
       </w:r>
     </w:p>
     <w:p>
@@ -2740,7 +2765,115 @@
         <w:t>,</w:t>
       </w:r>
       <w:r>
-        <w:t xml:space="preserve"> I attempted to contact the corresponding author using the email listed in the published article. If I did not receive a response offering to share the data, I then contacted the apparent senior author. If I again did not receive a response, I contacted other authors starting with the senior author. In many cases, authors instructed me to speak to other co-authors to obtain the data. This was therefore a highly iterative process of sending email request</w:t>
+        <w:t xml:space="preserve"> I attempted to contact the corresponding author using the email listed in the published article. If I did not receive a response offering to share the data, I then contacted the </w:t>
+      </w:r>
+      <w:ins w:id="1" w:author="Hussey, Ian (PSY)" w:date="2024-04-03T15:31:00Z">
+        <w:r>
+          <w:t>first</w:t>
+        </w:r>
+      </w:ins>
+      <w:ins w:id="2" w:author="Hussey, Ian (PSY)" w:date="2024-04-03T15:29:00Z">
+        <w:r>
+          <w:t xml:space="preserve"> </w:t>
+        </w:r>
+      </w:ins>
+      <w:del w:id="3" w:author="Hussey, Ian (PSY)" w:date="2024-04-03T15:27:00Z">
+        <w:r>
+          <w:delText xml:space="preserve">apparent </w:delText>
+        </w:r>
+      </w:del>
+      <w:del w:id="4" w:author="Hussey, Ian (PSY)" w:date="2024-04-03T15:29:00Z">
+        <w:r>
+          <w:delText xml:space="preserve">senior </w:delText>
+        </w:r>
+      </w:del>
+      <w:r>
+        <w:t>author</w:t>
+      </w:r>
+      <w:ins w:id="5" w:author="Hussey, Ian (PSY)" w:date="2024-04-03T15:31:00Z">
+        <w:r>
+          <w:t xml:space="preserve">, if they were </w:t>
+        </w:r>
+      </w:ins>
+      <w:ins w:id="6" w:author="Hussey, Ian (PSY)" w:date="2024-04-03T15:32:00Z">
+        <w:r>
+          <w:t xml:space="preserve">also listed as the </w:t>
+        </w:r>
+      </w:ins>
+      <w:ins w:id="7" w:author="Hussey, Ian (PSY)" w:date="2024-04-03T15:31:00Z">
+        <w:r>
+          <w:t>corresponding author</w:t>
+        </w:r>
+      </w:ins>
+      <w:r>
+        <w:t>. If I again did not receive a response, I contacted other authors</w:t>
+      </w:r>
+      <w:ins w:id="8" w:author="Hussey, Ian (PSY)" w:date="2024-04-03T15:29:00Z">
+        <w:r>
+          <w:t xml:space="preserve"> in order of </w:t>
+        </w:r>
+      </w:ins>
+      <w:ins w:id="9" w:author="Hussey, Ian (PSY)" w:date="2024-04-03T15:30:00Z">
+        <w:r>
+          <w:t>apparent seniority (e.g., contacting professors before PhD students)</w:t>
+        </w:r>
+      </w:ins>
+      <w:del w:id="10" w:author="Hussey, Ian (PSY)" w:date="2024-04-03T15:29:00Z">
+        <w:r>
+          <w:delText xml:space="preserve"> starting with the senior author</w:delText>
+        </w:r>
+      </w:del>
+      <w:r>
+        <w:t xml:space="preserve">. </w:t>
+      </w:r>
+      <w:ins w:id="11" w:author="Hussey, Ian (PSY)" w:date="2024-04-03T15:32:00Z">
+        <w:r>
+          <w:t>Note that the IRAP literature does not, at the time of writing, conform to the norm present in some fields tha</w:t>
+        </w:r>
+      </w:ins>
+      <w:ins w:id="12" w:author="Hussey, Ian (PSY)" w:date="2024-04-03T15:33:00Z">
+        <w:r>
+          <w:t>t</w:t>
+        </w:r>
+      </w:ins>
+      <w:ins w:id="13" w:author="Hussey, Ian (PSY)" w:date="2024-04-03T15:32:00Z">
+        <w:r>
+          <w:t xml:space="preserve"> the final author is considered to be the “senior” author, so seniority </w:t>
+        </w:r>
+      </w:ins>
+      <w:ins w:id="14" w:author="Hussey, Ian (PSY)" w:date="2024-04-03T15:33:00Z">
+        <w:r>
+          <w:t>did not easily map onto authorship order</w:t>
+        </w:r>
+      </w:ins>
+      <w:ins w:id="15" w:author="Hussey, Ian (PSY)" w:date="2024-04-03T15:32:00Z">
+        <w:r>
+          <w:t xml:space="preserve">. </w:t>
+        </w:r>
+      </w:ins>
+      <w:r>
+        <w:t xml:space="preserve">In many cases, </w:t>
+      </w:r>
+      <w:ins w:id="16" w:author="Hussey, Ian (PSY)" w:date="2024-04-03T15:30:00Z">
+        <w:r>
+          <w:t xml:space="preserve">a given </w:t>
+        </w:r>
+      </w:ins>
+      <w:r>
+        <w:t>author</w:t>
+      </w:r>
+      <w:ins w:id="17" w:author="Hussey, Ian (PSY)" w:date="2024-04-03T15:30:00Z">
+        <w:r>
+          <w:t xml:space="preserve"> </w:t>
+        </w:r>
+      </w:ins>
+      <w:del w:id="18" w:author="Hussey, Ian (PSY)" w:date="2024-04-03T15:30:00Z">
+        <w:r>
+          <w:delText xml:space="preserve">s </w:delText>
+        </w:r>
+      </w:del>
+      <w:r>
+        <w:t>instructed me to speak to other co-authors to obtain the data. This was therefore a highly iterative process of sending email request</w:t>
       </w:r>
       <w:r>
         <w:t>s</w:t>
@@ -2768,6 +2901,12 @@
       </w:r>
     </w:p>
     <w:p>
+      <w:pPr>
+        <w:rPr>
+          <w:ins w:id="19" w:author="Hussey, Ian (PSY)" w:date="2024-04-03T15:45:00Z"/>
+          <w:noProof/>
+        </w:rPr>
+      </w:pPr>
       <w:r>
         <w:t xml:space="preserve">In order to define a study endpoint, results were finalised 60 days after sending the first email to each author. This number was based on previous work by </w:t>
       </w:r>
@@ -2835,10 +2974,139 @@
         <w:rPr>
           <w:noProof/>
         </w:rPr>
-        <w:t xml:space="preserve"> rapidly over time (50% within 15 days, c.85% within 30 days, c.97% within 60 days). </w:t>
-      </w:r>
-    </w:p>
-    <w:p>
+        <w:t xml:space="preserve"> rapidly over time </w:t>
+      </w:r>
+      <w:del w:id="20" w:author="Hussey, Ian (PSY)" w:date="2024-04-03T15:47:00Z">
+        <w:r>
+          <w:rPr>
+            <w:noProof/>
+          </w:rPr>
+          <w:delText xml:space="preserve">(50% within 15 days, </w:delText>
+        </w:r>
+      </w:del>
+      <w:del w:id="21" w:author="Hussey, Ian (PSY)" w:date="2024-04-03T15:43:00Z">
+        <w:r>
+          <w:rPr>
+            <w:noProof/>
+          </w:rPr>
+          <w:delText>c.</w:delText>
+        </w:r>
+      </w:del>
+      <w:del w:id="22" w:author="Hussey, Ian (PSY)" w:date="2024-04-03T15:45:00Z">
+        <w:r>
+          <w:rPr>
+            <w:noProof/>
+          </w:rPr>
+          <w:delText xml:space="preserve">85% within 30 days, c.97% within 60 days). </w:delText>
+        </w:r>
+      </w:del>
+      <w:ins w:id="23" w:author="Hussey, Ian (PSY)" w:date="2024-04-03T15:47:00Z">
+        <w:r>
+          <w:t>(</w:t>
+        </w:r>
+      </w:ins>
+      <w:ins w:id="24" w:author="Hussey, Ian (PSY)" w:date="2024-04-03T15:45:00Z">
+        <w:r>
+          <w:t xml:space="preserve">50% </w:t>
+        </w:r>
+        <w:r>
+          <w:t xml:space="preserve">within </w:t>
+        </w:r>
+      </w:ins>
+      <w:ins w:id="25" w:author="Hussey, Ian (PSY)" w:date="2024-04-03T15:46:00Z">
+        <w:r>
+          <w:t>15 days,</w:t>
+        </w:r>
+      </w:ins>
+      <w:ins w:id="26" w:author="Hussey, Ian (PSY)" w:date="2024-04-03T15:45:00Z">
+        <w:r>
+          <w:t xml:space="preserve"> 75%</w:t>
+        </w:r>
+      </w:ins>
+      <w:ins w:id="27" w:author="Hussey, Ian (PSY)" w:date="2024-04-03T15:46:00Z">
+        <w:r>
+          <w:t xml:space="preserve"> within 28 days, </w:t>
+        </w:r>
+      </w:ins>
+      <w:ins w:id="28" w:author="Hussey, Ian (PSY)" w:date="2024-04-03T15:45:00Z">
+        <w:r>
+          <w:t xml:space="preserve">90% </w:t>
+        </w:r>
+      </w:ins>
+      <w:ins w:id="29" w:author="Hussey, Ian (PSY)" w:date="2024-04-03T15:46:00Z">
+        <w:r>
+          <w:t xml:space="preserve">within </w:t>
+        </w:r>
+      </w:ins>
+      <w:ins w:id="30" w:author="Hussey, Ian (PSY)" w:date="2024-04-03T15:49:00Z">
+        <w:r>
+          <w:t>34</w:t>
+        </w:r>
+      </w:ins>
+      <w:ins w:id="31" w:author="Hussey, Ian (PSY)" w:date="2024-04-03T15:46:00Z">
+        <w:r>
+          <w:t xml:space="preserve"> days,</w:t>
+        </w:r>
+      </w:ins>
+      <w:ins w:id="32" w:author="Hussey, Ian (PSY)" w:date="2024-04-03T15:45:00Z">
+        <w:r>
+          <w:t xml:space="preserve"> 95%</w:t>
+        </w:r>
+      </w:ins>
+      <w:ins w:id="33" w:author="Hussey, Ian (PSY)" w:date="2024-04-03T15:46:00Z">
+        <w:r>
+          <w:t xml:space="preserve"> within 48 days, </w:t>
+        </w:r>
+      </w:ins>
+      <w:ins w:id="34" w:author="Hussey, Ian (PSY)" w:date="2024-04-03T15:47:00Z">
+        <w:r>
+          <w:t xml:space="preserve">97% within 59 days, </w:t>
+        </w:r>
+      </w:ins>
+      <w:ins w:id="35" w:author="Hussey, Ian (PSY)" w:date="2024-04-03T15:46:00Z">
+        <w:r>
+          <w:t xml:space="preserve">and </w:t>
+        </w:r>
+      </w:ins>
+      <w:ins w:id="36" w:author="Hussey, Ian (PSY)" w:date="2024-04-03T15:45:00Z">
+        <w:r>
+          <w:t>99%</w:t>
+        </w:r>
+      </w:ins>
+      <w:ins w:id="37" w:author="Hussey, Ian (PSY)" w:date="2024-04-03T15:46:00Z">
+        <w:r>
+          <w:t xml:space="preserve"> within 90 days</w:t>
+        </w:r>
+      </w:ins>
+      <w:ins w:id="38" w:author="Hussey, Ian (PSY)" w:date="2024-04-03T15:47:00Z">
+        <w:r>
+          <w:t>)</w:t>
+        </w:r>
+      </w:ins>
+      <w:ins w:id="39" w:author="Hussey, Ian (PSY)" w:date="2024-04-03T15:46:00Z">
+        <w:r>
+          <w:t>.</w:t>
+        </w:r>
+      </w:ins>
+      <w:ins w:id="40" w:author="Hussey, Ian (PSY)" w:date="2024-04-03T15:45:00Z">
+        <w:r>
+          <w:t xml:space="preserve"> </w:t>
+        </w:r>
+      </w:ins>
+    </w:p>
+    <w:p>
+      <w:pPr>
+        <w:rPr>
+          <w:del w:id="41" w:author="Hussey, Ian (PSY)" w:date="2024-04-03T15:47:00Z"/>
+        </w:rPr>
+      </w:pPr>
+    </w:p>
+    <w:p>
+      <w:pPr>
+        <w:rPr>
+          <w:ins w:id="42" w:author="Hussey, Ian (PSY)" w:date="2024-04-03T16:23:00Z"/>
+        </w:rPr>
+      </w:pPr>
       <w:r>
         <w:t>Aggregating results across all co-authors of each article, I received a reply to my email</w:t>
       </w:r>
@@ -2852,8 +3120,39 @@
         <w:t>82.7</w:t>
       </w:r>
       <w:r>
-        <w:t>% of cases (</w:t>
-      </w:r>
+        <w:t>%</w:t>
+      </w:r>
+      <w:ins w:id="43" w:author="Hussey, Ian (PSY)" w:date="2024-04-03T16:21:00Z">
+        <w:r>
+          <w:t xml:space="preserve">, </w:t>
+        </w:r>
+      </w:ins>
+      <w:del w:id="44" w:author="Hussey, Ian (PSY)" w:date="2024-04-03T16:21:00Z">
+        <w:r>
+          <w:delText xml:space="preserve"> </w:delText>
+        </w:r>
+      </w:del>
+      <w:ins w:id="45" w:author="Hussey, Ian (PSY)" w:date="2024-04-03T16:21:00Z">
+        <w:r>
+          <w:t>95% CI [69.7, 91.8]</w:t>
+        </w:r>
+        <w:r>
+          <w:t xml:space="preserve"> </w:t>
+        </w:r>
+      </w:ins>
+      <w:r>
+        <w:t>of cases</w:t>
+      </w:r>
+      <w:del w:id="46" w:author="Hussey, Ian (PSY)" w:date="2024-04-03T16:21:00Z">
+        <w:r>
+          <w:delText xml:space="preserve"> (</w:delText>
+        </w:r>
+      </w:del>
+      <w:ins w:id="47" w:author="Hussey, Ian (PSY)" w:date="2024-04-03T16:21:00Z">
+        <w:r>
+          <w:t xml:space="preserve"> (</w:t>
+        </w:r>
+      </w:ins>
       <w:r>
         <w:t>43</w:t>
       </w:r>
@@ -2867,7 +3166,28 @@
         <w:t>42.3</w:t>
       </w:r>
       <w:r>
-        <w:t>% of cases (</w:t>
+        <w:t>%</w:t>
+      </w:r>
+      <w:ins w:id="48" w:author="Hussey, Ian (PSY)" w:date="2024-04-03T16:21:00Z">
+        <w:r>
+          <w:t>, 95% CI [</w:t>
+        </w:r>
+        <w:r>
+          <w:t>28</w:t>
+        </w:r>
+      </w:ins>
+      <w:ins w:id="49" w:author="Hussey, Ian (PSY)" w:date="2024-04-03T16:22:00Z">
+        <w:r>
+          <w:t>.7, 56.8</w:t>
+        </w:r>
+      </w:ins>
+      <w:ins w:id="50" w:author="Hussey, Ian (PSY)" w:date="2024-04-03T16:21:00Z">
+        <w:r>
+          <w:t>]</w:t>
+        </w:r>
+      </w:ins>
+      <w:r>
+        <w:t xml:space="preserve"> of cases (</w:t>
       </w:r>
       <w:r>
         <w:t>22</w:t>
@@ -2884,6 +3204,23 @@
       <w:r>
         <w:t>%</w:t>
       </w:r>
+      <w:ins w:id="51" w:author="Hussey, Ian (PSY)" w:date="2024-04-03T16:22:00Z">
+        <w:r>
+          <w:t>, 95% CI [</w:t>
+        </w:r>
+        <w:r>
+          <w:t>15.6</w:t>
+        </w:r>
+        <w:r>
+          <w:t xml:space="preserve">, </w:t>
+        </w:r>
+        <w:r>
+          <w:t>41.0</w:t>
+        </w:r>
+        <w:r>
+          <w:t>]</w:t>
+        </w:r>
+      </w:ins>
       <w:r>
         <w:t xml:space="preserve"> of cases (</w:t>
       </w:r>
@@ -2899,7 +3236,55 @@
     </w:p>
     <w:p>
       <w:pPr>
+        <w:rPr>
+          <w:moveTo w:id="52" w:author="Hussey, Ian (PSY)" w:date="2024-04-03T16:23:00Z"/>
+        </w:rPr>
+      </w:pPr>
+      <w:moveToRangeStart w:id="53" w:author="Hussey, Ian (PSY)" w:date="2024-04-03T16:23:00Z" w:name="move163053830"/>
+      <w:moveTo w:id="54" w:author="Hussey, Ian (PSY)" w:date="2024-04-03T16:23:00Z">
+        <w:r>
+          <w:t xml:space="preserve">Unlike the prevalence of data availability statements, no linear trend in data sharing upon request was observed between articles published in 2018 to 2022 (see Figure 2). This was somewhat surprising, given that (a) more recent years had greater coverage of Data Availability Statements, and (b) previous work has found that data availability decreases over time, </w:t>
+        </w:r>
+        <w:r>
+          <w:t xml:space="preserve">with a half-life of between 6 and 9 years </w:t>
+        </w:r>
+        <w:r>
+          <w:fldChar w:fldCharType="begin"/>
+        </w:r>
+        <w:r>
+          <w:instrText xml:space="preserve"> ADDIN ZOTERO_ITEM CSL_CITATION {"citationID":"V7MJTSwE","properties":{"formattedCitation":"(Minocher et al., 2021)","plainCitation":"(Minocher et al., 2021)","noteIndex":0},"citationItems":[{"id":12367,"uris":["http://zotero.org/groups/2510878/items/N9BNQH4G"],"itemData":{"id":12367,"type":"article-journal","abstract":"Reproducibility is integral to science, but difficult to achieve. Previous research has quantified low rates of data availability and results reproducibility across the biological and behavioural sciences. Here, we surveyed 560 empirical publications, published between 1955 and 2018 in the social learning literature, a research topic that spans animal behaviour, behavioural ecology, cultural evolution and evolutionary psychology. Data were recoverable online or through direct data requests for 30% of this sample. Data recovery declines exponentially with time since publication, halving every 6 years, and up to every 9 years for human experimental data. When data for a publication can be recovered, we estimate a high probability of subsequent data usability (87%), analytical clarity (97%) and agreement of published results with reproduced findings (96%). This corresponds to an overall rate of recovering data and reproducing results of 23%, largely driven by the unavailability or incompleteness of data. We thus outline clear measures to improve the reproducibility of research on the ecology and evolution of social behaviour.","container-title":"Royal Society Open Science","DOI":"10.1098/rsos.210450","issue":"9","note":"publisher: Royal Society","page":"210450","source":"royalsocietypublishing.org (Atypon)","title":"Estimating the reproducibility of social learning research published between 1955 and 2018","volume":"8","author":[{"family":"Minocher","given":"Riana"},{"family":"Atmaca","given":"Silke"},{"family":"Bavero","given":"Claudia"},{"family":"McElreath","given":"Richard"},{"family":"Beheim","given":"Bret"}],"issued":{"date-parts":[["2021",9,15]]}}}],"schema":"https://github.com/citation-style-language/schema/raw/master/csl-citation.json"} </w:instrText>
+        </w:r>
+        <w:r>
+          <w:fldChar w:fldCharType="separate"/>
+        </w:r>
+        <w:r>
+          <w:rPr>
+            <w:noProof/>
+          </w:rPr>
+          <w:t>(Minocher et al., 2021)</w:t>
+        </w:r>
+        <w:r>
+          <w:fldChar w:fldCharType="end"/>
+        </w:r>
+        <w:r>
+          <w:t>.</w:t>
+        </w:r>
+      </w:moveTo>
+    </w:p>
+    <w:moveToRangeEnd w:id="53"/>
+    <w:p>
+      <w:pPr>
+        <w:rPr>
+          <w:del w:id="55" w:author="Hussey, Ian (PSY)" w:date="2024-04-03T16:23:00Z"/>
+        </w:rPr>
+      </w:pPr>
+    </w:p>
+    <w:p>
+      <w:pPr>
         <w:ind w:firstLine="0"/>
+        <w:rPr>
+          <w:del w:id="56" w:author="Hussey, Ian (PSY)" w:date="2024-04-03T16:23:00Z"/>
+        </w:rPr>
       </w:pPr>
     </w:p>
     <w:p>
@@ -3003,37 +3388,46 @@
     </w:p>
     <w:p/>
     <w:p>
-      <w:r>
-        <w:t xml:space="preserve">Unlike the prevalence of data availability statements, no linear trend in data sharing upon request was observed between articles published in 2018 to 2022 (see Figure 2). This was somewhat surprising, given that (a) more recent years had greater coverage of Data Availability Statements, and (b) </w:t>
-      </w:r>
-      <w:r>
-        <w:t>previous work has found that data availability decreases over time</w:t>
-      </w:r>
-      <w:r>
-        <w:t xml:space="preserve">, with a half-life of between 6 and 9 years </w:t>
-      </w:r>
-      <w:r>
-        <w:fldChar w:fldCharType="begin"/>
-      </w:r>
-      <w:r>
-        <w:instrText xml:space="preserve"> ADDIN ZOTERO_ITEM CSL_CITATION {"citationID":"V7MJTSwE","properties":{"formattedCitation":"(Minocher et al., 2021)","plainCitation":"(Minocher et al., 2021)","noteIndex":0},"citationItems":[{"id":12367,"uris":["http://zotero.org/groups/2510878/items/N9BNQH4G"],"itemData":{"id":12367,"type":"article-journal","abstract":"Reproducibility is integral to science, but difficult to achieve. Previous research has quantified low rates of data availability and results reproducibility across the biological and behavioural sciences. Here, we surveyed 560 empirical publications, published between 1955 and 2018 in the social learning literature, a research topic that spans animal behaviour, behavioural ecology, cultural evolution and evolutionary psychology. Data were recoverable online or through direct data requests for 30% of this sample. Data recovery declines exponentially with time since publication, halving every 6 years, and up to every 9 years for human experimental data. When data for a publication can be recovered, we estimate a high probability of subsequent data usability (87%), analytical clarity (97%) and agreement of published results with reproduced findings (96%). This corresponds to an overall rate of recovering data and reproducing results of 23%, largely driven by the unavailability or incompleteness of data. We thus outline clear measures to improve the reproducibility of research on the ecology and evolution of social behaviour.","container-title":"Royal Society Open Science","DOI":"10.1098/rsos.210450","issue":"9","note":"publisher: Royal Society","page":"210450","source":"royalsocietypublishing.org (Atypon)","title":"Estimating the reproducibility of social learning research published between 1955 and 2018","volume":"8","author":[{"family":"Minocher","given":"Riana"},{"family":"Atmaca","given":"Silke"},{"family":"Bavero","given":"Claudia"},{"family":"McElreath","given":"Richard"},{"family":"Beheim","given":"Bret"}],"issued":{"date-parts":[["2021",9,15]]}}}],"schema":"https://github.com/citation-style-language/schema/raw/master/csl-citation.json"} </w:instrText>
-      </w:r>
-      <w:r>
-        <w:fldChar w:fldCharType="separate"/>
-      </w:r>
-      <w:r>
-        <w:rPr>
-          <w:noProof/>
-        </w:rPr>
-        <w:t>(Minocher et al., 2021)</w:t>
-      </w:r>
-      <w:r>
-        <w:fldChar w:fldCharType="end"/>
-      </w:r>
-      <w:r>
-        <w:t>.</w:t>
-      </w:r>
-    </w:p>
+      <w:pPr>
+        <w:rPr>
+          <w:moveFrom w:id="57" w:author="Hussey, Ian (PSY)" w:date="2024-04-03T16:23:00Z"/>
+        </w:rPr>
+      </w:pPr>
+      <w:moveFromRangeStart w:id="58" w:author="Hussey, Ian (PSY)" w:date="2024-04-03T16:23:00Z" w:name="move163053830"/>
+      <w:moveFrom w:id="59" w:author="Hussey, Ian (PSY)" w:date="2024-04-03T16:23:00Z">
+        <w:r>
+          <w:t xml:space="preserve">Unlike the prevalence of data availability statements, no linear trend in data sharing upon request was observed between articles published in 2018 to 2022 (see Figure 2). This was somewhat surprising, given that (a) more recent years had greater coverage of Data Availability Statements, and (b) </w:t>
+        </w:r>
+        <w:r>
+          <w:t>previous work has found that data availability decreases over time</w:t>
+        </w:r>
+        <w:r>
+          <w:t xml:space="preserve">, with a half-life of between 6 and 9 years </w:t>
+        </w:r>
+        <w:r>
+          <w:fldChar w:fldCharType="begin"/>
+        </w:r>
+        <w:r>
+          <w:instrText xml:space="preserve"> ADDIN ZOTERO_ITEM CSL_CITATION {"citationID":"V7MJTSwE","properties":{"formattedCitation":"(Minocher et al., 2021)","plainCitation":"(Minocher et al., 2021)","noteIndex":0},"citationItems":[{"id":12367,"uris":["http://zotero.org/groups/2510878/items/N9BNQH4G"],"itemData":{"id":12367,"type":"article-journal","abstract":"Reproducibility is integral to science, but difficult to achieve. Previous research has quantified low rates of data availability and results reproducibility across the biological and behavioural sciences. Here, we surveyed 560 empirical publications, published between 1955 and 2018 in the social learning literature, a research topic that spans animal behaviour, behavioural ecology, cultural evolution and evolutionary psychology. Data were recoverable online or through direct data requests for 30% of this sample. Data recovery declines exponentially with time since publication, halving every 6 years, and up to every 9 years for human experimental data. When data for a publication can be recovered, we estimate a high probability of subsequent data usability (87%), analytical clarity (97%) and agreement of published results with reproduced findings (96%). This corresponds to an overall rate of recovering data and reproducing results of 23%, largely driven by the unavailability or incompleteness of data. We thus outline clear measures to improve the reproducibility of research on the ecology and evolution of social behaviour.","container-title":"Royal Society Open Science","DOI":"10.1098/rsos.210450","issue":"9","note":"publisher: Royal Society","page":"210450","source":"royalsocietypublishing.org (Atypon)","title":"Estimating the reproducibility of social learning research published between 1955 and 2018","volume":"8","author":[{"family":"Minocher","given":"Riana"},{"family":"Atmaca","given":"Silke"},{"family":"Bavero","given":"Claudia"},{"family":"McElreath","given":"Richard"},{"family":"Beheim","given":"Bret"}],"issued":{"date-parts":[["2021",9,15]]}}}],"schema":"https://github.com/citation-style-language/schema/raw/master/csl-citation.json"} </w:instrText>
+        </w:r>
+        <w:r>
+          <w:fldChar w:fldCharType="separate"/>
+        </w:r>
+        <w:r>
+          <w:rPr>
+            <w:noProof/>
+          </w:rPr>
+          <w:t>(Minocher et al., 2021)</w:t>
+        </w:r>
+        <w:r>
+          <w:fldChar w:fldCharType="end"/>
+        </w:r>
+        <w:r>
+          <w:t>.</w:t>
+        </w:r>
+      </w:moveFrom>
+    </w:p>
+    <w:moveFromRangeEnd w:id="58"/>
     <w:p>
       <w:pPr>
         <w:pStyle w:val="Heading2"/>
@@ -3067,7 +3461,20 @@
     </w:p>
     <w:p>
       <w:r>
-        <w:t>Three articles' data-sharing statements represented claims of actual data sharing</w:t>
+        <w:t>Three articles</w:t>
+      </w:r>
+      <w:ins w:id="60" w:author="Hussey, Ian (PSY)" w:date="2024-04-03T16:23:00Z">
+        <w:r>
+          <w:t>’</w:t>
+        </w:r>
+      </w:ins>
+      <w:del w:id="61" w:author="Hussey, Ian (PSY)" w:date="2024-04-03T16:23:00Z">
+        <w:r>
+          <w:delText>'</w:delText>
+        </w:r>
+      </w:del>
+      <w:r>
+        <w:t xml:space="preserve"> data-sharing statements represented claims of actual data sharing</w:t>
       </w:r>
       <w:r>
         <w:t xml:space="preserve"> at </w:t>
@@ -3079,7 +3486,109 @@
         <w:t>time of publication</w:t>
       </w:r>
       <w:r>
-        <w:t>. Of those two actually provided the data (both via links to the Open Science Framework or ResearchGate). One article stated that “All</w:t>
+        <w:t>. Of those two actually provided the data</w:t>
+      </w:r>
+      <w:ins w:id="62" w:author="Hussey, Ian (PSY)" w:date="2024-04-03T15:53:00Z">
+        <w:r>
+          <w:t xml:space="preserve">, in both </w:t>
+        </w:r>
+      </w:ins>
+      <w:del w:id="63" w:author="Hussey, Ian (PSY)" w:date="2024-04-03T15:53:00Z">
+        <w:r>
+          <w:delText xml:space="preserve"> (both </w:delText>
+        </w:r>
+      </w:del>
+      <w:ins w:id="64" w:author="Hussey, Ian (PSY)" w:date="2024-04-03T15:53:00Z">
+        <w:r>
+          <w:t xml:space="preserve">cases </w:t>
+        </w:r>
+      </w:ins>
+      <w:r>
+        <w:t xml:space="preserve">via links to the Open Science Framework </w:t>
+      </w:r>
+      <w:del w:id="65" w:author="Hussey, Ian (PSY)" w:date="2024-04-03T15:53:00Z">
+        <w:r>
+          <w:delText xml:space="preserve">or </w:delText>
+        </w:r>
+      </w:del>
+      <w:ins w:id="66" w:author="Hussey, Ian (PSY)" w:date="2024-04-03T15:53:00Z">
+        <w:r>
+          <w:t>and</w:t>
+        </w:r>
+        <w:r>
+          <w:t xml:space="preserve"> </w:t>
+        </w:r>
+      </w:ins>
+      <w:r>
+        <w:t>ResearchGate</w:t>
+      </w:r>
+      <w:ins w:id="67" w:author="Hussey, Ian (PSY)" w:date="2024-04-03T15:53:00Z">
+        <w:r>
+          <w:t xml:space="preserve"> (note however that </w:t>
+        </w:r>
+      </w:ins>
+      <w:ins w:id="68" w:author="Hussey, Ian (PSY)" w:date="2024-04-03T15:54:00Z">
+        <w:r>
+          <w:t xml:space="preserve">I would recommend researchers to use services offered by </w:t>
+        </w:r>
+      </w:ins>
+      <w:ins w:id="69" w:author="Hussey, Ian (PSY)" w:date="2024-04-03T15:53:00Z">
+        <w:r>
+          <w:t>not</w:t>
+        </w:r>
+      </w:ins>
+      <w:ins w:id="70" w:author="Hussey, Ian (PSY)" w:date="2024-04-03T16:17:00Z">
+        <w:r>
+          <w:t>-</w:t>
+        </w:r>
+      </w:ins>
+      <w:ins w:id="71" w:author="Hussey, Ian (PSY)" w:date="2024-04-03T15:54:00Z">
+        <w:r>
+          <w:t>for</w:t>
+        </w:r>
+      </w:ins>
+      <w:ins w:id="72" w:author="Hussey, Ian (PSY)" w:date="2024-04-03T16:17:00Z">
+        <w:r>
+          <w:t>-</w:t>
+        </w:r>
+      </w:ins>
+      <w:ins w:id="73" w:author="Hussey, Ian (PSY)" w:date="2024-04-03T15:54:00Z">
+        <w:r>
+          <w:t xml:space="preserve">profit entities with longer term </w:t>
+        </w:r>
+      </w:ins>
+      <w:ins w:id="74" w:author="Hussey, Ian (PSY)" w:date="2024-04-03T15:55:00Z">
+        <w:r>
+          <w:t xml:space="preserve">data preservation structures in place, such </w:t>
+        </w:r>
+      </w:ins>
+      <w:ins w:id="75" w:author="Hussey, Ian (PSY)" w:date="2024-04-03T15:54:00Z">
+        <w:r>
+          <w:t>the OS</w:t>
+        </w:r>
+      </w:ins>
+      <w:ins w:id="76" w:author="Hussey, Ian (PSY)" w:date="2024-04-03T15:55:00Z">
+        <w:r>
+          <w:t>F, over for</w:t>
+        </w:r>
+      </w:ins>
+      <w:ins w:id="77" w:author="Hussey, Ian (PSY)" w:date="2024-04-03T16:17:00Z">
+        <w:r>
+          <w:t>-</w:t>
+        </w:r>
+      </w:ins>
+      <w:ins w:id="78" w:author="Hussey, Ian (PSY)" w:date="2024-04-03T15:55:00Z">
+        <w:r>
+          <w:t>profit entities such as ResearchGate)</w:t>
+        </w:r>
+      </w:ins>
+      <w:del w:id="79" w:author="Hussey, Ian (PSY)" w:date="2024-04-03T15:53:00Z">
+        <w:r>
+          <w:delText>)</w:delText>
+        </w:r>
+      </w:del>
+      <w:r>
+        <w:t>. One article stated that “All</w:t>
       </w:r>
       <w:r>
         <w:t xml:space="preserve"> data generated or analysed during this study are included in this article and its supplementary information files</w:t>
@@ -3108,7 +3617,66 @@
         <w:t>2</w:t>
       </w:r>
       <w:r>
-        <w:t xml:space="preserve">5.8%). Of the 18 articles with a promissory Data Availability Statement, 3 shared data upon request (16.7%). A Chi-squared test suggested that the presence of a Data Availability Statement was not associated with a higher rate of actual data sharing upon request, </w:t>
+        <w:t>5.8%</w:t>
+      </w:r>
+      <w:ins w:id="80" w:author="Hussey, Ian (PSY)" w:date="2024-04-03T16:23:00Z">
+        <w:r>
+          <w:t>, 95</w:t>
+        </w:r>
+      </w:ins>
+      <w:ins w:id="81" w:author="Hussey, Ian (PSY)" w:date="2024-04-03T16:24:00Z">
+        <w:r>
+          <w:t>% CI [</w:t>
+        </w:r>
+        <w:r>
+          <w:t>11.9, 44.6</w:t>
+        </w:r>
+        <w:r>
+          <w:t>]</w:t>
+        </w:r>
+      </w:ins>
+      <w:r>
+        <w:t>). Of the 18 articles with a promissory Data Availability Statement, 3 shared data upon request (16.7%</w:t>
+      </w:r>
+      <w:ins w:id="82" w:author="Hussey, Ian (PSY)" w:date="2024-04-03T16:24:00Z">
+        <w:r>
+          <w:t>, 95% CI [</w:t>
+        </w:r>
+        <w:r>
+          <w:t>3.6</w:t>
+        </w:r>
+        <w:r>
+          <w:t xml:space="preserve">, </w:t>
+        </w:r>
+        <w:r>
+          <w:t>41.4</w:t>
+        </w:r>
+        <w:r>
+          <w:t>]</w:t>
+        </w:r>
+      </w:ins>
+      <w:r>
+        <w:t xml:space="preserve">). </w:t>
+      </w:r>
+      <w:ins w:id="83" w:author="Hussey, Ian (PSY)" w:date="2024-04-03T16:19:00Z">
+        <w:r>
+          <w:t>That is,</w:t>
+        </w:r>
+        <w:r>
+          <w:t xml:space="preserve"> data sharing was </w:t>
+        </w:r>
+        <w:r>
+          <w:t xml:space="preserve">descriptively </w:t>
+        </w:r>
+        <w:r>
+          <w:t xml:space="preserve">lower in </w:t>
+        </w:r>
+        <w:r>
+          <w:t xml:space="preserve">articles with a promissory data sharing statement than no statement at all. </w:t>
+        </w:r>
+      </w:ins>
+      <w:r>
+        <w:t xml:space="preserve">A Chi-squared test suggested that the presence of a Data Availability Statement was not associated with a higher rate of actual data sharing upon request, </w:t>
       </w:r>
       <w:r>
         <w:t>χ</w:t>
@@ -3143,6 +3711,7 @@
     </w:p>
     <w:p>
       <w:r>
+        <w:lastRenderedPageBreak/>
         <w:t xml:space="preserve">This section contains some slightly more qualitative reflections </w:t>
       </w:r>
       <w:r>
@@ -3176,7 +3745,6 @@
           <w:b/>
           <w:bCs/>
         </w:rPr>
-        <w:lastRenderedPageBreak/>
         <w:t>It is often not possible to correspond with corresponding authors.</w:t>
       </w:r>
       <w:r>
@@ -3243,7 +3811,7 @@
         <w:fldChar w:fldCharType="begin"/>
       </w:r>
       <w:r>
-        <w:instrText xml:space="preserve"> ADDIN ZOTERO_ITEM CSL_CITATION {"citationID":"2kVyD58S","properties":{"formattedCitation":"(2014)","plainCitation":"(2014)","noteIndex":0},"citationItems":[{"id":15608,"uris":["http://zotero.org/users/1687755/items/Y7IW8GAG"],"itemData":{"id":15608,"type":"article-journal","abstract":"Policies ensuring that research data are available on public archives are increasingly being implemented at the government [1], funding agency [2–4], and journal [5, 6] level. These policies are predicated on the idea that authors are poor stewards of their data, particularly over the long term [7], and indeed many studies have found that authors are often unable or unwilling to share their data [8–11]. However, there are no systematic estimates of how the availability of research data changes with time since publication. We therefore requested data sets from a relatively homogenous set of 516 articles published between 2 and 22 years ago, and found that availability of the data was strongly affected by article age. For papers where the authors gave the status of their data, the odds of a data set being extant fell by 17% per year. In addition, the odds that we could ﬁnd a working e-mail address for the ﬁrst, last, or corresponding author fell by 7% per year. Our results reinforce the notion that, in the long term, research data cannot be reliably preserved by individual researchers, and further demonstrate the urgent need for policies mandating data sharing via public archives.","container-title":"Current Biology","DOI":"10.1016/j.cub.2013.11.014","ISSN":"09609822","issue":"1","journalAbbreviation":"Current Biology","language":"en","page":"94-97","source":"DOI.org (Crossref)","title":"The Availability of Research Data Declines Rapidly with Article Age","volume":"24","author":[{"family":"Vines","given":"Timothy H."},{"family":"Albert","given":"Arianne Y.K."},{"family":"Andrew","given":"Rose L."},{"family":"Débarre","given":"Florence"},{"family":"Bock","given":"Dan G."},{"family":"Franklin","given":"Michelle T."},{"family":"Gilbert","given":"Kimberly J."},{"family":"Moore","given":"Jean-Sébastien"},{"family":"Renaut","given":"Sébastien"},{"family":"Rennison","given":"Diana J."}],"issued":{"date-parts":[["2014",1]]}},"label":"page","suppress-author":true}],"schema":"https://github.com/citation-style-language/schema/raw/master/csl-citation.json"} </w:instrText>
+        <w:instrText xml:space="preserve"> ADDIN ZOTERO_ITEM CSL_CITATION {"citationID":"2kVyD58S","properties":{"formattedCitation":"(2014)","plainCitation":"(2014)","dontUpdate":true,"noteIndex":0},"citationItems":[{"id":15608,"uris":["http://zotero.org/users/1687755/items/Y7IW8GAG"],"itemData":{"id":15608,"type":"article-journal","abstract":"Policies ensuring that research data are available on public archives are increasingly being implemented at the government [1], funding agency [2–4], and journal [5, 6] level. These policies are predicated on the idea that authors are poor stewards of their data, particularly over the long term [7], and indeed many studies have found that authors are often unable or unwilling to share their data [8–11]. However, there are no systematic estimates of how the availability of research data changes with time since publication. We therefore requested data sets from a relatively homogenous set of 516 articles published between 2 and 22 years ago, and found that availability of the data was strongly affected by article age. For papers where the authors gave the status of their data, the odds of a data set being extant fell by 17% per year. In addition, the odds that we could ﬁnd a working e-mail address for the ﬁrst, last, or corresponding author fell by 7% per year. Our results reinforce the notion that, in the long term, research data cannot be reliably preserved by individual researchers, and further demonstrate the urgent need for policies mandating data sharing via public archives.","container-title":"Current Biology","DOI":"10.1016/j.cub.2013.11.014","ISSN":"09609822","issue":"1","journalAbbreviation":"Current Biology","language":"en","page":"94-97","source":"DOI.org (Crossref)","title":"The Availability of Research Data Declines Rapidly with Article Age","volume":"24","author":[{"family":"Vines","given":"Timothy H."},{"family":"Albert","given":"Arianne Y.K."},{"family":"Andrew","given":"Rose L."},{"family":"Débarre","given":"Florence"},{"family":"Bock","given":"Dan G."},{"family":"Franklin","given":"Michelle T."},{"family":"Gilbert","given":"Kimberly J."},{"family":"Moore","given":"Jean-Sébastien"},{"family":"Renaut","given":"Sébastien"},{"family":"Rennison","given":"Diana J."}],"issued":{"date-parts":[["2014",1]]}},"label":"page","suppress-author":true}],"schema":"https://github.com/citation-style-language/schema/raw/master/csl-citation.json"} </w:instrText>
       </w:r>
       <w:r>
         <w:fldChar w:fldCharType="separate"/>
@@ -3441,7 +4009,10 @@
         <w:t xml:space="preserve">the </w:t>
       </w:r>
       <w:r>
-        <w:t xml:space="preserve">use of email addresses that are not tied to employment at a specific institution, and a deeper understanding of </w:t>
+        <w:t xml:space="preserve">use of email </w:t>
+      </w:r>
+      <w:r>
+        <w:t xml:space="preserve">addresses that are not tied to employment at a specific institution, and a deeper understanding of </w:t>
       </w:r>
       <w:r>
         <w:t xml:space="preserve">and commitment to </w:t>
@@ -3613,6 +4184,7 @@
           <w:b/>
           <w:bCs/>
         </w:rPr>
+        <w:lastRenderedPageBreak/>
         <w:t xml:space="preserve">Unfortunate and </w:t>
       </w:r>
       <w:r>
@@ -3816,11 +4388,7 @@
         <w:t>,</w:t>
       </w:r>
       <w:r>
-        <w:t xml:space="preserve"> and funding bodies increasingly also assert their own </w:t>
-      </w:r>
-      <w:r>
-        <w:lastRenderedPageBreak/>
-        <w:t xml:space="preserve">Research Data Management policies regarding the retention, storage, and access to data by </w:t>
+        <w:t xml:space="preserve"> and funding bodies increasingly also assert their own Research Data Management policies regarding the retention, storage, and access to data by </w:t>
       </w:r>
       <w:r>
         <w:t xml:space="preserve">those seeking to verify results. </w:t>
@@ -4070,7 +4638,10 @@
         <w:t xml:space="preserve"> rate of data sharing upon request observed rates between 0 and 37%</w:t>
       </w:r>
       <w:r>
-        <w:t xml:space="preserve"> (no meta-analysis was possible</w:t>
+        <w:t xml:space="preserve"> </w:t>
+      </w:r>
+      <w:r>
+        <w:t>(no meta-analysis was possible</w:t>
       </w:r>
       <w:r>
         <w:t xml:space="preserve"> due to methodological heterogeneity</w:t>
@@ -4087,15 +4658,22 @@
       <w:r>
         <w:t xml:space="preserve">ata sharing was </w:t>
       </w:r>
-      <w:r>
-        <w:t>low</w:t>
-      </w:r>
-      <w:r>
-        <w:t>er</w:t>
-      </w:r>
-      <w:r>
-        <w:t xml:space="preserve"> </w:t>
-      </w:r>
+      <w:ins w:id="84" w:author="Hussey, Ian (PSY)" w:date="2024-04-03T16:43:00Z">
+        <w:r>
+          <w:t xml:space="preserve">no higher </w:t>
+        </w:r>
+      </w:ins>
+      <w:del w:id="85" w:author="Hussey, Ian (PSY)" w:date="2024-04-03T16:43:00Z">
+        <w:r>
+          <w:delText>low</w:delText>
+        </w:r>
+        <w:r>
+          <w:delText>er</w:delText>
+        </w:r>
+        <w:r>
+          <w:delText xml:space="preserve"> </w:delText>
+        </w:r>
+      </w:del>
       <w:r>
         <w:t>in articles that stated that data was available upon request</w:t>
       </w:r>
@@ -4144,9 +4722,24 @@
       <w:r>
         <w:t xml:space="preserve">Data Availability Statements </w:t>
       </w:r>
-      <w:r>
-        <w:t xml:space="preserve">increase </w:t>
-      </w:r>
+      <w:del w:id="86" w:author="Hussey, Ian (PSY)" w:date="2024-04-03T16:43:00Z">
+        <w:r>
+          <w:delText xml:space="preserve">increase </w:delText>
+        </w:r>
+      </w:del>
+      <w:ins w:id="87" w:author="Hussey, Ian (PSY)" w:date="2024-04-03T16:45:00Z">
+        <w:r>
+          <w:t>are</w:t>
+        </w:r>
+      </w:ins>
+      <w:ins w:id="88" w:author="Hussey, Ian (PSY)" w:date="2024-04-03T16:43:00Z">
+        <w:r>
+          <w:t xml:space="preserve"> associated with higher</w:t>
+        </w:r>
+        <w:r>
+          <w:t xml:space="preserve"> </w:t>
+        </w:r>
+      </w:ins>
       <w:r>
         <w:t xml:space="preserve">actual </w:t>
       </w:r>
@@ -4195,10 +4788,7 @@
         <w:fldChar w:fldCharType="end"/>
       </w:r>
       <w:r>
-        <w:t xml:space="preserve"> review, and indeed the results of this study, are in close agreement: data sharing upon request occurs in the minority of cases. However, precise estimates of the rate of data sharing as yet unknown. The generalisability of the current estimate of data sharing upon request to </w:t>
-      </w:r>
-      <w:r>
-        <w:t xml:space="preserve">other areas of psychology, or indeed other areas of science, is unknown at this time. The recent systematic review of the rate of data sharing upon request by Hamilton et al. </w:t>
+        <w:t xml:space="preserve"> review, and indeed the results of this study, are in close agreement: data sharing upon request occurs in the minority of cases. However, precise estimates of the rate of data sharing as yet unknown. The generalisability of the current estimate of data sharing upon request to other areas of psychology, or indeed other areas of science, is unknown at this time. The recent systematic review of the rate of data sharing upon request by Hamilton et al. </w:t>
       </w:r>
       <w:r>
         <w:fldChar w:fldCharType="begin"/>
@@ -4344,8 +4934,18 @@
       <w:r>
         <w:t xml:space="preserve">To the best of my knowledge, only one previous study has examined this question: </w:t>
       </w:r>
-      <w:r>
-        <w:t xml:space="preserve">Tedersoo </w:t>
+      <w:proofErr w:type="spellStart"/>
+      <w:r>
+        <w:t>Tedersoo</w:t>
+      </w:r>
+      <w:proofErr w:type="spellEnd"/>
+      <w:ins w:id="89" w:author="Hussey, Ian (PSY)" w:date="2024-04-03T16:45:00Z">
+        <w:r>
+          <w:t xml:space="preserve"> et al.</w:t>
+        </w:r>
+      </w:ins>
+      <w:r>
+        <w:t xml:space="preserve"> </w:t>
       </w:r>
       <w:r>
         <w:fldChar w:fldCharType="begin"/>
@@ -4366,7 +4966,20 @@
         <w:fldChar w:fldCharType="end"/>
       </w:r>
       <w:r>
-        <w:t xml:space="preserve"> examined data sharing upon request and quantified whether they were acquainted with the authors prior to the data requests they sent. An analysis of their open data suggest</w:t>
+        <w:t xml:space="preserve"> examined data sharing upon request and quantified whether they were acquainted with the authors prior to the data requests they sent</w:t>
+      </w:r>
+      <w:ins w:id="90" w:author="Hussey, Ian (PSY)" w:date="2024-04-03T16:45:00Z">
+        <w:r>
+          <w:t xml:space="preserve"> </w:t>
+        </w:r>
+      </w:ins>
+      <w:ins w:id="91" w:author="Hussey, Ian (PSY)" w:date="2024-04-03T16:46:00Z">
+        <w:r>
+          <w:t>(i.e., ‘no contact’, ‘have met’, ‘have collaborated with’)</w:t>
+        </w:r>
+      </w:ins>
+      <w:r>
+        <w:t>. An analysis of their open data suggest</w:t>
       </w:r>
       <w:r>
         <w:t>s</w:t>
@@ -4457,7 +5070,11 @@
         <w:t xml:space="preserve">, and data sharing is not an end in itself. Data sharing merely (a) enables verifiability of published analyses, and (b) enables reuse for novel purposes. </w:t>
       </w:r>
       <w:r>
-        <w:t xml:space="preserve">Even when data is technically complete and shared, poor documentation (e.g., the absence of high-quality codebooks) can limit the degree to which it can be used for verification or novel purposes </w:t>
+        <w:t xml:space="preserve">Even when data is technically complete and shared, poor </w:t>
+      </w:r>
+      <w:r>
+        <w:lastRenderedPageBreak/>
+        <w:t xml:space="preserve">documentation (e.g., the absence of high-quality codebooks) can limit the degree to which it can be used for verification or novel purposes </w:t>
       </w:r>
       <w:r>
         <w:fldChar w:fldCharType="begin"/>
@@ -4563,11 +5180,7 @@
         <w:t xml:space="preserve">f authors are shown </w:t>
       </w:r>
       <w:r>
-        <w:t xml:space="preserve">to routinely disregard this specific journal policy </w:t>
-      </w:r>
-      <w:r>
-        <w:lastRenderedPageBreak/>
-        <w:t xml:space="preserve">(and in some cases also their institutional Research Data Management Policies and their own public positions on data sharing), </w:t>
+        <w:t xml:space="preserve">to routinely disregard this specific journal policy (and in some cases also their institutional Research Data Management Policies and their own public positions on data sharing), </w:t>
       </w:r>
       <w:r>
         <w:t xml:space="preserve">this raises the question: </w:t>
@@ -4826,7 +5439,10 @@
         <w:t>check the computational reproducibility of results prior to publication (e.g., Meta-Psychology).</w:t>
       </w:r>
       <w:r>
-        <w:t xml:space="preserve"> No journal as yet has established any punishment mechanisms for breaches of data sharing agreements</w:t>
+        <w:t xml:space="preserve"> No journal as yet has established any punishment </w:t>
+      </w:r>
+      <w:r>
+        <w:t>mechanisms for breaches of data sharing agreements</w:t>
       </w:r>
       <w:r>
         <w:t xml:space="preserve">, such as a policy of </w:t>
@@ -4916,10 +5532,7 @@
         <w:t xml:space="preserve">that are not adhered to or enforced in any way risks giving rise to </w:t>
       </w:r>
       <w:r>
-        <w:t xml:space="preserve">what is referred </w:t>
-      </w:r>
-      <w:r>
-        <w:t xml:space="preserve">to as ‘Open Washing’: the appearance of transparency without adequate follow-through </w:t>
+        <w:t xml:space="preserve">what is referred to as ‘Open Washing’: the appearance of transparency without adequate follow-through </w:t>
       </w:r>
       <w:r>
         <w:fldChar w:fldCharType="begin"/>
@@ -5100,6 +5713,7 @@
           <w:i/>
           <w:iCs/>
         </w:rPr>
+        <w:lastRenderedPageBreak/>
         <w:t>Correspondence:</w:t>
       </w:r>
       <w:r>
@@ -5232,75 +5846,112 @@
       <w:pPr>
         <w:pStyle w:val="Bibliography"/>
       </w:pPr>
-      <w:r>
-        <w:t xml:space="preserve">Crüwell, S., Apthorp, D., Baker, B. J., Colling, L. J., Elson, M., Geiger, S. J., Lobentanzer, S., Monéger, J., Patterson, A., Schwarzkopf, D. S., Zaneva, M., &amp; Brown, N. J. L. (2022). </w:t>
+      <w:proofErr w:type="spellStart"/>
+      <w:r>
+        <w:t>Crüwell</w:t>
+      </w:r>
+      <w:proofErr w:type="spellEnd"/>
+      <w:r>
+        <w:t xml:space="preserve">, S., </w:t>
+      </w:r>
+      <w:proofErr w:type="spellStart"/>
+      <w:r>
+        <w:t>Apthorp</w:t>
+      </w:r>
+      <w:proofErr w:type="spellEnd"/>
+      <w:r>
+        <w:t xml:space="preserve">, D., Baker, B. J., Colling, L. J., Elson, M., Geiger, S. J., </w:t>
+      </w:r>
+      <w:proofErr w:type="spellStart"/>
+      <w:r>
+        <w:t>Lobentanzer</w:t>
+      </w:r>
+      <w:proofErr w:type="spellEnd"/>
+      <w:r>
+        <w:t xml:space="preserve">, S., </w:t>
+      </w:r>
+      <w:proofErr w:type="spellStart"/>
+      <w:r>
+        <w:t>Monéger</w:t>
+      </w:r>
+      <w:proofErr w:type="spellEnd"/>
+      <w:r>
+        <w:t xml:space="preserve">, J., Patterson, A., Schwarzkopf, D. S., </w:t>
+      </w:r>
+      <w:proofErr w:type="spellStart"/>
+      <w:r>
+        <w:t>Zaneva</w:t>
+      </w:r>
+      <w:proofErr w:type="spellEnd"/>
+      <w:r>
+        <w:t xml:space="preserve">, M., &amp; Brown, N. J. L. (2022). </w:t>
       </w:r>
       <w:r>
         <w:rPr>
           <w:i/>
           <w:iCs/>
         </w:rPr>
-        <w:t xml:space="preserve">What’s in </w:t>
-      </w:r>
+        <w:t>What’s in a Badge? A Computational Reproducibility Investigation of the Open Data Badge Policy in one Issue of Psychological Science</w:t>
+      </w:r>
+      <w:r>
+        <w:t xml:space="preserve"> [Preprint]. </w:t>
+      </w:r>
+      <w:proofErr w:type="spellStart"/>
+      <w:r>
+        <w:t>PsyArXiv</w:t>
+      </w:r>
+      <w:proofErr w:type="spellEnd"/>
+      <w:r>
+        <w:t>. https://doi.org/10.31234/osf.io/729qt</w:t>
+      </w:r>
+    </w:p>
+    <w:p>
+      <w:pPr>
+        <w:pStyle w:val="Bibliography"/>
+      </w:pPr>
+      <w:proofErr w:type="spellStart"/>
+      <w:r>
+        <w:t>Deutschen</w:t>
+      </w:r>
+      <w:proofErr w:type="spellEnd"/>
+      <w:r>
+        <w:t xml:space="preserve"> Gesellschaft für </w:t>
+      </w:r>
+      <w:proofErr w:type="spellStart"/>
+      <w:r>
+        <w:t>Psychologie</w:t>
+      </w:r>
+      <w:proofErr w:type="spellEnd"/>
+      <w:r>
+        <w:t xml:space="preserve">. (2022). </w:t>
+      </w:r>
+      <w:proofErr w:type="spellStart"/>
       <w:r>
         <w:rPr>
           <w:i/>
           <w:iCs/>
         </w:rPr>
-        <w:lastRenderedPageBreak/>
-        <w:t>a Badge? A Computational Reproducibility Investigation of the Open Data Badge Policy in one Issue of Psychological Science</w:t>
-      </w:r>
-      <w:r>
-        <w:t xml:space="preserve"> [Preprint]. PsyArXiv. https://doi.org/10.31234/osf.io/729qt</w:t>
-      </w:r>
-    </w:p>
-    <w:p>
-      <w:pPr>
-        <w:pStyle w:val="Bibliography"/>
-        <w:rPr>
-          <w:lang w:val="it-CH"/>
-        </w:rPr>
-      </w:pPr>
-      <w:r>
-        <w:t xml:space="preserve">Deutschen Gesellschaft für Psychologie. </w:t>
-      </w:r>
-      <w:r>
-        <w:rPr>
-          <w:lang w:val="it-CH"/>
-        </w:rPr>
-        <w:t xml:space="preserve">(2022). </w:t>
-      </w:r>
+        <w:t>Berufsethische</w:t>
+      </w:r>
+      <w:proofErr w:type="spellEnd"/>
       <w:r>
         <w:rPr>
           <w:i/>
           <w:iCs/>
-          <w:lang w:val="it-CH"/>
-        </w:rPr>
-        <w:t>Berufsethische Richtlinien</w:t>
-      </w:r>
-      <w:r>
-        <w:rPr>
-          <w:lang w:val="it-CH"/>
-        </w:rPr>
-        <w:t>. https://www.dgps.de/die-dgps/aufgaben-und-ziele/berufsethische-richtlinien/</w:t>
-      </w:r>
-    </w:p>
-    <w:p>
-      <w:pPr>
-        <w:pStyle w:val="Bibliography"/>
-      </w:pPr>
-      <w:r>
-        <w:t xml:space="preserve">European Commission. (2023). </w:t>
-      </w:r>
+        </w:rPr>
+        <w:t xml:space="preserve"> </w:t>
+      </w:r>
+      <w:proofErr w:type="spellStart"/>
       <w:r>
         <w:rPr>
           <w:i/>
           <w:iCs/>
         </w:rPr>
-        <w:t>The EU’s open science policy</w:t>
-      </w:r>
-      <w:r>
-        <w:t>. https://research-and-innovation.ec.europa.eu/strategy/strategy-2020-2024/our-digital-future/open-science_en</w:t>
+        <w:t>Richtlinien</w:t>
+      </w:r>
+      <w:proofErr w:type="spellEnd"/>
+      <w:r>
+        <w:t>. https://www.dgps.de/die-dgps/aufgaben-und-ziele/berufsethische-richtlinien/</w:t>
       </w:r>
     </w:p>
     <w:p>
@@ -5308,45 +5959,45 @@
         <w:pStyle w:val="Bibliography"/>
       </w:pPr>
       <w:r>
-        <w:t xml:space="preserve">Evans, T. R. (2022). </w:t>
+        <w:t xml:space="preserve">European Commission. (2023). </w:t>
       </w:r>
       <w:r>
         <w:rPr>
           <w:i/>
           <w:iCs/>
         </w:rPr>
-        <w:t>Developments in Open Data Norms</w:t>
-      </w:r>
-      <w:r>
-        <w:t xml:space="preserve"> (1). </w:t>
+        <w:t>The EU’s open science policy</w:t>
+      </w:r>
+      <w:r>
+        <w:t>. https://research-and-innovation.ec.europa.eu/strategy/strategy-2020-2024/our-digital-future/open-science_en</w:t>
+      </w:r>
+    </w:p>
+    <w:p>
+      <w:pPr>
+        <w:pStyle w:val="Bibliography"/>
+      </w:pPr>
+      <w:r>
+        <w:t xml:space="preserve">Evans, T. R. (2022). </w:t>
       </w:r>
       <w:r>
         <w:rPr>
           <w:i/>
           <w:iCs/>
         </w:rPr>
-        <w:t>10</w:t>
-      </w:r>
-      <w:r>
-        <w:t>(1), Article 1. https://doi.org/10.5334/jopd.60</w:t>
-      </w:r>
-    </w:p>
-    <w:p>
-      <w:pPr>
-        <w:pStyle w:val="Bibliography"/>
-      </w:pPr>
-      <w:r>
-        <w:t xml:space="preserve">Frontiers. (2023). </w:t>
+        <w:t>Developments in Open Data Norms</w:t>
+      </w:r>
+      <w:r>
+        <w:t xml:space="preserve"> (1). </w:t>
       </w:r>
       <w:r>
         <w:rPr>
           <w:i/>
           <w:iCs/>
         </w:rPr>
-        <w:t>Policies and publication ethics</w:t>
-      </w:r>
-      <w:r>
-        <w:t>. https://www.frontiersin.org/guidelines/policies-and-publication-ethics</w:t>
+        <w:t>10</w:t>
+      </w:r>
+      <w:r>
+        <w:t>(1), Article 1. https://doi.org/10.5334/jopd.60</w:t>
       </w:r>
     </w:p>
     <w:p>
@@ -5354,45 +6005,53 @@
         <w:pStyle w:val="Bibliography"/>
       </w:pPr>
       <w:r>
-        <w:t xml:space="preserve">Gilmore, R. O., Kennedy, J. L., &amp; Adolph, K. E. (2018). Practical Solutions for Sharing Data and Materials From Psychological Research. </w:t>
+        <w:t xml:space="preserve">Frontiers. (2023). </w:t>
       </w:r>
       <w:r>
         <w:rPr>
           <w:i/>
           <w:iCs/>
         </w:rPr>
-        <w:t>Advances in Methods and Practices in Psychological Science</w:t>
-      </w:r>
-      <w:r>
-        <w:t xml:space="preserve">, </w:t>
+        <w:t>Policies and publication ethics</w:t>
+      </w:r>
+      <w:r>
+        <w:t>. https://www.frontiersin.org/guidelines/policies-and-publication-ethics</w:t>
+      </w:r>
+    </w:p>
+    <w:p>
+      <w:pPr>
+        <w:pStyle w:val="Bibliography"/>
+      </w:pPr>
+      <w:r>
+        <w:t xml:space="preserve">Gilmore, R. O., Kennedy, J. L., &amp; Adolph, K. E. (2018). Practical Solutions for Sharing Data and Materials </w:t>
+      </w:r>
+      <w:proofErr w:type="gramStart"/>
+      <w:r>
+        <w:t>From</w:t>
+      </w:r>
+      <w:proofErr w:type="gramEnd"/>
+      <w:r>
+        <w:t xml:space="preserve"> Psychological Research. </w:t>
       </w:r>
       <w:r>
         <w:rPr>
           <w:i/>
           <w:iCs/>
         </w:rPr>
-        <w:t>1</w:t>
-      </w:r>
-      <w:r>
-        <w:t>(1), 121–130. https://doi.org/10.1177/2515245917746500</w:t>
-      </w:r>
-    </w:p>
-    <w:p>
-      <w:pPr>
-        <w:pStyle w:val="Bibliography"/>
-      </w:pPr>
-      <w:r>
-        <w:t xml:space="preserve">Google Trends. (2023). </w:t>
+        <w:t>Advances in Methods and Practices in Psychological Science</w:t>
+      </w:r>
+      <w:r>
+        <w:t xml:space="preserve">, </w:t>
       </w:r>
       <w:r>
         <w:rPr>
           <w:i/>
           <w:iCs/>
         </w:rPr>
-        <w:t>Comparison of the relative frequency of usage of “data is” vs. “data are.”</w:t>
-      </w:r>
-      <w:r>
-        <w:t xml:space="preserve"> https://trends.google.com/trends/explore?date=today%205-y&amp;q=data%20is,data%20are&amp;hl=en-GB</w:t>
+        <w:t>1</w:t>
+      </w:r>
+      <w:r>
+        <w:t>(1), 121–130. https://doi.org/10.1177/2515245917746500</w:t>
       </w:r>
     </w:p>
     <w:p>
@@ -5400,129 +6059,177 @@
         <w:pStyle w:val="Bibliography"/>
       </w:pPr>
       <w:r>
-        <w:t xml:space="preserve">Hallinan, D., Boehm, F., Külpmann, A., &amp; Elson, M. (2023). Information Provision for Informed Consent Procedures in Psychological Research Under the General Data Protection Regulation: A Practical Guide. </w:t>
+        <w:t xml:space="preserve">Google Trends. (2023). </w:t>
       </w:r>
       <w:r>
         <w:rPr>
           <w:i/>
           <w:iCs/>
         </w:rPr>
-        <w:t>Advances in Methods and Practices in Psychological Science</w:t>
-      </w:r>
-      <w:r>
-        <w:t xml:space="preserve">, </w:t>
+        <w:t>Comparison of the relative frequency of usage of “data is” vs. “data are.”</w:t>
+      </w:r>
+      <w:r>
+        <w:t xml:space="preserve"> https://trends.google.com/trends/explore?date=today%205-y&amp;q=data%20is,data%20are&amp;hl=en-GB</w:t>
+      </w:r>
+    </w:p>
+    <w:p>
+      <w:pPr>
+        <w:pStyle w:val="Bibliography"/>
+      </w:pPr>
+      <w:r>
+        <w:t xml:space="preserve">Hallinan, D., Boehm, F., </w:t>
+      </w:r>
+      <w:proofErr w:type="spellStart"/>
+      <w:r>
+        <w:t>Külpmann</w:t>
+      </w:r>
+      <w:proofErr w:type="spellEnd"/>
+      <w:r>
+        <w:t xml:space="preserve">, A., &amp; Elson, M. (2023). Information Provision for Informed Consent Procedures in Psychological Research Under the General Data Protection Regulation: A Practical Guide. </w:t>
       </w:r>
       <w:r>
         <w:rPr>
           <w:i/>
           <w:iCs/>
         </w:rPr>
-        <w:t>6</w:t>
-      </w:r>
-      <w:r>
-        <w:t>(1), 25152459231151944. https://doi.org/10.1177/25152459231151944</w:t>
-      </w:r>
-    </w:p>
-    <w:p>
-      <w:pPr>
-        <w:pStyle w:val="Bibliography"/>
-      </w:pPr>
-      <w:r>
-        <w:t xml:space="preserve">Hamilton, D. G., Hong, K., Fraser, H., Rowhani-Farid, A., Fidler, F., &amp; Page, M. J. (2023). Prevalence and predictors of data and code sharing in the medical and health sciences: Systematic review with meta-analysis of individual participant data. </w:t>
+        <w:t>Advances in Methods and Practices in Psychological Science</w:t>
+      </w:r>
+      <w:r>
+        <w:t xml:space="preserve">, </w:t>
       </w:r>
       <w:r>
         <w:rPr>
           <w:i/>
           <w:iCs/>
         </w:rPr>
-        <w:t>BMJ</w:t>
-      </w:r>
-      <w:r>
-        <w:t xml:space="preserve">, </w:t>
+        <w:t>6</w:t>
+      </w:r>
+      <w:r>
+        <w:t>(1), 25152459231151944. https://doi.org/10.1177/25152459231151944</w:t>
+      </w:r>
+    </w:p>
+    <w:p>
+      <w:pPr>
+        <w:pStyle w:val="Bibliography"/>
+      </w:pPr>
+      <w:r>
+        <w:t xml:space="preserve">Hamilton, D. G., Hong, K., Fraser, H., Rowhani-Farid, A., Fidler, F., &amp; Page, M. J. (2023). Prevalence and predictors of data and code sharing in the medical and health sciences: Systematic review with meta-analysis of </w:t>
+      </w:r>
+      <w:r>
+        <w:t xml:space="preserve">individual participant data. </w:t>
       </w:r>
       <w:r>
         <w:rPr>
           <w:i/>
           <w:iCs/>
         </w:rPr>
-        <w:t>382</w:t>
-      </w:r>
-      <w:r>
-        <w:t>, e075767. https://doi.org/10.1136/bmj-2023-075767</w:t>
-      </w:r>
-    </w:p>
-    <w:p>
-      <w:pPr>
-        <w:pStyle w:val="Bibliography"/>
-      </w:pPr>
-      <w:r>
-        <w:t xml:space="preserve">Hardwicke, T. E., Mathur, M. B., MacDonald, K., Nilsonne, G., Banks, G. C., Kidwell, M. C., Hofelich Mohr, A., Clayton, E., Yoon, E. J., Henry Tessler, M., Lenne, R. L., Altman, S., Long, B., &amp; Frank, M. C. (2018). Data availability, reusability, and analytic reproducibility: Evaluating the impact of a mandatory open data policy at the journal Cognition. </w:t>
+        <w:t>BMJ</w:t>
+      </w:r>
+      <w:r>
+        <w:t xml:space="preserve">, </w:t>
       </w:r>
       <w:r>
         <w:rPr>
           <w:i/>
           <w:iCs/>
         </w:rPr>
-        <w:t>Royal Society Open Science</w:t>
-      </w:r>
-      <w:r>
-        <w:t xml:space="preserve">, </w:t>
+        <w:t>382</w:t>
+      </w:r>
+      <w:r>
+        <w:t>, e075767. https://doi.org/10.1136/bmj-2023-075767</w:t>
+      </w:r>
+    </w:p>
+    <w:p>
+      <w:pPr>
+        <w:pStyle w:val="Bibliography"/>
+      </w:pPr>
+      <w:r>
+        <w:t xml:space="preserve">Hardwicke, T. E., Mathur, M. B., MacDonald, K., </w:t>
+      </w:r>
+      <w:proofErr w:type="spellStart"/>
+      <w:r>
+        <w:t>Nilsonne</w:t>
+      </w:r>
+      <w:proofErr w:type="spellEnd"/>
+      <w:r>
+        <w:t xml:space="preserve">, G., Banks, G. C., Kidwell, M. C., </w:t>
+      </w:r>
+      <w:proofErr w:type="spellStart"/>
+      <w:r>
+        <w:t>Hofelich</w:t>
+      </w:r>
+      <w:proofErr w:type="spellEnd"/>
+      <w:r>
+        <w:t xml:space="preserve"> Mohr, A., Clayton, E., Yoon, E. J., Henry Tessler, M., </w:t>
+      </w:r>
+      <w:proofErr w:type="spellStart"/>
+      <w:r>
+        <w:t>Lenne</w:t>
+      </w:r>
+      <w:proofErr w:type="spellEnd"/>
+      <w:r>
+        <w:t xml:space="preserve">, R. L., Altman, S., Long, B., &amp; Frank, M. C. (2018). Data availability, reusability, and analytic reproducibility: Evaluating the impact of a mandatory open data policy at the journal Cognition. </w:t>
       </w:r>
       <w:r>
         <w:rPr>
           <w:i/>
           <w:iCs/>
         </w:rPr>
-        <w:t>5</w:t>
-      </w:r>
-      <w:r>
-        <w:t>(8), 180448. https://doi.org/10.1098/rsos.180448</w:t>
-      </w:r>
-    </w:p>
-    <w:p>
-      <w:pPr>
-        <w:pStyle w:val="Bibliography"/>
-      </w:pPr>
-      <w:r>
-        <w:t xml:space="preserve">Horstmann, K. T., Arslan, R. C., &amp; Greiff, S. (2020). Generating Codebooks to Ensure the Independent Use of Research Data. </w:t>
+        <w:t>Royal Society Open Science</w:t>
+      </w:r>
+      <w:r>
+        <w:t xml:space="preserve">, </w:t>
       </w:r>
       <w:r>
         <w:rPr>
           <w:i/>
           <w:iCs/>
         </w:rPr>
-        <w:t>European Journal of Psychological Assessment</w:t>
-      </w:r>
-      <w:r>
-        <w:t xml:space="preserve">, </w:t>
+        <w:t>5</w:t>
+      </w:r>
+      <w:r>
+        <w:t>(8), 180448. https://doi.org/10.1098/rsos.180448</w:t>
+      </w:r>
+    </w:p>
+    <w:p>
+      <w:pPr>
+        <w:pStyle w:val="Bibliography"/>
+      </w:pPr>
+      <w:proofErr w:type="spellStart"/>
+      <w:r>
+        <w:t>Horstmann</w:t>
+      </w:r>
+      <w:proofErr w:type="spellEnd"/>
+      <w:r>
+        <w:t xml:space="preserve">, K. T., Arslan, R. C., &amp; </w:t>
+      </w:r>
+      <w:proofErr w:type="spellStart"/>
+      <w:r>
+        <w:t>Greiff</w:t>
+      </w:r>
+      <w:proofErr w:type="spellEnd"/>
+      <w:r>
+        <w:t xml:space="preserve">, S. (2020). Generating Codebooks to Ensure the Independent Use of Research Data. </w:t>
       </w:r>
       <w:r>
         <w:rPr>
           <w:i/>
           <w:iCs/>
         </w:rPr>
-        <w:t>36</w:t>
-      </w:r>
-      <w:r>
-        <w:t>(5), 721–729. https://doi.org/10/ghmt9r</w:t>
-      </w:r>
-    </w:p>
-    <w:p>
-      <w:pPr>
-        <w:pStyle w:val="Bibliography"/>
-      </w:pPr>
-      <w:r>
-        <w:t xml:space="preserve">Hussey, I. (2022). Reply to Barnes-Holmes &amp; Harte (2022) “The IRAP as a Measure of Implicit Cognition: A Case of Frankenstein’s Monster.” </w:t>
+        <w:t>European Journal of Psychological Assessment</w:t>
+      </w:r>
+      <w:r>
+        <w:t xml:space="preserve">, </w:t>
       </w:r>
       <w:r>
         <w:rPr>
           <w:i/>
           <w:iCs/>
         </w:rPr>
-        <w:t>PsyArXiv</w:t>
-      </w:r>
-      <w:r>
-        <w:t>. https://doi.org/10.31234/osf.io/qmg6s</w:t>
+        <w:t>36</w:t>
+      </w:r>
+      <w:r>
+        <w:t>(5), 721–729. https://doi.org/10/ghmt9r</w:t>
       </w:r>
     </w:p>
     <w:p>
@@ -5530,81 +6237,63 @@
         <w:pStyle w:val="Bibliography"/>
       </w:pPr>
       <w:r>
-        <w:t xml:space="preserve">Hussey, I. (2023). A systematic review of null hypothesis significance testing, sample sizes, and statistical power in research using the Implicit Relational Assessment Procedure. </w:t>
-      </w:r>
+        <w:t xml:space="preserve">Hussey, I. (2022). Reply to Barnes-Holmes &amp; Harte (2022) “The IRAP as a Measure of Implicit Cognition: A Case of Frankenstein’s Monster.” </w:t>
+      </w:r>
+      <w:proofErr w:type="spellStart"/>
       <w:r>
         <w:rPr>
           <w:i/>
           <w:iCs/>
         </w:rPr>
-        <w:t>Journal of Contextual Behavioral Science</w:t>
-      </w:r>
-      <w:r>
-        <w:t xml:space="preserve">, </w:t>
+        <w:t>PsyArXiv</w:t>
+      </w:r>
+      <w:proofErr w:type="spellEnd"/>
+      <w:r>
+        <w:t>. https://doi.org/10.31234/osf.io/qmg6s</w:t>
+      </w:r>
+    </w:p>
+    <w:p>
+      <w:pPr>
+        <w:pStyle w:val="Bibliography"/>
+      </w:pPr>
+      <w:r>
+        <w:t xml:space="preserve">Hussey, I. (2023). A systematic review of null hypothesis significance testing, sample sizes, and statistical power in research using the Implicit Relational Assessment Procedure. </w:t>
       </w:r>
       <w:r>
         <w:rPr>
           <w:i/>
           <w:iCs/>
         </w:rPr>
-        <w:t>29</w:t>
-      </w:r>
-      <w:r>
-        <w:t>, 86–97. https://doi.org/10.1016/j.jcbs.2023.06.008</w:t>
-      </w:r>
-    </w:p>
-    <w:p>
-      <w:pPr>
-        <w:pStyle w:val="Bibliography"/>
-      </w:pPr>
-      <w:r>
-        <w:t xml:space="preserve">Hussey, I., &amp; Drake, C. E. (2020). The Implicit Relational Assessment Procedure demonstrates poor internal consistency and test-retest reliability: A meta-analysis. </w:t>
-      </w:r>
+        <w:t xml:space="preserve">Journal of Contextual </w:t>
+      </w:r>
+      <w:proofErr w:type="spellStart"/>
       <w:r>
         <w:rPr>
           <w:i/>
           <w:iCs/>
         </w:rPr>
-        <w:t>PsyArXiv</w:t>
-      </w:r>
-      <w:r>
-        <w:t>. https://doi.org/10.31234/osf.io/ge3k7</w:t>
-      </w:r>
-    </w:p>
-    <w:p>
-      <w:pPr>
-        <w:pStyle w:val="Bibliography"/>
-      </w:pPr>
-      <w:r>
-        <w:t xml:space="preserve">International Journal of Psychology and Psychological Therapy. (2023). </w:t>
-      </w:r>
+        <w:t>Behavioral</w:t>
+      </w:r>
+      <w:proofErr w:type="spellEnd"/>
       <w:r>
         <w:rPr>
           <w:i/>
           <w:iCs/>
         </w:rPr>
-        <w:t>Authors Guidelines</w:t>
-      </w:r>
-      <w:r>
-        <w:t>. https://www.ijpsy.com/normas.html</w:t>
-      </w:r>
-    </w:p>
-    <w:p>
-      <w:pPr>
-        <w:pStyle w:val="Bibliography"/>
-      </w:pPr>
-      <w:r>
-        <w:t xml:space="preserve">Journal of Contextual Behavioral Science. (2023). </w:t>
+        <w:t xml:space="preserve"> Science</w:t>
+      </w:r>
+      <w:r>
+        <w:t xml:space="preserve">, </w:t>
       </w:r>
       <w:r>
         <w:rPr>
           <w:i/>
           <w:iCs/>
         </w:rPr>
-        <w:t>Guide for Authors</w:t>
-      </w:r>
-      <w:r>
-        <w:t>. https://www.ijpsy.com/normas.html</w:t>
+        <w:t>29</w:t>
+      </w:r>
+      <w:r>
+        <w:t>, 86–97. https://doi.org/10.1016/j.jcbs.2023.06.008</w:t>
       </w:r>
     </w:p>
     <w:p>
@@ -5612,27 +6301,37 @@
         <w:pStyle w:val="Bibliography"/>
       </w:pPr>
       <w:r>
-        <w:t xml:space="preserve">Lear, M. K., Spata, A., Tittler, M., Fishbein, J. N., Arch, J. J., &amp; Luoma, J. B. (2023). Transparency and reproducibility in the journal of contextual behavioral science: An audit study. </w:t>
-      </w:r>
+        <w:t xml:space="preserve">Hussey, I., &amp; Drake, C. E. (2020). The Implicit Relational Assessment Procedure demonstrates poor internal consistency and test-retest reliability: A meta-analysis. </w:t>
+      </w:r>
+      <w:proofErr w:type="spellStart"/>
       <w:r>
         <w:rPr>
           <w:i/>
           <w:iCs/>
         </w:rPr>
-        <w:t>Journal of Contextual Behavioral Science</w:t>
-      </w:r>
-      <w:r>
-        <w:t xml:space="preserve">, </w:t>
+        <w:t>PsyArXiv</w:t>
+      </w:r>
+      <w:proofErr w:type="spellEnd"/>
+      <w:r>
+        <w:t>. https://doi.org/10.31234/osf.io/ge3k7</w:t>
+      </w:r>
+    </w:p>
+    <w:p>
+      <w:pPr>
+        <w:pStyle w:val="Bibliography"/>
+      </w:pPr>
+      <w:r>
+        <w:t xml:space="preserve">International Journal of Psychology and Psychological Therapy. (2023). </w:t>
       </w:r>
       <w:r>
         <w:rPr>
           <w:i/>
           <w:iCs/>
         </w:rPr>
-        <w:t>28</w:t>
-      </w:r>
-      <w:r>
-        <w:t>, 207–214. https://doi.org/10.1016/j.jcbs.2023.03.017</w:t>
+        <w:t>Authors Guidelines</w:t>
+      </w:r>
+      <w:r>
+        <w:t>. https://www.ijpsy.com/normas.html</w:t>
       </w:r>
     </w:p>
     <w:p>
@@ -5640,201 +6339,330 @@
         <w:pStyle w:val="Bibliography"/>
       </w:pPr>
       <w:r>
-        <w:t xml:space="preserve">Meyer, M. N. (2018). Practical Tips for Ethical Data Sharing. </w:t>
+        <w:t xml:space="preserve">Journal of Contextual </w:t>
+      </w:r>
+      <w:proofErr w:type="spellStart"/>
+      <w:r>
+        <w:t>Behavioral</w:t>
+      </w:r>
+      <w:proofErr w:type="spellEnd"/>
+      <w:r>
+        <w:t xml:space="preserve"> Science. (2023). </w:t>
       </w:r>
       <w:r>
         <w:rPr>
           <w:i/>
           <w:iCs/>
         </w:rPr>
-        <w:t>Advances in Methods and Practices in Psychological Science</w:t>
-      </w:r>
-      <w:r>
-        <w:t xml:space="preserve">, </w:t>
+        <w:t>Guide for Authors</w:t>
+      </w:r>
+      <w:r>
+        <w:t>. https://www.ijpsy.com/normas.html</w:t>
+      </w:r>
+    </w:p>
+    <w:p>
+      <w:pPr>
+        <w:pStyle w:val="Bibliography"/>
+      </w:pPr>
+      <w:r>
+        <w:t xml:space="preserve">Lear, M. K., </w:t>
+      </w:r>
+      <w:proofErr w:type="spellStart"/>
+      <w:r>
+        <w:t>Spata</w:t>
+      </w:r>
+      <w:proofErr w:type="spellEnd"/>
+      <w:r>
+        <w:t xml:space="preserve">, A., </w:t>
+      </w:r>
+      <w:proofErr w:type="spellStart"/>
+      <w:r>
+        <w:t>Tittler</w:t>
+      </w:r>
+      <w:proofErr w:type="spellEnd"/>
+      <w:r>
+        <w:t xml:space="preserve">, M., Fishbein, J. N., Arch, J. J., &amp; </w:t>
+      </w:r>
+      <w:proofErr w:type="spellStart"/>
+      <w:r>
+        <w:t>Luoma</w:t>
+      </w:r>
+      <w:proofErr w:type="spellEnd"/>
+      <w:r>
+        <w:t xml:space="preserve">, J. B. (2023). Transparency and reproducibility in the journal of contextual </w:t>
+      </w:r>
+      <w:proofErr w:type="spellStart"/>
+      <w:r>
+        <w:t>behavioral</w:t>
+      </w:r>
+      <w:proofErr w:type="spellEnd"/>
+      <w:r>
+        <w:t xml:space="preserve"> science: An audit study. </w:t>
       </w:r>
       <w:r>
         <w:rPr>
           <w:i/>
           <w:iCs/>
         </w:rPr>
-        <w:t>1</w:t>
-      </w:r>
-      <w:r>
-        <w:t>(1), 131–144. https://doi.org/10.1177/2515245917747656</w:t>
-      </w:r>
-    </w:p>
-    <w:p>
-      <w:pPr>
-        <w:pStyle w:val="Bibliography"/>
-      </w:pPr>
-      <w:r>
-        <w:t xml:space="preserve">Minocher, R., Atmaca, S., Bavero, C., McElreath, R., &amp; Beheim, B. (2021). Estimating the reproducibility of social learning research published between 1955 and 2018. </w:t>
-      </w:r>
+        <w:t xml:space="preserve">Journal of Contextual </w:t>
+      </w:r>
+      <w:proofErr w:type="spellStart"/>
       <w:r>
         <w:rPr>
           <w:i/>
           <w:iCs/>
         </w:rPr>
-        <w:t>Royal Society Open Science</w:t>
-      </w:r>
-      <w:r>
-        <w:t xml:space="preserve">, </w:t>
-      </w:r>
+        <w:t>Behavioral</w:t>
+      </w:r>
+      <w:proofErr w:type="spellEnd"/>
       <w:r>
         <w:rPr>
           <w:i/>
           <w:iCs/>
         </w:rPr>
-        <w:t>8</w:t>
-      </w:r>
-      <w:r>
-        <w:t>(9), 210450. https://doi.org/10.1098/rsos.210450</w:t>
-      </w:r>
-    </w:p>
-    <w:p>
-      <w:pPr>
-        <w:pStyle w:val="Bibliography"/>
-      </w:pPr>
-      <w:r>
-        <w:t xml:space="preserve">Nunes, L. (2021). Data Sharing for Greater Scientific Transparency. </w:t>
+        <w:t xml:space="preserve"> Science</w:t>
+      </w:r>
+      <w:r>
+        <w:t xml:space="preserve">, </w:t>
       </w:r>
       <w:r>
         <w:rPr>
           <w:i/>
           <w:iCs/>
         </w:rPr>
-        <w:t>APS Observer</w:t>
-      </w:r>
-      <w:r>
-        <w:t xml:space="preserve">, </w:t>
+        <w:t>28</w:t>
+      </w:r>
+      <w:r>
+        <w:t>, 207–214. https://doi.org/10.1016/j.jcbs.2023.03.017</w:t>
+      </w:r>
+    </w:p>
+    <w:p>
+      <w:pPr>
+        <w:pStyle w:val="Bibliography"/>
+      </w:pPr>
+      <w:r>
+        <w:t xml:space="preserve">Meyer, M. N. (2018). Practical Tips for Ethical Data Sharing. </w:t>
       </w:r>
       <w:r>
         <w:rPr>
           <w:i/>
           <w:iCs/>
         </w:rPr>
-        <w:t>34</w:t>
-      </w:r>
-      <w:r>
-        <w:t>. https://www.psychologicalscience.org/observer/data-sharing-methods</w:t>
-      </w:r>
-    </w:p>
-    <w:p>
-      <w:pPr>
-        <w:pStyle w:val="Bibliography"/>
-      </w:pPr>
-      <w:r>
-        <w:t xml:space="preserve">Oates, J., Carpenter, D., Fisher, M., Goodson, S., Hannah, B., Kwiatkowski, R., Prutton, K., Reeves, D., &amp; Wainwright, T. (2021). </w:t>
+        <w:t>Advances in Methods and Practices in Psychological Science</w:t>
+      </w:r>
+      <w:r>
+        <w:t xml:space="preserve">, </w:t>
       </w:r>
       <w:r>
         <w:rPr>
           <w:i/>
           <w:iCs/>
         </w:rPr>
-        <w:t>BPS Code of Human Research Ethics</w:t>
-      </w:r>
-      <w:r>
-        <w:t xml:space="preserve"> (p. bpsrep.2021.inf180). British Psychological Society. https://doi.org/10.53841/bpsrep.2021.inf180</w:t>
+        <w:t>1</w:t>
+      </w:r>
+      <w:r>
+        <w:t>(1), 131–144. https://doi.org/10.1177/2515245917747656</w:t>
       </w:r>
     </w:p>
     <w:p>
       <w:pPr>
         <w:pStyle w:val="Bibliography"/>
       </w:pPr>
-      <w:r>
-        <w:t xml:space="preserve">Rogers, S. (2012, July 8). Data are or data is? </w:t>
+      <w:proofErr w:type="spellStart"/>
+      <w:r>
+        <w:t>Minocher</w:t>
+      </w:r>
+      <w:proofErr w:type="spellEnd"/>
+      <w:r>
+        <w:t xml:space="preserve">, R., </w:t>
+      </w:r>
+      <w:proofErr w:type="spellStart"/>
+      <w:r>
+        <w:t>Atmaca</w:t>
+      </w:r>
+      <w:proofErr w:type="spellEnd"/>
+      <w:r>
+        <w:t xml:space="preserve">, S., </w:t>
+      </w:r>
+      <w:proofErr w:type="spellStart"/>
+      <w:r>
+        <w:t>Bavero</w:t>
+      </w:r>
+      <w:proofErr w:type="spellEnd"/>
+      <w:r>
+        <w:t xml:space="preserve">, C., </w:t>
+      </w:r>
+      <w:proofErr w:type="spellStart"/>
+      <w:r>
+        <w:t>McElreath</w:t>
+      </w:r>
+      <w:proofErr w:type="spellEnd"/>
+      <w:r>
+        <w:t xml:space="preserve">, R., &amp; </w:t>
+      </w:r>
+      <w:proofErr w:type="spellStart"/>
+      <w:r>
+        <w:t>Beheim</w:t>
+      </w:r>
+      <w:proofErr w:type="spellEnd"/>
+      <w:r>
+        <w:t xml:space="preserve">, B. (2021). Estimating the reproducibility of social learning research published between 1955 and 2018. </w:t>
       </w:r>
       <w:r>
         <w:rPr>
           <w:i/>
           <w:iCs/>
         </w:rPr>
-        <w:t>The Guardian</w:t>
-      </w:r>
-      <w:r>
-        <w:t>. https://www.theguardian.com/news/datablog/2010/jul/16/data-plural-singular</w:t>
-      </w:r>
-    </w:p>
-    <w:p>
-      <w:pPr>
-        <w:pStyle w:val="Bibliography"/>
-      </w:pPr>
-      <w:r>
-        <w:t xml:space="preserve">Soderberg, C. K. (2018). Using OSF to share data: A step-by-step guide. </w:t>
+        <w:t>Royal Society Open Science</w:t>
+      </w:r>
+      <w:r>
+        <w:t xml:space="preserve">, </w:t>
       </w:r>
       <w:r>
         <w:rPr>
           <w:i/>
           <w:iCs/>
         </w:rPr>
-        <w:t>Advances in Methods and Practices in Psychological Science</w:t>
-      </w:r>
-      <w:r>
-        <w:t xml:space="preserve">, </w:t>
+        <w:t>8</w:t>
+      </w:r>
+      <w:r>
+        <w:t>(9), 210450. https://doi.org/10.1098/rsos.210450</w:t>
+      </w:r>
+    </w:p>
+    <w:p>
+      <w:pPr>
+        <w:pStyle w:val="Bibliography"/>
+      </w:pPr>
+      <w:proofErr w:type="spellStart"/>
+      <w:r>
+        <w:t>Munafò</w:t>
+      </w:r>
+      <w:proofErr w:type="spellEnd"/>
+      <w:r>
+        <w:t xml:space="preserve">, M. R., </w:t>
+      </w:r>
+      <w:proofErr w:type="spellStart"/>
+      <w:r>
+        <w:t>Nosek</w:t>
+      </w:r>
+      <w:proofErr w:type="spellEnd"/>
+      <w:r>
+        <w:t xml:space="preserve">, B. A., Bishop, D. V. M., Button, K. S., Chambers, C. D., </w:t>
+      </w:r>
+      <w:proofErr w:type="spellStart"/>
+      <w:r>
+        <w:t>Percie</w:t>
+      </w:r>
+      <w:proofErr w:type="spellEnd"/>
+      <w:r>
+        <w:t xml:space="preserve"> du </w:t>
+      </w:r>
+      <w:proofErr w:type="spellStart"/>
+      <w:r>
+        <w:t>Sert</w:t>
+      </w:r>
+      <w:proofErr w:type="spellEnd"/>
+      <w:r>
+        <w:t xml:space="preserve">, N., </w:t>
+      </w:r>
+      <w:proofErr w:type="spellStart"/>
+      <w:r>
+        <w:t>Simonsohn</w:t>
+      </w:r>
+      <w:proofErr w:type="spellEnd"/>
+      <w:r>
+        <w:t xml:space="preserve">, U., </w:t>
+      </w:r>
+      <w:proofErr w:type="spellStart"/>
+      <w:r>
+        <w:t>Wagenmakers</w:t>
+      </w:r>
+      <w:proofErr w:type="spellEnd"/>
+      <w:r>
+        <w:t xml:space="preserve">, E.-J., Ware, J. J., &amp; Ioannidis, J. P. A. (2017). A manifesto for reproducible science. </w:t>
       </w:r>
       <w:r>
         <w:rPr>
           <w:i/>
           <w:iCs/>
         </w:rPr>
-        <w:t>1</w:t>
-      </w:r>
-      <w:r>
-        <w:t>, 115–120. https://doi.org/10.1177/2515245918757689</w:t>
-      </w:r>
-    </w:p>
-    <w:p>
-      <w:pPr>
-        <w:pStyle w:val="Bibliography"/>
-      </w:pPr>
-      <w:r>
-        <w:t xml:space="preserve">Task Force on the Strategies and Tactics of Contextual Behavioral Science Research. (2021). </w:t>
+        <w:t>Nature Human Behaviour</w:t>
+      </w:r>
+      <w:r>
+        <w:t xml:space="preserve">, </w:t>
       </w:r>
       <w:r>
         <w:rPr>
           <w:i/>
           <w:iCs/>
         </w:rPr>
-        <w:t xml:space="preserve">Adoption of Open Science Recommendations | </w:t>
+        <w:lastRenderedPageBreak/>
+        <w:t>1</w:t>
+      </w:r>
+      <w:r>
+        <w:t>(1), 0021. https://doi.org/10.1038/s41562-016-0021</w:t>
+      </w:r>
+    </w:p>
+    <w:p>
+      <w:pPr>
+        <w:pStyle w:val="Bibliography"/>
+      </w:pPr>
+      <w:r>
+        <w:t xml:space="preserve">Nunes, L. (2021). Data Sharing for Greater Scientific Transparency. </w:t>
       </w:r>
       <w:r>
         <w:rPr>
           <w:i/>
           <w:iCs/>
         </w:rPr>
-        <w:lastRenderedPageBreak/>
-        <w:t>Association for Contextual Behavioral Science</w:t>
-      </w:r>
-      <w:r>
-        <w:t>. https://contextualscience.org/news/adoption_of_open_science_recommendations</w:t>
-      </w:r>
-    </w:p>
-    <w:p>
-      <w:pPr>
-        <w:pStyle w:val="Bibliography"/>
-      </w:pPr>
-      <w:r>
-        <w:t xml:space="preserve">Tedersoo, L., Küngas, R., Oras, E., Köster, K., Eenmaa, H., Leijen, Ä., Pedaste, M., Raju, M., Astapova, A., Lukner, H., Kogermann, K., &amp; Sepp, T. (2021). Data sharing practices and data availability upon request differ across scientific disciplines. </w:t>
+        <w:t>APS Observer</w:t>
+      </w:r>
+      <w:r>
+        <w:t xml:space="preserve">, </w:t>
       </w:r>
       <w:r>
         <w:rPr>
           <w:i/>
           <w:iCs/>
         </w:rPr>
-        <w:t>Scientific Data</w:t>
-      </w:r>
-      <w:r>
-        <w:t xml:space="preserve">, </w:t>
+        <w:t>34</w:t>
+      </w:r>
+      <w:r>
+        <w:t>. https://www.psychologicalscience.org/observer/data-sharing-methods</w:t>
+      </w:r>
+    </w:p>
+    <w:p>
+      <w:pPr>
+        <w:pStyle w:val="Bibliography"/>
+      </w:pPr>
+      <w:r>
+        <w:t xml:space="preserve">Oates, J., Carpenter, D., Fisher, M., Goodson, S., Hannah, B., Kwiatkowski, R., </w:t>
+      </w:r>
+      <w:proofErr w:type="spellStart"/>
+      <w:r>
+        <w:t>Prutton</w:t>
+      </w:r>
+      <w:proofErr w:type="spellEnd"/>
+      <w:r>
+        <w:t xml:space="preserve">, K., Reeves, D., &amp; Wainwright, T. (2021). </w:t>
       </w:r>
       <w:r>
         <w:rPr>
           <w:i/>
           <w:iCs/>
         </w:rPr>
-        <w:t>8</w:t>
-      </w:r>
-      <w:r>
-        <w:t>(1), Article 1. https://doi.org/10.1038/s41597-021-00981-0</w:t>
+        <w:t>BPS Code of Human Research Ethics</w:t>
+      </w:r>
+      <w:r>
+        <w:t xml:space="preserve"> (p. </w:t>
+      </w:r>
+      <w:proofErr w:type="gramStart"/>
+      <w:r>
+        <w:t>bpsrep.2021.inf</w:t>
+      </w:r>
+      <w:proofErr w:type="gramEnd"/>
+      <w:r>
+        <w:t>180). British Psychological Society. https://doi.org/10.53841/bpsrep.2021.inf180</w:t>
       </w:r>
     </w:p>
     <w:p>
@@ -5842,17 +6670,25 @@
         <w:pStyle w:val="Bibliography"/>
       </w:pPr>
       <w:r>
-        <w:t xml:space="preserve">The Psychological Record. (2023). </w:t>
+        <w:t xml:space="preserve">Rogers, S. (2012, July 8). Data are or data </w:t>
+      </w:r>
+      <w:proofErr w:type="gramStart"/>
+      <w:r>
+        <w:t>is?</w:t>
+      </w:r>
+      <w:proofErr w:type="gramEnd"/>
+      <w:r>
+        <w:t xml:space="preserve"> </w:t>
       </w:r>
       <w:r>
         <w:rPr>
           <w:i/>
           <w:iCs/>
         </w:rPr>
-        <w:t>Instructions for Authors</w:t>
-      </w:r>
-      <w:r>
-        <w:t>. Springer. https://www.springer.com/journal/40732/submission-guidelines</w:t>
+        <w:t>The Guardian</w:t>
+      </w:r>
+      <w:r>
+        <w:t>. https://www.theguardian.com/news/datablog/2010/jul/16/data-plural-singular</w:t>
       </w:r>
     </w:p>
     <w:p>
@@ -5860,14 +6696,14 @@
         <w:pStyle w:val="Bibliography"/>
       </w:pPr>
       <w:r>
-        <w:t xml:space="preserve">too, M. R., Nosek, B. A., Bishop, D. V. M., Button, K. S., Chambers, C. D., Percie du Sert, N., Simonsohn, U., Wagenmakers, E.-J., Ware, J. J., &amp; Ioannidis, J. P. A. (2017). A manifesto for reproducible science. </w:t>
+        <w:t xml:space="preserve">Soderberg, C. K. (2018). Using OSF to share data: A step-by-step guide. </w:t>
       </w:r>
       <w:r>
         <w:rPr>
           <w:i/>
           <w:iCs/>
         </w:rPr>
-        <w:t>Nature Human Behaviour</w:t>
+        <w:t>Advances in Methods and Practices in Psychological Science</w:t>
       </w:r>
       <w:r>
         <w:t xml:space="preserve">, </w:t>
@@ -5880,7 +6716,7 @@
         <w:t>1</w:t>
       </w:r>
       <w:r>
-        <w:t>(1), 0021. https://doi.org/10.1038/s41562-016-0021</w:t>
+        <w:t>, 115–120. https://doi.org/10.1177/2515245918757689</w:t>
       </w:r>
     </w:p>
     <w:p>
@@ -5888,60 +6724,133 @@
         <w:pStyle w:val="Bibliography"/>
       </w:pPr>
       <w:r>
-        <w:t xml:space="preserve">Villum, C. (2014). </w:t>
+        <w:t xml:space="preserve">Task Force on the Strategies and Tactics of Contextual </w:t>
+      </w:r>
+      <w:proofErr w:type="spellStart"/>
+      <w:r>
+        <w:t>Behavioral</w:t>
+      </w:r>
+      <w:proofErr w:type="spellEnd"/>
+      <w:r>
+        <w:t xml:space="preserve"> Science Research. (2021). </w:t>
       </w:r>
       <w:r>
         <w:rPr>
           <w:i/>
           <w:iCs/>
         </w:rPr>
-        <w:t>“Open-washing” – The difference between opening your data and simply making them available – Open Knowledge Foundation blog</w:t>
-      </w:r>
-      <w:r>
-        <w:t>. https://blog.okfn.org/2014/03/10/open-washing-the-difference-between-opening-your-data-and-simply-making-them-available/</w:t>
-      </w:r>
-    </w:p>
-    <w:p>
-      <w:pPr>
-        <w:pStyle w:val="Bibliography"/>
-      </w:pPr>
-      <w:r>
-        <w:t xml:space="preserve">Vines, T. H., Albert, A. Y. K., Andrew, R. L., Débarre, F., Bock, D. G., Franklin, M. T., Gilbert, K. J., Moore, J.-S., Renaut, S., &amp; Rennison, D. J. (2014). The Availability of Research Data Declines Rapidly with Article Age. </w:t>
-      </w:r>
+        <w:t xml:space="preserve">Adoption of Open Science Recommendations | Association for Contextual </w:t>
+      </w:r>
+      <w:proofErr w:type="spellStart"/>
       <w:r>
         <w:rPr>
           <w:i/>
           <w:iCs/>
         </w:rPr>
-        <w:t>Current Biology</w:t>
-      </w:r>
-      <w:r>
-        <w:t xml:space="preserve">, </w:t>
-      </w:r>
+        <w:t>Behavioral</w:t>
+      </w:r>
+      <w:proofErr w:type="spellEnd"/>
       <w:r>
         <w:rPr>
           <w:i/>
           <w:iCs/>
         </w:rPr>
-        <w:t>24</w:t>
-      </w:r>
-      <w:r>
-        <w:t>(1), 94–97. https://doi.org/10.1016/j.cub.2013.11.014</w:t>
+        <w:t xml:space="preserve"> Science</w:t>
+      </w:r>
+      <w:r>
+        <w:t>. https://contextualscience.org/news/adoption_of_open_science_recommendations</w:t>
       </w:r>
     </w:p>
     <w:p>
       <w:pPr>
         <w:pStyle w:val="Bibliography"/>
       </w:pPr>
-      <w:r>
-        <w:t xml:space="preserve">Wicherts, J. M., Borsboom, D., Kats, J., &amp; Molenaar, D. (2006). The poor availability of psychological research data for reanalysis. </w:t>
+      <w:proofErr w:type="spellStart"/>
+      <w:r>
+        <w:t>Tedersoo</w:t>
+      </w:r>
+      <w:proofErr w:type="spellEnd"/>
+      <w:r>
+        <w:t xml:space="preserve">, L., </w:t>
+      </w:r>
+      <w:proofErr w:type="spellStart"/>
+      <w:r>
+        <w:t>Küngas</w:t>
+      </w:r>
+      <w:proofErr w:type="spellEnd"/>
+      <w:r>
+        <w:t xml:space="preserve">, R., </w:t>
+      </w:r>
+      <w:proofErr w:type="spellStart"/>
+      <w:r>
+        <w:t>Oras</w:t>
+      </w:r>
+      <w:proofErr w:type="spellEnd"/>
+      <w:r>
+        <w:t xml:space="preserve">, E., </w:t>
+      </w:r>
+      <w:proofErr w:type="spellStart"/>
+      <w:r>
+        <w:t>Köster</w:t>
+      </w:r>
+      <w:proofErr w:type="spellEnd"/>
+      <w:r>
+        <w:t xml:space="preserve">, K., </w:t>
+      </w:r>
+      <w:proofErr w:type="spellStart"/>
+      <w:r>
+        <w:t>Eenmaa</w:t>
+      </w:r>
+      <w:proofErr w:type="spellEnd"/>
+      <w:r>
+        <w:t xml:space="preserve">, H., </w:t>
+      </w:r>
+      <w:proofErr w:type="spellStart"/>
+      <w:r>
+        <w:t>Leijen</w:t>
+      </w:r>
+      <w:proofErr w:type="spellEnd"/>
+      <w:r>
+        <w:t xml:space="preserve">, Ä., </w:t>
+      </w:r>
+      <w:proofErr w:type="spellStart"/>
+      <w:r>
+        <w:t>Pedaste</w:t>
+      </w:r>
+      <w:proofErr w:type="spellEnd"/>
+      <w:r>
+        <w:t xml:space="preserve">, M., Raju, M., </w:t>
+      </w:r>
+      <w:proofErr w:type="spellStart"/>
+      <w:r>
+        <w:t>Astapova</w:t>
+      </w:r>
+      <w:proofErr w:type="spellEnd"/>
+      <w:r>
+        <w:t xml:space="preserve">, A., </w:t>
+      </w:r>
+      <w:proofErr w:type="spellStart"/>
+      <w:r>
+        <w:t>Lukner</w:t>
+      </w:r>
+      <w:proofErr w:type="spellEnd"/>
+      <w:r>
+        <w:t xml:space="preserve">, H., </w:t>
+      </w:r>
+      <w:proofErr w:type="spellStart"/>
+      <w:r>
+        <w:t>Kogermann</w:t>
+      </w:r>
+      <w:proofErr w:type="spellEnd"/>
+      <w:r>
+        <w:t xml:space="preserve">, K., &amp; Sepp, T. (2021). Data sharing practices and data availability upon request differ across scientific disciplines. </w:t>
       </w:r>
       <w:r>
         <w:rPr>
           <w:i/>
           <w:iCs/>
         </w:rPr>
-        <w:t>American Psychologist</w:t>
+        <w:t>Scientific Data</w:t>
       </w:r>
       <w:r>
         <w:t xml:space="preserve">, </w:t>
@@ -5951,6 +6860,148 @@
           <w:i/>
           <w:iCs/>
         </w:rPr>
+        <w:t>8</w:t>
+      </w:r>
+      <w:r>
+        <w:t>(1), Article 1. https://doi.org/10.1038/s41597-021-00981-0</w:t>
+      </w:r>
+    </w:p>
+    <w:p>
+      <w:pPr>
+        <w:pStyle w:val="Bibliography"/>
+      </w:pPr>
+      <w:r>
+        <w:t xml:space="preserve">The Psychological Record. (2023). </w:t>
+      </w:r>
+      <w:r>
+        <w:rPr>
+          <w:i/>
+          <w:iCs/>
+        </w:rPr>
+        <w:t>Instructions for Authors</w:t>
+      </w:r>
+      <w:r>
+        <w:t>. Springer. https://www.springer.com/journal/40732/submission-guidelines</w:t>
+      </w:r>
+    </w:p>
+    <w:p>
+      <w:pPr>
+        <w:pStyle w:val="Bibliography"/>
+      </w:pPr>
+      <w:proofErr w:type="spellStart"/>
+      <w:r>
+        <w:t>Villum</w:t>
+      </w:r>
+      <w:proofErr w:type="spellEnd"/>
+      <w:r>
+        <w:t xml:space="preserve">, C. (2014). </w:t>
+      </w:r>
+      <w:r>
+        <w:rPr>
+          <w:i/>
+          <w:iCs/>
+        </w:rPr>
+        <w:t>“Open-washing” – The difference between opening your data and simply making them available – Open Knowledge Foundation blog</w:t>
+      </w:r>
+      <w:r>
+        <w:t>. https://blog.okfn.org/2014/03/10/open-washing-the-difference-between-opening-your-data-and-simply-making-them-available/</w:t>
+      </w:r>
+    </w:p>
+    <w:p>
+      <w:pPr>
+        <w:pStyle w:val="Bibliography"/>
+      </w:pPr>
+      <w:r>
+        <w:t xml:space="preserve">Vines, T. H., Albert, A. Y. K., Andrew, R. L., </w:t>
+      </w:r>
+      <w:proofErr w:type="spellStart"/>
+      <w:r>
+        <w:t>Débarre</w:t>
+      </w:r>
+      <w:proofErr w:type="spellEnd"/>
+      <w:r>
+        <w:t xml:space="preserve">, F., Bock, D. G., Franklin, M. T., Gilbert, K. J., Moore, J.-S., </w:t>
+      </w:r>
+      <w:proofErr w:type="spellStart"/>
+      <w:r>
+        <w:t>Renaut</w:t>
+      </w:r>
+      <w:proofErr w:type="spellEnd"/>
+      <w:r>
+        <w:t xml:space="preserve">, S., &amp; </w:t>
+      </w:r>
+      <w:proofErr w:type="spellStart"/>
+      <w:r>
+        <w:t>Rennison</w:t>
+      </w:r>
+      <w:proofErr w:type="spellEnd"/>
+      <w:r>
+        <w:t xml:space="preserve">, D. J. (2014). The Availability of Research Data Declines Rapidly with Article Age. </w:t>
+      </w:r>
+      <w:r>
+        <w:rPr>
+          <w:i/>
+          <w:iCs/>
+        </w:rPr>
+        <w:t>Current Biology</w:t>
+      </w:r>
+      <w:r>
+        <w:t xml:space="preserve">, </w:t>
+      </w:r>
+      <w:r>
+        <w:rPr>
+          <w:i/>
+          <w:iCs/>
+        </w:rPr>
+        <w:t>24</w:t>
+      </w:r>
+      <w:r>
+        <w:t>(1), 94–97. https://doi.org/10.1016/j.cub.2013.11.014</w:t>
+      </w:r>
+    </w:p>
+    <w:p>
+      <w:pPr>
+        <w:pStyle w:val="Bibliography"/>
+      </w:pPr>
+      <w:proofErr w:type="spellStart"/>
+      <w:r>
+        <w:t>Wicherts</w:t>
+      </w:r>
+      <w:proofErr w:type="spellEnd"/>
+      <w:r>
+        <w:t xml:space="preserve">, J. M., </w:t>
+      </w:r>
+      <w:proofErr w:type="spellStart"/>
+      <w:r>
+        <w:t>Borsboom</w:t>
+      </w:r>
+      <w:proofErr w:type="spellEnd"/>
+      <w:r>
+        <w:t xml:space="preserve">, D., Kats, J., &amp; </w:t>
+      </w:r>
+      <w:proofErr w:type="spellStart"/>
+      <w:r>
+        <w:t>Molenaar</w:t>
+      </w:r>
+      <w:proofErr w:type="spellEnd"/>
+      <w:r>
+        <w:t xml:space="preserve">, D. (2006). The poor availability of psychological research data for reanalysis. </w:t>
+      </w:r>
+      <w:r>
+        <w:rPr>
+          <w:i/>
+          <w:iCs/>
+        </w:rPr>
+        <w:t>American Psychologist</w:t>
+      </w:r>
+      <w:r>
+        <w:t xml:space="preserve">, </w:t>
+      </w:r>
+      <w:r>
+        <w:rPr>
+          <w:i/>
+          <w:iCs/>
+        </w:rPr>
         <w:t>61</w:t>
       </w:r>
       <w:r>
@@ -5961,8 +7012,13 @@
       <w:pPr>
         <w:pStyle w:val="Bibliography"/>
       </w:pPr>
-      <w:r>
-        <w:t xml:space="preserve">Wolins, L. (1962). Responsibility for Raw Data. </w:t>
+      <w:proofErr w:type="spellStart"/>
+      <w:r>
+        <w:t>Wolins</w:t>
+      </w:r>
+      <w:proofErr w:type="spellEnd"/>
+      <w:r>
+        <w:t xml:space="preserve">, L. (1962). Responsibility for Raw Data. </w:t>
       </w:r>
       <w:r>
         <w:rPr>
@@ -6688,6 +7744,14 @@
     <w:abstractNumId w:val="1"/>
   </w:num>
 </w:numbering>
+</file>
+
+<file path=word/people.xml><?xml version="1.0" encoding="utf-8"?>
+<w15:people xmlns:wpc="http://schemas.microsoft.com/office/word/2010/wordprocessingCanvas" xmlns:cx="http://schemas.microsoft.com/office/drawing/2014/chartex" xmlns:cx1="http://schemas.microsoft.com/office/drawing/2015/9/8/chartex" xmlns:cx2="http://schemas.microsoft.com/office/drawing/2015/10/21/chartex" xmlns:cx3="http://schemas.microsoft.com/office/drawing/2016/5/9/chartex" xmlns:cx4="http://schemas.microsoft.com/office/drawing/2016/5/10/chartex" xmlns:cx5="http://schemas.microsoft.com/office/drawing/2016/5/11/chartex" xmlns:cx6="http://schemas.microsoft.com/office/drawing/2016/5/12/chartex" xmlns:cx7="http://schemas.microsoft.com/office/drawing/2016/5/13/chartex" xmlns:cx8="http://schemas.microsoft.com/office/drawing/2016/5/14/chartex" xmlns:mc="http://schemas.openxmlformats.org/markup-compatibility/2006" xmlns:aink="http://schemas.microsoft.com/office/drawing/2016/ink" xmlns:am3d="http://schemas.microsoft.com/office/drawing/2017/model3d" xmlns:o="urn:schemas-microsoft-com:office:office" xmlns:oel="http://schemas.microsoft.com/office/2019/extlst" xmlns:r="http://schemas.openxmlformats.org/officeDocument/2006/relationships" xmlns:m="http://schemas.openxmlformats.org/officeDocument/2006/math" xmlns:v="urn:schemas-microsoft-com:vml" xmlns:wp14="http://schemas.microsoft.com/office/word/2010/wordprocessingDrawing" xmlns:wp="http://schemas.openxmlformats.org/drawingml/2006/wordprocessingDrawing" xmlns:w10="urn:schemas-microsoft-com:office:word" xmlns:w="http://schemas.openxmlformats.org/wordprocessingml/2006/main" xmlns:w14="http://schemas.microsoft.com/office/word/2010/wordml" xmlns:w15="http://schemas.microsoft.com/office/word/2012/wordml" xmlns:w16cex="http://schemas.microsoft.com/office/word/2018/wordml/cex" xmlns:w16cid="http://schemas.microsoft.com/office/word/2016/wordml/cid" xmlns:w16="http://schemas.microsoft.com/office/word/2018/wordml" xmlns:w16sdtdh="http://schemas.microsoft.com/office/word/2020/wordml/sdtdatahash" xmlns:w16se="http://schemas.microsoft.com/office/word/2015/wordml/symex" xmlns:wpg="http://schemas.microsoft.com/office/word/2010/wordprocessingGroup" xmlns:wpi="http://schemas.microsoft.com/office/word/2010/wordprocessingInk" xmlns:wne="http://schemas.microsoft.com/office/word/2006/wordml" xmlns:wps="http://schemas.microsoft.com/office/word/2010/wordprocessingShape" mc:Ignorable="w14 w15 w16se w16cid w16 w16cex w16sdtdh wp14">
+  <w15:person w15:author="Hussey, Ian (PSY)">
+    <w15:presenceInfo w15:providerId="AD" w15:userId="S::ian.hussey@unibe.ch::dcab90cc-a2f9-4358-ac58-ea236089634e"/>
+  </w15:person>
+</w15:people>
 </file>
 
 <file path=word/styles.xml><?xml version="1.0" encoding="utf-8"?>
@@ -7535,6 +8599,21 @@
       <w:color w:val="808080"/>
     </w:rPr>
   </w:style>
+  <w:style w:type="paragraph" w:styleId="Revision">
+    <w:name w:val="Revision"/>
+    <w:hidden/>
+    <w:uiPriority w:val="99"/>
+    <w:semiHidden/>
+    <w:rsid w:val="009762E8"/>
+    <w:rPr>
+      <w:rFonts w:ascii="CMU Serif Roman" w:eastAsia="Times New Roman" w:hAnsi="CMU Serif Roman" w:cs="CMU Serif Roman"/>
+      <w:kern w:val="0"/>
+      <w:sz w:val="18"/>
+      <w:szCs w:val="18"/>
+      <w:lang w:eastAsia="en-GB"/>
+      <w14:ligatures w14:val="none"/>
+    </w:rPr>
+  </w:style>
 </w:styles>
 </file>
 

</xml_diff>

<commit_message>
updated manuscript and response letter
</commit_message>
<xml_diff>
--- a/communication/Hussey - 2023 - data is not available upon request.docx
+++ b/communication/Hussey - 2023 - data is not available upon request.docx
@@ -344,21 +344,7 @@
         <w:rPr>
           <w:lang w:val="en-GB"/>
         </w:rPr>
-        <w:t>(</w:t>
-      </w:r>
-      <w:proofErr w:type="spellStart"/>
-      <w:r>
-        <w:rPr>
-          <w:lang w:val="en-GB"/>
-        </w:rPr>
-        <w:t>Munafò</w:t>
-      </w:r>
-      <w:proofErr w:type="spellEnd"/>
-      <w:r>
-        <w:rPr>
-          <w:lang w:val="en-GB"/>
-        </w:rPr>
-        <w:t xml:space="preserve"> et al., 2017)</w:t>
+        <w:t>(Munafò et al., 2017)</w:t>
       </w:r>
       <w:r>
         <w:fldChar w:fldCharType="end"/>
@@ -437,34 +423,37 @@
         <w:t xml:space="preserve">and explicating </w:t>
       </w:r>
       <w:r>
-        <w:t>data sharing are to be applauded, as data sharing is essential to independent verification</w:t>
+        <w:t>data sharing are to be applauded</w:t>
+      </w:r>
+      <w:r>
+        <w:t xml:space="preserve"> </w:t>
+      </w:r>
+      <w:r>
+        <w:fldChar w:fldCharType="begin"/>
+      </w:r>
+      <w:r>
+        <w:instrText xml:space="preserve"> ADDIN ZOTERO_ITEM CSL_CITATION {"citationID":"iiRnAa5v","properties":{"formattedCitation":"(e.g., Evans, 2022)","plainCitation":"(e.g., Evans, 2022)","noteIndex":0},"citationItems":[{"id":5180,"uris":["http://zotero.org/users/1687755/items/YYGKRSL4"],"itemData":{"id":5180,"type":"article-journal","abstract":"Open data has been transformative for the scientific and public understanding of the recent COVID-19 pandemic, bringing into sharp focus the clear benefits of increasing transparency and accountability within psychological research. Despite the knowledge that individual gatekeeping of data is antithetical to the goals of the scientific community, research norms across Psychology are changing too slowly. This editorial reviews the recent developments made in open data practices and norms, the upcoming demands of openness, and marks the changes made to the Journal of Open Psychology Data to further support progress towards a culture of transparency and collaboration.","DOI":"10.5334/jopd.60","ISSN":"2050-9863","issue":"1","language":"en-US","note":"number: 1\npublisher: Ubiquity Press","page":"3","source":"openpsychologydata.metajnl.com","title":"Developments in Open Data Norms","volume":"10","author":[{"family":"Evans","given":"Thomas Rhys"}],"issued":{"date-parts":[["2022",2,17]]}},"label":"page","prefix":"e.g., "}],"schema":"https://github.com/citation-style-language/schema/raw/master/csl-citation.json"} </w:instrText>
+      </w:r>
+      <w:r>
+        <w:fldChar w:fldCharType="separate"/>
+      </w:r>
+      <w:r>
+        <w:rPr>
+          <w:noProof/>
+        </w:rPr>
+        <w:t>(e.g., Evans, 2022)</w:t>
+      </w:r>
+      <w:r>
+        <w:fldChar w:fldCharType="end"/>
+      </w:r>
+      <w:r>
+        <w:t>, as data sharing is essential to independent verification</w:t>
       </w:r>
       <w:r>
         <w:t xml:space="preserve"> of results</w:t>
       </w:r>
       <w:r>
-        <w:t xml:space="preserve">, efficient secondary use of data, and knowledge synthesis </w:t>
-      </w:r>
-      <w:r>
-        <w:fldChar w:fldCharType="begin"/>
-      </w:r>
-      <w:r>
-        <w:instrText xml:space="preserve"> ADDIN ZOTERO_ITEM CSL_CITATION {"citationID":"i31HHVDo","properties":{"formattedCitation":"(Evans, 2022)","plainCitation":"(Evans, 2022)","noteIndex":0},"citationItems":[{"id":5180,"uris":["http://zotero.org/users/1687755/items/YYGKRSL4"],"itemData":{"id":5180,"type":"article-journal","abstract":"Open data has been transformative for the scientific and public understanding of the recent COVID-19 pandemic, bringing into sharp focus the clear benefits of increasing transparency and accountability within psychological research. Despite the knowledge that individual gatekeeping of data is antithetical to the goals of the scientific community, research norms across Psychology are changing too slowly. This editorial reviews the recent developments made in open data practices and norms, the upcoming demands of openness, and marks the changes made to the Journal of Open Psychology Data to further support progress towards a culture of transparency and collaboration.","DOI":"10.5334/jopd.60","ISSN":"2050-9863","issue":"1","language":"en-US","note":"number: 1\npublisher: Ubiquity Press","page":"3","source":"openpsychologydata.metajnl.com","title":"Developments in Open Data Norms","volume":"10","author":[{"family":"Evans","given":"Thomas Rhys"}],"issued":{"date-parts":[["2022",2,17]]}}}],"schema":"https://github.com/citation-style-language/schema/raw/master/csl-citation.json"} </w:instrText>
-      </w:r>
-      <w:r>
-        <w:fldChar w:fldCharType="separate"/>
-      </w:r>
-      <w:r>
-        <w:rPr>
-          <w:noProof/>
-        </w:rPr>
-        <w:t>(Evans, 2022)</w:t>
-      </w:r>
-      <w:r>
-        <w:fldChar w:fldCharType="end"/>
-      </w:r>
-      <w:r>
-        <w:t xml:space="preserve">. Journals are also joined by </w:t>
+        <w:t xml:space="preserve">, efficient secondary use of data, and knowledge synthesis. Journals are also joined by </w:t>
       </w:r>
       <w:r>
         <w:t xml:space="preserve">both </w:t>
@@ -681,11 +670,9 @@
       <w:r>
         <w:t>Examination of the literature showed that this anecdotal experience was the norm rather than the exception</w:t>
       </w:r>
-      <w:ins w:id="0" w:author="Hussey, Ian (PSY)" w:date="2024-04-03T16:54:00Z">
-        <w:r>
-          <w:t>.</w:t>
-        </w:r>
-      </w:ins>
+      <w:r>
+        <w:t>.</w:t>
+      </w:r>
       <w:r>
         <w:t xml:space="preserve"> Over six decades ago, Wolin </w:t>
       </w:r>
@@ -1030,8 +1017,16 @@
           <w:rPr>
             <w:rStyle w:val="Hyperlink"/>
           </w:rPr>
-          <w:t>osf.io/nugzb</w:t>
+          <w:t>osf.io/</w:t>
         </w:r>
+        <w:proofErr w:type="spellStart"/>
+        <w:r>
+          <w:rPr>
+            <w:rStyle w:val="Hyperlink"/>
+          </w:rPr>
+          <w:t>nugzb</w:t>
+        </w:r>
+        <w:proofErr w:type="spellEnd"/>
       </w:hyperlink>
       <w:r>
         <w:t>).</w:t>
@@ -1042,6 +1037,25 @@
         <w:pStyle w:val="Heading2"/>
       </w:pPr>
       <w:r>
+        <w:t>Preregistration</w:t>
+      </w:r>
+    </w:p>
+    <w:p>
+      <w:r>
+        <w:t>This study was not preregistered</w:t>
+      </w:r>
+      <w:r>
+        <w:t xml:space="preserve"> and its results should therefore be considered to be </w:t>
+      </w:r>
+      <w:r>
+        <w:t>exploratory.</w:t>
+      </w:r>
+    </w:p>
+    <w:p>
+      <w:pPr>
+        <w:pStyle w:val="Heading2"/>
+      </w:pPr>
+      <w:r>
         <w:t>Ethical approval</w:t>
       </w:r>
     </w:p>
@@ -1146,7 +1160,13 @@
         <w:t xml:space="preserve">and </w:t>
       </w:r>
       <w:r>
-        <w:t xml:space="preserve">reporting the rate of data availability, involves no human subjects and therefore does not require ethical approval for human subjects research. Requiring ethical approval to request data from authors, or quantify the rate of availability, is not in line with any common </w:t>
+        <w:t xml:space="preserve">reporting the rate of data availability, involves no human subjects and therefore does not require ethical approval for human subjects research. </w:t>
+      </w:r>
+      <w:r>
+        <w:t>Furthermore, r</w:t>
+      </w:r>
+      <w:r>
+        <w:t xml:space="preserve">equiring ethical approval to request data from authors, or quantify the rate of availability, is not in line with any common </w:t>
       </w:r>
       <w:r>
         <w:t xml:space="preserve">set of </w:t>
@@ -1182,7 +1202,13 @@
         <w:t>, and is in line with the norms of our field: w</w:t>
       </w:r>
       <w:r>
-        <w:t>e would not require ethical approval to quote</w:t>
+        <w:t xml:space="preserve">e would not </w:t>
+      </w:r>
+      <w:r>
+        <w:t xml:space="preserve">typically </w:t>
+      </w:r>
+      <w:r>
+        <w:t>require ethical approval to quote</w:t>
       </w:r>
       <w:r>
         <w:t xml:space="preserve"> or</w:t>
@@ -1226,14 +1252,14 @@
         <w:t>d to</w:t>
       </w:r>
       <w:r>
-        <w:t xml:space="preserve"> prior to publication. That is, by publishing in these journals, the authors agree to the policy that they will share data upon request. </w:t>
-      </w:r>
-      <w:r>
-        <w:t xml:space="preserve">This encouragement or requirement to </w:t>
+        <w:t xml:space="preserve"> prior </w:t>
       </w:r>
       <w:r>
         <w:lastRenderedPageBreak/>
-        <w:t xml:space="preserve">share data wherever possible is echoed by </w:t>
+        <w:t xml:space="preserve">to publication. That is, by publishing in these journals, the authors agree to the policy that they will share data upon request. </w:t>
+      </w:r>
+      <w:r>
+        <w:t xml:space="preserve">This encouragement or requirement to share data wherever possible is echoed by </w:t>
       </w:r>
       <w:r>
         <w:t>professional bodies</w:t>
@@ -2386,10 +2412,10 @@
         <w:t xml:space="preserve">the </w:t>
       </w:r>
       <w:r>
-        <w:t xml:space="preserve">time of submission: “A submission to the journal implies that materials described in the manuscript, including all relevant raw data, will be freely available to any </w:t>
-      </w:r>
-      <w:r>
-        <w:t xml:space="preserve">researcher wishing to use them for non-commercial purposes, without breaching participant confidentiality… All original research must include a </w:t>
+        <w:t xml:space="preserve">time of </w:t>
+      </w:r>
+      <w:r>
+        <w:t xml:space="preserve">submission: “A submission to the journal implies that materials described in the manuscript, including all relevant raw data, will be freely available to any researcher wishing to use them for non-commercial purposes, without breaching participant confidentiality… All original research must include a </w:t>
       </w:r>
       <w:r>
         <w:t>Data Availability Statement</w:t>
@@ -2549,61 +2575,6 @@
       </w:r>
       <w:r>
         <w:t xml:space="preserve"> </w:t>
-      </w:r>
-    </w:p>
-    <w:p>
-      <w:pPr>
-        <w:pStyle w:val="Heading2"/>
-      </w:pPr>
-      <w:r>
-        <w:t xml:space="preserve">Prevalence of </w:t>
-      </w:r>
-      <w:r>
-        <w:t>D</w:t>
-      </w:r>
-      <w:r>
-        <w:t xml:space="preserve">ata </w:t>
-      </w:r>
-      <w:r>
-        <w:t>A</w:t>
-      </w:r>
-      <w:r>
-        <w:t xml:space="preserve">vailability </w:t>
-      </w:r>
-      <w:r>
-        <w:t>S</w:t>
-      </w:r>
-      <w:r>
-        <w:t>tatements</w:t>
-      </w:r>
-    </w:p>
-    <w:p>
-      <w:r>
-        <w:t>Of the 52 articles, 21 (4</w:t>
-      </w:r>
-      <w:r>
-        <w:t>2.3</w:t>
-      </w:r>
-      <w:r>
-        <w:t xml:space="preserve">%) contained a data-sharing statement. Encouragingly, the proportion of articles increased from 0% in 2018 to 100% in 2022 (see Figure 1). It is worth noting that it is difficult to define a precise date when these policies came into effect. For example, from speaking </w:t>
-      </w:r>
-      <w:r>
-        <w:t xml:space="preserve">to </w:t>
-      </w:r>
-      <w:r>
-        <w:t>the editor of JCBS, these policies were progressively rolled out through the different levels of the journal’s article</w:t>
-      </w:r>
-      <w:r>
-        <w:t>-</w:t>
-      </w:r>
-      <w:r>
-        <w:t xml:space="preserve">handling processes over time. Regardless, results demonstrate that data-sharing statements have moved from absent to ubiquitous </w:t>
-      </w:r>
-      <w:r>
-        <w:t>over</w:t>
-      </w:r>
-      <w:r>
-        <w:t xml:space="preserve"> these years. </w:t>
       </w:r>
     </w:p>
     <w:p>
@@ -2626,7 +2597,7 @@
         <w:t xml:space="preserve"> Percent of articles reporting a </w:t>
       </w:r>
       <w:r>
-        <w:t>Data Availability Statements</w:t>
+        <w:t>Data Availability Statement</w:t>
       </w:r>
       <w:r>
         <w:t xml:space="preserve"> </w:t>
@@ -2699,6 +2670,20 @@
         <w:pStyle w:val="Heading2"/>
       </w:pPr>
       <w:r>
+        <w:t>Prevalence of Data Availability Statements</w:t>
+      </w:r>
+    </w:p>
+    <w:p>
+      <w:r>
+        <w:t xml:space="preserve">Of the 52 articles, 21 (42.3%) contained a data-sharing statement. Encouragingly, the proportion of articles increased from 0% in 2018 to 100% in 2022 (see Figure 1). It is worth noting that it is difficult to define a precise date when these policies came into effect. For example, from speaking to the editor of JCBS, these policies were progressively rolled out through the different levels of the journal’s article-handling processes over time. Regardless, results demonstrate that data-sharing statements have moved from absent to ubiquitous over these years. </w:t>
+      </w:r>
+    </w:p>
+    <w:p>
+      <w:pPr>
+        <w:pStyle w:val="Heading2"/>
+      </w:pPr>
+      <w:r>
+        <w:lastRenderedPageBreak/>
         <w:t>Prevalence of data sharing upon request</w:t>
       </w:r>
     </w:p>
@@ -2731,11 +2716,7 @@
         <w:t xml:space="preserve">. </w:t>
       </w:r>
       <w:r>
-        <w:t xml:space="preserve">A copy of the email can be found </w:t>
-      </w:r>
-      <w:r>
-        <w:lastRenderedPageBreak/>
-        <w:t>in the supplementary materials (</w:t>
+        <w:t>A copy of the email can be found in the supplementary materials (</w:t>
       </w:r>
       <w:hyperlink r:id="rId14" w:history="1">
         <w:r>
@@ -2767,111 +2748,42 @@
       <w:r>
         <w:t xml:space="preserve"> I attempted to contact the corresponding author using the email listed in the published article. If I did not receive a response offering to share the data, I then contacted the </w:t>
       </w:r>
-      <w:ins w:id="1" w:author="Hussey, Ian (PSY)" w:date="2024-04-03T15:31:00Z">
-        <w:r>
-          <w:t>first</w:t>
-        </w:r>
-      </w:ins>
-      <w:ins w:id="2" w:author="Hussey, Ian (PSY)" w:date="2024-04-03T15:29:00Z">
-        <w:r>
-          <w:t xml:space="preserve"> </w:t>
-        </w:r>
-      </w:ins>
-      <w:del w:id="3" w:author="Hussey, Ian (PSY)" w:date="2024-04-03T15:27:00Z">
-        <w:r>
-          <w:delText xml:space="preserve">apparent </w:delText>
-        </w:r>
-      </w:del>
-      <w:del w:id="4" w:author="Hussey, Ian (PSY)" w:date="2024-04-03T15:29:00Z">
-        <w:r>
-          <w:delText xml:space="preserve">senior </w:delText>
-        </w:r>
-      </w:del>
+      <w:r>
+        <w:t>first</w:t>
+      </w:r>
+      <w:r>
+        <w:t xml:space="preserve"> </w:t>
+      </w:r>
       <w:r>
         <w:t>author</w:t>
       </w:r>
-      <w:ins w:id="5" w:author="Hussey, Ian (PSY)" w:date="2024-04-03T15:31:00Z">
-        <w:r>
-          <w:t xml:space="preserve">, if they were </w:t>
-        </w:r>
-      </w:ins>
-      <w:ins w:id="6" w:author="Hussey, Ian (PSY)" w:date="2024-04-03T15:32:00Z">
-        <w:r>
-          <w:t xml:space="preserve">also listed as the </w:t>
-        </w:r>
-      </w:ins>
-      <w:ins w:id="7" w:author="Hussey, Ian (PSY)" w:date="2024-04-03T15:31:00Z">
-        <w:r>
-          <w:t>corresponding author</w:t>
-        </w:r>
-      </w:ins>
+      <w:r>
+        <w:t>, if they were also listed as the corresponding author</w:t>
+      </w:r>
       <w:r>
         <w:t>. If I again did not receive a response, I contacted other authors</w:t>
       </w:r>
-      <w:ins w:id="8" w:author="Hussey, Ian (PSY)" w:date="2024-04-03T15:29:00Z">
-        <w:r>
-          <w:t xml:space="preserve"> in order of </w:t>
-        </w:r>
-      </w:ins>
-      <w:ins w:id="9" w:author="Hussey, Ian (PSY)" w:date="2024-04-03T15:30:00Z">
-        <w:r>
-          <w:t>apparent seniority (e.g., contacting professors before PhD students)</w:t>
-        </w:r>
-      </w:ins>
-      <w:del w:id="10" w:author="Hussey, Ian (PSY)" w:date="2024-04-03T15:29:00Z">
-        <w:r>
-          <w:delText xml:space="preserve"> starting with the senior author</w:delText>
-        </w:r>
-      </w:del>
+      <w:r>
+        <w:t xml:space="preserve"> in order of apparent seniority (e.g., contacting professors before PhD students)</w:t>
+      </w:r>
       <w:r>
         <w:t xml:space="preserve">. </w:t>
       </w:r>
-      <w:ins w:id="11" w:author="Hussey, Ian (PSY)" w:date="2024-04-03T15:32:00Z">
-        <w:r>
-          <w:t>Note that the IRAP literature does not, at the time of writing, conform to the norm present in some fields tha</w:t>
-        </w:r>
-      </w:ins>
-      <w:ins w:id="12" w:author="Hussey, Ian (PSY)" w:date="2024-04-03T15:33:00Z">
-        <w:r>
-          <w:t>t</w:t>
-        </w:r>
-      </w:ins>
-      <w:ins w:id="13" w:author="Hussey, Ian (PSY)" w:date="2024-04-03T15:32:00Z">
-        <w:r>
-          <w:t xml:space="preserve"> the final author is considered to be the “senior” author, so seniority </w:t>
-        </w:r>
-      </w:ins>
-      <w:ins w:id="14" w:author="Hussey, Ian (PSY)" w:date="2024-04-03T15:33:00Z">
-        <w:r>
-          <w:t>did not easily map onto authorship order</w:t>
-        </w:r>
-      </w:ins>
-      <w:ins w:id="15" w:author="Hussey, Ian (PSY)" w:date="2024-04-03T15:32:00Z">
-        <w:r>
-          <w:t xml:space="preserve">. </w:t>
-        </w:r>
-      </w:ins>
+      <w:r>
+        <w:t xml:space="preserve">Note that the IRAP literature does not, at the time of writing, conform to the norm present in some fields that the final author is considered to be the “senior” author, so seniority did not easily map onto authorship order. </w:t>
+      </w:r>
       <w:r>
         <w:t xml:space="preserve">In many cases, </w:t>
       </w:r>
-      <w:ins w:id="16" w:author="Hussey, Ian (PSY)" w:date="2024-04-03T15:30:00Z">
-        <w:r>
-          <w:t xml:space="preserve">a given </w:t>
-        </w:r>
-      </w:ins>
+      <w:r>
+        <w:t xml:space="preserve">a given </w:t>
+      </w:r>
       <w:r>
         <w:t>author</w:t>
       </w:r>
-      <w:ins w:id="17" w:author="Hussey, Ian (PSY)" w:date="2024-04-03T15:30:00Z">
-        <w:r>
-          <w:t xml:space="preserve"> </w:t>
-        </w:r>
-      </w:ins>
-      <w:del w:id="18" w:author="Hussey, Ian (PSY)" w:date="2024-04-03T15:30:00Z">
-        <w:r>
-          <w:delText xml:space="preserve">s </w:delText>
-        </w:r>
-      </w:del>
+      <w:r>
+        <w:t xml:space="preserve"> </w:t>
+      </w:r>
       <w:r>
         <w:t>instructed me to speak to other co-authors to obtain the data. This was therefore a highly iterative process of sending email request</w:t>
       </w:r>
@@ -2903,7 +2815,6 @@
     <w:p>
       <w:pPr>
         <w:rPr>
-          <w:ins w:id="19" w:author="Hussey, Ian (PSY)" w:date="2024-04-03T15:45:00Z"/>
           <w:noProof/>
         </w:rPr>
       </w:pPr>
@@ -2976,137 +2887,17 @@
         </w:rPr>
         <w:t xml:space="preserve"> rapidly over time </w:t>
       </w:r>
-      <w:del w:id="20" w:author="Hussey, Ian (PSY)" w:date="2024-04-03T15:47:00Z">
-        <w:r>
-          <w:rPr>
-            <w:noProof/>
-          </w:rPr>
-          <w:delText xml:space="preserve">(50% within 15 days, </w:delText>
-        </w:r>
-      </w:del>
-      <w:del w:id="21" w:author="Hussey, Ian (PSY)" w:date="2024-04-03T15:43:00Z">
-        <w:r>
-          <w:rPr>
-            <w:noProof/>
-          </w:rPr>
-          <w:delText>c.</w:delText>
-        </w:r>
-      </w:del>
-      <w:del w:id="22" w:author="Hussey, Ian (PSY)" w:date="2024-04-03T15:45:00Z">
-        <w:r>
-          <w:rPr>
-            <w:noProof/>
-          </w:rPr>
-          <w:delText xml:space="preserve">85% within 30 days, c.97% within 60 days). </w:delText>
-        </w:r>
-      </w:del>
-      <w:ins w:id="23" w:author="Hussey, Ian (PSY)" w:date="2024-04-03T15:47:00Z">
-        <w:r>
-          <w:t>(</w:t>
-        </w:r>
-      </w:ins>
-      <w:ins w:id="24" w:author="Hussey, Ian (PSY)" w:date="2024-04-03T15:45:00Z">
-        <w:r>
-          <w:t xml:space="preserve">50% </w:t>
-        </w:r>
-        <w:r>
-          <w:t xml:space="preserve">within </w:t>
-        </w:r>
-      </w:ins>
-      <w:ins w:id="25" w:author="Hussey, Ian (PSY)" w:date="2024-04-03T15:46:00Z">
-        <w:r>
-          <w:t>15 days,</w:t>
-        </w:r>
-      </w:ins>
-      <w:ins w:id="26" w:author="Hussey, Ian (PSY)" w:date="2024-04-03T15:45:00Z">
-        <w:r>
-          <w:t xml:space="preserve"> 75%</w:t>
-        </w:r>
-      </w:ins>
-      <w:ins w:id="27" w:author="Hussey, Ian (PSY)" w:date="2024-04-03T15:46:00Z">
-        <w:r>
-          <w:t xml:space="preserve"> within 28 days, </w:t>
-        </w:r>
-      </w:ins>
-      <w:ins w:id="28" w:author="Hussey, Ian (PSY)" w:date="2024-04-03T15:45:00Z">
-        <w:r>
-          <w:t xml:space="preserve">90% </w:t>
-        </w:r>
-      </w:ins>
-      <w:ins w:id="29" w:author="Hussey, Ian (PSY)" w:date="2024-04-03T15:46:00Z">
-        <w:r>
-          <w:t xml:space="preserve">within </w:t>
-        </w:r>
-      </w:ins>
-      <w:ins w:id="30" w:author="Hussey, Ian (PSY)" w:date="2024-04-03T15:49:00Z">
-        <w:r>
-          <w:t>34</w:t>
-        </w:r>
-      </w:ins>
-      <w:ins w:id="31" w:author="Hussey, Ian (PSY)" w:date="2024-04-03T15:46:00Z">
-        <w:r>
-          <w:t xml:space="preserve"> days,</w:t>
-        </w:r>
-      </w:ins>
-      <w:ins w:id="32" w:author="Hussey, Ian (PSY)" w:date="2024-04-03T15:45:00Z">
-        <w:r>
-          <w:t xml:space="preserve"> 95%</w:t>
-        </w:r>
-      </w:ins>
-      <w:ins w:id="33" w:author="Hussey, Ian (PSY)" w:date="2024-04-03T15:46:00Z">
-        <w:r>
-          <w:t xml:space="preserve"> within 48 days, </w:t>
-        </w:r>
-      </w:ins>
-      <w:ins w:id="34" w:author="Hussey, Ian (PSY)" w:date="2024-04-03T15:47:00Z">
-        <w:r>
-          <w:t xml:space="preserve">97% within 59 days, </w:t>
-        </w:r>
-      </w:ins>
-      <w:ins w:id="35" w:author="Hussey, Ian (PSY)" w:date="2024-04-03T15:46:00Z">
-        <w:r>
-          <w:t xml:space="preserve">and </w:t>
-        </w:r>
-      </w:ins>
-      <w:ins w:id="36" w:author="Hussey, Ian (PSY)" w:date="2024-04-03T15:45:00Z">
-        <w:r>
-          <w:t>99%</w:t>
-        </w:r>
-      </w:ins>
-      <w:ins w:id="37" w:author="Hussey, Ian (PSY)" w:date="2024-04-03T15:46:00Z">
-        <w:r>
-          <w:t xml:space="preserve"> within 90 days</w:t>
-        </w:r>
-      </w:ins>
-      <w:ins w:id="38" w:author="Hussey, Ian (PSY)" w:date="2024-04-03T15:47:00Z">
-        <w:r>
-          <w:t>)</w:t>
-        </w:r>
-      </w:ins>
-      <w:ins w:id="39" w:author="Hussey, Ian (PSY)" w:date="2024-04-03T15:46:00Z">
-        <w:r>
-          <w:t>.</w:t>
-        </w:r>
-      </w:ins>
-      <w:ins w:id="40" w:author="Hussey, Ian (PSY)" w:date="2024-04-03T15:45:00Z">
-        <w:r>
-          <w:t xml:space="preserve"> </w:t>
-        </w:r>
-      </w:ins>
-    </w:p>
-    <w:p>
-      <w:pPr>
-        <w:rPr>
-          <w:del w:id="41" w:author="Hussey, Ian (PSY)" w:date="2024-04-03T15:47:00Z"/>
-        </w:rPr>
-      </w:pPr>
-    </w:p>
-    <w:p>
-      <w:pPr>
-        <w:rPr>
-          <w:ins w:id="42" w:author="Hussey, Ian (PSY)" w:date="2024-04-03T16:23:00Z"/>
-        </w:rPr>
-      </w:pPr>
+      <w:r>
+        <w:t xml:space="preserve">(50% within 15 days, 75% within 28 days, 90% within </w:t>
+      </w:r>
+      <w:r>
+        <w:t>34</w:t>
+      </w:r>
+      <w:r>
+        <w:t xml:space="preserve"> days, 95% within 48 days, 97% within 59 days, and 99% within 90 days). </w:t>
+      </w:r>
+    </w:p>
+    <w:p>
       <w:r>
         <w:t>Aggregating results across all co-authors of each article, I received a reply to my email</w:t>
       </w:r>
@@ -3122,37 +2913,15 @@
       <w:r>
         <w:t>%</w:t>
       </w:r>
-      <w:ins w:id="43" w:author="Hussey, Ian (PSY)" w:date="2024-04-03T16:21:00Z">
-        <w:r>
-          <w:t xml:space="preserve">, </w:t>
-        </w:r>
-      </w:ins>
-      <w:del w:id="44" w:author="Hussey, Ian (PSY)" w:date="2024-04-03T16:21:00Z">
-        <w:r>
-          <w:delText xml:space="preserve"> </w:delText>
-        </w:r>
-      </w:del>
-      <w:ins w:id="45" w:author="Hussey, Ian (PSY)" w:date="2024-04-03T16:21:00Z">
-        <w:r>
-          <w:t>95% CI [69.7, 91.8]</w:t>
-        </w:r>
-        <w:r>
-          <w:t xml:space="preserve"> </w:t>
-        </w:r>
-      </w:ins>
+      <w:r>
+        <w:t xml:space="preserve">, 95% CI [69.7, 91.8] </w:t>
+      </w:r>
       <w:r>
         <w:t>of cases</w:t>
       </w:r>
-      <w:del w:id="46" w:author="Hussey, Ian (PSY)" w:date="2024-04-03T16:21:00Z">
-        <w:r>
-          <w:delText xml:space="preserve"> (</w:delText>
-        </w:r>
-      </w:del>
-      <w:ins w:id="47" w:author="Hussey, Ian (PSY)" w:date="2024-04-03T16:21:00Z">
-        <w:r>
-          <w:t xml:space="preserve"> (</w:t>
-        </w:r>
-      </w:ins>
+      <w:r>
+        <w:t xml:space="preserve"> (</w:t>
+      </w:r>
       <w:r>
         <w:t>43</w:t>
       </w:r>
@@ -3168,24 +2937,9 @@
       <w:r>
         <w:t>%</w:t>
       </w:r>
-      <w:ins w:id="48" w:author="Hussey, Ian (PSY)" w:date="2024-04-03T16:21:00Z">
-        <w:r>
-          <w:t>, 95% CI [</w:t>
-        </w:r>
-        <w:r>
-          <w:t>28</w:t>
-        </w:r>
-      </w:ins>
-      <w:ins w:id="49" w:author="Hussey, Ian (PSY)" w:date="2024-04-03T16:22:00Z">
-        <w:r>
-          <w:t>.7, 56.8</w:t>
-        </w:r>
-      </w:ins>
-      <w:ins w:id="50" w:author="Hussey, Ian (PSY)" w:date="2024-04-03T16:21:00Z">
-        <w:r>
-          <w:t>]</w:t>
-        </w:r>
-      </w:ins>
+      <w:r>
+        <w:t>, 95% CI [28.7, 56.8]</w:t>
+      </w:r>
       <w:r>
         <w:t xml:space="preserve"> of cases (</w:t>
       </w:r>
@@ -3204,23 +2958,9 @@
       <w:r>
         <w:t>%</w:t>
       </w:r>
-      <w:ins w:id="51" w:author="Hussey, Ian (PSY)" w:date="2024-04-03T16:22:00Z">
-        <w:r>
-          <w:t>, 95% CI [</w:t>
-        </w:r>
-        <w:r>
-          <w:t>15.6</w:t>
-        </w:r>
-        <w:r>
-          <w:t xml:space="preserve">, </w:t>
-        </w:r>
-        <w:r>
-          <w:t>41.0</w:t>
-        </w:r>
-        <w:r>
-          <w:t>]</w:t>
-        </w:r>
-      </w:ins>
+      <w:r>
+        <w:t>, 95% CI [15.6, 41.0]</w:t>
+      </w:r>
       <w:r>
         <w:t xml:space="preserve"> of cases (</w:t>
       </w:r>
@@ -3231,61 +2971,64 @@
         <w:t>4</w:t>
       </w:r>
       <w:r>
-        <w:t xml:space="preserve"> articles). </w:t>
-      </w:r>
-    </w:p>
-    <w:p>
-      <w:pPr>
-        <w:rPr>
-          <w:moveTo w:id="52" w:author="Hussey, Ian (PSY)" w:date="2024-04-03T16:23:00Z"/>
-        </w:rPr>
-      </w:pPr>
-      <w:moveToRangeStart w:id="53" w:author="Hussey, Ian (PSY)" w:date="2024-04-03T16:23:00Z" w:name="move163053830"/>
-      <w:moveTo w:id="54" w:author="Hussey, Ian (PSY)" w:date="2024-04-03T16:23:00Z">
-        <w:r>
-          <w:t xml:space="preserve">Unlike the prevalence of data availability statements, no linear trend in data sharing upon request was observed between articles published in 2018 to 2022 (see Figure 2). This was somewhat surprising, given that (a) more recent years had greater coverage of Data Availability Statements, and (b) previous work has found that data availability decreases over time, </w:t>
-        </w:r>
-        <w:r>
-          <w:t xml:space="preserve">with a half-life of between 6 and 9 years </w:t>
-        </w:r>
-        <w:r>
-          <w:fldChar w:fldCharType="begin"/>
-        </w:r>
-        <w:r>
-          <w:instrText xml:space="preserve"> ADDIN ZOTERO_ITEM CSL_CITATION {"citationID":"V7MJTSwE","properties":{"formattedCitation":"(Minocher et al., 2021)","plainCitation":"(Minocher et al., 2021)","noteIndex":0},"citationItems":[{"id":12367,"uris":["http://zotero.org/groups/2510878/items/N9BNQH4G"],"itemData":{"id":12367,"type":"article-journal","abstract":"Reproducibility is integral to science, but difficult to achieve. Previous research has quantified low rates of data availability and results reproducibility across the biological and behavioural sciences. Here, we surveyed 560 empirical publications, published between 1955 and 2018 in the social learning literature, a research topic that spans animal behaviour, behavioural ecology, cultural evolution and evolutionary psychology. Data were recoverable online or through direct data requests for 30% of this sample. Data recovery declines exponentially with time since publication, halving every 6 years, and up to every 9 years for human experimental data. When data for a publication can be recovered, we estimate a high probability of subsequent data usability (87%), analytical clarity (97%) and agreement of published results with reproduced findings (96%). This corresponds to an overall rate of recovering data and reproducing results of 23%, largely driven by the unavailability or incompleteness of data. We thus outline clear measures to improve the reproducibility of research on the ecology and evolution of social behaviour.","container-title":"Royal Society Open Science","DOI":"10.1098/rsos.210450","issue":"9","note":"publisher: Royal Society","page":"210450","source":"royalsocietypublishing.org (Atypon)","title":"Estimating the reproducibility of social learning research published between 1955 and 2018","volume":"8","author":[{"family":"Minocher","given":"Riana"},{"family":"Atmaca","given":"Silke"},{"family":"Bavero","given":"Claudia"},{"family":"McElreath","given":"Richard"},{"family":"Beheim","given":"Bret"}],"issued":{"date-parts":[["2021",9,15]]}}}],"schema":"https://github.com/citation-style-language/schema/raw/master/csl-citation.json"} </w:instrText>
-        </w:r>
-        <w:r>
-          <w:fldChar w:fldCharType="separate"/>
-        </w:r>
-        <w:r>
-          <w:rPr>
-            <w:noProof/>
-          </w:rPr>
-          <w:t>(Minocher et al., 2021)</w:t>
-        </w:r>
-        <w:r>
-          <w:fldChar w:fldCharType="end"/>
-        </w:r>
-        <w:r>
-          <w:t>.</w:t>
-        </w:r>
-      </w:moveTo>
-    </w:p>
-    <w:moveToRangeEnd w:id="53"/>
-    <w:p>
-      <w:pPr>
-        <w:rPr>
-          <w:del w:id="55" w:author="Hussey, Ian (PSY)" w:date="2024-04-03T16:23:00Z"/>
-        </w:rPr>
-      </w:pPr>
-    </w:p>
-    <w:p>
-      <w:pPr>
-        <w:ind w:firstLine="0"/>
-        <w:rPr>
-          <w:del w:id="56" w:author="Hussey, Ian (PSY)" w:date="2024-04-03T16:23:00Z"/>
-        </w:rPr>
-      </w:pPr>
+        <w:t xml:space="preserve"> articles).</w:t>
+      </w:r>
+      <w:r>
+        <w:t xml:space="preserve"> When </w:t>
+      </w:r>
+      <w:r>
+        <w:t xml:space="preserve">authors </w:t>
+      </w:r>
+      <w:r>
+        <w:t xml:space="preserve">initially </w:t>
+      </w:r>
+      <w:r>
+        <w:t>reported that they would share the data but did not actually do so</w:t>
+      </w:r>
+      <w:r>
+        <w:t xml:space="preserve">, the nature of these interactions and the reasons given took </w:t>
+      </w:r>
+      <w:r>
+        <w:t xml:space="preserve">a variety of different forms: some authors simply stopped replying to emails, some raised ethical </w:t>
+      </w:r>
+      <w:r>
+        <w:t xml:space="preserve">or legal </w:t>
+      </w:r>
+      <w:r>
+        <w:t xml:space="preserve">issues, and others reported that the data could only be </w:t>
+      </w:r>
+      <w:r>
+        <w:t>shared via a university platform that did not yet exist.</w:t>
+      </w:r>
+      <w:r>
+        <w:t xml:space="preserve"> Impediments to data sharing are discussed in more detail later.</w:t>
+      </w:r>
+    </w:p>
+    <w:p>
+      <w:r>
+        <w:t xml:space="preserve">Unlike the prevalence of data availability statements, no linear trend in data sharing upon request was observed between articles published in 2018 to 2022 (see Figure 2). This was somewhat surprising, given that (a) more recent years had greater coverage of Data Availability Statements, and (b) previous work has found that data availability decreases over time, with a half-life of between 6 and 9 years </w:t>
+      </w:r>
+      <w:r>
+        <w:fldChar w:fldCharType="begin"/>
+      </w:r>
+      <w:r>
+        <w:instrText xml:space="preserve"> ADDIN ZOTERO_ITEM CSL_CITATION {"citationID":"V7MJTSwE","properties":{"formattedCitation":"(Minocher et al., 2021)","plainCitation":"(Minocher et al., 2021)","noteIndex":0},"citationItems":[{"id":12367,"uris":["http://zotero.org/groups/2510878/items/N9BNQH4G"],"itemData":{"id":12367,"type":"article-journal","abstract":"Reproducibility is integral to science, but difficult to achieve. Previous research has quantified low rates of data availability and results reproducibility across the biological and behavioural sciences. Here, we surveyed 560 empirical publications, published between 1955 and 2018 in the social learning literature, a research topic that spans animal behaviour, behavioural ecology, cultural evolution and evolutionary psychology. Data were recoverable online or through direct data requests for 30% of this sample. Data recovery declines exponentially with time since publication, halving every 6 years, and up to every 9 years for human experimental data. When data for a publication can be recovered, we estimate a high probability of subsequent data usability (87%), analytical clarity (97%) and agreement of published results with reproduced findings (96%). This corresponds to an overall rate of recovering data and reproducing results of 23%, largely driven by the unavailability or incompleteness of data. We thus outline clear measures to improve the reproducibility of research on the ecology and evolution of social behaviour.","container-title":"Royal Society Open Science","DOI":"10.1098/rsos.210450","issue":"9","note":"publisher: Royal Society","page":"210450","source":"royalsocietypublishing.org (Atypon)","title":"Estimating the reproducibility of social learning research published between 1955 and 2018","volume":"8","author":[{"family":"Minocher","given":"Riana"},{"family":"Atmaca","given":"Silke"},{"family":"Bavero","given":"Claudia"},{"family":"McElreath","given":"Richard"},{"family":"Beheim","given":"Bret"}],"issued":{"date-parts":[["2021",9,15]]}}}],"schema":"https://github.com/citation-style-language/schema/raw/master/csl-citation.json"} </w:instrText>
+      </w:r>
+      <w:r>
+        <w:fldChar w:fldCharType="separate"/>
+      </w:r>
+      <w:r>
+        <w:rPr>
+          <w:noProof/>
+        </w:rPr>
+        <w:t>(Minocher et al., 2021)</w:t>
+      </w:r>
+      <w:r>
+        <w:fldChar w:fldCharType="end"/>
+      </w:r>
+      <w:r>
+        <w:t>.</w:t>
+      </w:r>
     </w:p>
     <w:p>
       <w:pPr>
@@ -3389,47 +3132,6 @@
     <w:p/>
     <w:p>
       <w:pPr>
-        <w:rPr>
-          <w:moveFrom w:id="57" w:author="Hussey, Ian (PSY)" w:date="2024-04-03T16:23:00Z"/>
-        </w:rPr>
-      </w:pPr>
-      <w:moveFromRangeStart w:id="58" w:author="Hussey, Ian (PSY)" w:date="2024-04-03T16:23:00Z" w:name="move163053830"/>
-      <w:moveFrom w:id="59" w:author="Hussey, Ian (PSY)" w:date="2024-04-03T16:23:00Z">
-        <w:r>
-          <w:t xml:space="preserve">Unlike the prevalence of data availability statements, no linear trend in data sharing upon request was observed between articles published in 2018 to 2022 (see Figure 2). This was somewhat surprising, given that (a) more recent years had greater coverage of Data Availability Statements, and (b) </w:t>
-        </w:r>
-        <w:r>
-          <w:t>previous work has found that data availability decreases over time</w:t>
-        </w:r>
-        <w:r>
-          <w:t xml:space="preserve">, with a half-life of between 6 and 9 years </w:t>
-        </w:r>
-        <w:r>
-          <w:fldChar w:fldCharType="begin"/>
-        </w:r>
-        <w:r>
-          <w:instrText xml:space="preserve"> ADDIN ZOTERO_ITEM CSL_CITATION {"citationID":"V7MJTSwE","properties":{"formattedCitation":"(Minocher et al., 2021)","plainCitation":"(Minocher et al., 2021)","noteIndex":0},"citationItems":[{"id":12367,"uris":["http://zotero.org/groups/2510878/items/N9BNQH4G"],"itemData":{"id":12367,"type":"article-journal","abstract":"Reproducibility is integral to science, but difficult to achieve. Previous research has quantified low rates of data availability and results reproducibility across the biological and behavioural sciences. Here, we surveyed 560 empirical publications, published between 1955 and 2018 in the social learning literature, a research topic that spans animal behaviour, behavioural ecology, cultural evolution and evolutionary psychology. Data were recoverable online or through direct data requests for 30% of this sample. Data recovery declines exponentially with time since publication, halving every 6 years, and up to every 9 years for human experimental data. When data for a publication can be recovered, we estimate a high probability of subsequent data usability (87%), analytical clarity (97%) and agreement of published results with reproduced findings (96%). This corresponds to an overall rate of recovering data and reproducing results of 23%, largely driven by the unavailability or incompleteness of data. We thus outline clear measures to improve the reproducibility of research on the ecology and evolution of social behaviour.","container-title":"Royal Society Open Science","DOI":"10.1098/rsos.210450","issue":"9","note":"publisher: Royal Society","page":"210450","source":"royalsocietypublishing.org (Atypon)","title":"Estimating the reproducibility of social learning research published between 1955 and 2018","volume":"8","author":[{"family":"Minocher","given":"Riana"},{"family":"Atmaca","given":"Silke"},{"family":"Bavero","given":"Claudia"},{"family":"McElreath","given":"Richard"},{"family":"Beheim","given":"Bret"}],"issued":{"date-parts":[["2021",9,15]]}}}],"schema":"https://github.com/citation-style-language/schema/raw/master/csl-citation.json"} </w:instrText>
-        </w:r>
-        <w:r>
-          <w:fldChar w:fldCharType="separate"/>
-        </w:r>
-        <w:r>
-          <w:rPr>
-            <w:noProof/>
-          </w:rPr>
-          <w:t>(Minocher et al., 2021)</w:t>
-        </w:r>
-        <w:r>
-          <w:fldChar w:fldCharType="end"/>
-        </w:r>
-        <w:r>
-          <w:t>.</w:t>
-        </w:r>
-      </w:moveFrom>
-    </w:p>
-    <w:moveFromRangeEnd w:id="58"/>
-    <w:p>
-      <w:pPr>
         <w:pStyle w:val="Heading2"/>
       </w:pPr>
       <w:r>
@@ -3463,16 +3165,9 @@
       <w:r>
         <w:t>Three articles</w:t>
       </w:r>
-      <w:ins w:id="60" w:author="Hussey, Ian (PSY)" w:date="2024-04-03T16:23:00Z">
-        <w:r>
-          <w:t>’</w:t>
-        </w:r>
-      </w:ins>
-      <w:del w:id="61" w:author="Hussey, Ian (PSY)" w:date="2024-04-03T16:23:00Z">
-        <w:r>
-          <w:delText>'</w:delText>
-        </w:r>
-      </w:del>
+      <w:r>
+        <w:t>’</w:t>
+      </w:r>
       <w:r>
         <w:t xml:space="preserve"> data-sharing statements represented claims of actual data sharing</w:t>
       </w:r>
@@ -3486,107 +3181,53 @@
         <w:t>time of publication</w:t>
       </w:r>
       <w:r>
-        <w:t>. Of those two actually provided the data</w:t>
-      </w:r>
-      <w:ins w:id="62" w:author="Hussey, Ian (PSY)" w:date="2024-04-03T15:53:00Z">
-        <w:r>
-          <w:t xml:space="preserve">, in both </w:t>
-        </w:r>
-      </w:ins>
-      <w:del w:id="63" w:author="Hussey, Ian (PSY)" w:date="2024-04-03T15:53:00Z">
-        <w:r>
-          <w:delText xml:space="preserve"> (both </w:delText>
-        </w:r>
-      </w:del>
-      <w:ins w:id="64" w:author="Hussey, Ian (PSY)" w:date="2024-04-03T15:53:00Z">
-        <w:r>
-          <w:t xml:space="preserve">cases </w:t>
-        </w:r>
-      </w:ins>
+        <w:t>. Of those</w:t>
+      </w:r>
+      <w:r>
+        <w:t>,</w:t>
+      </w:r>
+      <w:r>
+        <w:t xml:space="preserve"> </w:t>
+      </w:r>
+      <w:r>
+        <w:t xml:space="preserve">only </w:t>
+      </w:r>
+      <w:r>
+        <w:t xml:space="preserve">two </w:t>
+      </w:r>
+      <w:r>
+        <w:t xml:space="preserve">(66.7%) </w:t>
+      </w:r>
+      <w:r>
+        <w:t>actually provided the data</w:t>
+      </w:r>
+      <w:r>
+        <w:t xml:space="preserve"> as described</w:t>
+      </w:r>
+      <w:r>
+        <w:t xml:space="preserve">, in both cases </w:t>
+      </w:r>
       <w:r>
         <w:t xml:space="preserve">via links to the Open Science Framework </w:t>
       </w:r>
-      <w:del w:id="65" w:author="Hussey, Ian (PSY)" w:date="2024-04-03T15:53:00Z">
-        <w:r>
-          <w:delText xml:space="preserve">or </w:delText>
-        </w:r>
-      </w:del>
-      <w:ins w:id="66" w:author="Hussey, Ian (PSY)" w:date="2024-04-03T15:53:00Z">
-        <w:r>
-          <w:t>and</w:t>
-        </w:r>
-        <w:r>
-          <w:t xml:space="preserve"> </w:t>
-        </w:r>
-      </w:ins>
+      <w:r>
+        <w:t>and</w:t>
+      </w:r>
+      <w:r>
+        <w:t xml:space="preserve"> </w:t>
+      </w:r>
       <w:r>
         <w:t>ResearchGate</w:t>
       </w:r>
-      <w:ins w:id="67" w:author="Hussey, Ian (PSY)" w:date="2024-04-03T15:53:00Z">
-        <w:r>
-          <w:t xml:space="preserve"> (note however that </w:t>
-        </w:r>
-      </w:ins>
-      <w:ins w:id="68" w:author="Hussey, Ian (PSY)" w:date="2024-04-03T15:54:00Z">
-        <w:r>
-          <w:t xml:space="preserve">I would recommend researchers to use services offered by </w:t>
-        </w:r>
-      </w:ins>
-      <w:ins w:id="69" w:author="Hussey, Ian (PSY)" w:date="2024-04-03T15:53:00Z">
-        <w:r>
-          <w:t>not</w:t>
-        </w:r>
-      </w:ins>
-      <w:ins w:id="70" w:author="Hussey, Ian (PSY)" w:date="2024-04-03T16:17:00Z">
-        <w:r>
-          <w:t>-</w:t>
-        </w:r>
-      </w:ins>
-      <w:ins w:id="71" w:author="Hussey, Ian (PSY)" w:date="2024-04-03T15:54:00Z">
-        <w:r>
-          <w:t>for</w:t>
-        </w:r>
-      </w:ins>
-      <w:ins w:id="72" w:author="Hussey, Ian (PSY)" w:date="2024-04-03T16:17:00Z">
-        <w:r>
-          <w:t>-</w:t>
-        </w:r>
-      </w:ins>
-      <w:ins w:id="73" w:author="Hussey, Ian (PSY)" w:date="2024-04-03T15:54:00Z">
-        <w:r>
-          <w:t xml:space="preserve">profit entities with longer term </w:t>
-        </w:r>
-      </w:ins>
-      <w:ins w:id="74" w:author="Hussey, Ian (PSY)" w:date="2024-04-03T15:55:00Z">
-        <w:r>
-          <w:t xml:space="preserve">data preservation structures in place, such </w:t>
-        </w:r>
-      </w:ins>
-      <w:ins w:id="75" w:author="Hussey, Ian (PSY)" w:date="2024-04-03T15:54:00Z">
-        <w:r>
-          <w:t>the OS</w:t>
-        </w:r>
-      </w:ins>
-      <w:ins w:id="76" w:author="Hussey, Ian (PSY)" w:date="2024-04-03T15:55:00Z">
-        <w:r>
-          <w:t>F, over for</w:t>
-        </w:r>
-      </w:ins>
-      <w:ins w:id="77" w:author="Hussey, Ian (PSY)" w:date="2024-04-03T16:17:00Z">
-        <w:r>
-          <w:t>-</w:t>
-        </w:r>
-      </w:ins>
-      <w:ins w:id="78" w:author="Hussey, Ian (PSY)" w:date="2024-04-03T15:55:00Z">
-        <w:r>
-          <w:t>profit entities such as ResearchGate)</w:t>
-        </w:r>
-      </w:ins>
-      <w:del w:id="79" w:author="Hussey, Ian (PSY)" w:date="2024-04-03T15:53:00Z">
-        <w:r>
-          <w:delText>)</w:delText>
-        </w:r>
-      </w:del>
+      <w:r>
+        <w:t xml:space="preserve"> (note however that I would recommend researchers to use services offered by not-for-profit entities with longer</w:t>
+      </w:r>
+      <w:r>
+        <w:t>-</w:t>
+      </w:r>
+      <w:r>
+        <w:t>term data preservation structures in place, such the OSF, over for-profit entities such as ResearchGate)</w:t>
+      </w:r>
       <w:r>
         <w:t>. One article stated that “All</w:t>
       </w:r>
@@ -3594,13 +3235,16 @@
         <w:t xml:space="preserve"> data generated or analysed during this study are included in this article and its supplementary information files</w:t>
       </w:r>
       <w:r>
-        <w:t xml:space="preserve">”. However, no such supplementary materials were available on the journal’s website. 66.7% of articles with data sharing statements implying actual data sharing at </w:t>
-      </w:r>
-      <w:r>
-        <w:t xml:space="preserve">the </w:t>
-      </w:r>
-      <w:r>
-        <w:t>time of publication shared data without the need to contact the authors.</w:t>
+        <w:t xml:space="preserve">”. However, no such supplementary materials were available on the journal’s website. </w:t>
+      </w:r>
+      <w:r>
+        <w:rPr>
+          <w:lang w:val="en-US"/>
+        </w:rPr>
+        <w:t>In this case, a</w:t>
+      </w:r>
+      <w:r>
+        <w:t>n author was able to provide the data upon request, however the inaccuracy of the data sharing statement is still notable.</w:t>
       </w:r>
     </w:p>
     <w:p>
@@ -3619,62 +3263,43 @@
       <w:r>
         <w:t>5.8%</w:t>
       </w:r>
-      <w:ins w:id="80" w:author="Hussey, Ian (PSY)" w:date="2024-04-03T16:23:00Z">
-        <w:r>
-          <w:t>, 95</w:t>
-        </w:r>
-      </w:ins>
-      <w:ins w:id="81" w:author="Hussey, Ian (PSY)" w:date="2024-04-03T16:24:00Z">
-        <w:r>
-          <w:t>% CI [</w:t>
-        </w:r>
-        <w:r>
-          <w:t>11.9, 44.6</w:t>
-        </w:r>
-        <w:r>
-          <w:t>]</w:t>
-        </w:r>
-      </w:ins>
-      <w:r>
-        <w:t>). Of the 18 articles with a promissory Data Availability Statement, 3 shared data upon request (16.7%</w:t>
-      </w:r>
-      <w:ins w:id="82" w:author="Hussey, Ian (PSY)" w:date="2024-04-03T16:24:00Z">
-        <w:r>
-          <w:t>, 95% CI [</w:t>
-        </w:r>
-        <w:r>
-          <w:t>3.6</w:t>
-        </w:r>
-        <w:r>
-          <w:t xml:space="preserve">, </w:t>
-        </w:r>
-        <w:r>
-          <w:t>41.4</w:t>
-        </w:r>
-        <w:r>
-          <w:t>]</w:t>
-        </w:r>
-      </w:ins>
+      <w:r>
+        <w:t>, 95% CI [</w:t>
+      </w:r>
+      <w:r>
+        <w:t>11.9, 44.6</w:t>
+      </w:r>
+      <w:r>
+        <w:t>]</w:t>
+      </w:r>
+      <w:r>
+        <w:t xml:space="preserve">). Of the 18 articles with a promissory Data </w:t>
+      </w:r>
+      <w:r>
+        <w:lastRenderedPageBreak/>
+        <w:t>Availability Statement, 3 shared data upon request (16.7%</w:t>
+      </w:r>
+      <w:r>
+        <w:t>, 95% CI [</w:t>
+      </w:r>
+      <w:r>
+        <w:t>3.6</w:t>
+      </w:r>
+      <w:r>
+        <w:t xml:space="preserve">, </w:t>
+      </w:r>
+      <w:r>
+        <w:t>41.4</w:t>
+      </w:r>
+      <w:r>
+        <w:t>]</w:t>
+      </w:r>
       <w:r>
         <w:t xml:space="preserve">). </w:t>
       </w:r>
-      <w:ins w:id="83" w:author="Hussey, Ian (PSY)" w:date="2024-04-03T16:19:00Z">
-        <w:r>
-          <w:t>That is,</w:t>
-        </w:r>
-        <w:r>
-          <w:t xml:space="preserve"> data sharing was </w:t>
-        </w:r>
-        <w:r>
-          <w:t xml:space="preserve">descriptively </w:t>
-        </w:r>
-        <w:r>
-          <w:t xml:space="preserve">lower in </w:t>
-        </w:r>
-        <w:r>
-          <w:t xml:space="preserve">articles with a promissory data sharing statement than no statement at all. </w:t>
-        </w:r>
-      </w:ins>
+      <w:r>
+        <w:t xml:space="preserve">That is, data sharing was descriptively lower in articles with a promissory data sharing statement than no statement at all. </w:t>
+      </w:r>
       <w:r>
         <w:t xml:space="preserve">A Chi-squared test suggested that the presence of a Data Availability Statement was not associated with a higher rate of actual data sharing upon request, </w:t>
       </w:r>
@@ -3711,7 +3336,6 @@
     </w:p>
     <w:p>
       <w:r>
-        <w:lastRenderedPageBreak/>
         <w:t xml:space="preserve">This section contains some slightly more qualitative reflections </w:t>
       </w:r>
       <w:r>
@@ -3965,7 +3589,10 @@
         <w:t xml:space="preserve"> </w:t>
       </w:r>
       <w:r>
-        <w:t xml:space="preserve">for the authors they suggested contacting (i.e. when I could not find working contact details myself). </w:t>
+        <w:t xml:space="preserve">for the authors they suggested </w:t>
+      </w:r>
+      <w:r>
+        <w:t xml:space="preserve">contacting (i.e. when I could not find working contact details myself). </w:t>
       </w:r>
       <w:r>
         <w:t xml:space="preserve">Data ‘available upon request’ policies therefore leave us not </w:t>
@@ -4009,10 +3636,7 @@
         <w:t xml:space="preserve">the </w:t>
       </w:r>
       <w:r>
-        <w:t xml:space="preserve">use of email </w:t>
-      </w:r>
-      <w:r>
-        <w:t xml:space="preserve">addresses that are not tied to employment at a specific institution, and a deeper understanding of </w:t>
+        <w:t xml:space="preserve">use of email addresses that are not tied to employment at a specific institution, and a deeper understanding of </w:t>
       </w:r>
       <w:r>
         <w:t xml:space="preserve">and commitment to </w:t>
@@ -4128,16 +3752,16 @@
         <w:t>made redundant</w:t>
       </w:r>
       <w:r>
-        <w:t xml:space="preserve"> when </w:t>
-      </w:r>
-      <w:r>
-        <w:t xml:space="preserve">authors then </w:t>
-      </w:r>
-      <w:r>
-        <w:t xml:space="preserve">either </w:t>
-      </w:r>
-      <w:r>
-        <w:t>replied that data was in fact lost</w:t>
+        <w:t xml:space="preserve"> when either </w:t>
+      </w:r>
+      <w:r>
+        <w:t xml:space="preserve">replied </w:t>
+      </w:r>
+      <w:r>
+        <w:t xml:space="preserve">the author replied </w:t>
+      </w:r>
+      <w:r>
+        <w:t>that data was in fact lost</w:t>
       </w:r>
       <w:r>
         <w:t>, or the author stopped replying</w:t>
@@ -4175,7 +3799,17 @@
         <w:t>, I was able to appeal to a Research Data Manager at the authors' institutions and ask them to apply the university's data sharing policy. In one of these cases, the author had been non-responsive to my emails. In a second, the author replied to my emails but was ambiguous about sharing the data, and then stopped replying. In the two others, the authors replied to my emails but directed me to the Research Data Manager to work out the legalities and ethics of how data sharing could be accomplished. It is worth noting that, in all four of these cases, the authors had stated that data was available upon request, and both the journal and university policy required sharing, but apparently no actual mechanisms for data sharing had been put in place to accomplish this until my request. At the time of writing, eight months after the first emails were sent, negotiations with the Research Data Manager regarding the specifics of the data-sharing agreements are still ongoing</w:t>
       </w:r>
       <w:r>
-        <w:t xml:space="preserve"> for three of these cases. The terms of these data-sharing agreements being debated set a remarkably high bar, such as the requirement the data-sharing agreement would need to be signed by the president of both of our respective universities (arguably not a scalable solution if data-sharing was to be as commonplace as funders and journals wish it to be), and the use of the data would be limited to reproducing exactly the same analyses reported in the original publications and no others (therefore no robustness tests could be examined, nor could the data be reused for other purposes). The fourth case is apparently unresolvable as, despite university policy to (a) retain data and (b) share it upon request, because the researcher has moved institutions the university has little power to enforce its own policies.</w:t>
+        <w:t xml:space="preserve"> for three of these cases. The terms of these data-sharing agreements being debated set a remarkably high bar, such as the requirement the data-sharing agreement would need to be signed by the president of both of our respective universities (arguably not a scalable solution if data-sharing was to be as commonplace as funders and journals wish it to be), and the use of the data would </w:t>
+      </w:r>
+      <w:r>
+        <w:lastRenderedPageBreak/>
+        <w:t>be limited to reproducing exactly the same analyses reported in the original publications and no others (therefore no robustness tests could be examined, nor could the data be reused for other purposes). The fourth case is apparently unresolvable as, despite university policy to (a) retain data and (b) share it upon request, the university has little power to enforce its own policies</w:t>
+      </w:r>
+      <w:r>
+        <w:t xml:space="preserve"> once researchers are no longer employed by that institution</w:t>
+      </w:r>
+      <w:r>
+        <w:t>.</w:t>
       </w:r>
     </w:p>
     <w:p>
@@ -4184,7 +3818,6 @@
           <w:b/>
           <w:bCs/>
         </w:rPr>
-        <w:lastRenderedPageBreak/>
         <w:t xml:space="preserve">Unfortunate and </w:t>
       </w:r>
       <w:r>
@@ -4553,7 +4186,10 @@
         <w:t xml:space="preserve">Data Availability Statements </w:t>
       </w:r>
       <w:r>
-        <w:t>in IRAP articles has risen from 0% in 2018 to 100% in 2022. This is encouraging and the journals should be applauded for embracing these policies and investing in the administrative infrastructure to implement them.</w:t>
+        <w:t xml:space="preserve">in IRAP articles has risen from 0% in 2018 to 100% in 2022. This is encouraging and the journals should be applauded for embracing these </w:t>
+      </w:r>
+      <w:r>
+        <w:t>policies and investing in the administrative infrastructure to implement them.</w:t>
       </w:r>
       <w:r>
         <w:t xml:space="preserve"> </w:t>
@@ -4638,42 +4274,26 @@
         <w:t xml:space="preserve"> rate of data sharing upon request observed rates between 0 and 37%</w:t>
       </w:r>
       <w:r>
+        <w:t xml:space="preserve"> (no meta-analysis was possible</w:t>
+      </w:r>
+      <w:r>
+        <w:t xml:space="preserve"> due to methodological heterogeneity</w:t>
+      </w:r>
+      <w:r>
+        <w:t>).</w:t>
+      </w:r>
+      <w:r>
         <w:t xml:space="preserve"> </w:t>
       </w:r>
       <w:r>
-        <w:t>(no meta-analysis was possible</w:t>
-      </w:r>
-      <w:r>
-        <w:t xml:space="preserve"> due to methodological heterogeneity</w:t>
-      </w:r>
-      <w:r>
-        <w:t>).</w:t>
-      </w:r>
-      <w:r>
-        <w:t xml:space="preserve"> </w:t>
-      </w:r>
-      <w:r>
         <w:t>Worryingly, d</w:t>
       </w:r>
       <w:r>
         <w:t xml:space="preserve">ata sharing was </w:t>
       </w:r>
-      <w:ins w:id="84" w:author="Hussey, Ian (PSY)" w:date="2024-04-03T16:43:00Z">
-        <w:r>
-          <w:t xml:space="preserve">no higher </w:t>
-        </w:r>
-      </w:ins>
-      <w:del w:id="85" w:author="Hussey, Ian (PSY)" w:date="2024-04-03T16:43:00Z">
-        <w:r>
-          <w:delText>low</w:delText>
-        </w:r>
-        <w:r>
-          <w:delText>er</w:delText>
-        </w:r>
-        <w:r>
-          <w:delText xml:space="preserve"> </w:delText>
-        </w:r>
-      </w:del>
+      <w:r>
+        <w:t xml:space="preserve">no higher </w:t>
+      </w:r>
       <w:r>
         <w:t>in articles that stated that data was available upon request</w:t>
       </w:r>
@@ -4722,24 +4342,9 @@
       <w:r>
         <w:t xml:space="preserve">Data Availability Statements </w:t>
       </w:r>
-      <w:del w:id="86" w:author="Hussey, Ian (PSY)" w:date="2024-04-03T16:43:00Z">
-        <w:r>
-          <w:delText xml:space="preserve">increase </w:delText>
-        </w:r>
-      </w:del>
-      <w:ins w:id="87" w:author="Hussey, Ian (PSY)" w:date="2024-04-03T16:45:00Z">
-        <w:r>
-          <w:t>are</w:t>
-        </w:r>
-      </w:ins>
-      <w:ins w:id="88" w:author="Hussey, Ian (PSY)" w:date="2024-04-03T16:43:00Z">
-        <w:r>
-          <w:t xml:space="preserve"> associated with higher</w:t>
-        </w:r>
-        <w:r>
-          <w:t xml:space="preserve"> </w:t>
-        </w:r>
-      </w:ins>
+      <w:r>
+        <w:t xml:space="preserve">are associated with higher </w:t>
+      </w:r>
       <w:r>
         <w:t xml:space="preserve">actual </w:t>
       </w:r>
@@ -4767,7 +4372,13 @@
         <w:t xml:space="preserve"> </w:t>
       </w:r>
       <w:r>
-        <w:t xml:space="preserve">The top-line conclusions of all previous studies covered in Hamilton et al.'s </w:t>
+        <w:t>The top-line conclusions of all previous studies covered in Hamilton et al.</w:t>
+      </w:r>
+      <w:r>
+        <w:t>’</w:t>
+      </w:r>
+      <w:r>
+        <w:t xml:space="preserve">s </w:t>
       </w:r>
       <w:r>
         <w:fldChar w:fldCharType="begin"/>
@@ -4788,7 +4399,13 @@
         <w:fldChar w:fldCharType="end"/>
       </w:r>
       <w:r>
-        <w:t xml:space="preserve"> review, and indeed the results of this study, are in close agreement: data sharing upon request occurs in the minority of cases. However, precise estimates of the rate of data sharing as yet unknown. The generalisability of the current estimate of data sharing upon request to other areas of psychology, or indeed other areas of science, is unknown at this time. The recent systematic review of the rate of data sharing upon request by Hamilton et al. </w:t>
+        <w:t xml:space="preserve"> review, and indeed the results of this study, are in close agreement: data sharing upon request occurs in the minority of cases. However, precise estimates of the rate of data sharing </w:t>
+      </w:r>
+      <w:r>
+        <w:t xml:space="preserve">are </w:t>
+      </w:r>
+      <w:r>
+        <w:t xml:space="preserve">as yet unknown. The generalisability of the current estimate of data sharing upon request to other areas of psychology, or indeed other areas of science, is unknown at this time. The recent systematic review of the rate of data sharing upon request by Hamilton et al. </w:t>
       </w:r>
       <w:r>
         <w:fldChar w:fldCharType="begin"/>
@@ -4939,11 +4556,9 @@
         <w:t>Tedersoo</w:t>
       </w:r>
       <w:proofErr w:type="spellEnd"/>
-      <w:ins w:id="89" w:author="Hussey, Ian (PSY)" w:date="2024-04-03T16:45:00Z">
-        <w:r>
-          <w:t xml:space="preserve"> et al.</w:t>
-        </w:r>
-      </w:ins>
+      <w:r>
+        <w:t xml:space="preserve"> et al.</w:t>
+      </w:r>
       <w:r>
         <w:t xml:space="preserve"> </w:t>
       </w:r>
@@ -4968,16 +4583,9 @@
       <w:r>
         <w:t xml:space="preserve"> examined data sharing upon request and quantified whether they were acquainted with the authors prior to the data requests they sent</w:t>
       </w:r>
-      <w:ins w:id="90" w:author="Hussey, Ian (PSY)" w:date="2024-04-03T16:45:00Z">
-        <w:r>
-          <w:t xml:space="preserve"> </w:t>
-        </w:r>
-      </w:ins>
-      <w:ins w:id="91" w:author="Hussey, Ian (PSY)" w:date="2024-04-03T16:46:00Z">
-        <w:r>
-          <w:t>(i.e., ‘no contact’, ‘have met’, ‘have collaborated with’)</w:t>
-        </w:r>
-      </w:ins>
+      <w:r>
+        <w:t xml:space="preserve"> (i.e., ‘no contact’, ‘have met’, ‘have collaborated with’)</w:t>
+      </w:r>
       <w:r>
         <w:t>. An analysis of their open data suggest</w:t>
       </w:r>
@@ -4988,7 +4596,11 @@
         <w:t xml:space="preserve"> that data sharing upon request </w:t>
       </w:r>
       <w:r>
-        <w:t xml:space="preserve">in their sample </w:t>
+        <w:t xml:space="preserve">in </w:t>
+      </w:r>
+      <w:r>
+        <w:lastRenderedPageBreak/>
+        <w:t xml:space="preserve">their sample </w:t>
       </w:r>
       <w:r>
         <w:t xml:space="preserve">was </w:t>
@@ -5007,51 +4619,127 @@
       </w:r>
     </w:p>
     <w:p>
-      <w:pPr>
-        <w:rPr>
-          <w:highlight w:val="yellow"/>
-        </w:rPr>
-      </w:pPr>
       <w:r>
         <w:rPr>
           <w:b/>
           <w:bCs/>
         </w:rPr>
-        <w:t xml:space="preserve">Data </w:t>
+        <w:t>The impact of the phrasing of a data sharing request on sharing</w:t>
       </w:r>
       <w:r>
         <w:rPr>
           <w:b/>
           <w:bCs/>
         </w:rPr>
-        <w:t>u</w:t>
-      </w:r>
+        <w:t>.</w:t>
+      </w:r>
+      <w:r>
+        <w:t xml:space="preserve"> </w:t>
+      </w:r>
+      <w:r>
+        <w:t xml:space="preserve">It is of course possible that the rate of data sharing upon request may be moderated by the nature of that request, e.g., the phrasing used in the email. Authors may perceive data sharing as a matter of interpersonal trust, and if they </w:t>
+      </w:r>
+      <w:r>
+        <w:t xml:space="preserve">perceive the request to be overreaching, impudent, or otherwise distasteful they may be more likely to refuse, ignore or disengage from the request. </w:t>
+      </w:r>
+      <w:r>
+        <w:t xml:space="preserve">To the best of my knowledge, no work to date has experimentally manipulated the phrasing of data sharing requests in order to assess its impact on the efficacy of such requests. Future research may wish to do this. However, at the same time, we should be wary of making compliance with data sharing requests the responsibility of the requester rather than the authors, where those requests are a matter of compliance with professional standards, journal policy, institutional policy, funding body policy, and/or the authors own written prior commitment to do so. </w:t>
+      </w:r>
+      <w:r>
+        <w:t>Given that some</w:t>
+      </w:r>
+      <w:r>
+        <w:t xml:space="preserve"> authors </w:t>
+      </w:r>
+      <w:r>
+        <w:t xml:space="preserve">are </w:t>
+      </w:r>
+      <w:r>
+        <w:t xml:space="preserve">simply </w:t>
+      </w:r>
+      <w:r>
+        <w:t xml:space="preserve">disinclined to share their data despite </w:t>
+      </w:r>
+      <w:r>
+        <w:t xml:space="preserve">the </w:t>
+      </w:r>
+      <w:r>
+        <w:t xml:space="preserve">requirements to do so, it may be more effective </w:t>
+      </w:r>
+      <w:r>
+        <w:t xml:space="preserve">for the field </w:t>
+      </w:r>
+      <w:r>
+        <w:t xml:space="preserve">to </w:t>
+      </w:r>
+      <w:r>
+        <w:t xml:space="preserve">attempt to </w:t>
+      </w:r>
+      <w:r>
+        <w:t>enforce these</w:t>
+      </w:r>
+      <w:r>
+        <w:t xml:space="preserve"> existing</w:t>
+      </w:r>
+      <w:r>
+        <w:t xml:space="preserve"> requirements rather than attempt </w:t>
+      </w:r>
+      <w:r>
+        <w:t>to solve the issue by finding the optimal way of phrasing the request</w:t>
+      </w:r>
+      <w:r>
+        <w:t>.</w:t>
+      </w:r>
+      <w:r>
+        <w:t xml:space="preserve"> </w:t>
+      </w:r>
+    </w:p>
+    <w:p>
+      <w:pPr>
+        <w:rPr>
+          <w:highlight w:val="yellow"/>
+        </w:rPr>
+      </w:pPr>
       <w:r>
         <w:rPr>
           <w:b/>
           <w:bCs/>
         </w:rPr>
-        <w:t>sability</w:t>
+        <w:t xml:space="preserve">Data </w:t>
       </w:r>
       <w:r>
         <w:rPr>
           <w:b/>
           <w:bCs/>
         </w:rPr>
-        <w:t xml:space="preserve"> and computational </w:t>
+        <w:t>u</w:t>
       </w:r>
       <w:r>
         <w:rPr>
           <w:b/>
           <w:bCs/>
         </w:rPr>
-        <w:t>reproducibility</w:t>
+        <w:t>sability</w:t>
       </w:r>
       <w:r>
         <w:rPr>
           <w:b/>
           <w:bCs/>
         </w:rPr>
+        <w:t xml:space="preserve"> and computational </w:t>
+      </w:r>
+      <w:r>
+        <w:rPr>
+          <w:b/>
+          <w:bCs/>
+        </w:rPr>
+        <w:t>reproducibility</w:t>
+      </w:r>
+      <w:r>
+        <w:rPr>
+          <w:b/>
+          <w:bCs/>
+        </w:rPr>
         <w:t>.</w:t>
       </w:r>
       <w:r>
@@ -5070,520 +4758,525 @@
         <w:t xml:space="preserve">, and data sharing is not an end in itself. Data sharing merely (a) enables verifiability of published analyses, and (b) enables reuse for novel purposes. </w:t>
       </w:r>
       <w:r>
-        <w:t xml:space="preserve">Even when data is technically complete and shared, poor </w:t>
+        <w:t xml:space="preserve">Even when data is technically complete and shared, poor documentation (e.g., the absence of high-quality codebooks) can limit the degree to which it can be used for verification or novel purposes </w:t>
+      </w:r>
+      <w:r>
+        <w:fldChar w:fldCharType="begin"/>
+      </w:r>
+      <w:r>
+        <w:instrText xml:space="preserve"> ADDIN ZOTERO_ITEM CSL_CITATION {"citationID":"GRRMEaLn","properties":{"formattedCitation":"(Horstmann et al., 2020)","plainCitation":"(Horstmann et al., 2020)","noteIndex":0},"citationItems":[{"id":12384,"uris":["http://zotero.org/groups/2510878/items/QLTALDR6"],"itemData":{"id":12384,"type":"article-journal","container-title":"European Journal of Psychological Assessment","DOI":"10/ghmt9r","ISSN":"1015-5759","issue":"5","note":"publisher: Hogrefe Publishing","page":"721-729","source":"econtent.hogrefe.com (Atypon)","title":"Generating Codebooks to Ensure the Independent Use of Research Data","volume":"36","author":[{"family":"Horstmann","given":"Kai T."},{"family":"Arslan","given":"Ruben C."},{"family":"Greiff","given":"Samuel"}],"issued":{"date-parts":[["2020",9,1]]}}}],"schema":"https://github.com/citation-style-language/schema/raw/master/csl-citation.json"} </w:instrText>
+      </w:r>
+      <w:r>
+        <w:fldChar w:fldCharType="separate"/>
+      </w:r>
+      <w:r>
+        <w:rPr>
+          <w:noProof/>
+        </w:rPr>
+        <w:t>(Horstmann et al., 2020)</w:t>
+      </w:r>
+      <w:r>
+        <w:fldChar w:fldCharType="end"/>
+      </w:r>
+      <w:r>
+        <w:t>.</w:t>
+      </w:r>
+      <w:r>
+        <w:t xml:space="preserve"> </w:t>
+      </w:r>
+      <w:r>
+        <w:t>Separately, r</w:t>
+      </w:r>
+      <w:r>
+        <w:t xml:space="preserve">ecent research has demonstrated that even when data and code are openly shared at the time of publication, the results of relatively few publications can be precisely reproduced </w:t>
+      </w:r>
+      <w:r>
+        <w:fldChar w:fldCharType="begin"/>
+      </w:r>
+      <w:r>
+        <w:instrText xml:space="preserve"> ADDIN ZOTERO_ITEM CSL_CITATION {"citationID":"DNQeGnJ1","properties":{"formattedCitation":"(e.g., only 1 of 12 articles: Cr\\uc0\\u252{}well et al., 2022)","plainCitation":"(e.g., only 1 of 12 articles: Crüwell et al., 2022)","noteIndex":0},"citationItems":[{"id":4978,"uris":["http://zotero.org/users/1687755/items/ZNDQMQAE"],"itemData":{"id":4978,"type":"report","abstract":"In April 2019, Psychological Science published its first issue in which all research articles received the Open Data badge. We used that issue to investigate the effectiveness of this badge, focusing on the adherence to its aim at Psychological Science: sharing both data and code to ensure reproducibility of results. Twelve researchers of varying experience levels attempted to reproduce the results of the empirical articles in the target issue (at least three researchers per article). We found that while all 14 articles provided at least some data and six provided analysis code, only one article was rated to be exactly reproducible, and three essentially reproducible with minor deviations. We suggest that researchers should be encouraged to adhere to the higher standard in force at Psychological Science. Moreover, a check of reproducibility during peer review may be preferable to the ‘disclosure method’ of awarding badges.","genre":"preprint","language":"en","note":"DOI: 10.31234/osf.io/729qt","publisher":"PsyArXiv","source":"DOI.org (Crossref)","title":"What’s in a Badge? A Computational Reproducibility Investigation of the Open Data Badge Policy in one Issue of Psychological Science","title-short":"What’s in a Badge?","URL":"https://psyarxiv.com/729qt","author":[{"family":"Crüwell","given":"Sophia"},{"family":"Apthorp","given":"Deborah"},{"family":"Baker","given":"Bradley James"},{"family":"Colling","given":"Lincoln J"},{"family":"Elson","given":"Malte"},{"family":"Geiger","given":"Sandra Jeanette"},{"family":"Lobentanzer","given":"Sebastian"},{"family":"Monéger","given":"Jean"},{"family":"Patterson","given":"Alex"},{"family":"Schwarzkopf","given":"D. Samuel"},{"family":"Zaneva","given":"Mirela"},{"family":"Brown","given":"Nicholas John Laird"}],"accessed":{"date-parts":[["2022",10,13]]},"issued":{"date-parts":[["2022",4,1]]}},"label":"page","prefix":"e.g., only 1 of 12 articles: "}],"schema":"https://github.com/citation-style-language/schema/raw/master/csl-citation.json"} </w:instrText>
+      </w:r>
+      <w:r>
+        <w:fldChar w:fldCharType="separate"/>
+      </w:r>
+      <w:r>
+        <w:rPr>
+          <w:lang w:val="en-GB"/>
+        </w:rPr>
+        <w:t>(e.g., only 1 of 12 articles: Crüwell et al., 2022)</w:t>
+      </w:r>
+      <w:r>
+        <w:fldChar w:fldCharType="end"/>
+      </w:r>
+      <w:r>
+        <w:t xml:space="preserve">. </w:t>
+      </w:r>
+      <w:r>
+        <w:t>Additional research would be required to estimate the computational reproducibility of results reported in IRAP publications based on shared data.</w:t>
+      </w:r>
+      <w:r>
+        <w:t xml:space="preserve"> </w:t>
+      </w:r>
+    </w:p>
+    <w:p>
+      <w:pPr>
+        <w:pStyle w:val="Heading2"/>
+      </w:pPr>
+      <w:r>
+        <w:t>Implications</w:t>
+      </w:r>
+    </w:p>
+    <w:p>
+      <w:r>
+        <w:t xml:space="preserve">While the overall rate </w:t>
+      </w:r>
+      <w:r>
+        <w:t xml:space="preserve">of data sharing </w:t>
+      </w:r>
+      <w:r>
+        <w:t>is disappointing, the non-adherence to journals' data sharing policies</w:t>
+      </w:r>
+      <w:r>
+        <w:t xml:space="preserve"> </w:t>
+      </w:r>
+      <w:r>
+        <w:t xml:space="preserve">– which </w:t>
+      </w:r>
+      <w:r>
+        <w:t xml:space="preserve">authors explicitly agree </w:t>
+      </w:r>
+      <w:r>
+        <w:t xml:space="preserve">upon submission – </w:t>
+      </w:r>
+      <w:r>
+        <w:t>is</w:t>
+      </w:r>
+      <w:r>
+        <w:t xml:space="preserve"> </w:t>
+      </w:r>
+      <w:r>
+        <w:t xml:space="preserve">obviously unacceptable. </w:t>
+      </w:r>
+      <w:r>
+        <w:t>I</w:t>
+      </w:r>
+      <w:r>
+        <w:t xml:space="preserve">f authors are shown </w:t>
+      </w:r>
+      <w:r>
+        <w:t xml:space="preserve">to routinely disregard this specific journal policy (and in some cases also their institutional Research Data Management Policies and their own public positions on data sharing), </w:t>
+      </w:r>
+      <w:r>
+        <w:t xml:space="preserve">this raises the question: </w:t>
+      </w:r>
+      <w:r>
+        <w:t xml:space="preserve">has the research integrity of other as-yet unexamined elements of the research process </w:t>
+      </w:r>
+      <w:r>
+        <w:t xml:space="preserve">also </w:t>
+      </w:r>
+      <w:r>
+        <w:t>been undermined?</w:t>
+      </w:r>
+    </w:p>
+    <w:p>
+      <w:r>
+        <w:t>Unfortunately, p</w:t>
+      </w:r>
+      <w:r>
+        <w:t xml:space="preserve">erhaps these results </w:t>
+      </w:r>
+      <w:r>
+        <w:t>are</w:t>
+      </w:r>
+      <w:r>
+        <w:t xml:space="preserve"> less surprising when viewed through the lens of the incentive structures in science. </w:t>
+      </w:r>
+      <w:r>
+        <w:t xml:space="preserve">The contingencies that </w:t>
+      </w:r>
+      <w:r>
+        <w:t xml:space="preserve">govern scientific research generally stop at </w:t>
+      </w:r>
+      <w:r>
+        <w:t xml:space="preserve">the </w:t>
+      </w:r>
+      <w:r>
+        <w:t xml:space="preserve">publication of a given article. Publications typically function as reinforcers. </w:t>
+      </w:r>
+      <w:r>
+        <w:t xml:space="preserve">Curating data and code to make it openly available, or even genuinely sharable upon request, has few reinforcers: it is more work for little reward. </w:t>
+      </w:r>
+      <w:r>
+        <w:t xml:space="preserve">Nonetheless, there are now many resources which </w:t>
+      </w:r>
+      <w:r>
+        <w:t xml:space="preserve">provide </w:t>
+      </w:r>
+      <w:r>
+        <w:t xml:space="preserve">practical guidance to researchers on how to </w:t>
+      </w:r>
+      <w:r>
+        <w:t xml:space="preserve">share </w:t>
+      </w:r>
+      <w:r>
+        <w:t xml:space="preserve">data </w:t>
+      </w:r>
+      <w:r>
+        <w:t xml:space="preserve">more easily </w:t>
+      </w:r>
+      <w:r>
+        <w:fldChar w:fldCharType="begin"/>
+      </w:r>
+      <w:r>
+        <w:instrText xml:space="preserve"> ADDIN ZOTERO_ITEM CSL_CITATION {"citationID":"8OKako2L","properties":{"formattedCitation":"(Gilmore et al., 2018; Meyer, 2018)","plainCitation":"(Gilmore et al., 2018; Meyer, 2018)","noteIndex":0},"citationItems":[{"id":4246,"uris":["http://zotero.org/users/1687755/items/LPLNZDAF"],"itemData":{"id":4246,"type":"article-journal","abstract":"Widespread sharing of data and materials (including displays and text- and video-based descriptions of experimental procedures) will improve the reproducibility of psychological science and accelerate the pace of discovery. In this article, we discuss some of the challenges to open sharing and offer practical solutions for researchers who wish to share more of the products—and process—of their research. Many of these solutions were devised by the Databrary.org data library for storing and sharing video, audio, and other forms of sensitive or personally identifiable data. We also discuss ways in which researchers can make shared data and materials easier for others to find and reuse. Widely adopted, these solutions and practices will increase transparency and speed progress in psychological science.","container-title":"Advances in Methods and Practices in Psychological Science","DOI":"10.1177/2515245917746500","ISSN":"2515-2459","issue":"1","journalAbbreviation":"Advances in Methods and Practices in Psychological Science","language":"en","page":"121-130","source":"SAGE Journals","title":"Practical Solutions for Sharing Data and Materials From Psychological Research","volume":"1","author":[{"family":"Gilmore","given":"Rick O."},{"family":"Kennedy","given":"Joy Lorenzo"},{"family":"Adolph","given":"Karen E."}],"issued":{"date-parts":[["2018",3,1]]}}},{"id":4245,"uris":["http://zotero.org/users/1687755/items/VR6XX6NS"],"itemData":{"id":4245,"type":"article-journal","abstract":"This Tutorial provides practical dos and don’ts for sharing research data in ways that are effective, ethical, and compliant with the federal Common Rule. I first consider best practices for prospectively incorporating data-sharing plans into research, discussing what to say—and what not to say—in consent forms and institutional review board applications, tools for data de-identification and how to think about the risks of re-identification, and what to consider when selecting a data repository. Turning to data that have already been collected, I discuss the ethical and regulatory issues raised by sharing data when the consent form either was silent about data sharing or explicitly promised participants that the data would not be shared. Finally, I discuss ethical issues in sharing “public” data.","container-title":"Advances in Methods and Practices in Psychological Science","DOI":"10.1177/2515245917747656","ISSN":"2515-2459","issue":"1","journalAbbreviation":"Advances in Methods and Practices in Psychological Science","language":"en","page":"131-144","source":"SAGE Journals","title":"Practical Tips for Ethical Data Sharing","volume":"1","author":[{"family":"Meyer","given":"Michelle N."}],"issued":{"date-parts":[["2018",3,1]]}}}],"schema":"https://github.com/citation-style-language/schema/raw/master/csl-citation.json"} </w:instrText>
+      </w:r>
+      <w:r>
+        <w:fldChar w:fldCharType="separate"/>
+      </w:r>
+      <w:r>
+        <w:rPr>
+          <w:noProof/>
+        </w:rPr>
+        <w:t>(Gilmore et al., 2018; Meyer, 2018)</w:t>
+      </w:r>
+      <w:r>
+        <w:fldChar w:fldCharType="end"/>
+      </w:r>
+      <w:r>
+        <w:t xml:space="preserve">. Research elsewhere </w:t>
+      </w:r>
+      <w:r>
+        <w:t xml:space="preserve">has </w:t>
+      </w:r>
+      <w:r>
+        <w:t>consider</w:t>
+      </w:r>
+      <w:r>
+        <w:t>ed</w:t>
+      </w:r>
+      <w:r>
+        <w:t xml:space="preserve"> other specific elements of the research process</w:t>
+      </w:r>
+      <w:r>
+        <w:t xml:space="preserve"> that make data sharing easier</w:t>
+      </w:r>
+      <w:r>
+        <w:t xml:space="preserve">, such as the content of consent forms in light of the EU’s GDPR data legislation </w:t>
+      </w:r>
+      <w:r>
+        <w:fldChar w:fldCharType="begin"/>
+      </w:r>
+      <w:r>
+        <w:instrText xml:space="preserve"> ADDIN ZOTERO_ITEM CSL_CITATION {"citationID":"UiBqsLI6","properties":{"formattedCitation":"(Hallinan et al., 2023)","plainCitation":"(Hallinan et al., 2023)","noteIndex":0},"citationItems":[{"id":5179,"uris":["http://zotero.org/users/1687755/items/Z495IUZ6"],"itemData":{"id":5179,"type":"article-journal","abstract":"Psychological research often involves the collection and processing of personal data from human research participants. The European General Data Protection Regulation (GDPR) applies, as a rule, to psychological research conducted on personal data in the European Economic Area (EEA)?and even, in certain cases, to psychological research conducted on personal data outside the EEA. The GDPR elaborates requirements concerning the forms of information that should be communicated to research participants whenever personal data are collected directly from them. There is a general norm that informed consent should be obtained before psychological research involving the collection of personal data directly from research participants is conducted. The information required to be provided under the GDPR is normally communicated in the context of an informed consent procedure. There is reason to believe, however, that the information required by the GDPR may not always be provided. Our aim in this tutorial is thus to provide general practical guidance to psychological researchers allowing them to understand the forms of information that must be provided to research participants under the GDPR in informed consent procedures.","container-title":"Advances in Methods and Practices in Psychological Science","DOI":"10.1177/25152459231151944","ISSN":"2515-2459","issue":"1","language":"en","note":"publisher: SAGE Publications Inc","page":"25152459231151944","source":"SAGE Journals","title":"Information Provision for Informed Consent Procedures in Psychological Research Under the General Data Protection Regulation: A Practical Guide","title-short":"Information Provision for Informed Consent Procedures in Psychological Research Under the General Data Protection Regulation","volume":"6","author":[{"family":"Hallinan","given":"Dara"},{"family":"Boehm","given":"Franziska"},{"family":"Külpmann","given":"Annika"},{"family":"Elson","given":"Malte"}],"issued":{"date-parts":[["2023",1,1]]}}}],"schema":"https://github.com/citation-style-language/schema/raw/master/csl-citation.json"} </w:instrText>
+      </w:r>
+      <w:r>
+        <w:fldChar w:fldCharType="separate"/>
+      </w:r>
+      <w:r>
+        <w:rPr>
+          <w:noProof/>
+        </w:rPr>
+        <w:t>(Hallinan et al., 2023)</w:t>
+      </w:r>
+      <w:r>
+        <w:fldChar w:fldCharType="end"/>
+      </w:r>
+      <w:r>
+        <w:t xml:space="preserve">, how-to guides on using data sharing platforms such as the Open Science Framework </w:t>
+      </w:r>
+      <w:r>
+        <w:fldChar w:fldCharType="begin"/>
+      </w:r>
+      <w:r>
+        <w:instrText xml:space="preserve"> ADDIN ZOTERO_ITEM CSL_CITATION {"citationID":"ehoYHja2","properties":{"formattedCitation":"(Soderberg, 2018)","plainCitation":"(Soderberg, 2018)","noteIndex":0},"citationItems":[{"id":5178,"uris":["http://zotero.org/users/1687755/items/2Q52VMK8"],"itemData":{"id":5178,"type":"article-journal","abstract":"Sharing data, materials, and analysis scripts with reviewers and readers is valued in psychological science. To facilitate this sharing, files should be stored in a stable location, referenced with unique identifiers, and cited in published work associated with them. This Tutorial provides a step-by-step guide to using OSF to meet the needs for sharing psychological data. (PsycInfo Database Record (c) 2022 APA, all rights reserved)","container-title":"Advances in Methods and Practices in Psychological Science","DOI":"10.1177/2515245918757689","ISSN":"2515-2467","note":"publisher-place: US\npublisher: Sage Publications","page":"115-120","source":"APA PsycNet","title":"Using OSF to share data: A step-by-step guide","title-short":"Using OSF to share data","volume":"1","author":[{"family":"Soderberg","given":"Courtney K."}],"issued":{"date-parts":[["2018"]]}}}],"schema":"https://github.com/citation-style-language/schema/raw/master/csl-citation.json"} </w:instrText>
+      </w:r>
+      <w:r>
+        <w:fldChar w:fldCharType="separate"/>
+      </w:r>
+      <w:r>
+        <w:rPr>
+          <w:noProof/>
+        </w:rPr>
+        <w:t>(Soderberg, 2018)</w:t>
+      </w:r>
+      <w:r>
+        <w:fldChar w:fldCharType="end"/>
+      </w:r>
+      <w:r>
+        <w:t>,</w:t>
+      </w:r>
+      <w:r>
+        <w:t xml:space="preserve"> </w:t>
+      </w:r>
+      <w:r>
+        <w:t xml:space="preserve">and tools to easily create data </w:t>
+      </w:r>
+      <w:r>
+        <w:t xml:space="preserve">codebooks that allow others to interpret and use shared data </w:t>
+      </w:r>
+      <w:r>
+        <w:fldChar w:fldCharType="begin"/>
+      </w:r>
+      <w:r>
+        <w:instrText xml:space="preserve"> ADDIN ZOTERO_ITEM CSL_CITATION {"citationID":"tBy8d83F","properties":{"formattedCitation":"(Horstmann et al., 2020)","plainCitation":"(Horstmann et al., 2020)","noteIndex":0},"citationItems":[{"id":12384,"uris":["http://zotero.org/groups/2510878/items/QLTALDR6"],"itemData":{"id":12384,"type":"article-journal","container-title":"European Journal of Psychological Assessment","DOI":"10/ghmt9r","ISSN":"1015-5759","issue":"5","note":"publisher: Hogrefe Publishing","page":"721-729","source":"econtent.hogrefe.com (Atypon)","title":"Generating Codebooks to Ensure the Independent Use of Research Data","volume":"36","author":[{"family":"Horstmann","given":"Kai T."},{"family":"Arslan","given":"Ruben C."},{"family":"Greiff","given":"Samuel"}],"issued":{"date-parts":[["2020",9,1]]}},"label":"page"}],"schema":"https://github.com/citation-style-language/schema/raw/master/csl-citation.json"} </w:instrText>
+      </w:r>
+      <w:r>
+        <w:fldChar w:fldCharType="separate"/>
+      </w:r>
+      <w:r>
+        <w:rPr>
+          <w:noProof/>
+        </w:rPr>
+        <w:t>(Horstmann et al., 2020)</w:t>
+      </w:r>
+      <w:r>
+        <w:fldChar w:fldCharType="end"/>
+      </w:r>
+      <w:r>
+        <w:t>.</w:t>
+      </w:r>
+    </w:p>
+    <w:p>
+      <w:r>
+        <w:t>Equally</w:t>
+      </w:r>
+      <w:r>
+        <w:t xml:space="preserve">, there </w:t>
+      </w:r>
+      <w:r>
+        <w:t xml:space="preserve">are currently few punishers for failing to adhere to </w:t>
+      </w:r>
+      <w:r>
+        <w:t>Data Availability Statements</w:t>
+      </w:r>
+      <w:r>
+        <w:t xml:space="preserve">. As employers, institutions have more </w:t>
+      </w:r>
+      <w:r>
+        <w:t xml:space="preserve">scope </w:t>
+      </w:r>
+      <w:r>
+        <w:t xml:space="preserve">to enforce Research Data Management policies </w:t>
+      </w:r>
+      <w:r>
+        <w:t xml:space="preserve">among their employees </w:t>
+      </w:r>
+      <w:r>
+        <w:t>as a matter of research integrity</w:t>
+      </w:r>
+      <w:r>
+        <w:t xml:space="preserve">. </w:t>
+      </w:r>
+      <w:r>
+        <w:t xml:space="preserve">Having spoken to them about the unfulfilled data requests described here, </w:t>
+      </w:r>
+      <w:r>
+        <w:t>many institutions</w:t>
+      </w:r>
+      <w:r>
+        <w:t>’</w:t>
+      </w:r>
+      <w:r>
+        <w:t xml:space="preserve"> </w:t>
+      </w:r>
+      <w:r>
+        <w:t xml:space="preserve">Research Data Management and </w:t>
+      </w:r>
+      <w:r>
+        <w:t xml:space="preserve">Research Integrity offices </w:t>
+      </w:r>
+      <w:r>
+        <w:t xml:space="preserve">seem to </w:t>
+      </w:r>
+      <w:r>
+        <w:t xml:space="preserve">have a growing interest in defining and enforcing </w:t>
+      </w:r>
+      <w:r>
+        <w:t xml:space="preserve">such </w:t>
+      </w:r>
+      <w:r>
+        <w:t>policies.</w:t>
+      </w:r>
+      <w:r>
+        <w:t xml:space="preserve"> However, </w:t>
+      </w:r>
+      <w:r>
+        <w:t xml:space="preserve">as yet, </w:t>
+      </w:r>
+      <w:r>
+        <w:t>journals</w:t>
+      </w:r>
+      <w:r>
+        <w:t xml:space="preserve"> </w:t>
+      </w:r>
+      <w:r>
+        <w:t xml:space="preserve">have asserted relatively fewer demands on authors. </w:t>
+      </w:r>
+      <w:r>
+        <w:t xml:space="preserve">Some journals go further than requiring </w:t>
+      </w:r>
+      <w:r>
+        <w:t xml:space="preserve">Data Availability Statements </w:t>
+      </w:r>
+      <w:r>
+        <w:t>and actually require data and code to be shared as a condition of publication</w:t>
+      </w:r>
+      <w:r>
+        <w:t xml:space="preserve">. </w:t>
+      </w:r>
+      <w:r>
+        <w:t xml:space="preserve">A small number of journals even </w:t>
+      </w:r>
+      <w:r>
+        <w:t>check the computational reproducibility of results prior to publication (e.g., Meta-Psychology).</w:t>
+      </w:r>
+      <w:r>
+        <w:t xml:space="preserve"> No journal as yet has established any punishment mechanisms for breaches of data sharing agreements</w:t>
+      </w:r>
+      <w:r>
+        <w:t xml:space="preserve">, such as a policy of </w:t>
+      </w:r>
+      <w:r>
+        <w:t xml:space="preserve">rejecting future submissions to the journal if they receive </w:t>
+      </w:r>
+      <w:r>
+        <w:t xml:space="preserve">and verify </w:t>
+      </w:r>
+      <w:r>
+        <w:t xml:space="preserve">a report of a refusal to abide by the data sharing agreement in a previous publication. </w:t>
+      </w:r>
+      <w:r>
+        <w:t>These policies and others would all likely be extremely effective in increasing data sharing, however</w:t>
+      </w:r>
+      <w:r>
+        <w:t>,</w:t>
+      </w:r>
+      <w:r>
+        <w:t xml:space="preserve"> they also require yet more investment from already</w:t>
+      </w:r>
+      <w:r>
+        <w:t xml:space="preserve"> </w:t>
+      </w:r>
+      <w:r>
+        <w:t>under</w:t>
+      </w:r>
+      <w:r>
+        <w:t>-</w:t>
+      </w:r>
+      <w:r>
+        <w:t xml:space="preserve">resourced journal staff, most of whom are volunteers. </w:t>
+      </w:r>
+      <w:r>
+        <w:t>No solution to these problems is trivial, but in my opinion</w:t>
+      </w:r>
+      <w:r>
+        <w:t>,</w:t>
+      </w:r>
+      <w:r>
+        <w:t xml:space="preserve"> the current state of affairs is untenable. </w:t>
+      </w:r>
+      <w:r>
+        <w:t xml:space="preserve">As stated in previous similar articles, </w:t>
+      </w:r>
+      <w:r>
+        <w:t xml:space="preserve">I conclude that </w:t>
+      </w:r>
+      <w:r>
+        <w:t>“</w:t>
+      </w:r>
+      <w:r>
+        <w:t>statements of data availability upon (reasonable) request are inefficient and should not be allowed by journals</w:t>
+      </w:r>
+      <w:r>
+        <w:t xml:space="preserve">” </w:t>
+      </w:r>
+      <w:r>
+        <w:fldChar w:fldCharType="begin"/>
+      </w:r>
+      <w:r>
+        <w:instrText xml:space="preserve"> ADDIN ZOTERO_ITEM CSL_CITATION {"citationID":"uRZh6FT8","properties":{"formattedCitation":"(Tedersoo et al., 2021)","plainCitation":"(Tedersoo et al., 2021)","noteIndex":0},"citationItems":[{"id":5181,"uris":["http://zotero.org/users/1687755/items/MUEEULRW"],"itemData":{"id":5181,"type":"article-journal","abstract":"Data sharing is one of the cornerstones of modern science that enables large-scale analyses and reproducibility. We evaluated data availability in research articles across nine disciplines in Nature and Science magazines and recorded corresponding authors’ concerns, requests and reasons for declining data sharing. Although data sharing has improved in the last decade and particularly in recent years, data availability and willingness to share data still differ greatly among disciplines. We observed that statements of data availability upon (reasonable) request are inefficient and should not be allowed by journals. To improve data sharing at the time of manuscript acceptance, researchers should be better motivated to release their data with real benefits such as recognition, or bonus points in grant and job applications. We recommend that data management costs should be covered by funding agencies; publicly available research data ought to be included in the evaluation of applications; and surveillance of data sharing should be enforced by both academic publishers and funders. These cross-discipline survey data are available from the plutoF repository.","container-title":"Scientific Data","DOI":"10.1038/s41597-021-00981-0","ISSN":"2052-4463","issue":"1","journalAbbreviation":"Sci Data","language":"en","license":"2021 The Author(s)","note":"number: 1\npublisher: Nature Publishing Group","page":"192","source":"www.nature.com","title":"Data sharing practices and data availability upon request differ across scientific disciplines","volume":"8","author":[{"family":"Tedersoo","given":"Leho"},{"family":"Küngas","given":"Rainer"},{"family":"Oras","given":"Ester"},{"family":"Köster","given":"Kajar"},{"family":"Eenmaa","given":"Helen"},{"family":"Leijen","given":"Äli"},{"family":"Pedaste","given":"Margus"},{"family":"Raju","given":"Marju"},{"family":"Astapova","given":"Anastasiya"},{"family":"Lukner","given":"Heli"},{"family":"Kogermann","given":"Karin"},{"family":"Sepp","given":"Tuul"}],"issued":{"date-parts":[["2021",7,27]]}}}],"schema":"https://github.com/citation-style-language/schema/raw/master/csl-citation.json"} </w:instrText>
+      </w:r>
+      <w:r>
+        <w:fldChar w:fldCharType="separate"/>
+      </w:r>
+      <w:r>
+        <w:rPr>
+          <w:noProof/>
+        </w:rPr>
+        <w:t>(Tedersoo et al., 2021)</w:t>
+      </w:r>
+      <w:r>
+        <w:fldChar w:fldCharType="end"/>
+      </w:r>
+      <w:r>
+        <w:t>.</w:t>
+      </w:r>
+      <w:r>
+        <w:t xml:space="preserve"> The presence of </w:t>
+      </w:r>
+      <w:r>
+        <w:t xml:space="preserve">Data Availability Statements </w:t>
+      </w:r>
+      <w:r>
+        <w:t xml:space="preserve">that are not adhered to or enforced in any way risks giving rise to </w:t>
+      </w:r>
+      <w:r>
+        <w:t xml:space="preserve">what is referred to as ‘Open Washing’: the appearance of transparency without adequate follow-through </w:t>
+      </w:r>
+      <w:r>
+        <w:fldChar w:fldCharType="begin"/>
+      </w:r>
+      <w:r>
+        <w:instrText xml:space="preserve"> ADDIN ZOTERO_ITEM CSL_CITATION {"citationID":"LuI869fs","properties":{"formattedCitation":"(Villum, 2014)","plainCitation":"(Villum, 2014)","noteIndex":0},"citationItems":[{"id":5153,"uris":["http://zotero.org/users/1687755/items/T75ZXFR2"],"itemData":{"id":5153,"type":"webpage","title":"“Open-washing” – The difference between opening your data and simply making them available – Open Knowledge Foundation blog","URL":"https://blog.okfn.org/2014/03/10/open-washing-the-difference-between-opening-your-data-and-simply-making-them-available/","author":[{"family":"Villum","given":"Christian"}],"accessed":{"date-parts":[["2023",4,4]]},"issued":{"date-parts":[["2014"]]}}}],"schema":"https://github.com/citation-style-language/schema/raw/master/csl-citation.json"} </w:instrText>
+      </w:r>
+      <w:r>
+        <w:fldChar w:fldCharType="separate"/>
+      </w:r>
+      <w:r>
+        <w:rPr>
+          <w:noProof/>
+        </w:rPr>
+        <w:t>(Villum, 2014)</w:t>
+      </w:r>
+      <w:r>
+        <w:fldChar w:fldCharType="end"/>
+      </w:r>
+      <w:r>
+        <w:t>.</w:t>
+      </w:r>
+      <w:r>
+        <w:t xml:space="preserve"> </w:t>
+      </w:r>
+    </w:p>
+    <w:p>
+      <w:r>
+        <w:t xml:space="preserve">Hardwicke et al. </w:t>
+      </w:r>
+      <w:r>
+        <w:fldChar w:fldCharType="begin"/>
+      </w:r>
+      <w:r>
+        <w:instrText xml:space="preserve"> ADDIN ZOTERO_ITEM CSL_CITATION {"citationID":"aqfapMns","properties":{"formattedCitation":"(2018)","plainCitation":"(2018)","noteIndex":0},"citationItems":[{"id":15603,"uris":["http://zotero.org/users/1687755/items/NNNM466Y"],"itemData":{"id":15603,"type":"article-journal","abstract":"Access to data is a critical feature of an efficient, progressive and ultimately self-correcting scientific ecosystem. But the extent to which in-principle benefits of data sharing are realized in practice is unclear. Crucially, it is largely unknown whether published findings can be reproduced by repeating reported analyses upon shared data (‘analytic reproducibility’). To investigate this, we conducted an observational evaluation of a mandatory open data policy introduced at the journal Cognition. Interrupted time-series analyses indicated a substantial post-policy increase in data available statements (104/417, 25% pre-policy to 136/174, 78% post-policy), although not all data appeared reusable (23/104, 22% pre-policy to 85/136, 62%, post-policy). For 35 of the articles determined to have reusable data, we attempted to reproduce 1324 target values. Ultimately, 64 values could not be reproduced within a 10% margin of error. For 22 articles all target values were reproduced, but 11 of these required author assistance. For 13 articles at least one value could not be reproduced despite author assistance. Importantly, there were no clear indications that original conclusions were seriously impacted. Mandatory open data policies can increase the frequency and quality of data sharing. However, suboptimal data curation, unclear analysis specification and reporting errors can impede analytic reproducibility, undermining the utility of data sharing and the credibility of scientific findings.","container-title":"Royal Society Open Science","DOI":"10.1098/rsos.180448","issue":"8","note":"publisher: Royal Society","page":"180448","source":"royalsocietypublishing.org (Atypon)","title":"Data availability, reusability, and analytic reproducibility: evaluating the impact of a mandatory open data policy at the journal Cognition","title-short":"Data availability, reusability, and analytic reproducibility","volume":"5","author":[{"family":"Hardwicke","given":"Tom E."},{"family":"Mathur","given":"Maya B."},{"family":"MacDonald","given":"Kyle"},{"family":"Nilsonne","given":"Gustav"},{"family":"Banks","given":"George C."},{"family":"Kidwell","given":"Mallory C."},{"family":"Hofelich Mohr","given":"Alicia"},{"family":"Clayton","given":"Elizabeth"},{"family":"Yoon","given":"Erica J."},{"family":"Henry Tessler","given":"Michael"},{"family":"Lenne","given":"Richie L."},{"family":"Altman","given":"Sara"},{"family":"Long","given":"Bria"},{"family":"Frank","given":"Michael C."}],"issued":{"date-parts":[["2018",8,15]]}},"label":"page","suppress-author":true}],"schema":"https://github.com/citation-style-language/schema/raw/master/csl-citation.json"} </w:instrText>
+      </w:r>
+      <w:r>
+        <w:fldChar w:fldCharType="separate"/>
+      </w:r>
+      <w:r>
+        <w:rPr>
+          <w:noProof/>
+        </w:rPr>
+        <w:t>(2018)</w:t>
+      </w:r>
+      <w:r>
+        <w:fldChar w:fldCharType="end"/>
+      </w:r>
+      <w:r>
+        <w:t xml:space="preserve"> studied the impact of a change in policy at the journal Cognition from encouraging data sharing to mandating open data sharing at the time of publication on the actual rate of data sharing. In one sense, results were encouraging: sharing of open data alongside the publication rose from 22% (of 104 articles) to 62% (of 136 articles). In another </w:t>
       </w:r>
       <w:r>
         <w:lastRenderedPageBreak/>
-        <w:t xml:space="preserve">documentation (e.g., the absence of high-quality codebooks) can limit the degree to which it can be used for verification or novel purposes </w:t>
-      </w:r>
-      <w:r>
-        <w:fldChar w:fldCharType="begin"/>
-      </w:r>
-      <w:r>
-        <w:instrText xml:space="preserve"> ADDIN ZOTERO_ITEM CSL_CITATION {"citationID":"GRRMEaLn","properties":{"formattedCitation":"(Horstmann et al., 2020)","plainCitation":"(Horstmann et al., 2020)","noteIndex":0},"citationItems":[{"id":12384,"uris":["http://zotero.org/groups/2510878/items/QLTALDR6"],"itemData":{"id":12384,"type":"article-journal","container-title":"European Journal of Psychological Assessment","DOI":"10/ghmt9r","ISSN":"1015-5759","issue":"5","note":"publisher: Hogrefe Publishing","page":"721-729","source":"econtent.hogrefe.com (Atypon)","title":"Generating Codebooks to Ensure the Independent Use of Research Data","volume":"36","author":[{"family":"Horstmann","given":"Kai T."},{"family":"Arslan","given":"Ruben C."},{"family":"Greiff","given":"Samuel"}],"issued":{"date-parts":[["2020",9,1]]}}}],"schema":"https://github.com/citation-style-language/schema/raw/master/csl-citation.json"} </w:instrText>
-      </w:r>
-      <w:r>
-        <w:fldChar w:fldCharType="separate"/>
-      </w:r>
-      <w:r>
-        <w:rPr>
-          <w:noProof/>
-        </w:rPr>
-        <w:t>(Horstmann et al., 2020)</w:t>
-      </w:r>
-      <w:r>
-        <w:fldChar w:fldCharType="end"/>
-      </w:r>
-      <w:r>
-        <w:t>.</w:t>
-      </w:r>
-      <w:r>
-        <w:t xml:space="preserve"> </w:t>
-      </w:r>
-      <w:r>
-        <w:t>Separately, r</w:t>
-      </w:r>
-      <w:r>
-        <w:t xml:space="preserve">ecent research has demonstrated that even when data and code are openly shared at the time of publication, the results of relatively few publications can be precisely reproduced </w:t>
-      </w:r>
-      <w:r>
-        <w:fldChar w:fldCharType="begin"/>
-      </w:r>
-      <w:r>
-        <w:instrText xml:space="preserve"> ADDIN ZOTERO_ITEM CSL_CITATION {"citationID":"DNQeGnJ1","properties":{"formattedCitation":"(e.g., only 1 of 12 articles: Cr\\uc0\\u252{}well et al., 2022)","plainCitation":"(e.g., only 1 of 12 articles: Crüwell et al., 2022)","noteIndex":0},"citationItems":[{"id":4978,"uris":["http://zotero.org/users/1687755/items/ZNDQMQAE"],"itemData":{"id":4978,"type":"report","abstract":"In April 2019, Psychological Science published its first issue in which all research articles received the Open Data badge. We used that issue to investigate the effectiveness of this badge, focusing on the adherence to its aim at Psychological Science: sharing both data and code to ensure reproducibility of results. Twelve researchers of varying experience levels attempted to reproduce the results of the empirical articles in the target issue (at least three researchers per article). We found that while all 14 articles provided at least some data and six provided analysis code, only one article was rated to be exactly reproducible, and three essentially reproducible with minor deviations. We suggest that researchers should be encouraged to adhere to the higher standard in force at Psychological Science. Moreover, a check of reproducibility during peer review may be preferable to the ‘disclosure method’ of awarding badges.","genre":"preprint","language":"en","note":"DOI: 10.31234/osf.io/729qt","publisher":"PsyArXiv","source":"DOI.org (Crossref)","title":"What’s in a Badge? A Computational Reproducibility Investigation of the Open Data Badge Policy in one Issue of Psychological Science","title-short":"What’s in a Badge?","URL":"https://psyarxiv.com/729qt","author":[{"family":"Crüwell","given":"Sophia"},{"family":"Apthorp","given":"Deborah"},{"family":"Baker","given":"Bradley James"},{"family":"Colling","given":"Lincoln J"},{"family":"Elson","given":"Malte"},{"family":"Geiger","given":"Sandra Jeanette"},{"family":"Lobentanzer","given":"Sebastian"},{"family":"Monéger","given":"Jean"},{"family":"Patterson","given":"Alex"},{"family":"Schwarzkopf","given":"D. Samuel"},{"family":"Zaneva","given":"Mirela"},{"family":"Brown","given":"Nicholas John Laird"}],"accessed":{"date-parts":[["2022",10,13]]},"issued":{"date-parts":[["2022",4,1]]}},"label":"page","prefix":"e.g., only 1 of 12 articles: "}],"schema":"https://github.com/citation-style-language/schema/raw/master/csl-citation.json"} </w:instrText>
-      </w:r>
-      <w:r>
-        <w:fldChar w:fldCharType="separate"/>
-      </w:r>
-      <w:r>
-        <w:rPr>
-          <w:lang w:val="en-GB"/>
-        </w:rPr>
-        <w:t>(e.g., only 1 of 12 articles: Crüwell et al., 2022)</w:t>
-      </w:r>
-      <w:r>
-        <w:fldChar w:fldCharType="end"/>
-      </w:r>
-      <w:r>
-        <w:t xml:space="preserve">. </w:t>
-      </w:r>
-      <w:r>
-        <w:t>Additional research would be required to estimate the computational reproducibility of results reported in IRAP publications based on shared data.</w:t>
-      </w:r>
-      <w:r>
-        <w:t xml:space="preserve"> </w:t>
-      </w:r>
-    </w:p>
-    <w:p>
-      <w:pPr>
-        <w:pStyle w:val="Heading2"/>
-      </w:pPr>
-      <w:r>
-        <w:t>Implications</w:t>
-      </w:r>
-    </w:p>
-    <w:p>
-      <w:r>
-        <w:t xml:space="preserve">While the overall rate </w:t>
-      </w:r>
-      <w:r>
-        <w:t xml:space="preserve">of data sharing </w:t>
-      </w:r>
-      <w:r>
-        <w:t>is disappointing, the non-adherence to journals' data sharing policies</w:t>
-      </w:r>
-      <w:r>
-        <w:t xml:space="preserve"> </w:t>
-      </w:r>
-      <w:r>
-        <w:t xml:space="preserve">– which </w:t>
-      </w:r>
-      <w:r>
-        <w:t xml:space="preserve">authors explicitly agree </w:t>
-      </w:r>
-      <w:r>
-        <w:t xml:space="preserve">upon submission – </w:t>
-      </w:r>
-      <w:r>
-        <w:t>is</w:t>
-      </w:r>
-      <w:r>
-        <w:t xml:space="preserve"> </w:t>
-      </w:r>
-      <w:r>
-        <w:t xml:space="preserve">obviously unacceptable. </w:t>
-      </w:r>
-      <w:r>
-        <w:t>I</w:t>
-      </w:r>
-      <w:r>
-        <w:t xml:space="preserve">f authors are shown </w:t>
-      </w:r>
-      <w:r>
-        <w:t xml:space="preserve">to routinely disregard this specific journal policy (and in some cases also their institutional Research Data Management Policies and their own public positions on data sharing), </w:t>
-      </w:r>
-      <w:r>
-        <w:t xml:space="preserve">this raises the question: </w:t>
-      </w:r>
-      <w:r>
-        <w:t xml:space="preserve">has the research integrity of other as-yet unexamined elements of the research process </w:t>
-      </w:r>
-      <w:r>
-        <w:t xml:space="preserve">also </w:t>
-      </w:r>
-      <w:r>
-        <w:t>been undermined?</w:t>
-      </w:r>
-    </w:p>
-    <w:p>
-      <w:r>
-        <w:t>Unfortunately, p</w:t>
-      </w:r>
-      <w:r>
-        <w:t xml:space="preserve">erhaps these results </w:t>
-      </w:r>
-      <w:r>
-        <w:t>are</w:t>
-      </w:r>
-      <w:r>
-        <w:t xml:space="preserve"> less surprising when viewed through the lens of the incentive structures in science. </w:t>
-      </w:r>
-      <w:r>
-        <w:t xml:space="preserve">The contingencies that govern scientific research generally stop at </w:t>
-      </w:r>
-      <w:r>
-        <w:t xml:space="preserve">the </w:t>
-      </w:r>
-      <w:r>
-        <w:t xml:space="preserve">publication of a given article. Publications typically function as reinforcers. </w:t>
-      </w:r>
-      <w:r>
-        <w:t xml:space="preserve">Curating data and code to make it openly available, or even genuinely sharable upon request, has few reinforcers: it is more work for little reward. </w:t>
-      </w:r>
-      <w:r>
-        <w:t xml:space="preserve">Nonetheless, there are now many resources which practical guidance to researchers on how to </w:t>
-      </w:r>
-      <w:r>
-        <w:t xml:space="preserve">share </w:t>
-      </w:r>
-      <w:r>
-        <w:t xml:space="preserve">data </w:t>
-      </w:r>
-      <w:r>
-        <w:t xml:space="preserve">more easily </w:t>
-      </w:r>
-      <w:r>
-        <w:fldChar w:fldCharType="begin"/>
-      </w:r>
-      <w:r>
-        <w:instrText xml:space="preserve"> ADDIN ZOTERO_ITEM CSL_CITATION {"citationID":"8OKako2L","properties":{"formattedCitation":"(Gilmore et al., 2018; Meyer, 2018)","plainCitation":"(Gilmore et al., 2018; Meyer, 2018)","noteIndex":0},"citationItems":[{"id":4246,"uris":["http://zotero.org/users/1687755/items/LPLNZDAF"],"itemData":{"id":4246,"type":"article-journal","abstract":"Widespread sharing of data and materials (including displays and text- and video-based descriptions of experimental procedures) will improve the reproducibility of psychological science and accelerate the pace of discovery. In this article, we discuss some of the challenges to open sharing and offer practical solutions for researchers who wish to share more of the products—and process—of their research. Many of these solutions were devised by the Databrary.org data library for storing and sharing video, audio, and other forms of sensitive or personally identifiable data. We also discuss ways in which researchers can make shared data and materials easier for others to find and reuse. Widely adopted, these solutions and practices will increase transparency and speed progress in psychological science.","container-title":"Advances in Methods and Practices in Psychological Science","DOI":"10.1177/2515245917746500","ISSN":"2515-2459","issue":"1","journalAbbreviation":"Advances in Methods and Practices in Psychological Science","language":"en","page":"121-130","source":"SAGE Journals","title":"Practical Solutions for Sharing Data and Materials From Psychological Research","volume":"1","author":[{"family":"Gilmore","given":"Rick O."},{"family":"Kennedy","given":"Joy Lorenzo"},{"family":"Adolph","given":"Karen E."}],"issued":{"date-parts":[["2018",3,1]]}}},{"id":4245,"uris":["http://zotero.org/users/1687755/items/VR6XX6NS"],"itemData":{"id":4245,"type":"article-journal","abstract":"This Tutorial provides practical dos and don’ts for sharing research data in ways that are effective, ethical, and compliant with the federal Common Rule. I first consider best practices for prospectively incorporating data-sharing plans into research, discussing what to say—and what not to say—in consent forms and institutional review board applications, tools for data de-identification and how to think about the risks of re-identification, and what to consider when selecting a data repository. Turning to data that have already been collected, I discuss the ethical and regulatory issues raised by sharing data when the consent form either was silent about data sharing or explicitly promised participants that the data would not be shared. Finally, I discuss ethical issues in sharing “public” data.","container-title":"Advances in Methods and Practices in Psychological Science","DOI":"10.1177/2515245917747656","ISSN":"2515-2459","issue":"1","journalAbbreviation":"Advances in Methods and Practices in Psychological Science","language":"en","page":"131-144","source":"SAGE Journals","title":"Practical Tips for Ethical Data Sharing","volume":"1","author":[{"family":"Meyer","given":"Michelle N."}],"issued":{"date-parts":[["2018",3,1]]}}}],"schema":"https://github.com/citation-style-language/schema/raw/master/csl-citation.json"} </w:instrText>
-      </w:r>
-      <w:r>
-        <w:fldChar w:fldCharType="separate"/>
-      </w:r>
-      <w:r>
-        <w:rPr>
-          <w:noProof/>
-        </w:rPr>
-        <w:t>(Gilmore et al., 2018; Meyer, 2018)</w:t>
-      </w:r>
-      <w:r>
-        <w:fldChar w:fldCharType="end"/>
-      </w:r>
-      <w:r>
-        <w:t xml:space="preserve">. Research elsewhere </w:t>
-      </w:r>
-      <w:r>
-        <w:t xml:space="preserve">has </w:t>
-      </w:r>
-      <w:r>
-        <w:t>consider</w:t>
-      </w:r>
-      <w:r>
-        <w:t>ed</w:t>
-      </w:r>
-      <w:r>
-        <w:t xml:space="preserve"> other specific elements of the research process</w:t>
-      </w:r>
-      <w:r>
-        <w:t xml:space="preserve"> that make data sharing easier</w:t>
-      </w:r>
-      <w:r>
-        <w:t xml:space="preserve">, such as the content of consent forms in light of the EU’s GDPR data legislation </w:t>
-      </w:r>
-      <w:r>
-        <w:fldChar w:fldCharType="begin"/>
-      </w:r>
-      <w:r>
-        <w:instrText xml:space="preserve"> ADDIN ZOTERO_ITEM CSL_CITATION {"citationID":"UiBqsLI6","properties":{"formattedCitation":"(Hallinan et al., 2023)","plainCitation":"(Hallinan et al., 2023)","noteIndex":0},"citationItems":[{"id":5179,"uris":["http://zotero.org/users/1687755/items/Z495IUZ6"],"itemData":{"id":5179,"type":"article-journal","abstract":"Psychological research often involves the collection and processing of personal data from human research participants. The European General Data Protection Regulation (GDPR) applies, as a rule, to psychological research conducted on personal data in the European Economic Area (EEA)?and even, in certain cases, to psychological research conducted on personal data outside the EEA. The GDPR elaborates requirements concerning the forms of information that should be communicated to research participants whenever personal data are collected directly from them. There is a general norm that informed consent should be obtained before psychological research involving the collection of personal data directly from research participants is conducted. The information required to be provided under the GDPR is normally communicated in the context of an informed consent procedure. There is reason to believe, however, that the information required by the GDPR may not always be provided. Our aim in this tutorial is thus to provide general practical guidance to psychological researchers allowing them to understand the forms of information that must be provided to research participants under the GDPR in informed consent procedures.","container-title":"Advances in Methods and Practices in Psychological Science","DOI":"10.1177/25152459231151944","ISSN":"2515-2459","issue":"1","language":"en","note":"publisher: SAGE Publications Inc","page":"25152459231151944","source":"SAGE Journals","title":"Information Provision for Informed Consent Procedures in Psychological Research Under the General Data Protection Regulation: A Practical Guide","title-short":"Information Provision for Informed Consent Procedures in Psychological Research Under the General Data Protection Regulation","volume":"6","author":[{"family":"Hallinan","given":"Dara"},{"family":"Boehm","given":"Franziska"},{"family":"Külpmann","given":"Annika"},{"family":"Elson","given":"Malte"}],"issued":{"date-parts":[["2023",1,1]]}}}],"schema":"https://github.com/citation-style-language/schema/raw/master/csl-citation.json"} </w:instrText>
-      </w:r>
-      <w:r>
-        <w:fldChar w:fldCharType="separate"/>
-      </w:r>
-      <w:r>
-        <w:rPr>
-          <w:noProof/>
-        </w:rPr>
-        <w:t>(Hallinan et al., 2023)</w:t>
-      </w:r>
-      <w:r>
-        <w:fldChar w:fldCharType="end"/>
-      </w:r>
-      <w:r>
-        <w:t xml:space="preserve">, how-to guides on using data sharing platforms such as the Open Science Framework </w:t>
-      </w:r>
-      <w:r>
-        <w:fldChar w:fldCharType="begin"/>
-      </w:r>
-      <w:r>
-        <w:instrText xml:space="preserve"> ADDIN ZOTERO_ITEM CSL_CITATION {"citationID":"ehoYHja2","properties":{"formattedCitation":"(Soderberg, 2018)","plainCitation":"(Soderberg, 2018)","noteIndex":0},"citationItems":[{"id":5178,"uris":["http://zotero.org/users/1687755/items/2Q52VMK8"],"itemData":{"id":5178,"type":"article-journal","abstract":"Sharing data, materials, and analysis scripts with reviewers and readers is valued in psychological science. To facilitate this sharing, files should be stored in a stable location, referenced with unique identifiers, and cited in published work associated with them. This Tutorial provides a step-by-step guide to using OSF to meet the needs for sharing psychological data. (PsycInfo Database Record (c) 2022 APA, all rights reserved)","container-title":"Advances in Methods and Practices in Psychological Science","DOI":"10.1177/2515245918757689","ISSN":"2515-2467","note":"publisher-place: US\npublisher: Sage Publications","page":"115-120","source":"APA PsycNet","title":"Using OSF to share data: A step-by-step guide","title-short":"Using OSF to share data","volume":"1","author":[{"family":"Soderberg","given":"Courtney K."}],"issued":{"date-parts":[["2018"]]}}}],"schema":"https://github.com/citation-style-language/schema/raw/master/csl-citation.json"} </w:instrText>
-      </w:r>
-      <w:r>
-        <w:fldChar w:fldCharType="separate"/>
-      </w:r>
-      <w:r>
-        <w:rPr>
-          <w:noProof/>
-        </w:rPr>
-        <w:t>(Soderberg, 2018)</w:t>
-      </w:r>
-      <w:r>
-        <w:fldChar w:fldCharType="end"/>
-      </w:r>
-      <w:r>
-        <w:t>,</w:t>
-      </w:r>
-      <w:r>
-        <w:t xml:space="preserve"> </w:t>
-      </w:r>
-      <w:r>
-        <w:t xml:space="preserve">and tools to easily create data </w:t>
-      </w:r>
-      <w:r>
-        <w:t xml:space="preserve">codebooks that allow others to interpret and use shared data </w:t>
-      </w:r>
-      <w:r>
-        <w:fldChar w:fldCharType="begin"/>
-      </w:r>
-      <w:r>
-        <w:instrText xml:space="preserve"> ADDIN ZOTERO_ITEM CSL_CITATION {"citationID":"tBy8d83F","properties":{"formattedCitation":"(Horstmann et al., 2020)","plainCitation":"(Horstmann et al., 2020)","noteIndex":0},"citationItems":[{"id":12384,"uris":["http://zotero.org/groups/2510878/items/QLTALDR6"],"itemData":{"id":12384,"type":"article-journal","container-title":"European Journal of Psychological Assessment","DOI":"10/ghmt9r","ISSN":"1015-5759","issue":"5","note":"publisher: Hogrefe Publishing","page":"721-729","source":"econtent.hogrefe.com (Atypon)","title":"Generating Codebooks to Ensure the Independent Use of Research Data","volume":"36","author":[{"family":"Horstmann","given":"Kai T."},{"family":"Arslan","given":"Ruben C."},{"family":"Greiff","given":"Samuel"}],"issued":{"date-parts":[["2020",9,1]]}},"label":"page"}],"schema":"https://github.com/citation-style-language/schema/raw/master/csl-citation.json"} </w:instrText>
-      </w:r>
-      <w:r>
-        <w:fldChar w:fldCharType="separate"/>
-      </w:r>
-      <w:r>
-        <w:rPr>
-          <w:noProof/>
-        </w:rPr>
-        <w:t>(Horstmann et al., 2020)</w:t>
-      </w:r>
-      <w:r>
-        <w:fldChar w:fldCharType="end"/>
-      </w:r>
-      <w:r>
-        <w:t>.</w:t>
-      </w:r>
-    </w:p>
-    <w:p>
-      <w:r>
-        <w:t>Equally</w:t>
-      </w:r>
-      <w:r>
-        <w:t xml:space="preserve">, there </w:t>
-      </w:r>
-      <w:r>
-        <w:t xml:space="preserve">are currently few punishers for failing to adhere to </w:t>
-      </w:r>
-      <w:r>
-        <w:t>Data Availability Statements</w:t>
-      </w:r>
-      <w:r>
-        <w:t xml:space="preserve">. As employers, institutions have more </w:t>
-      </w:r>
-      <w:r>
-        <w:t xml:space="preserve">scope </w:t>
-      </w:r>
-      <w:r>
-        <w:t xml:space="preserve">to enforce Research Data Management policies </w:t>
-      </w:r>
-      <w:r>
-        <w:t xml:space="preserve">among their employees </w:t>
-      </w:r>
-      <w:r>
-        <w:t>as a matter of research integrity</w:t>
-      </w:r>
-      <w:r>
-        <w:t xml:space="preserve">. </w:t>
-      </w:r>
-      <w:r>
-        <w:t xml:space="preserve">Having spoken to them about the unfulfilled data requests described here, </w:t>
-      </w:r>
-      <w:r>
-        <w:t>many institutions</w:t>
-      </w:r>
-      <w:r>
-        <w:t>’</w:t>
-      </w:r>
-      <w:r>
-        <w:t xml:space="preserve"> </w:t>
-      </w:r>
-      <w:r>
-        <w:t xml:space="preserve">Research Data Management and </w:t>
-      </w:r>
-      <w:r>
-        <w:t xml:space="preserve">Research Integrity offices </w:t>
-      </w:r>
-      <w:r>
-        <w:t xml:space="preserve">seem to </w:t>
-      </w:r>
-      <w:r>
-        <w:t xml:space="preserve">have a growing interest in defining and enforcing </w:t>
-      </w:r>
-      <w:r>
-        <w:t xml:space="preserve">such </w:t>
-      </w:r>
-      <w:r>
-        <w:t>policies.</w:t>
-      </w:r>
-      <w:r>
-        <w:t xml:space="preserve"> However, </w:t>
-      </w:r>
-      <w:r>
-        <w:t xml:space="preserve">as yet, </w:t>
-      </w:r>
-      <w:r>
-        <w:t>journals</w:t>
-      </w:r>
-      <w:r>
-        <w:t xml:space="preserve"> </w:t>
-      </w:r>
-      <w:r>
-        <w:t xml:space="preserve">have asserted relatively fewer demands on authors. </w:t>
-      </w:r>
-      <w:r>
-        <w:t xml:space="preserve">Some journals go further than requiring </w:t>
-      </w:r>
-      <w:r>
-        <w:t xml:space="preserve">Data Availability Statements </w:t>
-      </w:r>
-      <w:r>
-        <w:t>and actually require data and code to be shared as a condition of publication</w:t>
-      </w:r>
-      <w:r>
-        <w:t xml:space="preserve">. </w:t>
-      </w:r>
-      <w:r>
-        <w:t xml:space="preserve">A small number of journals even </w:t>
-      </w:r>
-      <w:r>
-        <w:t>check the computational reproducibility of results prior to publication (e.g., Meta-Psychology).</w:t>
-      </w:r>
-      <w:r>
-        <w:t xml:space="preserve"> No journal as yet has established any punishment </w:t>
-      </w:r>
-      <w:r>
-        <w:t>mechanisms for breaches of data sharing agreements</w:t>
-      </w:r>
-      <w:r>
-        <w:t xml:space="preserve">, such as a policy of </w:t>
-      </w:r>
-      <w:r>
-        <w:t xml:space="preserve">rejecting future submissions to the journal if they receive </w:t>
-      </w:r>
-      <w:r>
-        <w:t xml:space="preserve">and verify </w:t>
-      </w:r>
-      <w:r>
-        <w:t xml:space="preserve">a report of a refusal to abide by the data sharing agreement in a previous publication. </w:t>
-      </w:r>
-      <w:r>
-        <w:t>These policies and others would all likely be extremely effective in increasing data sharing, however</w:t>
-      </w:r>
-      <w:r>
-        <w:t>,</w:t>
-      </w:r>
-      <w:r>
-        <w:t xml:space="preserve"> they also require yet more investment from already</w:t>
-      </w:r>
-      <w:r>
-        <w:t xml:space="preserve"> </w:t>
-      </w:r>
-      <w:r>
-        <w:t>under</w:t>
-      </w:r>
-      <w:r>
-        <w:t>-</w:t>
-      </w:r>
-      <w:r>
-        <w:t xml:space="preserve">resourced journal staff, most of whom are volunteers. </w:t>
-      </w:r>
-      <w:r>
-        <w:t>No solution to these problems is trivial, but in my opinion</w:t>
-      </w:r>
-      <w:r>
-        <w:t>,</w:t>
-      </w:r>
-      <w:r>
-        <w:t xml:space="preserve"> the current state of affairs is untenable. </w:t>
-      </w:r>
-      <w:r>
-        <w:t xml:space="preserve">As stated in previous similar articles, </w:t>
-      </w:r>
-      <w:r>
-        <w:t xml:space="preserve">I conclude that </w:t>
-      </w:r>
-      <w:r>
-        <w:t>“</w:t>
-      </w:r>
-      <w:r>
-        <w:t>statements of data availability upon (reasonable) request are inefficient and should not be allowed by journals</w:t>
-      </w:r>
-      <w:r>
-        <w:t xml:space="preserve">” </w:t>
-      </w:r>
-      <w:r>
-        <w:fldChar w:fldCharType="begin"/>
-      </w:r>
-      <w:r>
-        <w:instrText xml:space="preserve"> ADDIN ZOTERO_ITEM CSL_CITATION {"citationID":"uRZh6FT8","properties":{"formattedCitation":"(Tedersoo et al., 2021)","plainCitation":"(Tedersoo et al., 2021)","noteIndex":0},"citationItems":[{"id":5181,"uris":["http://zotero.org/users/1687755/items/MUEEULRW"],"itemData":{"id":5181,"type":"article-journal","abstract":"Data sharing is one of the cornerstones of modern science that enables large-scale analyses and reproducibility. We evaluated data availability in research articles across nine disciplines in Nature and Science magazines and recorded corresponding authors’ concerns, requests and reasons for declining data sharing. Although data sharing has improved in the last decade and particularly in recent years, data availability and willingness to share data still differ greatly among disciplines. We observed that statements of data availability upon (reasonable) request are inefficient and should not be allowed by journals. To improve data sharing at the time of manuscript acceptance, researchers should be better motivated to release their data with real benefits such as recognition, or bonus points in grant and job applications. We recommend that data management costs should be covered by funding agencies; publicly available research data ought to be included in the evaluation of applications; and surveillance of data sharing should be enforced by both academic publishers and funders. These cross-discipline survey data are available from the plutoF repository.","container-title":"Scientific Data","DOI":"10.1038/s41597-021-00981-0","ISSN":"2052-4463","issue":"1","journalAbbreviation":"Sci Data","language":"en","license":"2021 The Author(s)","note":"number: 1\npublisher: Nature Publishing Group","page":"192","source":"www.nature.com","title":"Data sharing practices and data availability upon request differ across scientific disciplines","volume":"8","author":[{"family":"Tedersoo","given":"Leho"},{"family":"Küngas","given":"Rainer"},{"family":"Oras","given":"Ester"},{"family":"Köster","given":"Kajar"},{"family":"Eenmaa","given":"Helen"},{"family":"Leijen","given":"Äli"},{"family":"Pedaste","given":"Margus"},{"family":"Raju","given":"Marju"},{"family":"Astapova","given":"Anastasiya"},{"family":"Lukner","given":"Heli"},{"family":"Kogermann","given":"Karin"},{"family":"Sepp","given":"Tuul"}],"issued":{"date-parts":[["2021",7,27]]}}}],"schema":"https://github.com/citation-style-language/schema/raw/master/csl-citation.json"} </w:instrText>
-      </w:r>
-      <w:r>
-        <w:fldChar w:fldCharType="separate"/>
-      </w:r>
-      <w:r>
-        <w:rPr>
-          <w:noProof/>
-        </w:rPr>
-        <w:t>(Tedersoo et al., 2021)</w:t>
-      </w:r>
-      <w:r>
-        <w:fldChar w:fldCharType="end"/>
-      </w:r>
-      <w:r>
-        <w:t>.</w:t>
-      </w:r>
-      <w:r>
-        <w:t xml:space="preserve"> The presence of </w:t>
-      </w:r>
-      <w:r>
-        <w:t xml:space="preserve">Data Availability Statements </w:t>
-      </w:r>
-      <w:r>
-        <w:t xml:space="preserve">that are not adhered to or enforced in any way risks giving rise to </w:t>
-      </w:r>
-      <w:r>
-        <w:t xml:space="preserve">what is referred to as ‘Open Washing’: the appearance of transparency without adequate follow-through </w:t>
-      </w:r>
-      <w:r>
-        <w:fldChar w:fldCharType="begin"/>
-      </w:r>
-      <w:r>
-        <w:instrText xml:space="preserve"> ADDIN ZOTERO_ITEM CSL_CITATION {"citationID":"LuI869fs","properties":{"formattedCitation":"(Villum, 2014)","plainCitation":"(Villum, 2014)","noteIndex":0},"citationItems":[{"id":5153,"uris":["http://zotero.org/users/1687755/items/T75ZXFR2"],"itemData":{"id":5153,"type":"webpage","title":"“Open-washing” – The difference between opening your data and simply making them available – Open Knowledge Foundation blog","URL":"https://blog.okfn.org/2014/03/10/open-washing-the-difference-between-opening-your-data-and-simply-making-them-available/","author":[{"family":"Villum","given":"Christian"}],"accessed":{"date-parts":[["2023",4,4]]},"issued":{"date-parts":[["2014"]]}}}],"schema":"https://github.com/citation-style-language/schema/raw/master/csl-citation.json"} </w:instrText>
-      </w:r>
-      <w:r>
-        <w:fldChar w:fldCharType="separate"/>
-      </w:r>
-      <w:r>
-        <w:rPr>
-          <w:noProof/>
-        </w:rPr>
-        <w:t>(Villum, 2014)</w:t>
-      </w:r>
-      <w:r>
-        <w:fldChar w:fldCharType="end"/>
-      </w:r>
-      <w:r>
-        <w:t>.</w:t>
-      </w:r>
-      <w:r>
-        <w:t xml:space="preserve"> </w:t>
-      </w:r>
-    </w:p>
-    <w:p/>
-    <w:p>
-      <w:r>
-        <w:t xml:space="preserve">One previous study examined the efficacy of changes in journal policy to require open at the time of publication. Hardwicke et al. </w:t>
-      </w:r>
-      <w:r>
-        <w:fldChar w:fldCharType="begin"/>
-      </w:r>
-      <w:r>
-        <w:instrText xml:space="preserve"> ADDIN ZOTERO_ITEM CSL_CITATION {"citationID":"aqfapMns","properties":{"formattedCitation":"(2018)","plainCitation":"(2018)","noteIndex":0},"citationItems":[{"id":15603,"uris":["http://zotero.org/users/1687755/items/NNNM466Y"],"itemData":{"id":15603,"type":"article-journal","abstract":"Access to data is a critical feature of an efficient, progressive and ultimately self-correcting scientific ecosystem. But the extent to which in-principle benefits of data sharing are realized in practice is unclear. Crucially, it is largely unknown whether published findings can be reproduced by repeating reported analyses upon shared data (‘analytic reproducibility’). To investigate this, we conducted an observational evaluation of a mandatory open data policy introduced at the journal Cognition. Interrupted time-series analyses indicated a substantial post-policy increase in data available statements (104/417, 25% pre-policy to 136/174, 78% post-policy), although not all data appeared reusable (23/104, 22% pre-policy to 85/136, 62%, post-policy). For 35 of the articles determined to have reusable data, we attempted to reproduce 1324 target values. Ultimately, 64 values could not be reproduced within a 10% margin of error. For 22 articles all target values were reproduced, but 11 of these required author assistance. For 13 articles at least one value could not be reproduced despite author assistance. Importantly, there were no clear indications that original conclusions were seriously impacted. Mandatory open data policies can increase the frequency and quality of data sharing. However, suboptimal data curation, unclear analysis specification and reporting errors can impede analytic reproducibility, undermining the utility of data sharing and the credibility of scientific findings.","container-title":"Royal Society Open Science","DOI":"10.1098/rsos.180448","issue":"8","note":"publisher: Royal Society","page":"180448","source":"royalsocietypublishing.org (Atypon)","title":"Data availability, reusability, and analytic reproducibility: evaluating the impact of a mandatory open data policy at the journal Cognition","title-short":"Data availability, reusability, and analytic reproducibility","volume":"5","author":[{"family":"Hardwicke","given":"Tom E."},{"family":"Mathur","given":"Maya B."},{"family":"MacDonald","given":"Kyle"},{"family":"Nilsonne","given":"Gustav"},{"family":"Banks","given":"George C."},{"family":"Kidwell","given":"Mallory C."},{"family":"Hofelich Mohr","given":"Alicia"},{"family":"Clayton","given":"Elizabeth"},{"family":"Yoon","given":"Erica J."},{"family":"Henry Tessler","given":"Michael"},{"family":"Lenne","given":"Richie L."},{"family":"Altman","given":"Sara"},{"family":"Long","given":"Bria"},{"family":"Frank","given":"Michael C."}],"issued":{"date-parts":[["2018",8,15]]}},"label":"page","suppress-author":true}],"schema":"https://github.com/citation-style-language/schema/raw/master/csl-citation.json"} </w:instrText>
-      </w:r>
-      <w:r>
-        <w:fldChar w:fldCharType="separate"/>
-      </w:r>
-      <w:r>
-        <w:rPr>
-          <w:noProof/>
-        </w:rPr>
-        <w:t>(2018)</w:t>
-      </w:r>
-      <w:r>
-        <w:fldChar w:fldCharType="end"/>
-      </w:r>
-      <w:r>
-        <w:t xml:space="preserve"> studied the impact of a change in policy at the journal Cognition from encouraging data sharing to mandating open data sharing at the time of publication on the actual rate of data sharing. In one sense, results were encouraging: sharing of open data alongside the publication rose from 22% (of 104 articles) to 62% (of 136 articles). In another sense, it is somewhat dismaying that even a journal requirement to make data available prior to publication – a policy that is in principle enforceable by the journal, which could withhold publication until the requirement is met – did not produce universal data sharing.</w:t>
+        <w:t>sense, it is somewhat dismaying that even a journal requirement to make data available prior to publication – a policy that is in principle enforceable by the journal, which could withhold publication until the requirement is met – did not produce universal data sharing.</w:t>
       </w:r>
     </w:p>
     <w:p>
@@ -5713,7 +5406,6 @@
           <w:i/>
           <w:iCs/>
         </w:rPr>
-        <w:lastRenderedPageBreak/>
         <w:t>Correspondence:</w:t>
       </w:r>
       <w:r>
@@ -5846,45 +5538,8 @@
       <w:pPr>
         <w:pStyle w:val="Bibliography"/>
       </w:pPr>
-      <w:proofErr w:type="spellStart"/>
-      <w:r>
-        <w:t>Crüwell</w:t>
-      </w:r>
-      <w:proofErr w:type="spellEnd"/>
-      <w:r>
-        <w:t xml:space="preserve">, S., </w:t>
-      </w:r>
-      <w:proofErr w:type="spellStart"/>
-      <w:r>
-        <w:t>Apthorp</w:t>
-      </w:r>
-      <w:proofErr w:type="spellEnd"/>
-      <w:r>
-        <w:t xml:space="preserve">, D., Baker, B. J., Colling, L. J., Elson, M., Geiger, S. J., </w:t>
-      </w:r>
-      <w:proofErr w:type="spellStart"/>
-      <w:r>
-        <w:t>Lobentanzer</w:t>
-      </w:r>
-      <w:proofErr w:type="spellEnd"/>
-      <w:r>
-        <w:t xml:space="preserve">, S., </w:t>
-      </w:r>
-      <w:proofErr w:type="spellStart"/>
-      <w:r>
-        <w:t>Monéger</w:t>
-      </w:r>
-      <w:proofErr w:type="spellEnd"/>
-      <w:r>
-        <w:t xml:space="preserve">, J., Patterson, A., Schwarzkopf, D. S., </w:t>
-      </w:r>
-      <w:proofErr w:type="spellStart"/>
-      <w:r>
-        <w:t>Zaneva</w:t>
-      </w:r>
-      <w:proofErr w:type="spellEnd"/>
-      <w:r>
-        <w:t xml:space="preserve">, M., &amp; Brown, N. J. L. (2022). </w:t>
+      <w:r>
+        <w:t xml:space="preserve">Crüwell, S., Apthorp, D., Baker, B. J., Colling, L. J., Elson, M., Geiger, S. J., Lobentanzer, S., Monéger, J., Patterson, A., Schwarzkopf, D. S., Zaneva, M., &amp; Brown, N. J. L. (2022). </w:t>
       </w:r>
       <w:r>
         <w:rPr>
@@ -5894,82 +5549,71 @@
         <w:t>What’s in a Badge? A Computational Reproducibility Investigation of the Open Data Badge Policy in one Issue of Psychological Science</w:t>
       </w:r>
       <w:r>
-        <w:t xml:space="preserve"> [Preprint]. </w:t>
-      </w:r>
-      <w:proofErr w:type="spellStart"/>
-      <w:r>
-        <w:t>PsyArXiv</w:t>
-      </w:r>
-      <w:proofErr w:type="spellEnd"/>
-      <w:r>
-        <w:t>. https://doi.org/10.31234/osf.io/729qt</w:t>
+        <w:t xml:space="preserve"> [Preprint]. PsyArXiv. https://doi.org/10.31234/osf.io/729qt</w:t>
       </w:r>
     </w:p>
     <w:p>
       <w:pPr>
         <w:pStyle w:val="Bibliography"/>
       </w:pPr>
-      <w:proofErr w:type="spellStart"/>
-      <w:r>
-        <w:t>Deutschen</w:t>
-      </w:r>
-      <w:proofErr w:type="spellEnd"/>
-      <w:r>
-        <w:t xml:space="preserve"> Gesellschaft für </w:t>
-      </w:r>
-      <w:proofErr w:type="spellStart"/>
-      <w:r>
-        <w:t>Psychologie</w:t>
-      </w:r>
-      <w:proofErr w:type="spellEnd"/>
-      <w:r>
-        <w:t xml:space="preserve">. (2022). </w:t>
-      </w:r>
-      <w:proofErr w:type="spellStart"/>
+      <w:r>
+        <w:t xml:space="preserve">Deutschen Gesellschaft für Psychologie. (2022). </w:t>
+      </w:r>
       <w:r>
         <w:rPr>
           <w:i/>
           <w:iCs/>
         </w:rPr>
-        <w:t>Berufsethische</w:t>
-      </w:r>
-      <w:proofErr w:type="spellEnd"/>
+        <w:t>Berufsethische Richtlinien</w:t>
+      </w:r>
+      <w:r>
+        <w:t>. https://www.dgps.de/die-dgps/aufgaben-und-ziele/berufsethische-richtlinien/</w:t>
+      </w:r>
+    </w:p>
+    <w:p>
+      <w:pPr>
+        <w:pStyle w:val="Bibliography"/>
+      </w:pPr>
+      <w:r>
+        <w:t xml:space="preserve">European Commission. (2023). </w:t>
+      </w:r>
       <w:r>
         <w:rPr>
           <w:i/>
           <w:iCs/>
         </w:rPr>
-        <w:t xml:space="preserve"> </w:t>
-      </w:r>
-      <w:proofErr w:type="spellStart"/>
+        <w:t>The EU’s open science policy</w:t>
+      </w:r>
+      <w:r>
+        <w:t>. https://research-and-innovation.ec.europa.eu/strategy/strategy-2020-2024/our-digital-future/open-science_en</w:t>
+      </w:r>
+    </w:p>
+    <w:p>
+      <w:pPr>
+        <w:pStyle w:val="Bibliography"/>
+      </w:pPr>
+      <w:r>
+        <w:t xml:space="preserve">Evans, T. R. (2022). </w:t>
+      </w:r>
       <w:r>
         <w:rPr>
           <w:i/>
           <w:iCs/>
         </w:rPr>
-        <w:t>Richtlinien</w:t>
-      </w:r>
-      <w:proofErr w:type="spellEnd"/>
-      <w:r>
-        <w:t>. https://www.dgps.de/die-dgps/aufgaben-und-ziele/berufsethische-richtlinien/</w:t>
-      </w:r>
-    </w:p>
-    <w:p>
-      <w:pPr>
-        <w:pStyle w:val="Bibliography"/>
-      </w:pPr>
-      <w:r>
-        <w:t xml:space="preserve">European Commission. (2023). </w:t>
+        <w:t>Developments in Open Data Norms</w:t>
+      </w:r>
+      <w:r>
+        <w:t xml:space="preserve"> (1). </w:t>
       </w:r>
       <w:r>
         <w:rPr>
           <w:i/>
           <w:iCs/>
         </w:rPr>
-        <w:t>The EU’s open science policy</w:t>
-      </w:r>
-      <w:r>
-        <w:t>. https://research-and-innovation.ec.europa.eu/strategy/strategy-2020-2024/our-digital-future/open-science_en</w:t>
+        <w:t>10</w:t>
+      </w:r>
+      <w:r>
+        <w:t>(1), Article 1. https://doi.org/10.5334/jopd.60</w:t>
       </w:r>
     </w:p>
     <w:p>
@@ -5977,45 +5621,45 @@
         <w:pStyle w:val="Bibliography"/>
       </w:pPr>
       <w:r>
-        <w:t xml:space="preserve">Evans, T. R. (2022). </w:t>
+        <w:t xml:space="preserve">Frontiers. (2023). </w:t>
       </w:r>
       <w:r>
         <w:rPr>
           <w:i/>
           <w:iCs/>
         </w:rPr>
-        <w:t>Developments in Open Data Norms</w:t>
-      </w:r>
-      <w:r>
-        <w:t xml:space="preserve"> (1). </w:t>
+        <w:t>Policies and publication ethics</w:t>
+      </w:r>
+      <w:r>
+        <w:t>. https://www.frontiersin.org/guidelines/policies-and-publication-ethics</w:t>
+      </w:r>
+    </w:p>
+    <w:p>
+      <w:pPr>
+        <w:pStyle w:val="Bibliography"/>
+      </w:pPr>
+      <w:r>
+        <w:t xml:space="preserve">Gilmore, R. O., Kennedy, J. L., &amp; Adolph, K. E. (2018). Practical Solutions for Sharing Data and Materials From Psychological Research. </w:t>
       </w:r>
       <w:r>
         <w:rPr>
           <w:i/>
           <w:iCs/>
         </w:rPr>
-        <w:t>10</w:t>
-      </w:r>
-      <w:r>
-        <w:t>(1), Article 1. https://doi.org/10.5334/jopd.60</w:t>
-      </w:r>
-    </w:p>
-    <w:p>
-      <w:pPr>
-        <w:pStyle w:val="Bibliography"/>
-      </w:pPr>
-      <w:r>
-        <w:t xml:space="preserve">Frontiers. (2023). </w:t>
+        <w:t>Advances in Methods and Practices in Psychological Science</w:t>
+      </w:r>
+      <w:r>
+        <w:t xml:space="preserve">, </w:t>
       </w:r>
       <w:r>
         <w:rPr>
           <w:i/>
           <w:iCs/>
         </w:rPr>
-        <w:t>Policies and publication ethics</w:t>
-      </w:r>
-      <w:r>
-        <w:t>. https://www.frontiersin.org/guidelines/policies-and-publication-ethics</w:t>
+        <w:t>1</w:t>
+      </w:r>
+      <w:r>
+        <w:t>(1), 121–130. https://doi.org/10.1177/2515245917746500</w:t>
       </w:r>
     </w:p>
     <w:p>
@@ -6023,53 +5667,45 @@
         <w:pStyle w:val="Bibliography"/>
       </w:pPr>
       <w:r>
-        <w:t xml:space="preserve">Gilmore, R. O., Kennedy, J. L., &amp; Adolph, K. E. (2018). Practical Solutions for Sharing Data and Materials </w:t>
-      </w:r>
-      <w:proofErr w:type="gramStart"/>
-      <w:r>
-        <w:t>From</w:t>
-      </w:r>
-      <w:proofErr w:type="gramEnd"/>
-      <w:r>
-        <w:t xml:space="preserve"> Psychological Research. </w:t>
+        <w:t xml:space="preserve">Google Trends. (2023). </w:t>
       </w:r>
       <w:r>
         <w:rPr>
           <w:i/>
           <w:iCs/>
         </w:rPr>
-        <w:t>Advances in Methods and Practices in Psychological Science</w:t>
-      </w:r>
-      <w:r>
-        <w:t xml:space="preserve">, </w:t>
+        <w:t>Comparison of the relative frequency of usage of “data is” vs. “data are.”</w:t>
+      </w:r>
+      <w:r>
+        <w:t xml:space="preserve"> https://trends.google.com/trends/explore?date=today%205-y&amp;q=data%20is,data%20are&amp;hl=en-GB</w:t>
+      </w:r>
+    </w:p>
+    <w:p>
+      <w:pPr>
+        <w:pStyle w:val="Bibliography"/>
+      </w:pPr>
+      <w:r>
+        <w:t xml:space="preserve">Hallinan, D., Boehm, F., Külpmann, A., &amp; Elson, M. (2023). Information Provision for Informed Consent Procedures in Psychological Research Under the General Data Protection Regulation: A Practical Guide. </w:t>
       </w:r>
       <w:r>
         <w:rPr>
           <w:i/>
           <w:iCs/>
         </w:rPr>
-        <w:t>1</w:t>
-      </w:r>
-      <w:r>
-        <w:t>(1), 121–130. https://doi.org/10.1177/2515245917746500</w:t>
-      </w:r>
-    </w:p>
-    <w:p>
-      <w:pPr>
-        <w:pStyle w:val="Bibliography"/>
-      </w:pPr>
-      <w:r>
-        <w:t xml:space="preserve">Google Trends. (2023). </w:t>
+        <w:t>Advances in Methods and Practices in Psychological Science</w:t>
+      </w:r>
+      <w:r>
+        <w:t xml:space="preserve">, </w:t>
       </w:r>
       <w:r>
         <w:rPr>
           <w:i/>
           <w:iCs/>
         </w:rPr>
-        <w:t>Comparison of the relative frequency of usage of “data is” vs. “data are.”</w:t>
-      </w:r>
-      <w:r>
-        <w:t xml:space="preserve"> https://trends.google.com/trends/explore?date=today%205-y&amp;q=data%20is,data%20are&amp;hl=en-GB</w:t>
+        <w:t>6</w:t>
+      </w:r>
+      <w:r>
+        <w:t>(1), 25152459231151944. https://doi.org/10.1177/25152459231151944</w:t>
       </w:r>
     </w:p>
     <w:p>
@@ -6077,22 +5713,14 @@
         <w:pStyle w:val="Bibliography"/>
       </w:pPr>
       <w:r>
-        <w:t xml:space="preserve">Hallinan, D., Boehm, F., </w:t>
-      </w:r>
-      <w:proofErr w:type="spellStart"/>
-      <w:r>
-        <w:t>Külpmann</w:t>
-      </w:r>
-      <w:proofErr w:type="spellEnd"/>
-      <w:r>
-        <w:t xml:space="preserve">, A., &amp; Elson, M. (2023). Information Provision for Informed Consent Procedures in Psychological Research Under the General Data Protection Regulation: A Practical Guide. </w:t>
+        <w:t xml:space="preserve">Hamilton, D. G., Hong, K., Fraser, H., Rowhani-Farid, A., Fidler, F., &amp; Page, M. J. (2023). Prevalence and predictors of data and code sharing in the medical and health sciences: Systematic review with meta-analysis of individual participant data. </w:t>
       </w:r>
       <w:r>
         <w:rPr>
           <w:i/>
           <w:iCs/>
         </w:rPr>
-        <w:t>Advances in Methods and Practices in Psychological Science</w:t>
+        <w:t>BMJ</w:t>
       </w:r>
       <w:r>
         <w:t xml:space="preserve">, </w:t>
@@ -6102,10 +5730,10 @@
           <w:i/>
           <w:iCs/>
         </w:rPr>
-        <w:t>6</w:t>
-      </w:r>
-      <w:r>
-        <w:t>(1), 25152459231151944. https://doi.org/10.1177/25152459231151944</w:t>
+        <w:t>382</w:t>
+      </w:r>
+      <w:r>
+        <w:t>, e075767. https://doi.org/10.1136/bmj-2023-075767</w:t>
       </w:r>
     </w:p>
     <w:p>
@@ -6113,17 +5741,14 @@
         <w:pStyle w:val="Bibliography"/>
       </w:pPr>
       <w:r>
-        <w:t xml:space="preserve">Hamilton, D. G., Hong, K., Fraser, H., Rowhani-Farid, A., Fidler, F., &amp; Page, M. J. (2023). Prevalence and predictors of data and code sharing in the medical and health sciences: Systematic review with meta-analysis of </w:t>
-      </w:r>
-      <w:r>
-        <w:t xml:space="preserve">individual participant data. </w:t>
+        <w:t xml:space="preserve">Hardwicke, T. E., Mathur, M. B., MacDonald, K., Nilsonne, G., Banks, G. C., Kidwell, M. C., Hofelich Mohr, A., Clayton, E., Yoon, E. J., Henry Tessler, M., Lenne, R. L., Altman, S., Long, B., &amp; Frank, M. C. (2018). Data availability, reusability, and analytic reproducibility: Evaluating the impact of a mandatory open data policy at the journal Cognition. </w:t>
       </w:r>
       <w:r>
         <w:rPr>
           <w:i/>
           <w:iCs/>
         </w:rPr>
-        <w:t>BMJ</w:t>
+        <w:t>Royal Society Open Science</w:t>
       </w:r>
       <w:r>
         <w:t xml:space="preserve">, </w:t>
@@ -6133,10 +5758,10 @@
           <w:i/>
           <w:iCs/>
         </w:rPr>
-        <w:t>382</w:t>
-      </w:r>
-      <w:r>
-        <w:t>, e075767. https://doi.org/10.1136/bmj-2023-075767</w:t>
+        <w:t>5</w:t>
+      </w:r>
+      <w:r>
+        <w:t>(8), 180448. https://doi.org/10.1098/rsos.180448</w:t>
       </w:r>
     </w:p>
     <w:p>
@@ -6144,38 +5769,14 @@
         <w:pStyle w:val="Bibliography"/>
       </w:pPr>
       <w:r>
-        <w:t xml:space="preserve">Hardwicke, T. E., Mathur, M. B., MacDonald, K., </w:t>
-      </w:r>
-      <w:proofErr w:type="spellStart"/>
-      <w:r>
-        <w:t>Nilsonne</w:t>
-      </w:r>
-      <w:proofErr w:type="spellEnd"/>
-      <w:r>
-        <w:t xml:space="preserve">, G., Banks, G. C., Kidwell, M. C., </w:t>
-      </w:r>
-      <w:proofErr w:type="spellStart"/>
-      <w:r>
-        <w:t>Hofelich</w:t>
-      </w:r>
-      <w:proofErr w:type="spellEnd"/>
-      <w:r>
-        <w:t xml:space="preserve"> Mohr, A., Clayton, E., Yoon, E. J., Henry Tessler, M., </w:t>
-      </w:r>
-      <w:proofErr w:type="spellStart"/>
-      <w:r>
-        <w:t>Lenne</w:t>
-      </w:r>
-      <w:proofErr w:type="spellEnd"/>
-      <w:r>
-        <w:t xml:space="preserve">, R. L., Altman, S., Long, B., &amp; Frank, M. C. (2018). Data availability, reusability, and analytic reproducibility: Evaluating the impact of a mandatory open data policy at the journal Cognition. </w:t>
+        <w:t xml:space="preserve">Horstmann, K. T., Arslan, R. C., &amp; Greiff, S. (2020). Generating Codebooks to Ensure the Independent Use of Research Data. </w:t>
       </w:r>
       <w:r>
         <w:rPr>
           <w:i/>
           <w:iCs/>
         </w:rPr>
-        <w:t>Royal Society Open Science</w:t>
+        <w:t>European Journal of Psychological Assessment</w:t>
       </w:r>
       <w:r>
         <w:t xml:space="preserve">, </w:t>
@@ -6185,71 +5786,56 @@
           <w:i/>
           <w:iCs/>
         </w:rPr>
-        <w:t>5</w:t>
-      </w:r>
-      <w:r>
-        <w:t>(8), 180448. https://doi.org/10.1098/rsos.180448</w:t>
+        <w:t>36</w:t>
+      </w:r>
+      <w:r>
+        <w:t>(5), 721–729. https://doi.org/10/ghmt9r</w:t>
       </w:r>
     </w:p>
     <w:p>
       <w:pPr>
         <w:pStyle w:val="Bibliography"/>
       </w:pPr>
-      <w:proofErr w:type="spellStart"/>
-      <w:r>
-        <w:t>Horstmann</w:t>
-      </w:r>
-      <w:proofErr w:type="spellEnd"/>
-      <w:r>
-        <w:t xml:space="preserve">, K. T., Arslan, R. C., &amp; </w:t>
-      </w:r>
-      <w:proofErr w:type="spellStart"/>
-      <w:r>
-        <w:t>Greiff</w:t>
-      </w:r>
-      <w:proofErr w:type="spellEnd"/>
-      <w:r>
-        <w:t xml:space="preserve">, S. (2020). Generating Codebooks to Ensure the Independent Use of Research Data. </w:t>
+      <w:r>
+        <w:t xml:space="preserve">Hussey, I. (2022). Reply to Barnes-Holmes &amp; Harte (2022) “The IRAP as a Measure of Implicit Cognition: A Case of Frankenstein’s Monster.” </w:t>
       </w:r>
       <w:r>
         <w:rPr>
           <w:i/>
           <w:iCs/>
         </w:rPr>
-        <w:t>European Journal of Psychological Assessment</w:t>
-      </w:r>
-      <w:r>
-        <w:t xml:space="preserve">, </w:t>
+        <w:t>PsyArXiv</w:t>
+      </w:r>
+      <w:r>
+        <w:t>. https://doi.org/10.31234/osf.io/qmg6s</w:t>
+      </w:r>
+    </w:p>
+    <w:p>
+      <w:pPr>
+        <w:pStyle w:val="Bibliography"/>
+      </w:pPr>
+      <w:r>
+        <w:t xml:space="preserve">Hussey, I. (2023). A systematic review of null hypothesis significance testing, sample sizes, and statistical power in research using the Implicit Relational Assessment Procedure. </w:t>
       </w:r>
       <w:r>
         <w:rPr>
           <w:i/>
           <w:iCs/>
         </w:rPr>
-        <w:t>36</w:t>
-      </w:r>
-      <w:r>
-        <w:t>(5), 721–729. https://doi.org/10/ghmt9r</w:t>
-      </w:r>
-    </w:p>
-    <w:p>
-      <w:pPr>
-        <w:pStyle w:val="Bibliography"/>
-      </w:pPr>
-      <w:r>
-        <w:t xml:space="preserve">Hussey, I. (2022). Reply to Barnes-Holmes &amp; Harte (2022) “The IRAP as a Measure of Implicit Cognition: A Case of Frankenstein’s Monster.” </w:t>
-      </w:r>
-      <w:proofErr w:type="spellStart"/>
+        <w:t>Journal of Contextual Behavioral Science</w:t>
+      </w:r>
+      <w:r>
+        <w:t xml:space="preserve">, </w:t>
+      </w:r>
       <w:r>
         <w:rPr>
           <w:i/>
           <w:iCs/>
         </w:rPr>
-        <w:t>PsyArXiv</w:t>
-      </w:r>
-      <w:proofErr w:type="spellEnd"/>
-      <w:r>
-        <w:t>. https://doi.org/10.31234/osf.io/qmg6s</w:t>
+        <w:t>29</w:t>
+      </w:r>
+      <w:r>
+        <w:t>, 86–97. https://doi.org/10.1016/j.jcbs.2023.06.008</w:t>
       </w:r>
     </w:p>
     <w:p>
@@ -6257,63 +5843,85 @@
         <w:pStyle w:val="Bibliography"/>
       </w:pPr>
       <w:r>
-        <w:t xml:space="preserve">Hussey, I. (2023). A systematic review of null hypothesis significance testing, sample sizes, and statistical power in research using the Implicit Relational Assessment Procedure. </w:t>
+        <w:t xml:space="preserve">Hussey, I., &amp; Drake, C. E. (2020). The Implicit Relational Assessment Procedure demonstrates </w:t>
+      </w:r>
+      <w:r>
+        <w:lastRenderedPageBreak/>
+        <w:t xml:space="preserve">poor internal consistency and test-retest reliability: A meta-analysis. </w:t>
       </w:r>
       <w:r>
         <w:rPr>
           <w:i/>
           <w:iCs/>
         </w:rPr>
-        <w:t xml:space="preserve">Journal of Contextual </w:t>
-      </w:r>
-      <w:proofErr w:type="spellStart"/>
+        <w:t>PsyArXiv</w:t>
+      </w:r>
+      <w:r>
+        <w:t>. https://doi.org/10.31234/osf.io/ge3k7</w:t>
+      </w:r>
+    </w:p>
+    <w:p>
+      <w:pPr>
+        <w:pStyle w:val="Bibliography"/>
+      </w:pPr>
+      <w:r>
+        <w:t xml:space="preserve">International Journal of Psychology and Psychological Therapy. (2023). </w:t>
+      </w:r>
       <w:r>
         <w:rPr>
           <w:i/>
           <w:iCs/>
         </w:rPr>
-        <w:t>Behavioral</w:t>
-      </w:r>
-      <w:proofErr w:type="spellEnd"/>
+        <w:t>Authors Guidelines</w:t>
+      </w:r>
+      <w:r>
+        <w:t>. https://www.ijpsy.com/normas.html</w:t>
+      </w:r>
+    </w:p>
+    <w:p>
+      <w:pPr>
+        <w:pStyle w:val="Bibliography"/>
+      </w:pPr>
+      <w:r>
+        <w:t xml:space="preserve">Journal of Contextual Behavioral Science. (2023). </w:t>
+      </w:r>
       <w:r>
         <w:rPr>
           <w:i/>
           <w:iCs/>
         </w:rPr>
-        <w:t xml:space="preserve"> Science</w:t>
-      </w:r>
-      <w:r>
-        <w:t xml:space="preserve">, </w:t>
+        <w:t>Guide for Authors</w:t>
+      </w:r>
+      <w:r>
+        <w:t>. https://www.ijpsy.com/normas.html</w:t>
+      </w:r>
+    </w:p>
+    <w:p>
+      <w:pPr>
+        <w:pStyle w:val="Bibliography"/>
+      </w:pPr>
+      <w:r>
+        <w:t xml:space="preserve">Lear, M. K., Spata, A., Tittler, M., Fishbein, J. N., Arch, J. J., &amp; Luoma, J. B. (2023). Transparency and reproducibility in the journal of contextual behavioral science: An audit study. </w:t>
       </w:r>
       <w:r>
         <w:rPr>
           <w:i/>
           <w:iCs/>
         </w:rPr>
-        <w:t>29</w:t>
-      </w:r>
-      <w:r>
-        <w:t>, 86–97. https://doi.org/10.1016/j.jcbs.2023.06.008</w:t>
-      </w:r>
-    </w:p>
-    <w:p>
-      <w:pPr>
-        <w:pStyle w:val="Bibliography"/>
-      </w:pPr>
-      <w:r>
-        <w:t xml:space="preserve">Hussey, I., &amp; Drake, C. E. (2020). The Implicit Relational Assessment Procedure demonstrates poor internal consistency and test-retest reliability: A meta-analysis. </w:t>
-      </w:r>
-      <w:proofErr w:type="spellStart"/>
+        <w:t>Journal of Contextual Behavioral Science</w:t>
+      </w:r>
+      <w:r>
+        <w:t xml:space="preserve">, </w:t>
+      </w:r>
       <w:r>
         <w:rPr>
           <w:i/>
           <w:iCs/>
         </w:rPr>
-        <w:t>PsyArXiv</w:t>
-      </w:r>
-      <w:proofErr w:type="spellEnd"/>
-      <w:r>
-        <w:t>. https://doi.org/10.31234/osf.io/ge3k7</w:t>
+        <w:t>28</w:t>
+      </w:r>
+      <w:r>
+        <w:t>, 207–214. https://doi.org/10.1016/j.jcbs.2023.03.017</w:t>
       </w:r>
     </w:p>
     <w:p>
@@ -6321,43 +5929,27 @@
         <w:pStyle w:val="Bibliography"/>
       </w:pPr>
       <w:r>
-        <w:t xml:space="preserve">International Journal of Psychology and Psychological Therapy. (2023). </w:t>
+        <w:t xml:space="preserve">Meyer, M. N. (2018). Practical Tips for Ethical Data Sharing. </w:t>
       </w:r>
       <w:r>
         <w:rPr>
           <w:i/>
           <w:iCs/>
         </w:rPr>
-        <w:t>Authors Guidelines</w:t>
-      </w:r>
-      <w:r>
-        <w:t>. https://www.ijpsy.com/normas.html</w:t>
-      </w:r>
-    </w:p>
-    <w:p>
-      <w:pPr>
-        <w:pStyle w:val="Bibliography"/>
-      </w:pPr>
-      <w:r>
-        <w:t xml:space="preserve">Journal of Contextual </w:t>
-      </w:r>
-      <w:proofErr w:type="spellStart"/>
-      <w:r>
-        <w:t>Behavioral</w:t>
-      </w:r>
-      <w:proofErr w:type="spellEnd"/>
-      <w:r>
-        <w:t xml:space="preserve"> Science. (2023). </w:t>
+        <w:t>Advances in Methods and Practices in Psychological Science</w:t>
+      </w:r>
+      <w:r>
+        <w:t xml:space="preserve">, </w:t>
       </w:r>
       <w:r>
         <w:rPr>
           <w:i/>
           <w:iCs/>
         </w:rPr>
-        <w:t>Guide for Authors</w:t>
-      </w:r>
-      <w:r>
-        <w:t>. https://www.ijpsy.com/normas.html</w:t>
+        <w:t>1</w:t>
+      </w:r>
+      <w:r>
+        <w:t>(1), 131–144. https://doi.org/10.1177/2515245917747656</w:t>
       </w:r>
     </w:p>
     <w:p>
@@ -6365,62 +5957,42 @@
         <w:pStyle w:val="Bibliography"/>
       </w:pPr>
       <w:r>
-        <w:t xml:space="preserve">Lear, M. K., </w:t>
-      </w:r>
-      <w:proofErr w:type="spellStart"/>
-      <w:r>
-        <w:t>Spata</w:t>
-      </w:r>
-      <w:proofErr w:type="spellEnd"/>
-      <w:r>
-        <w:t xml:space="preserve">, A., </w:t>
-      </w:r>
-      <w:proofErr w:type="spellStart"/>
-      <w:r>
-        <w:t>Tittler</w:t>
-      </w:r>
-      <w:proofErr w:type="spellEnd"/>
-      <w:r>
-        <w:t xml:space="preserve">, M., Fishbein, J. N., Arch, J. J., &amp; </w:t>
-      </w:r>
-      <w:proofErr w:type="spellStart"/>
-      <w:r>
-        <w:t>Luoma</w:t>
-      </w:r>
-      <w:proofErr w:type="spellEnd"/>
-      <w:r>
-        <w:t xml:space="preserve">, J. B. (2023). Transparency and reproducibility in the journal of contextual </w:t>
-      </w:r>
-      <w:proofErr w:type="spellStart"/>
-      <w:r>
-        <w:t>behavioral</w:t>
-      </w:r>
-      <w:proofErr w:type="spellEnd"/>
-      <w:r>
-        <w:t xml:space="preserve"> science: An audit study. </w:t>
+        <w:t xml:space="preserve">Minocher, R., Atmaca, S., Bavero, C., McElreath, R., &amp; Beheim, B. (2021). Estimating the reproducibility of social learning research published between 1955 and 2018. </w:t>
       </w:r>
       <w:r>
         <w:rPr>
           <w:i/>
           <w:iCs/>
         </w:rPr>
-        <w:t xml:space="preserve">Journal of Contextual </w:t>
-      </w:r>
-      <w:proofErr w:type="spellStart"/>
+        <w:t>Royal Society Open Science</w:t>
+      </w:r>
+      <w:r>
+        <w:t xml:space="preserve">, </w:t>
+      </w:r>
       <w:r>
         <w:rPr>
           <w:i/>
           <w:iCs/>
         </w:rPr>
-        <w:t>Behavioral</w:t>
-      </w:r>
-      <w:proofErr w:type="spellEnd"/>
+        <w:t>8</w:t>
+      </w:r>
+      <w:r>
+        <w:t>(9), 210450. https://doi.org/10.1098/rsos.210450</w:t>
+      </w:r>
+    </w:p>
+    <w:p>
+      <w:pPr>
+        <w:pStyle w:val="Bibliography"/>
+      </w:pPr>
+      <w:r>
+        <w:t xml:space="preserve">Munafò, M. R., Nosek, B. A., Bishop, D. V. M., Button, K. S., Chambers, C. D., Percie du Sert, N., Simonsohn, U., Wagenmakers, E.-J., Ware, J. J., &amp; Ioannidis, J. P. A. (2017). A manifesto for reproducible science. </w:t>
+      </w:r>
       <w:r>
         <w:rPr>
           <w:i/>
           <w:iCs/>
         </w:rPr>
-        <w:t xml:space="preserve"> Science</w:t>
+        <w:t>Nature Human Behaviour</w:t>
       </w:r>
       <w:r>
         <w:t xml:space="preserve">, </w:t>
@@ -6430,10 +6002,10 @@
           <w:i/>
           <w:iCs/>
         </w:rPr>
-        <w:t>28</w:t>
-      </w:r>
-      <w:r>
-        <w:t>, 207–214. https://doi.org/10.1016/j.jcbs.2023.03.017</w:t>
+        <w:t>1</w:t>
+      </w:r>
+      <w:r>
+        <w:t>(1), 0021. https://doi.org/10.1038/s41562-016-0021</w:t>
       </w:r>
     </w:p>
     <w:p>
@@ -6441,14 +6013,14 @@
         <w:pStyle w:val="Bibliography"/>
       </w:pPr>
       <w:r>
-        <w:t xml:space="preserve">Meyer, M. N. (2018). Practical Tips for Ethical Data Sharing. </w:t>
+        <w:t xml:space="preserve">Nunes, L. (2021). Data Sharing for Greater Scientific Transparency. </w:t>
       </w:r>
       <w:r>
         <w:rPr>
           <w:i/>
           <w:iCs/>
         </w:rPr>
-        <w:t>Advances in Methods and Practices in Psychological Science</w:t>
+        <w:t>APS Observer</w:t>
       </w:r>
       <w:r>
         <w:t xml:space="preserve">, </w:t>
@@ -6458,135 +6030,61 @@
           <w:i/>
           <w:iCs/>
         </w:rPr>
-        <w:t>1</w:t>
-      </w:r>
-      <w:r>
-        <w:t>(1), 131–144. https://doi.org/10.1177/2515245917747656</w:t>
+        <w:t>34</w:t>
+      </w:r>
+      <w:r>
+        <w:t>. https://www.psychologicalscience.org/observer/data-sharing-methods</w:t>
       </w:r>
     </w:p>
     <w:p>
       <w:pPr>
         <w:pStyle w:val="Bibliography"/>
       </w:pPr>
-      <w:proofErr w:type="spellStart"/>
-      <w:r>
-        <w:t>Minocher</w:t>
-      </w:r>
-      <w:proofErr w:type="spellEnd"/>
-      <w:r>
-        <w:t xml:space="preserve">, R., </w:t>
-      </w:r>
-      <w:proofErr w:type="spellStart"/>
-      <w:r>
-        <w:t>Atmaca</w:t>
-      </w:r>
-      <w:proofErr w:type="spellEnd"/>
-      <w:r>
-        <w:t xml:space="preserve">, S., </w:t>
-      </w:r>
-      <w:proofErr w:type="spellStart"/>
-      <w:r>
-        <w:t>Bavero</w:t>
-      </w:r>
-      <w:proofErr w:type="spellEnd"/>
-      <w:r>
-        <w:t xml:space="preserve">, C., </w:t>
-      </w:r>
-      <w:proofErr w:type="spellStart"/>
-      <w:r>
-        <w:t>McElreath</w:t>
-      </w:r>
-      <w:proofErr w:type="spellEnd"/>
-      <w:r>
-        <w:t xml:space="preserve">, R., &amp; </w:t>
-      </w:r>
-      <w:proofErr w:type="spellStart"/>
-      <w:r>
-        <w:t>Beheim</w:t>
-      </w:r>
-      <w:proofErr w:type="spellEnd"/>
-      <w:r>
-        <w:t xml:space="preserve">, B. (2021). Estimating the reproducibility of social learning research published between 1955 and 2018. </w:t>
+      <w:r>
+        <w:t xml:space="preserve">Oates, J., Carpenter, D., Fisher, M., Goodson, S., Hannah, B., Kwiatkowski, R., Prutton, K., Reeves, D., &amp; Wainwright, T. (2021). </w:t>
       </w:r>
       <w:r>
         <w:rPr>
           <w:i/>
           <w:iCs/>
         </w:rPr>
-        <w:t>Royal Society Open Science</w:t>
-      </w:r>
-      <w:r>
-        <w:t xml:space="preserve">, </w:t>
+        <w:t>BPS Code of Human Research Ethics</w:t>
+      </w:r>
+      <w:r>
+        <w:t xml:space="preserve"> (p. bpsrep.2021.inf180). British Psychological Society. https://doi.org/10.53841/bpsrep.2021.inf180</w:t>
+      </w:r>
+    </w:p>
+    <w:p>
+      <w:pPr>
+        <w:pStyle w:val="Bibliography"/>
+      </w:pPr>
+      <w:r>
+        <w:t xml:space="preserve">Rogers, S. (2012, July 8). Data are or data is? </w:t>
       </w:r>
       <w:r>
         <w:rPr>
           <w:i/>
           <w:iCs/>
         </w:rPr>
-        <w:t>8</w:t>
-      </w:r>
-      <w:r>
-        <w:t>(9), 210450. https://doi.org/10.1098/rsos.210450</w:t>
+        <w:t>The Guardian</w:t>
+      </w:r>
+      <w:r>
+        <w:t>. https://www.theguardian.com/news/datablog/2010/jul/16/data-plural-singular</w:t>
       </w:r>
     </w:p>
     <w:p>
       <w:pPr>
         <w:pStyle w:val="Bibliography"/>
       </w:pPr>
-      <w:proofErr w:type="spellStart"/>
-      <w:r>
-        <w:t>Munafò</w:t>
-      </w:r>
-      <w:proofErr w:type="spellEnd"/>
-      <w:r>
-        <w:t xml:space="preserve">, M. R., </w:t>
-      </w:r>
-      <w:proofErr w:type="spellStart"/>
-      <w:r>
-        <w:t>Nosek</w:t>
-      </w:r>
-      <w:proofErr w:type="spellEnd"/>
-      <w:r>
-        <w:t xml:space="preserve">, B. A., Bishop, D. V. M., Button, K. S., Chambers, C. D., </w:t>
-      </w:r>
-      <w:proofErr w:type="spellStart"/>
-      <w:r>
-        <w:t>Percie</w:t>
-      </w:r>
-      <w:proofErr w:type="spellEnd"/>
-      <w:r>
-        <w:t xml:space="preserve"> du </w:t>
-      </w:r>
-      <w:proofErr w:type="spellStart"/>
-      <w:r>
-        <w:t>Sert</w:t>
-      </w:r>
-      <w:proofErr w:type="spellEnd"/>
-      <w:r>
-        <w:t xml:space="preserve">, N., </w:t>
-      </w:r>
-      <w:proofErr w:type="spellStart"/>
-      <w:r>
-        <w:t>Simonsohn</w:t>
-      </w:r>
-      <w:proofErr w:type="spellEnd"/>
-      <w:r>
-        <w:t xml:space="preserve">, U., </w:t>
-      </w:r>
-      <w:proofErr w:type="spellStart"/>
-      <w:r>
-        <w:t>Wagenmakers</w:t>
-      </w:r>
-      <w:proofErr w:type="spellEnd"/>
-      <w:r>
-        <w:t xml:space="preserve">, E.-J., Ware, J. J., &amp; Ioannidis, J. P. A. (2017). A manifesto for reproducible science. </w:t>
+      <w:r>
+        <w:t xml:space="preserve">Soderberg, C. K. (2018). Using OSF to share data: A step-by-step guide. </w:t>
       </w:r>
       <w:r>
         <w:rPr>
           <w:i/>
           <w:iCs/>
         </w:rPr>
-        <w:t>Nature Human Behaviour</w:t>
+        <w:t>Advances in Methods and Practices in Psychological Science</w:t>
       </w:r>
       <w:r>
         <w:t xml:space="preserve">, </w:t>
@@ -6596,11 +6094,10 @@
           <w:i/>
           <w:iCs/>
         </w:rPr>
-        <w:lastRenderedPageBreak/>
         <w:t>1</w:t>
       </w:r>
       <w:r>
-        <w:t>(1), 0021. https://doi.org/10.1038/s41562-016-0021</w:t>
+        <w:t>, 115–120. https://doi.org/10.1177/2515245918757689</w:t>
       </w:r>
     </w:p>
     <w:p>
@@ -6608,61 +6105,48 @@
         <w:pStyle w:val="Bibliography"/>
       </w:pPr>
       <w:r>
-        <w:t xml:space="preserve">Nunes, L. (2021). Data Sharing for Greater Scientific Transparency. </w:t>
+        <w:t xml:space="preserve">Task Force on the Strategies and Tactics of Contextual Behavioral Science Research. (2021). </w:t>
       </w:r>
       <w:r>
         <w:rPr>
           <w:i/>
           <w:iCs/>
         </w:rPr>
-        <w:t>APS Observer</w:t>
-      </w:r>
-      <w:r>
-        <w:t xml:space="preserve">, </w:t>
+        <w:t>Adoption of Open Science Recommendations | Association for Contextual Behavioral Science</w:t>
+      </w:r>
+      <w:r>
+        <w:t>. https://contextualscience.org/news/adoption_of_open_science_recommendations</w:t>
+      </w:r>
+    </w:p>
+    <w:p>
+      <w:pPr>
+        <w:pStyle w:val="Bibliography"/>
+      </w:pPr>
+      <w:r>
+        <w:t xml:space="preserve">Tedersoo, L., Küngas, R., Oras, E., Köster, K., Eenmaa, H., Leijen, Ä., Pedaste, M., Raju, M., </w:t>
+      </w:r>
+      <w:r>
+        <w:t xml:space="preserve">Astapova, A., Lukner, H., Kogermann, K., &amp; Sepp, T. (2021). Data sharing practices and data availability upon request differ across scientific disciplines. </w:t>
       </w:r>
       <w:r>
         <w:rPr>
           <w:i/>
           <w:iCs/>
         </w:rPr>
-        <w:t>34</w:t>
-      </w:r>
-      <w:r>
-        <w:t>. https://www.psychologicalscience.org/observer/data-sharing-methods</w:t>
-      </w:r>
-    </w:p>
-    <w:p>
-      <w:pPr>
-        <w:pStyle w:val="Bibliography"/>
-      </w:pPr>
-      <w:r>
-        <w:t xml:space="preserve">Oates, J., Carpenter, D., Fisher, M., Goodson, S., Hannah, B., Kwiatkowski, R., </w:t>
-      </w:r>
-      <w:proofErr w:type="spellStart"/>
-      <w:r>
-        <w:t>Prutton</w:t>
-      </w:r>
-      <w:proofErr w:type="spellEnd"/>
-      <w:r>
-        <w:t xml:space="preserve">, K., Reeves, D., &amp; Wainwright, T. (2021). </w:t>
+        <w:t>Scientific Data</w:t>
+      </w:r>
+      <w:r>
+        <w:t xml:space="preserve">, </w:t>
       </w:r>
       <w:r>
         <w:rPr>
           <w:i/>
           <w:iCs/>
         </w:rPr>
-        <w:t>BPS Code of Human Research Ethics</w:t>
-      </w:r>
-      <w:r>
-        <w:t xml:space="preserve"> (p. </w:t>
-      </w:r>
-      <w:proofErr w:type="gramStart"/>
-      <w:r>
-        <w:t>bpsrep.2021.inf</w:t>
-      </w:r>
-      <w:proofErr w:type="gramEnd"/>
-      <w:r>
-        <w:t>180). British Psychological Society. https://doi.org/10.53841/bpsrep.2021.inf180</w:t>
+        <w:t>8</w:t>
+      </w:r>
+      <w:r>
+        <w:t>(1), Article 1. https://doi.org/10.1038/s41597-021-00981-0</w:t>
       </w:r>
     </w:p>
     <w:p>
@@ -6670,25 +6154,17 @@
         <w:pStyle w:val="Bibliography"/>
       </w:pPr>
       <w:r>
-        <w:t xml:space="preserve">Rogers, S. (2012, July 8). Data are or data </w:t>
-      </w:r>
-      <w:proofErr w:type="gramStart"/>
-      <w:r>
-        <w:t>is?</w:t>
-      </w:r>
-      <w:proofErr w:type="gramEnd"/>
-      <w:r>
-        <w:t xml:space="preserve"> </w:t>
+        <w:t xml:space="preserve">The Psychological Record. (2023). </w:t>
       </w:r>
       <w:r>
         <w:rPr>
           <w:i/>
           <w:iCs/>
         </w:rPr>
-        <w:t>The Guardian</w:t>
-      </w:r>
-      <w:r>
-        <w:t>. https://www.theguardian.com/news/datablog/2010/jul/16/data-plural-singular</w:t>
+        <w:t>Instructions for Authors</w:t>
+      </w:r>
+      <w:r>
+        <w:t>. Springer. https://www.springer.com/journal/40732/submission-guidelines</w:t>
       </w:r>
     </w:p>
     <w:p>
@@ -6696,329 +6172,81 @@
         <w:pStyle w:val="Bibliography"/>
       </w:pPr>
       <w:r>
-        <w:t xml:space="preserve">Soderberg, C. K. (2018). Using OSF to share data: A step-by-step guide. </w:t>
+        <w:t xml:space="preserve">Villum, C. (2014). </w:t>
       </w:r>
       <w:r>
         <w:rPr>
           <w:i/>
           <w:iCs/>
         </w:rPr>
-        <w:t>Advances in Methods and Practices in Psychological Science</w:t>
-      </w:r>
-      <w:r>
-        <w:t xml:space="preserve">, </w:t>
+        <w:t>“Open-washing” – The difference between opening your data and simply making them available – Open Knowledge Foundation blog</w:t>
+      </w:r>
+      <w:r>
+        <w:t>. https://blog.okfn.org/2014/03/10/open-washing-the-difference-between-opening-your-data-and-simply-making-them-available/</w:t>
+      </w:r>
+    </w:p>
+    <w:p>
+      <w:pPr>
+        <w:pStyle w:val="Bibliography"/>
+      </w:pPr>
+      <w:r>
+        <w:t xml:space="preserve">Vines, T. H., Albert, A. Y. K., Andrew, R. L., Débarre, F., Bock, D. G., Franklin, M. T., Gilbert, K. J., Moore, J.-S., Renaut, S., &amp; Rennison, D. J. (2014). The Availability of Research Data Declines Rapidly with Article Age. </w:t>
       </w:r>
       <w:r>
         <w:rPr>
           <w:i/>
           <w:iCs/>
         </w:rPr>
-        <w:t>1</w:t>
-      </w:r>
-      <w:r>
-        <w:t>, 115–120. https://doi.org/10.1177/2515245918757689</w:t>
-      </w:r>
-    </w:p>
-    <w:p>
-      <w:pPr>
-        <w:pStyle w:val="Bibliography"/>
-      </w:pPr>
-      <w:r>
-        <w:t xml:space="preserve">Task Force on the Strategies and Tactics of Contextual </w:t>
-      </w:r>
-      <w:proofErr w:type="spellStart"/>
-      <w:r>
-        <w:t>Behavioral</w:t>
-      </w:r>
-      <w:proofErr w:type="spellEnd"/>
-      <w:r>
-        <w:t xml:space="preserve"> Science Research. (2021). </w:t>
+        <w:t>Current Biology</w:t>
+      </w:r>
+      <w:r>
+        <w:t xml:space="preserve">, </w:t>
       </w:r>
       <w:r>
         <w:rPr>
           <w:i/>
           <w:iCs/>
         </w:rPr>
-        <w:t xml:space="preserve">Adoption of Open Science Recommendations | Association for Contextual </w:t>
-      </w:r>
-      <w:proofErr w:type="spellStart"/>
+        <w:t>24</w:t>
+      </w:r>
+      <w:r>
+        <w:t>(1), 94–97. https://doi.org/10.1016/j.cub.2013.11.014</w:t>
+      </w:r>
+    </w:p>
+    <w:p>
+      <w:pPr>
+        <w:pStyle w:val="Bibliography"/>
+      </w:pPr>
+      <w:r>
+        <w:t xml:space="preserve">Wicherts, J. M., Borsboom, D., Kats, J., &amp; Molenaar, D. (2006). The poor availability of psychological research data for reanalysis. </w:t>
+      </w:r>
       <w:r>
         <w:rPr>
           <w:i/>
           <w:iCs/>
         </w:rPr>
-        <w:t>Behavioral</w:t>
-      </w:r>
-      <w:proofErr w:type="spellEnd"/>
+        <w:t>American Psychologist</w:t>
+      </w:r>
+      <w:r>
+        <w:t xml:space="preserve">, </w:t>
+      </w:r>
       <w:r>
         <w:rPr>
           <w:i/>
           <w:iCs/>
         </w:rPr>
-        <w:t xml:space="preserve"> Science</w:t>
-      </w:r>
-      <w:r>
-        <w:t>. https://contextualscience.org/news/adoption_of_open_science_recommendations</w:t>
+        <w:t>61</w:t>
+      </w:r>
+      <w:r>
+        <w:t>(7), 726–728. https://doi.org/10.1037/0003-066X.61.7.726</w:t>
       </w:r>
     </w:p>
     <w:p>
       <w:pPr>
         <w:pStyle w:val="Bibliography"/>
       </w:pPr>
-      <w:proofErr w:type="spellStart"/>
-      <w:r>
-        <w:t>Tedersoo</w:t>
-      </w:r>
-      <w:proofErr w:type="spellEnd"/>
-      <w:r>
-        <w:t xml:space="preserve">, L., </w:t>
-      </w:r>
-      <w:proofErr w:type="spellStart"/>
-      <w:r>
-        <w:t>Küngas</w:t>
-      </w:r>
-      <w:proofErr w:type="spellEnd"/>
-      <w:r>
-        <w:t xml:space="preserve">, R., </w:t>
-      </w:r>
-      <w:proofErr w:type="spellStart"/>
-      <w:r>
-        <w:t>Oras</w:t>
-      </w:r>
-      <w:proofErr w:type="spellEnd"/>
-      <w:r>
-        <w:t xml:space="preserve">, E., </w:t>
-      </w:r>
-      <w:proofErr w:type="spellStart"/>
-      <w:r>
-        <w:t>Köster</w:t>
-      </w:r>
-      <w:proofErr w:type="spellEnd"/>
-      <w:r>
-        <w:t xml:space="preserve">, K., </w:t>
-      </w:r>
-      <w:proofErr w:type="spellStart"/>
-      <w:r>
-        <w:t>Eenmaa</w:t>
-      </w:r>
-      <w:proofErr w:type="spellEnd"/>
-      <w:r>
-        <w:t xml:space="preserve">, H., </w:t>
-      </w:r>
-      <w:proofErr w:type="spellStart"/>
-      <w:r>
-        <w:t>Leijen</w:t>
-      </w:r>
-      <w:proofErr w:type="spellEnd"/>
-      <w:r>
-        <w:t xml:space="preserve">, Ä., </w:t>
-      </w:r>
-      <w:proofErr w:type="spellStart"/>
-      <w:r>
-        <w:t>Pedaste</w:t>
-      </w:r>
-      <w:proofErr w:type="spellEnd"/>
-      <w:r>
-        <w:t xml:space="preserve">, M., Raju, M., </w:t>
-      </w:r>
-      <w:proofErr w:type="spellStart"/>
-      <w:r>
-        <w:t>Astapova</w:t>
-      </w:r>
-      <w:proofErr w:type="spellEnd"/>
-      <w:r>
-        <w:t xml:space="preserve">, A., </w:t>
-      </w:r>
-      <w:proofErr w:type="spellStart"/>
-      <w:r>
-        <w:t>Lukner</w:t>
-      </w:r>
-      <w:proofErr w:type="spellEnd"/>
-      <w:r>
-        <w:t xml:space="preserve">, H., </w:t>
-      </w:r>
-      <w:proofErr w:type="spellStart"/>
-      <w:r>
-        <w:t>Kogermann</w:t>
-      </w:r>
-      <w:proofErr w:type="spellEnd"/>
-      <w:r>
-        <w:t xml:space="preserve">, K., &amp; Sepp, T. (2021). Data sharing practices and data availability upon request differ across scientific disciplines. </w:t>
-      </w:r>
-      <w:r>
-        <w:rPr>
-          <w:i/>
-          <w:iCs/>
-        </w:rPr>
-        <w:t>Scientific Data</w:t>
-      </w:r>
-      <w:r>
-        <w:t xml:space="preserve">, </w:t>
-      </w:r>
-      <w:r>
-        <w:rPr>
-          <w:i/>
-          <w:iCs/>
-        </w:rPr>
-        <w:t>8</w:t>
-      </w:r>
-      <w:r>
-        <w:t>(1), Article 1. https://doi.org/10.1038/s41597-021-00981-0</w:t>
-      </w:r>
-    </w:p>
-    <w:p>
-      <w:pPr>
-        <w:pStyle w:val="Bibliography"/>
-      </w:pPr>
-      <w:r>
-        <w:t xml:space="preserve">The Psychological Record. (2023). </w:t>
-      </w:r>
-      <w:r>
-        <w:rPr>
-          <w:i/>
-          <w:iCs/>
-        </w:rPr>
-        <w:t>Instructions for Authors</w:t>
-      </w:r>
-      <w:r>
-        <w:t>. Springer. https://www.springer.com/journal/40732/submission-guidelines</w:t>
-      </w:r>
-    </w:p>
-    <w:p>
-      <w:pPr>
-        <w:pStyle w:val="Bibliography"/>
-      </w:pPr>
-      <w:proofErr w:type="spellStart"/>
-      <w:r>
-        <w:t>Villum</w:t>
-      </w:r>
-      <w:proofErr w:type="spellEnd"/>
-      <w:r>
-        <w:t xml:space="preserve">, C. (2014). </w:t>
-      </w:r>
-      <w:r>
-        <w:rPr>
-          <w:i/>
-          <w:iCs/>
-        </w:rPr>
-        <w:t>“Open-washing” – The difference between opening your data and simply making them available – Open Knowledge Foundation blog</w:t>
-      </w:r>
-      <w:r>
-        <w:t>. https://blog.okfn.org/2014/03/10/open-washing-the-difference-between-opening-your-data-and-simply-making-them-available/</w:t>
-      </w:r>
-    </w:p>
-    <w:p>
-      <w:pPr>
-        <w:pStyle w:val="Bibliography"/>
-      </w:pPr>
-      <w:r>
-        <w:t xml:space="preserve">Vines, T. H., Albert, A. Y. K., Andrew, R. L., </w:t>
-      </w:r>
-      <w:proofErr w:type="spellStart"/>
-      <w:r>
-        <w:t>Débarre</w:t>
-      </w:r>
-      <w:proofErr w:type="spellEnd"/>
-      <w:r>
-        <w:t xml:space="preserve">, F., Bock, D. G., Franklin, M. T., Gilbert, K. J., Moore, J.-S., </w:t>
-      </w:r>
-      <w:proofErr w:type="spellStart"/>
-      <w:r>
-        <w:t>Renaut</w:t>
-      </w:r>
-      <w:proofErr w:type="spellEnd"/>
-      <w:r>
-        <w:t xml:space="preserve">, S., &amp; </w:t>
-      </w:r>
-      <w:proofErr w:type="spellStart"/>
-      <w:r>
-        <w:t>Rennison</w:t>
-      </w:r>
-      <w:proofErr w:type="spellEnd"/>
-      <w:r>
-        <w:t xml:space="preserve">, D. J. (2014). The Availability of Research Data Declines Rapidly with Article Age. </w:t>
-      </w:r>
-      <w:r>
-        <w:rPr>
-          <w:i/>
-          <w:iCs/>
-        </w:rPr>
-        <w:t>Current Biology</w:t>
-      </w:r>
-      <w:r>
-        <w:t xml:space="preserve">, </w:t>
-      </w:r>
-      <w:r>
-        <w:rPr>
-          <w:i/>
-          <w:iCs/>
-        </w:rPr>
-        <w:t>24</w:t>
-      </w:r>
-      <w:r>
-        <w:t>(1), 94–97. https://doi.org/10.1016/j.cub.2013.11.014</w:t>
-      </w:r>
-    </w:p>
-    <w:p>
-      <w:pPr>
-        <w:pStyle w:val="Bibliography"/>
-      </w:pPr>
-      <w:proofErr w:type="spellStart"/>
-      <w:r>
-        <w:t>Wicherts</w:t>
-      </w:r>
-      <w:proofErr w:type="spellEnd"/>
-      <w:r>
-        <w:t xml:space="preserve">, J. M., </w:t>
-      </w:r>
-      <w:proofErr w:type="spellStart"/>
-      <w:r>
-        <w:t>Borsboom</w:t>
-      </w:r>
-      <w:proofErr w:type="spellEnd"/>
-      <w:r>
-        <w:t xml:space="preserve">, D., Kats, J., &amp; </w:t>
-      </w:r>
-      <w:proofErr w:type="spellStart"/>
-      <w:r>
-        <w:t>Molenaar</w:t>
-      </w:r>
-      <w:proofErr w:type="spellEnd"/>
-      <w:r>
-        <w:t xml:space="preserve">, D. (2006). The poor availability of psychological research data for reanalysis. </w:t>
-      </w:r>
-      <w:r>
-        <w:rPr>
-          <w:i/>
-          <w:iCs/>
-        </w:rPr>
-        <w:t>American Psychologist</w:t>
-      </w:r>
-      <w:r>
-        <w:t xml:space="preserve">, </w:t>
-      </w:r>
-      <w:r>
-        <w:rPr>
-          <w:i/>
-          <w:iCs/>
-        </w:rPr>
-        <w:t>61</w:t>
-      </w:r>
-      <w:r>
-        <w:t>(7), 726–728. https://doi.org/10.1037/0003-066X.61.7.726</w:t>
-      </w:r>
-    </w:p>
-    <w:p>
-      <w:pPr>
-        <w:pStyle w:val="Bibliography"/>
-      </w:pPr>
-      <w:proofErr w:type="spellStart"/>
-      <w:r>
-        <w:t>Wolins</w:t>
-      </w:r>
-      <w:proofErr w:type="spellEnd"/>
-      <w:r>
-        <w:t xml:space="preserve">, L. (1962). Responsibility for Raw Data. </w:t>
+      <w:r>
+        <w:t xml:space="preserve">Wolins, L. (1962). Responsibility for Raw Data. </w:t>
       </w:r>
       <w:r>
         <w:rPr>
@@ -7744,14 +6972,6 @@
     <w:abstractNumId w:val="1"/>
   </w:num>
 </w:numbering>
-</file>
-
-<file path=word/people.xml><?xml version="1.0" encoding="utf-8"?>
-<w15:people xmlns:wpc="http://schemas.microsoft.com/office/word/2010/wordprocessingCanvas" xmlns:cx="http://schemas.microsoft.com/office/drawing/2014/chartex" xmlns:cx1="http://schemas.microsoft.com/office/drawing/2015/9/8/chartex" xmlns:cx2="http://schemas.microsoft.com/office/drawing/2015/10/21/chartex" xmlns:cx3="http://schemas.microsoft.com/office/drawing/2016/5/9/chartex" xmlns:cx4="http://schemas.microsoft.com/office/drawing/2016/5/10/chartex" xmlns:cx5="http://schemas.microsoft.com/office/drawing/2016/5/11/chartex" xmlns:cx6="http://schemas.microsoft.com/office/drawing/2016/5/12/chartex" xmlns:cx7="http://schemas.microsoft.com/office/drawing/2016/5/13/chartex" xmlns:cx8="http://schemas.microsoft.com/office/drawing/2016/5/14/chartex" xmlns:mc="http://schemas.openxmlformats.org/markup-compatibility/2006" xmlns:aink="http://schemas.microsoft.com/office/drawing/2016/ink" xmlns:am3d="http://schemas.microsoft.com/office/drawing/2017/model3d" xmlns:o="urn:schemas-microsoft-com:office:office" xmlns:oel="http://schemas.microsoft.com/office/2019/extlst" xmlns:r="http://schemas.openxmlformats.org/officeDocument/2006/relationships" xmlns:m="http://schemas.openxmlformats.org/officeDocument/2006/math" xmlns:v="urn:schemas-microsoft-com:vml" xmlns:wp14="http://schemas.microsoft.com/office/word/2010/wordprocessingDrawing" xmlns:wp="http://schemas.openxmlformats.org/drawingml/2006/wordprocessingDrawing" xmlns:w10="urn:schemas-microsoft-com:office:word" xmlns:w="http://schemas.openxmlformats.org/wordprocessingml/2006/main" xmlns:w14="http://schemas.microsoft.com/office/word/2010/wordml" xmlns:w15="http://schemas.microsoft.com/office/word/2012/wordml" xmlns:w16cex="http://schemas.microsoft.com/office/word/2018/wordml/cex" xmlns:w16cid="http://schemas.microsoft.com/office/word/2016/wordml/cid" xmlns:w16="http://schemas.microsoft.com/office/word/2018/wordml" xmlns:w16sdtdh="http://schemas.microsoft.com/office/word/2020/wordml/sdtdatahash" xmlns:w16se="http://schemas.microsoft.com/office/word/2015/wordml/symex" xmlns:wpg="http://schemas.microsoft.com/office/word/2010/wordprocessingGroup" xmlns:wpi="http://schemas.microsoft.com/office/word/2010/wordprocessingInk" xmlns:wne="http://schemas.microsoft.com/office/word/2006/wordml" xmlns:wps="http://schemas.microsoft.com/office/word/2010/wordprocessingShape" mc:Ignorable="w14 w15 w16se w16cid w16 w16cex w16sdtdh wp14">
-  <w15:person w15:author="Hussey, Ian (PSY)">
-    <w15:presenceInfo w15:providerId="AD" w15:userId="S::ian.hussey@unibe.ch::dcab90cc-a2f9-4358-ac58-ea236089634e"/>
-  </w15:person>
-</w15:people>
 </file>
 
 <file path=word/styles.xml><?xml version="1.0" encoding="utf-8"?>

</xml_diff>

<commit_message>
updated reference in preprint
</commit_message>
<xml_diff>
--- a/communication/Hussey - 2023 - data is not available upon request.docx
+++ b/communication/Hussey - 2023 - data is not available upon request.docx
@@ -1,6 +1,6 @@
 
 <file path=word/document.xml><?xml version="1.0" encoding="utf-8"?>
-<w:document xmlns:wpc="http://schemas.microsoft.com/office/word/2010/wordprocessingCanvas" xmlns:cx="http://schemas.microsoft.com/office/drawing/2014/chartex" xmlns:cx1="http://schemas.microsoft.com/office/drawing/2015/9/8/chartex" xmlns:cx2="http://schemas.microsoft.com/office/drawing/2015/10/21/chartex" xmlns:cx3="http://schemas.microsoft.com/office/drawing/2016/5/9/chartex" xmlns:cx4="http://schemas.microsoft.com/office/drawing/2016/5/10/chartex" xmlns:cx5="http://schemas.microsoft.com/office/drawing/2016/5/11/chartex" xmlns:cx6="http://schemas.microsoft.com/office/drawing/2016/5/12/chartex" xmlns:cx7="http://schemas.microsoft.com/office/drawing/2016/5/13/chartex" xmlns:cx8="http://schemas.microsoft.com/office/drawing/2016/5/14/chartex" xmlns:mc="http://schemas.openxmlformats.org/markup-compatibility/2006" xmlns:aink="http://schemas.microsoft.com/office/drawing/2016/ink" xmlns:am3d="http://schemas.microsoft.com/office/drawing/2017/model3d" xmlns:o="urn:schemas-microsoft-com:office:office" xmlns:oel="http://schemas.microsoft.com/office/2019/extlst" xmlns:r="http://schemas.openxmlformats.org/officeDocument/2006/relationships" xmlns:m="http://schemas.openxmlformats.org/officeDocument/2006/math" xmlns:v="urn:schemas-microsoft-com:vml" xmlns:wp14="http://schemas.microsoft.com/office/word/2010/wordprocessingDrawing" xmlns:wp="http://schemas.openxmlformats.org/drawingml/2006/wordprocessingDrawing" xmlns:w10="urn:schemas-microsoft-com:office:word" xmlns:w="http://schemas.openxmlformats.org/wordprocessingml/2006/main" xmlns:w14="http://schemas.microsoft.com/office/word/2010/wordml" xmlns:w15="http://schemas.microsoft.com/office/word/2012/wordml" xmlns:w16cex="http://schemas.microsoft.com/office/word/2018/wordml/cex" xmlns:w16cid="http://schemas.microsoft.com/office/word/2016/wordml/cid" xmlns:w16="http://schemas.microsoft.com/office/word/2018/wordml" xmlns:w16sdtdh="http://schemas.microsoft.com/office/word/2020/wordml/sdtdatahash" xmlns:w16se="http://schemas.microsoft.com/office/word/2015/wordml/symex" xmlns:wpg="http://schemas.microsoft.com/office/word/2010/wordprocessingGroup" xmlns:wpi="http://schemas.microsoft.com/office/word/2010/wordprocessingInk" xmlns:wne="http://schemas.microsoft.com/office/word/2006/wordml" xmlns:wps="http://schemas.microsoft.com/office/word/2010/wordprocessingShape" mc:Ignorable="w14 w15 w16se w16cid w16 w16cex w16sdtdh wp14">
+<w:document xmlns:wpc="http://schemas.microsoft.com/office/word/2010/wordprocessingCanvas" xmlns:cx="http://schemas.microsoft.com/office/drawing/2014/chartex" xmlns:cx1="http://schemas.microsoft.com/office/drawing/2015/9/8/chartex" xmlns:cx2="http://schemas.microsoft.com/office/drawing/2015/10/21/chartex" xmlns:cx3="http://schemas.microsoft.com/office/drawing/2016/5/9/chartex" xmlns:cx4="http://schemas.microsoft.com/office/drawing/2016/5/10/chartex" xmlns:cx5="http://schemas.microsoft.com/office/drawing/2016/5/11/chartex" xmlns:cx6="http://schemas.microsoft.com/office/drawing/2016/5/12/chartex" xmlns:cx7="http://schemas.microsoft.com/office/drawing/2016/5/13/chartex" xmlns:cx8="http://schemas.microsoft.com/office/drawing/2016/5/14/chartex" xmlns:mc="http://schemas.openxmlformats.org/markup-compatibility/2006" xmlns:aink="http://schemas.microsoft.com/office/drawing/2016/ink" xmlns:am3d="http://schemas.microsoft.com/office/drawing/2017/model3d" xmlns:o="urn:schemas-microsoft-com:office:office" xmlns:oel="http://schemas.microsoft.com/office/2019/extlst" xmlns:r="http://schemas.openxmlformats.org/officeDocument/2006/relationships" xmlns:m="http://schemas.openxmlformats.org/officeDocument/2006/math" xmlns:v="urn:schemas-microsoft-com:vml" xmlns:wp14="http://schemas.microsoft.com/office/word/2010/wordprocessingDrawing" xmlns:wp="http://schemas.openxmlformats.org/drawingml/2006/wordprocessingDrawing" xmlns:w10="urn:schemas-microsoft-com:office:word" xmlns:w="http://schemas.openxmlformats.org/wordprocessingml/2006/main" xmlns:w14="http://schemas.microsoft.com/office/word/2010/wordml" xmlns:w15="http://schemas.microsoft.com/office/word/2012/wordml" xmlns:w16cex="http://schemas.microsoft.com/office/word/2018/wordml/cex" xmlns:w16cid="http://schemas.microsoft.com/office/word/2016/wordml/cid" xmlns:w16="http://schemas.microsoft.com/office/word/2018/wordml" xmlns:w16du="http://schemas.microsoft.com/office/word/2023/wordml/word16du" xmlns:w16sdtdh="http://schemas.microsoft.com/office/word/2020/wordml/sdtdatahash" xmlns:w16sdtfl="http://schemas.microsoft.com/office/word/2024/wordml/sdtformatlock" xmlns:w16se="http://schemas.microsoft.com/office/word/2015/wordml/symex" xmlns:wpg="http://schemas.microsoft.com/office/word/2010/wordprocessingGroup" xmlns:wpi="http://schemas.microsoft.com/office/word/2010/wordprocessingInk" xmlns:wne="http://schemas.microsoft.com/office/word/2006/wordml" xmlns:wps="http://schemas.microsoft.com/office/word/2010/wordprocessingShape" mc:Ignorable="w14 w15 w16se w16cid w16 w16cex w16sdtdh w16sdtfl w16du wp14">
   <w:body>
     <w:p>
       <w:pPr>
@@ -388,10 +388,10 @@
         <w:footnoteReference w:id="1"/>
       </w:r>
       <w:r>
-        <w:t xml:space="preserve"> available upon request. Naturally, policies also allow for situations where it is not possible to share </w:t>
-      </w:r>
-      <w:r>
-        <w:t xml:space="preserve">the data for stated reasons. These policies therefore build on the same principle that many funding organisations have built their data-sharing policies around, namely that data should be "as open as possible, and as closed as necessary" </w:t>
+        <w:t xml:space="preserve"> available upon request. Naturally, policies also allow for situations where it is not possible to share the data for stated reasons. These policies therefore build on the same principle that many funding </w:t>
+      </w:r>
+      <w:r>
+        <w:t xml:space="preserve">organisations have built their data-sharing policies around, namely that data should be "as open as possible, and as closed as necessary" </w:t>
       </w:r>
       <w:r>
         <w:fldChar w:fldCharType="begin"/>
@@ -551,73 +551,67 @@
         <w:rPr>
           <w:noProof/>
         </w:rPr>
-        <w:t xml:space="preserve">(IRAP; for reliability generalisation meta-analysis see </w:t>
-      </w:r>
-      <w:r>
-        <w:rPr>
-          <w:noProof/>
-        </w:rPr>
+        <w:t>(IRAP; for reliability generalisation meta-analysis see Hussey &amp; Drake, 2020)</w:t>
+      </w:r>
+      <w:r>
+        <w:fldChar w:fldCharType="end"/>
+      </w:r>
+      <w:r>
+        <w:t xml:space="preserve">. </w:t>
+      </w:r>
+      <w:r>
+        <w:t>R</w:t>
+      </w:r>
+      <w:r>
+        <w:t xml:space="preserve">eviewers raised the </w:t>
+      </w:r>
+      <w:r>
+        <w:t xml:space="preserve">concern that </w:t>
+      </w:r>
+      <w:r>
+        <w:t>the data, which came from two research</w:t>
+      </w:r>
+      <w:r>
+        <w:t xml:space="preserve"> groups</w:t>
+      </w:r>
+      <w:r>
+        <w:t xml:space="preserve">, </w:t>
+      </w:r>
+      <w:r>
+        <w:t xml:space="preserve">may not be </w:t>
+      </w:r>
+      <w:r>
+        <w:t xml:space="preserve">representative </w:t>
+      </w:r>
+      <w:r>
+        <w:t>of IRAP data collected in other labs</w:t>
+      </w:r>
+      <w:r>
+        <w:t xml:space="preserve">. </w:t>
+      </w:r>
+      <w:r>
+        <w:t>T</w:t>
+      </w:r>
+      <w:r>
+        <w:t>o</w:t>
+      </w:r>
+      <w:r>
+        <w:t xml:space="preserve"> try to</w:t>
+      </w:r>
+      <w:r>
+        <w:t xml:space="preserve"> address this point, </w:t>
+      </w:r>
+      <w:r>
+        <w:t>I contact</w:t>
+      </w:r>
+      <w:r>
+        <w:t>ed</w:t>
+      </w:r>
+      <w:r>
+        <w:t xml:space="preserve"> </w:t>
+      </w:r>
+      <w:r>
         <w:lastRenderedPageBreak/>
-        <w:t>Hussey &amp; Drake, 2020)</w:t>
-      </w:r>
-      <w:r>
-        <w:fldChar w:fldCharType="end"/>
-      </w:r>
-      <w:r>
-        <w:t xml:space="preserve">. </w:t>
-      </w:r>
-      <w:r>
-        <w:t>R</w:t>
-      </w:r>
-      <w:r>
-        <w:t xml:space="preserve">eviewers raised the </w:t>
-      </w:r>
-      <w:r>
-        <w:t xml:space="preserve">concern that </w:t>
-      </w:r>
-      <w:r>
-        <w:t>the data, which came from two research</w:t>
-      </w:r>
-      <w:r>
-        <w:t xml:space="preserve"> groups</w:t>
-      </w:r>
-      <w:r>
-        <w:t xml:space="preserve">, </w:t>
-      </w:r>
-      <w:r>
-        <w:t xml:space="preserve">may not be </w:t>
-      </w:r>
-      <w:r>
-        <w:t xml:space="preserve">representative </w:t>
-      </w:r>
-      <w:r>
-        <w:t>of IRAP data collected in other labs</w:t>
-      </w:r>
-      <w:r>
-        <w:t xml:space="preserve">. </w:t>
-      </w:r>
-      <w:r>
-        <w:t>T</w:t>
-      </w:r>
-      <w:r>
-        <w:t>o</w:t>
-      </w:r>
-      <w:r>
-        <w:t xml:space="preserve"> try to</w:t>
-      </w:r>
-      <w:r>
-        <w:t xml:space="preserve"> address this point, </w:t>
-      </w:r>
-      <w:r>
-        <w:t>I contact</w:t>
-      </w:r>
-      <w:r>
-        <w:t>ed</w:t>
-      </w:r>
-      <w:r>
-        <w:t xml:space="preserve"> </w:t>
-      </w:r>
-      <w:r>
         <w:t xml:space="preserve">other </w:t>
       </w:r>
       <w:r>
@@ -882,10 +876,7 @@
         <w:t>.</w:t>
       </w:r>
       <w:r>
-        <w:t xml:space="preserve"> All IRAP datasets that could be publicly shared are also available at that </w:t>
-      </w:r>
-      <w:r>
-        <w:t xml:space="preserve">link. </w:t>
+        <w:t xml:space="preserve"> All IRAP datasets that could be publicly shared are also available at that link. </w:t>
       </w:r>
       <w:r>
         <w:t>Some d</w:t>
@@ -924,7 +915,10 @@
         <w:t xml:space="preserve"> </w:t>
       </w:r>
       <w:r>
-        <w:t>my personal email address</w:t>
+        <w:t xml:space="preserve">my personal email </w:t>
+      </w:r>
+      <w:r>
+        <w:t>address</w:t>
       </w:r>
       <w:r>
         <w:t xml:space="preserve"> (</w:t>
@@ -1252,17 +1246,17 @@
         <w:t>d to</w:t>
       </w:r>
       <w:r>
-        <w:t xml:space="preserve"> prior </w:t>
+        <w:t xml:space="preserve"> prior to publication. That is, by publishing in these journals, the authors agree to the policy that they will share data upon request. </w:t>
+      </w:r>
+      <w:r>
+        <w:t xml:space="preserve">This encouragement or requirement to share data wherever possible is echoed by </w:t>
+      </w:r>
+      <w:r>
+        <w:t xml:space="preserve">professional </w:t>
       </w:r>
       <w:r>
         <w:lastRenderedPageBreak/>
-        <w:t xml:space="preserve">to publication. That is, by publishing in these journals, the authors agree to the policy that they will share data upon request. </w:t>
-      </w:r>
-      <w:r>
-        <w:t xml:space="preserve">This encouragement or requirement to share data wherever possible is echoed by </w:t>
-      </w:r>
-      <w:r>
-        <w:t>professional bodies</w:t>
+        <w:t>bodies</w:t>
       </w:r>
       <w:r>
         <w:t xml:space="preserve"> </w:t>
@@ -2412,10 +2406,10 @@
         <w:t xml:space="preserve">the </w:t>
       </w:r>
       <w:r>
-        <w:t xml:space="preserve">time of </w:t>
-      </w:r>
-      <w:r>
-        <w:t xml:space="preserve">submission: “A submission to the journal implies that materials described in the manuscript, including all relevant raw data, will be freely available to any researcher wishing to use them for non-commercial purposes, without breaching participant confidentiality… All original research must include a </w:t>
+        <w:t xml:space="preserve">time of submission: “A submission to the journal implies that materials described in the manuscript, including all relevant raw data, will be freely available to any researcher wishing to use them for non-commercial </w:t>
+      </w:r>
+      <w:r>
+        <w:t xml:space="preserve">purposes, without breaching participant confidentiality… All original research must include a </w:t>
       </w:r>
       <w:r>
         <w:t>Data Availability Statement</w:t>
@@ -2683,7 +2677,6 @@
         <w:pStyle w:val="Heading2"/>
       </w:pPr>
       <w:r>
-        <w:lastRenderedPageBreak/>
         <w:t>Prevalence of data sharing upon request</w:t>
       </w:r>
     </w:p>
@@ -2727,7 +2720,11 @@
         </w:r>
       </w:hyperlink>
       <w:r>
-        <w:t xml:space="preserve">). In summary, it stated that I wished to obtain the data from publications using the IRAP published in the last 5 years; that data would be screened for any personally identifying information and then posted to a project on the Open Science Framework; and that I hoped that authors could reply within two weeks to indicate whether they are able and willing to share the data. </w:t>
+        <w:t xml:space="preserve">). In </w:t>
+      </w:r>
+      <w:r>
+        <w:lastRenderedPageBreak/>
+        <w:t xml:space="preserve">summary, it stated that I wished to obtain the data from publications using the IRAP published in the last 5 years; that data would be screened for any personally identifying information and then posted to a project on the Open Science Framework; and that I hoped that authors could reply within two weeks to indicate whether they are able and willing to share the data. </w:t>
       </w:r>
     </w:p>
     <w:p>
@@ -2995,10 +2992,7 @@
         <w:t xml:space="preserve">or legal </w:t>
       </w:r>
       <w:r>
-        <w:t xml:space="preserve">issues, and others reported that the data could only be </w:t>
-      </w:r>
-      <w:r>
-        <w:t>shared via a university platform that did not yet exist.</w:t>
+        <w:t>issues, and others reported that the data could only be shared via a university platform that did not yet exist.</w:t>
       </w:r>
       <w:r>
         <w:t xml:space="preserve"> Impediments to data sharing are discussed in more detail later.</w:t>
@@ -3273,32 +3267,32 @@
         <w:t>]</w:t>
       </w:r>
       <w:r>
-        <w:t xml:space="preserve">). Of the 18 articles with a promissory Data </w:t>
+        <w:t>). Of the 18 articles with a promissory Data Availability Statement, 3 shared data upon request (16.7%</w:t>
+      </w:r>
+      <w:r>
+        <w:t>, 95% CI [</w:t>
+      </w:r>
+      <w:r>
+        <w:t>3.6</w:t>
+      </w:r>
+      <w:r>
+        <w:t xml:space="preserve">, </w:t>
+      </w:r>
+      <w:r>
+        <w:t>41.4</w:t>
+      </w:r>
+      <w:r>
+        <w:t>]</w:t>
+      </w:r>
+      <w:r>
+        <w:t xml:space="preserve">). </w:t>
+      </w:r>
+      <w:r>
+        <w:t xml:space="preserve">That is, data sharing was descriptively lower in articles with a promissory data </w:t>
       </w:r>
       <w:r>
         <w:lastRenderedPageBreak/>
-        <w:t>Availability Statement, 3 shared data upon request (16.7%</w:t>
-      </w:r>
-      <w:r>
-        <w:t>, 95% CI [</w:t>
-      </w:r>
-      <w:r>
-        <w:t>3.6</w:t>
-      </w:r>
-      <w:r>
-        <w:t xml:space="preserve">, </w:t>
-      </w:r>
-      <w:r>
-        <w:t>41.4</w:t>
-      </w:r>
-      <w:r>
-        <w:t>]</w:t>
-      </w:r>
-      <w:r>
-        <w:t xml:space="preserve">). </w:t>
-      </w:r>
-      <w:r>
-        <w:t xml:space="preserve">That is, data sharing was descriptively lower in articles with a promissory data sharing statement than no statement at all. </w:t>
+        <w:t xml:space="preserve">sharing statement than no statement at all. </w:t>
       </w:r>
       <w:r>
         <w:t xml:space="preserve">A Chi-squared test suggested that the presence of a Data Availability Statement was not associated with a higher rate of actual data sharing upon request, </w:t>
@@ -3589,10 +3583,7 @@
         <w:t xml:space="preserve"> </w:t>
       </w:r>
       <w:r>
-        <w:t xml:space="preserve">for the authors they suggested </w:t>
-      </w:r>
-      <w:r>
-        <w:t xml:space="preserve">contacting (i.e. when I could not find working contact details myself). </w:t>
+        <w:t xml:space="preserve">for the authors they suggested contacting (i.e. when I could not find working contact details myself). </w:t>
       </w:r>
       <w:r>
         <w:t xml:space="preserve">Data ‘available upon request’ policies therefore leave us not </w:t>
@@ -3601,7 +3592,10 @@
         <w:t xml:space="preserve">only </w:t>
       </w:r>
       <w:r>
-        <w:t xml:space="preserve">at the whim of authors’ willingness to share data but also their willingness </w:t>
+        <w:t xml:space="preserve">at the whim of authors’ </w:t>
+      </w:r>
+      <w:r>
+        <w:t xml:space="preserve">willingness to share data but also their willingness </w:t>
       </w:r>
       <w:r>
         <w:t xml:space="preserve">and ability </w:t>
@@ -3799,11 +3793,11 @@
         <w:t>, I was able to appeal to a Research Data Manager at the authors' institutions and ask them to apply the university's data sharing policy. In one of these cases, the author had been non-responsive to my emails. In a second, the author replied to my emails but was ambiguous about sharing the data, and then stopped replying. In the two others, the authors replied to my emails but directed me to the Research Data Manager to work out the legalities and ethics of how data sharing could be accomplished. It is worth noting that, in all four of these cases, the authors had stated that data was available upon request, and both the journal and university policy required sharing, but apparently no actual mechanisms for data sharing had been put in place to accomplish this until my request. At the time of writing, eight months after the first emails were sent, negotiations with the Research Data Manager regarding the specifics of the data-sharing agreements are still ongoing</w:t>
       </w:r>
       <w:r>
-        <w:t xml:space="preserve"> for three of these cases. The terms of these data-sharing agreements being debated set a remarkably high bar, such as the requirement the data-sharing agreement would need to be signed by the president of both of our respective universities (arguably not a scalable solution if data-sharing was to be as commonplace as funders and journals wish it to be), and the use of the data would </w:t>
+        <w:t xml:space="preserve"> for three of these cases. The terms of these data-sharing agreements being debated set a remarkably high bar, such as the requirement the data-sharing agreement would need to be signed by the president of both of our respective universities (arguably not a scalable solution if data-sharing was to be as commonplace as funders and journals wish it to be), and the use of the data would be limited to reproducing exactly the same analyses reported in the original publications and no others (therefore no robustness tests could be examined, nor </w:t>
       </w:r>
       <w:r>
         <w:lastRenderedPageBreak/>
-        <w:t>be limited to reproducing exactly the same analyses reported in the original publications and no others (therefore no robustness tests could be examined, nor could the data be reused for other purposes). The fourth case is apparently unresolvable as, despite university policy to (a) retain data and (b) share it upon request, the university has little power to enforce its own policies</w:t>
+        <w:t>could the data be reused for other purposes). The fourth case is apparently unresolvable as, despite university policy to (a) retain data and (b) share it upon request, the university has little power to enforce its own policies</w:t>
       </w:r>
       <w:r>
         <w:t xml:space="preserve"> once researchers are no longer employed by that institution</w:t>
@@ -4186,10 +4180,7 @@
         <w:t xml:space="preserve">Data Availability Statements </w:t>
       </w:r>
       <w:r>
-        <w:t xml:space="preserve">in IRAP articles has risen from 0% in 2018 to 100% in 2022. This is encouraging and the journals should be applauded for embracing these </w:t>
-      </w:r>
-      <w:r>
-        <w:t>policies and investing in the administrative infrastructure to implement them.</w:t>
+        <w:t>in IRAP articles has risen from 0% in 2018 to 100% in 2022. This is encouraging and the journals should be applauded for embracing these policies and investing in the administrative infrastructure to implement them.</w:t>
       </w:r>
       <w:r>
         <w:t xml:space="preserve"> </w:t>
@@ -4596,20 +4587,20 @@
         <w:t xml:space="preserve"> that data sharing upon request </w:t>
       </w:r>
       <w:r>
-        <w:t xml:space="preserve">in </w:t>
+        <w:t xml:space="preserve">in their sample </w:t>
+      </w:r>
+      <w:r>
+        <w:t xml:space="preserve">was </w:t>
+      </w:r>
+      <w:r>
+        <w:t xml:space="preserve">slightly higher </w:t>
+      </w:r>
+      <w:r>
+        <w:t xml:space="preserve">among researchers </w:t>
       </w:r>
       <w:r>
         <w:lastRenderedPageBreak/>
-        <w:t xml:space="preserve">their sample </w:t>
-      </w:r>
-      <w:r>
-        <w:t xml:space="preserve">was </w:t>
-      </w:r>
-      <w:r>
-        <w:t xml:space="preserve">slightly higher </w:t>
-      </w:r>
-      <w:r>
-        <w:t>among researchers already known to the authors (50% of 12 articles) than those who were not (40% of 272 studies</w:t>
+        <w:t>already known to the authors (50% of 12 articles) than those who were not (40% of 272 studies</w:t>
       </w:r>
       <w:r>
         <w:t>).</w:t>
@@ -4794,7 +4785,7 @@
         <w:fldChar w:fldCharType="begin"/>
       </w:r>
       <w:r>
-        <w:instrText xml:space="preserve"> ADDIN ZOTERO_ITEM CSL_CITATION {"citationID":"DNQeGnJ1","properties":{"formattedCitation":"(e.g., only 1 of 12 articles: Cr\\uc0\\u252{}well et al., 2022)","plainCitation":"(e.g., only 1 of 12 articles: Crüwell et al., 2022)","noteIndex":0},"citationItems":[{"id":4978,"uris":["http://zotero.org/users/1687755/items/ZNDQMQAE"],"itemData":{"id":4978,"type":"report","abstract":"In April 2019, Psychological Science published its first issue in which all research articles received the Open Data badge. We used that issue to investigate the effectiveness of this badge, focusing on the adherence to its aim at Psychological Science: sharing both data and code to ensure reproducibility of results. Twelve researchers of varying experience levels attempted to reproduce the results of the empirical articles in the target issue (at least three researchers per article). We found that while all 14 articles provided at least some data and six provided analysis code, only one article was rated to be exactly reproducible, and three essentially reproducible with minor deviations. We suggest that researchers should be encouraged to adhere to the higher standard in force at Psychological Science. Moreover, a check of reproducibility during peer review may be preferable to the ‘disclosure method’ of awarding badges.","genre":"preprint","language":"en","note":"DOI: 10.31234/osf.io/729qt","publisher":"PsyArXiv","source":"DOI.org (Crossref)","title":"What’s in a Badge? A Computational Reproducibility Investigation of the Open Data Badge Policy in one Issue of Psychological Science","title-short":"What’s in a Badge?","URL":"https://psyarxiv.com/729qt","author":[{"family":"Crüwell","given":"Sophia"},{"family":"Apthorp","given":"Deborah"},{"family":"Baker","given":"Bradley James"},{"family":"Colling","given":"Lincoln J"},{"family":"Elson","given":"Malte"},{"family":"Geiger","given":"Sandra Jeanette"},{"family":"Lobentanzer","given":"Sebastian"},{"family":"Monéger","given":"Jean"},{"family":"Patterson","given":"Alex"},{"family":"Schwarzkopf","given":"D. Samuel"},{"family":"Zaneva","given":"Mirela"},{"family":"Brown","given":"Nicholas John Laird"}],"accessed":{"date-parts":[["2022",10,13]]},"issued":{"date-parts":[["2022",4,1]]}},"label":"page","prefix":"e.g., only 1 of 12 articles: "}],"schema":"https://github.com/citation-style-language/schema/raw/master/csl-citation.json"} </w:instrText>
+        <w:instrText xml:space="preserve"> ADDIN ZOTERO_ITEM CSL_CITATION {"citationID":"eR3YTzGV","properties":{"formattedCitation":"(e.g., only 1 of 14 articles: Cr\\uc0\\u252{}well et al., 2023)","plainCitation":"(e.g., only 1 of 14 articles: Crüwell et al., 2023)","noteIndex":0},"citationItems":[{"id":33647,"uris":["http://zotero.org/users/1687755/items/BQ8DK2TH"],"itemData":{"id":33647,"type":"article-journal","abstract":"In April 2019, Psychological Science published its first issue in which all Research Articles received the Open Data badge. We used that issue to investigate the effectiveness of this badge, focusing on the adherence to its aim at Psychological Science: sharing both data and code to ensure reproducibility of results. Twelve researchers of varying experience levels attempted to reproduce the results of the empirical articles in the target issue (at least three researchers per article). We found that all 14 articles provided at least some data and six provided analysis code, but only one article was rated to be exactly reproducible, and three were rated as essentially reproducible with minor deviations. We suggest that researchers should be encouraged to adhere to the higher standard in force at Psychological Science. Moreover, a check of reproducibility during peer review may be preferable to the disclosure method of awarding badges.","container-title":"Psychological Science","DOI":"10.1177/09567976221140828","ISSN":"0956-7976","issue":"4","journalAbbreviation":"Psychol Sci","language":"EN","note":"publisher: SAGE Publications Inc","page":"512-522","source":"SAGE Journals","title":"What’s in a Badge? A Computational Reproducibility Investigation of the Open Data Badge Policy in One Issue of Psychological Science","title-short":"What’s in a Badge?","volume":"34","author":[{"family":"Crüwell","given":"Sophia"},{"family":"Apthorp","given":"Deborah"},{"family":"Baker","given":"Bradley J."},{"family":"Colling","given":"Lincoln"},{"family":"Elson","given":"Malte"},{"family":"Geiger","given":"Sandra J."},{"family":"Lobentanzer","given":"Sebastian"},{"family":"Monéger","given":"Jean"},{"family":"Patterson","given":"Alex"},{"family":"Schwarzkopf","given":"D. Samuel"},{"family":"Zaneva","given":"Mirela"},{"family":"Brown","given":"Nicholas J. L."}],"issued":{"date-parts":[["2023",4,1]]}},"label":"page","prefix":"e.g., only 1 of 14 articles: "}],"schema":"https://github.com/citation-style-language/schema/raw/master/csl-citation.json"} </w:instrText>
       </w:r>
       <w:r>
         <w:fldChar w:fldCharType="separate"/>
@@ -4803,7 +4794,21 @@
         <w:rPr>
           <w:lang w:val="en-GB"/>
         </w:rPr>
-        <w:t>(e.g., only 1 of 12 articles: Crüwell et al., 2022)</w:t>
+        <w:t xml:space="preserve">(e.g., only 1 of 14 articles: </w:t>
+      </w:r>
+      <w:proofErr w:type="spellStart"/>
+      <w:r>
+        <w:rPr>
+          <w:lang w:val="en-GB"/>
+        </w:rPr>
+        <w:t>Crüwell</w:t>
+      </w:r>
+      <w:proofErr w:type="spellEnd"/>
+      <w:r>
+        <w:rPr>
+          <w:lang w:val="en-GB"/>
+        </w:rPr>
+        <w:t xml:space="preserve"> et al., 2023)</w:t>
       </w:r>
       <w:r>
         <w:fldChar w:fldCharType="end"/>
@@ -4893,10 +4898,7 @@
         <w:t xml:space="preserve"> less surprising when viewed through the lens of the incentive structures in science. </w:t>
       </w:r>
       <w:r>
-        <w:t xml:space="preserve">The contingencies that </w:t>
-      </w:r>
-      <w:r>
-        <w:t xml:space="preserve">govern scientific research generally stop at </w:t>
+        <w:t xml:space="preserve">The contingencies that govern scientific research generally stop at </w:t>
       </w:r>
       <w:r>
         <w:t xml:space="preserve">the </w:t>
@@ -5272,11 +5274,11 @@
         <w:fldChar w:fldCharType="end"/>
       </w:r>
       <w:r>
-        <w:t xml:space="preserve"> studied the impact of a change in policy at the journal Cognition from encouraging data sharing to mandating open data sharing at the time of publication on the actual rate of data sharing. In one sense, results were encouraging: sharing of open data alongside the publication rose from 22% (of 104 articles) to 62% (of 136 articles). In another </w:t>
+        <w:t xml:space="preserve"> studied the impact of a change in policy at the journal Cognition from encouraging data sharing to mandating open data sharing at the time of publication on the actual rate of data sharing. In one sense, results were encouraging: sharing of open data alongside the publication rose from 22% (of 104 articles) to 62% (of 136 articles). In another sense, it is somewhat dismaying that even a journal </w:t>
       </w:r>
       <w:r>
         <w:lastRenderedPageBreak/>
-        <w:t>sense, it is somewhat dismaying that even a journal requirement to make data available prior to publication – a policy that is in principle enforceable by the journal, which could withhold publication until the requirement is met – did not produce universal data sharing.</w:t>
+        <w:t>requirement to make data available prior to publication – a policy that is in principle enforceable by the journal, which could withhold publication until the requirement is met – did not produce universal data sharing.</w:t>
       </w:r>
     </w:p>
     <w:p>
@@ -5538,82 +5540,106 @@
       <w:pPr>
         <w:pStyle w:val="Bibliography"/>
       </w:pPr>
-      <w:r>
-        <w:t xml:space="preserve">Crüwell, S., Apthorp, D., Baker, B. J., Colling, L. J., Elson, M., Geiger, S. J., Lobentanzer, S., Monéger, J., Patterson, A., Schwarzkopf, D. S., Zaneva, M., &amp; Brown, N. J. L. (2022). </w:t>
+      <w:proofErr w:type="spellStart"/>
+      <w:r>
+        <w:t>Crüwell</w:t>
+      </w:r>
+      <w:proofErr w:type="spellEnd"/>
+      <w:r>
+        <w:t xml:space="preserve">, S., Apthorp, D., Baker, B. J., Colling, L., Elson, M., Geiger, S. J., </w:t>
+      </w:r>
+      <w:proofErr w:type="spellStart"/>
+      <w:r>
+        <w:t>Lobentanzer</w:t>
+      </w:r>
+      <w:proofErr w:type="spellEnd"/>
+      <w:r>
+        <w:t xml:space="preserve">, S., </w:t>
+      </w:r>
+      <w:proofErr w:type="spellStart"/>
+      <w:r>
+        <w:t>Monéger</w:t>
+      </w:r>
+      <w:proofErr w:type="spellEnd"/>
+      <w:r>
+        <w:t xml:space="preserve">, J., Patterson, A., Schwarzkopf, D. S., </w:t>
+      </w:r>
+      <w:proofErr w:type="spellStart"/>
+      <w:r>
+        <w:t>Zaneva</w:t>
+      </w:r>
+      <w:proofErr w:type="spellEnd"/>
+      <w:r>
+        <w:t xml:space="preserve">, M., &amp; Brown, N. J. L. (2023). What’s in a Badge? A Computational Reproducibility Investigation of the Open Data Badge Policy in One Issue of Psychological Science. </w:t>
       </w:r>
       <w:r>
         <w:rPr>
           <w:i/>
           <w:iCs/>
         </w:rPr>
-        <w:t>What’s in a Badge? A Computational Reproducibility Investigation of the Open Data Badge Policy in one Issue of Psychological Science</w:t>
-      </w:r>
-      <w:r>
-        <w:t xml:space="preserve"> [Preprint]. PsyArXiv. https://doi.org/10.31234/osf.io/729qt</w:t>
-      </w:r>
-    </w:p>
-    <w:p>
-      <w:pPr>
-        <w:pStyle w:val="Bibliography"/>
-      </w:pPr>
-      <w:r>
-        <w:t xml:space="preserve">Deutschen Gesellschaft für Psychologie. (2022). </w:t>
+        <w:t>Psychological Science</w:t>
+      </w:r>
+      <w:r>
+        <w:t xml:space="preserve">, </w:t>
       </w:r>
       <w:r>
         <w:rPr>
           <w:i/>
           <w:iCs/>
         </w:rPr>
-        <w:t>Berufsethische Richtlinien</w:t>
-      </w:r>
-      <w:r>
-        <w:t>. https://www.dgps.de/die-dgps/aufgaben-und-ziele/berufsethische-richtlinien/</w:t>
+        <w:t>34</w:t>
+      </w:r>
+      <w:r>
+        <w:t>(4), 512–522. https://doi.org/10.1177/09567976221140828</w:t>
       </w:r>
     </w:p>
     <w:p>
       <w:pPr>
         <w:pStyle w:val="Bibliography"/>
       </w:pPr>
-      <w:r>
-        <w:t xml:space="preserve">European Commission. (2023). </w:t>
-      </w:r>
+      <w:proofErr w:type="spellStart"/>
+      <w:r>
+        <w:t>Deutschen</w:t>
+      </w:r>
+      <w:proofErr w:type="spellEnd"/>
+      <w:r>
+        <w:t xml:space="preserve"> Gesellschaft für </w:t>
+      </w:r>
+      <w:proofErr w:type="spellStart"/>
+      <w:r>
+        <w:t>Psychologie</w:t>
+      </w:r>
+      <w:proofErr w:type="spellEnd"/>
+      <w:r>
+        <w:t xml:space="preserve">. (2022). </w:t>
+      </w:r>
+      <w:proofErr w:type="spellStart"/>
       <w:r>
         <w:rPr>
           <w:i/>
           <w:iCs/>
         </w:rPr>
-        <w:t>The EU’s open science policy</w:t>
-      </w:r>
-      <w:r>
-        <w:t>. https://research-and-innovation.ec.europa.eu/strategy/strategy-2020-2024/our-digital-future/open-science_en</w:t>
-      </w:r>
-    </w:p>
-    <w:p>
-      <w:pPr>
-        <w:pStyle w:val="Bibliography"/>
-      </w:pPr>
-      <w:r>
-        <w:t xml:space="preserve">Evans, T. R. (2022). </w:t>
-      </w:r>
+        <w:t>Berufsethische</w:t>
+      </w:r>
+      <w:proofErr w:type="spellEnd"/>
       <w:r>
         <w:rPr>
           <w:i/>
           <w:iCs/>
         </w:rPr>
-        <w:t>Developments in Open Data Norms</w:t>
-      </w:r>
-      <w:r>
-        <w:t xml:space="preserve"> (1). </w:t>
-      </w:r>
+        <w:t xml:space="preserve"> </w:t>
+      </w:r>
+      <w:proofErr w:type="spellStart"/>
       <w:r>
         <w:rPr>
           <w:i/>
           <w:iCs/>
         </w:rPr>
-        <w:t>10</w:t>
-      </w:r>
-      <w:r>
-        <w:t>(1), Article 1. https://doi.org/10.5334/jopd.60</w:t>
+        <w:t>Richtlinien</w:t>
+      </w:r>
+      <w:proofErr w:type="spellEnd"/>
+      <w:r>
+        <w:t>. https://www.dgps.de/die-dgps/aufgaben-und-ziele/berufsethische-richtlinien/</w:t>
       </w:r>
     </w:p>
     <w:p>
@@ -5621,17 +5647,17 @@
         <w:pStyle w:val="Bibliography"/>
       </w:pPr>
       <w:r>
-        <w:t xml:space="preserve">Frontiers. (2023). </w:t>
+        <w:t xml:space="preserve">European Commission. (2023). </w:t>
       </w:r>
       <w:r>
         <w:rPr>
           <w:i/>
           <w:iCs/>
         </w:rPr>
-        <w:t>Policies and publication ethics</w:t>
-      </w:r>
-      <w:r>
-        <w:t>. https://www.frontiersin.org/guidelines/policies-and-publication-ethics</w:t>
+        <w:t>The EU’s open science policy</w:t>
+      </w:r>
+      <w:r>
+        <w:t>. https://research-and-innovation.ec.europa.eu/strategy/strategy-2020-2024/our-digital-future/open-science_en</w:t>
       </w:r>
     </w:p>
     <w:p>
@@ -5639,27 +5665,27 @@
         <w:pStyle w:val="Bibliography"/>
       </w:pPr>
       <w:r>
-        <w:t xml:space="preserve">Gilmore, R. O., Kennedy, J. L., &amp; Adolph, K. E. (2018). Practical Solutions for Sharing Data and Materials From Psychological Research. </w:t>
+        <w:t xml:space="preserve">Evans, T. R. (2022). </w:t>
       </w:r>
       <w:r>
         <w:rPr>
           <w:i/>
           <w:iCs/>
         </w:rPr>
-        <w:t>Advances in Methods and Practices in Psychological Science</w:t>
-      </w:r>
-      <w:r>
-        <w:t xml:space="preserve">, </w:t>
+        <w:t>Developments in Open Data Norms</w:t>
+      </w:r>
+      <w:r>
+        <w:t xml:space="preserve"> (1). </w:t>
       </w:r>
       <w:r>
         <w:rPr>
           <w:i/>
           <w:iCs/>
         </w:rPr>
-        <w:t>1</w:t>
-      </w:r>
-      <w:r>
-        <w:t>(1), 121–130. https://doi.org/10.1177/2515245917746500</w:t>
+        <w:t>10</w:t>
+      </w:r>
+      <w:r>
+        <w:t>(1), Article 1. https://doi.org/10.5334/jopd.60</w:t>
       </w:r>
     </w:p>
     <w:p>
@@ -5667,17 +5693,17 @@
         <w:pStyle w:val="Bibliography"/>
       </w:pPr>
       <w:r>
-        <w:t xml:space="preserve">Google Trends. (2023). </w:t>
+        <w:t xml:space="preserve">Frontiers. (2023). </w:t>
       </w:r>
       <w:r>
         <w:rPr>
           <w:i/>
           <w:iCs/>
         </w:rPr>
-        <w:t>Comparison of the relative frequency of usage of “data is” vs. “data are.”</w:t>
-      </w:r>
-      <w:r>
-        <w:t xml:space="preserve"> https://trends.google.com/trends/explore?date=today%205-y&amp;q=data%20is,data%20are&amp;hl=en-GB</w:t>
+        <w:t>Policies and publication ethics</w:t>
+      </w:r>
+      <w:r>
+        <w:t>. https://www.frontiersin.org/guidelines/policies-and-publication-ethics</w:t>
       </w:r>
     </w:p>
     <w:p>
@@ -5685,7 +5711,15 @@
         <w:pStyle w:val="Bibliography"/>
       </w:pPr>
       <w:r>
-        <w:t xml:space="preserve">Hallinan, D., Boehm, F., Külpmann, A., &amp; Elson, M. (2023). Information Provision for Informed Consent Procedures in Psychological Research Under the General Data Protection Regulation: A Practical Guide. </w:t>
+        <w:t xml:space="preserve">Gilmore, R. O., Kennedy, J. L., &amp; Adolph, K. E. (2018). Practical Solutions for Sharing Data and Materials </w:t>
+      </w:r>
+      <w:proofErr w:type="gramStart"/>
+      <w:r>
+        <w:t>From</w:t>
+      </w:r>
+      <w:proofErr w:type="gramEnd"/>
+      <w:r>
+        <w:t xml:space="preserve"> Psychological Research. </w:t>
       </w:r>
       <w:r>
         <w:rPr>
@@ -5702,10 +5736,10 @@
           <w:i/>
           <w:iCs/>
         </w:rPr>
-        <w:t>6</w:t>
-      </w:r>
-      <w:r>
-        <w:t>(1), 25152459231151944. https://doi.org/10.1177/25152459231151944</w:t>
+        <w:t>1</w:t>
+      </w:r>
+      <w:r>
+        <w:t>(1), 121–130. https://doi.org/10.1177/2515245917746500</w:t>
       </w:r>
     </w:p>
     <w:p>
@@ -5713,101 +5747,117 @@
         <w:pStyle w:val="Bibliography"/>
       </w:pPr>
       <w:r>
-        <w:t xml:space="preserve">Hamilton, D. G., Hong, K., Fraser, H., Rowhani-Farid, A., Fidler, F., &amp; Page, M. J. (2023). Prevalence and predictors of data and code sharing in the medical and health sciences: Systematic review with meta-analysis of individual participant data. </w:t>
+        <w:t xml:space="preserve">Google Trends. (2023). </w:t>
       </w:r>
       <w:r>
         <w:rPr>
           <w:i/>
           <w:iCs/>
         </w:rPr>
-        <w:t>BMJ</w:t>
-      </w:r>
-      <w:r>
-        <w:t xml:space="preserve">, </w:t>
+        <w:t>Comparison of the relative frequency of usage of “data is” vs. “data are.”</w:t>
+      </w:r>
+      <w:r>
+        <w:t xml:space="preserve"> https://trends.google.com/trends/explore?date=today%205-y&amp;q=data%20is,data%20are&amp;hl=en-GB</w:t>
+      </w:r>
+    </w:p>
+    <w:p>
+      <w:pPr>
+        <w:pStyle w:val="Bibliography"/>
+      </w:pPr>
+      <w:r>
+        <w:t xml:space="preserve">Hallinan, D., Boehm, F., </w:t>
+      </w:r>
+      <w:proofErr w:type="spellStart"/>
+      <w:r>
+        <w:t>Külpmann</w:t>
+      </w:r>
+      <w:proofErr w:type="spellEnd"/>
+      <w:r>
+        <w:t xml:space="preserve">, A., &amp; Elson, M. (2023). Information Provision for Informed Consent Procedures in Psychological Research Under the General Data Protection Regulation: A Practical Guide. </w:t>
       </w:r>
       <w:r>
         <w:rPr>
           <w:i/>
           <w:iCs/>
         </w:rPr>
-        <w:t>382</w:t>
-      </w:r>
-      <w:r>
-        <w:t>, e075767. https://doi.org/10.1136/bmj-2023-075767</w:t>
-      </w:r>
-    </w:p>
-    <w:p>
-      <w:pPr>
-        <w:pStyle w:val="Bibliography"/>
-      </w:pPr>
-      <w:r>
-        <w:t xml:space="preserve">Hardwicke, T. E., Mathur, M. B., MacDonald, K., Nilsonne, G., Banks, G. C., Kidwell, M. C., Hofelich Mohr, A., Clayton, E., Yoon, E. J., Henry Tessler, M., Lenne, R. L., Altman, S., Long, B., &amp; Frank, M. C. (2018). Data availability, reusability, and analytic reproducibility: Evaluating the impact of a mandatory open data policy at the journal Cognition. </w:t>
+        <w:t>Advances in Methods and Practices in Psychological Science</w:t>
+      </w:r>
+      <w:r>
+        <w:t xml:space="preserve">, </w:t>
       </w:r>
       <w:r>
         <w:rPr>
           <w:i/>
           <w:iCs/>
         </w:rPr>
-        <w:t>Royal Society Open Science</w:t>
-      </w:r>
-      <w:r>
-        <w:t xml:space="preserve">, </w:t>
+        <w:t>6</w:t>
+      </w:r>
+      <w:r>
+        <w:t>(1), 25152459231151944. https://doi.org/10.1177/25152459231151944</w:t>
+      </w:r>
+    </w:p>
+    <w:p>
+      <w:pPr>
+        <w:pStyle w:val="Bibliography"/>
+      </w:pPr>
+      <w:r>
+        <w:t xml:space="preserve">Hamilton, D. G., Hong, K., Fraser, H., Rowhani-Farid, A., Fidler, F., &amp; Page, M. J. (2023). Prevalence and predictors of data and code sharing in the medical and health sciences: Systematic review with meta-analysis of individual participant data. </w:t>
       </w:r>
       <w:r>
         <w:rPr>
           <w:i/>
           <w:iCs/>
         </w:rPr>
-        <w:t>5</w:t>
-      </w:r>
-      <w:r>
-        <w:t>(8), 180448. https://doi.org/10.1098/rsos.180448</w:t>
-      </w:r>
-    </w:p>
-    <w:p>
-      <w:pPr>
-        <w:pStyle w:val="Bibliography"/>
-      </w:pPr>
-      <w:r>
-        <w:t xml:space="preserve">Horstmann, K. T., Arslan, R. C., &amp; Greiff, S. (2020). Generating Codebooks to Ensure the Independent Use of Research Data. </w:t>
+        <w:t>BMJ</w:t>
+      </w:r>
+      <w:r>
+        <w:t xml:space="preserve">, </w:t>
       </w:r>
       <w:r>
         <w:rPr>
           <w:i/>
           <w:iCs/>
         </w:rPr>
-        <w:t>European Journal of Psychological Assessment</w:t>
-      </w:r>
-      <w:r>
-        <w:t xml:space="preserve">, </w:t>
+        <w:t>382</w:t>
+      </w:r>
+      <w:r>
+        <w:t>, e075767. https://doi.org/10.1136/bmj-2023-075767</w:t>
+      </w:r>
+    </w:p>
+    <w:p>
+      <w:pPr>
+        <w:pStyle w:val="Bibliography"/>
+      </w:pPr>
+      <w:r>
+        <w:t xml:space="preserve">Hardwicke, T. E., Mathur, M. B., MacDonald, K., </w:t>
+      </w:r>
+      <w:proofErr w:type="spellStart"/>
+      <w:r>
+        <w:t>Nilsonne</w:t>
+      </w:r>
+      <w:proofErr w:type="spellEnd"/>
+      <w:r>
+        <w:t xml:space="preserve">, G., Banks, G. C., Kidwell, M. C., Hofelich Mohr, A., Clayton, E., Yoon, E. J., Henry Tessler, M., Lenne, R. L., Altman, S., Long, B., &amp; Frank, M. C. (2018). Data availability, reusability, and analytic reproducibility: Evaluating the impact of a mandatory open data policy at the journal Cognition. </w:t>
       </w:r>
       <w:r>
         <w:rPr>
           <w:i/>
           <w:iCs/>
         </w:rPr>
-        <w:t>36</w:t>
-      </w:r>
-      <w:r>
-        <w:t>(5), 721–729. https://doi.org/10/ghmt9r</w:t>
-      </w:r>
-    </w:p>
-    <w:p>
-      <w:pPr>
-        <w:pStyle w:val="Bibliography"/>
-      </w:pPr>
-      <w:r>
-        <w:t xml:space="preserve">Hussey, I. (2022). Reply to Barnes-Holmes &amp; Harte (2022) “The IRAP as a Measure of Implicit Cognition: A Case of Frankenstein’s Monster.” </w:t>
+        <w:t>Royal Society Open Science</w:t>
+      </w:r>
+      <w:r>
+        <w:t xml:space="preserve">, </w:t>
       </w:r>
       <w:r>
         <w:rPr>
           <w:i/>
           <w:iCs/>
         </w:rPr>
-        <w:t>PsyArXiv</w:t>
-      </w:r>
-      <w:r>
-        <w:t>. https://doi.org/10.31234/osf.io/qmg6s</w:t>
+        <w:t>5</w:t>
+      </w:r>
+      <w:r>
+        <w:t>(8), 180448. https://doi.org/10.1098/rsos.180448</w:t>
       </w:r>
     </w:p>
     <w:p>
@@ -5815,14 +5865,14 @@
         <w:pStyle w:val="Bibliography"/>
       </w:pPr>
       <w:r>
-        <w:t xml:space="preserve">Hussey, I. (2023). A systematic review of null hypothesis significance testing, sample sizes, and statistical power in research using the Implicit Relational Assessment Procedure. </w:t>
+        <w:t xml:space="preserve">Horstmann, K. T., Arslan, R. C., &amp; Greiff, S. (2020). Generating Codebooks to Ensure the Independent Use of Research Data. </w:t>
       </w:r>
       <w:r>
         <w:rPr>
           <w:i/>
           <w:iCs/>
         </w:rPr>
-        <w:t>Journal of Contextual Behavioral Science</w:t>
+        <w:t>European Journal of Psychological Assessment</w:t>
       </w:r>
       <w:r>
         <w:t xml:space="preserve">, </w:t>
@@ -5832,6 +5882,70 @@
           <w:i/>
           <w:iCs/>
         </w:rPr>
+        <w:t>36</w:t>
+      </w:r>
+      <w:r>
+        <w:t>(5), 721–729. https://doi.org/10/ghmt9r</w:t>
+      </w:r>
+    </w:p>
+    <w:p>
+      <w:pPr>
+        <w:pStyle w:val="Bibliography"/>
+      </w:pPr>
+      <w:r>
+        <w:t xml:space="preserve">Hussey, I. (2022). Reply to Barnes-Holmes &amp; Harte (2022) “The IRAP as a Measure of Implicit Cognition: A Case of Frankenstein’s Monster.” </w:t>
+      </w:r>
+      <w:proofErr w:type="spellStart"/>
+      <w:r>
+        <w:rPr>
+          <w:i/>
+          <w:iCs/>
+        </w:rPr>
+        <w:t>PsyArXiv</w:t>
+      </w:r>
+      <w:proofErr w:type="spellEnd"/>
+      <w:r>
+        <w:t>. https://doi.org/10.31234/osf.io/qmg6s</w:t>
+      </w:r>
+    </w:p>
+    <w:p>
+      <w:pPr>
+        <w:pStyle w:val="Bibliography"/>
+      </w:pPr>
+      <w:r>
+        <w:t xml:space="preserve">Hussey, I. (2023). A systematic review of null hypothesis significance testing, sample sizes, and statistical power in research using the Implicit Relational Assessment Procedure. </w:t>
+      </w:r>
+      <w:r>
+        <w:rPr>
+          <w:i/>
+          <w:iCs/>
+        </w:rPr>
+        <w:t xml:space="preserve">Journal of Contextual </w:t>
+      </w:r>
+      <w:proofErr w:type="spellStart"/>
+      <w:r>
+        <w:rPr>
+          <w:i/>
+          <w:iCs/>
+        </w:rPr>
+        <w:t>Behavioral</w:t>
+      </w:r>
+      <w:proofErr w:type="spellEnd"/>
+      <w:r>
+        <w:rPr>
+          <w:i/>
+          <w:iCs/>
+        </w:rPr>
+        <w:t xml:space="preserve"> Science</w:t>
+      </w:r>
+      <w:r>
+        <w:t xml:space="preserve">, </w:t>
+      </w:r>
+      <w:r>
+        <w:rPr>
+          <w:i/>
+          <w:iCs/>
+        </w:rPr>
         <w:t>29</w:t>
       </w:r>
       <w:r>
@@ -5849,6 +5963,7 @@
         <w:lastRenderedPageBreak/>
         <w:t xml:space="preserve">poor internal consistency and test-retest reliability: A meta-analysis. </w:t>
       </w:r>
+      <w:proofErr w:type="spellStart"/>
       <w:r>
         <w:rPr>
           <w:i/>
@@ -5856,6 +5971,7 @@
         </w:rPr>
         <w:t>PsyArXiv</w:t>
       </w:r>
+      <w:proofErr w:type="spellEnd"/>
       <w:r>
         <w:t>. https://doi.org/10.31234/osf.io/ge3k7</w:t>
       </w:r>
@@ -5883,7 +5999,15 @@
         <w:pStyle w:val="Bibliography"/>
       </w:pPr>
       <w:r>
-        <w:t xml:space="preserve">Journal of Contextual Behavioral Science. (2023). </w:t>
+        <w:t xml:space="preserve">Journal of Contextual </w:t>
+      </w:r>
+      <w:proofErr w:type="spellStart"/>
+      <w:r>
+        <w:t>Behavioral</w:t>
+      </w:r>
+      <w:proofErr w:type="spellEnd"/>
+      <w:r>
+        <w:t xml:space="preserve"> Science. (2023). </w:t>
       </w:r>
       <w:r>
         <w:rPr>
@@ -5901,42 +6025,38 @@
         <w:pStyle w:val="Bibliography"/>
       </w:pPr>
       <w:r>
-        <w:t xml:space="preserve">Lear, M. K., Spata, A., Tittler, M., Fishbein, J. N., Arch, J. J., &amp; Luoma, J. B. (2023). Transparency and reproducibility in the journal of contextual behavioral science: An audit study. </w:t>
+        <w:t xml:space="preserve">Lear, M. K., Spata, A., Tittler, M., Fishbein, J. N., Arch, J. J., &amp; Luoma, J. B. (2023). Transparency and reproducibility in the journal of contextual </w:t>
+      </w:r>
+      <w:proofErr w:type="spellStart"/>
+      <w:r>
+        <w:t>behavioral</w:t>
+      </w:r>
+      <w:proofErr w:type="spellEnd"/>
+      <w:r>
+        <w:t xml:space="preserve"> science: An audit study. </w:t>
       </w:r>
       <w:r>
         <w:rPr>
           <w:i/>
           <w:iCs/>
         </w:rPr>
-        <w:t>Journal of Contextual Behavioral Science</w:t>
-      </w:r>
-      <w:r>
-        <w:t xml:space="preserve">, </w:t>
-      </w:r>
+        <w:t xml:space="preserve">Journal of Contextual </w:t>
+      </w:r>
+      <w:proofErr w:type="spellStart"/>
       <w:r>
         <w:rPr>
           <w:i/>
           <w:iCs/>
         </w:rPr>
-        <w:t>28</w:t>
-      </w:r>
-      <w:r>
-        <w:t>, 207–214. https://doi.org/10.1016/j.jcbs.2023.03.017</w:t>
-      </w:r>
-    </w:p>
-    <w:p>
-      <w:pPr>
-        <w:pStyle w:val="Bibliography"/>
-      </w:pPr>
-      <w:r>
-        <w:t xml:space="preserve">Meyer, M. N. (2018). Practical Tips for Ethical Data Sharing. </w:t>
-      </w:r>
+        <w:t>Behavioral</w:t>
+      </w:r>
+      <w:proofErr w:type="spellEnd"/>
       <w:r>
         <w:rPr>
           <w:i/>
           <w:iCs/>
         </w:rPr>
-        <w:t>Advances in Methods and Practices in Psychological Science</w:t>
+        <w:t xml:space="preserve"> Science</w:t>
       </w:r>
       <w:r>
         <w:t xml:space="preserve">, </w:t>
@@ -5946,10 +6066,10 @@
           <w:i/>
           <w:iCs/>
         </w:rPr>
-        <w:t>1</w:t>
-      </w:r>
-      <w:r>
-        <w:t>(1), 131–144. https://doi.org/10.1177/2515245917747656</w:t>
+        <w:t>28</w:t>
+      </w:r>
+      <w:r>
+        <w:t>, 207–214. https://doi.org/10.1016/j.jcbs.2023.03.017</w:t>
       </w:r>
     </w:p>
     <w:p>
@@ -5957,14 +6077,14 @@
         <w:pStyle w:val="Bibliography"/>
       </w:pPr>
       <w:r>
-        <w:t xml:space="preserve">Minocher, R., Atmaca, S., Bavero, C., McElreath, R., &amp; Beheim, B. (2021). Estimating the reproducibility of social learning research published between 1955 and 2018. </w:t>
+        <w:t xml:space="preserve">Meyer, M. N. (2018). Practical Tips for Ethical Data Sharing. </w:t>
       </w:r>
       <w:r>
         <w:rPr>
           <w:i/>
           <w:iCs/>
         </w:rPr>
-        <w:t>Royal Society Open Science</w:t>
+        <w:t>Advances in Methods and Practices in Psychological Science</w:t>
       </w:r>
       <w:r>
         <w:t xml:space="preserve">, </w:t>
@@ -5974,25 +6094,46 @@
           <w:i/>
           <w:iCs/>
         </w:rPr>
-        <w:t>8</w:t>
-      </w:r>
-      <w:r>
-        <w:t>(9), 210450. https://doi.org/10.1098/rsos.210450</w:t>
+        <w:t>1</w:t>
+      </w:r>
+      <w:r>
+        <w:t>(1), 131–144. https://doi.org/10.1177/2515245917747656</w:t>
       </w:r>
     </w:p>
     <w:p>
       <w:pPr>
         <w:pStyle w:val="Bibliography"/>
       </w:pPr>
-      <w:r>
-        <w:t xml:space="preserve">Munafò, M. R., Nosek, B. A., Bishop, D. V. M., Button, K. S., Chambers, C. D., Percie du Sert, N., Simonsohn, U., Wagenmakers, E.-J., Ware, J. J., &amp; Ioannidis, J. P. A. (2017). A manifesto for reproducible science. </w:t>
+      <w:proofErr w:type="spellStart"/>
+      <w:r>
+        <w:t>Minocher</w:t>
+      </w:r>
+      <w:proofErr w:type="spellEnd"/>
+      <w:r>
+        <w:t xml:space="preserve">, R., Atmaca, S., </w:t>
+      </w:r>
+      <w:proofErr w:type="spellStart"/>
+      <w:r>
+        <w:t>Bavero</w:t>
+      </w:r>
+      <w:proofErr w:type="spellEnd"/>
+      <w:r>
+        <w:t xml:space="preserve">, C., McElreath, R., &amp; </w:t>
+      </w:r>
+      <w:proofErr w:type="spellStart"/>
+      <w:r>
+        <w:t>Beheim</w:t>
+      </w:r>
+      <w:proofErr w:type="spellEnd"/>
+      <w:r>
+        <w:t xml:space="preserve">, B. (2021). Estimating the reproducibility of social learning research published between 1955 and 2018. </w:t>
       </w:r>
       <w:r>
         <w:rPr>
           <w:i/>
           <w:iCs/>
         </w:rPr>
-        <w:t>Nature Human Behaviour</w:t>
+        <w:t>Royal Society Open Science</w:t>
       </w:r>
       <w:r>
         <w:t xml:space="preserve">, </w:t>
@@ -6002,25 +6143,54 @@
           <w:i/>
           <w:iCs/>
         </w:rPr>
-        <w:t>1</w:t>
-      </w:r>
-      <w:r>
-        <w:t>(1), 0021. https://doi.org/10.1038/s41562-016-0021</w:t>
+        <w:t>8</w:t>
+      </w:r>
+      <w:r>
+        <w:t>(9), 210450. https://doi.org/10.1098/rsos.210450</w:t>
       </w:r>
     </w:p>
     <w:p>
       <w:pPr>
         <w:pStyle w:val="Bibliography"/>
       </w:pPr>
-      <w:r>
-        <w:t xml:space="preserve">Nunes, L. (2021). Data Sharing for Greater Scientific Transparency. </w:t>
+      <w:proofErr w:type="spellStart"/>
+      <w:r>
+        <w:t>Munafò</w:t>
+      </w:r>
+      <w:proofErr w:type="spellEnd"/>
+      <w:r>
+        <w:t xml:space="preserve">, M. R., Nosek, B. A., Bishop, D. V. M., Button, K. S., Chambers, C. D., Percie du </w:t>
+      </w:r>
+      <w:proofErr w:type="spellStart"/>
+      <w:r>
+        <w:t>Sert</w:t>
+      </w:r>
+      <w:proofErr w:type="spellEnd"/>
+      <w:r>
+        <w:t xml:space="preserve">, N., </w:t>
+      </w:r>
+      <w:proofErr w:type="spellStart"/>
+      <w:r>
+        <w:t>Simonsohn</w:t>
+      </w:r>
+      <w:proofErr w:type="spellEnd"/>
+      <w:r>
+        <w:t xml:space="preserve">, U., </w:t>
+      </w:r>
+      <w:proofErr w:type="spellStart"/>
+      <w:r>
+        <w:t>Wagenmakers</w:t>
+      </w:r>
+      <w:proofErr w:type="spellEnd"/>
+      <w:r>
+        <w:t xml:space="preserve">, E.-J., Ware, J. J., &amp; Ioannidis, J. P. A. (2017). A manifesto for reproducible science. </w:t>
       </w:r>
       <w:r>
         <w:rPr>
           <w:i/>
           <w:iCs/>
         </w:rPr>
-        <w:t>APS Observer</w:t>
+        <w:t>Nature Human Behaviour</w:t>
       </w:r>
       <w:r>
         <w:t xml:space="preserve">, </w:t>
@@ -6030,10 +6200,10 @@
           <w:i/>
           <w:iCs/>
         </w:rPr>
-        <w:t>34</w:t>
-      </w:r>
-      <w:r>
-        <w:t>. https://www.psychologicalscience.org/observer/data-sharing-methods</w:t>
+        <w:t>1</w:t>
+      </w:r>
+      <w:r>
+        <w:t>(1), 0021. https://doi.org/10.1038/s41562-016-0021</w:t>
       </w:r>
     </w:p>
     <w:p>
@@ -6041,35 +6211,27 @@
         <w:pStyle w:val="Bibliography"/>
       </w:pPr>
       <w:r>
-        <w:t xml:space="preserve">Oates, J., Carpenter, D., Fisher, M., Goodson, S., Hannah, B., Kwiatkowski, R., Prutton, K., Reeves, D., &amp; Wainwright, T. (2021). </w:t>
+        <w:t xml:space="preserve">Nunes, L. (2021). Data Sharing for Greater Scientific Transparency. </w:t>
       </w:r>
       <w:r>
         <w:rPr>
           <w:i/>
           <w:iCs/>
         </w:rPr>
-        <w:t>BPS Code of Human Research Ethics</w:t>
-      </w:r>
-      <w:r>
-        <w:t xml:space="preserve"> (p. bpsrep.2021.inf180). British Psychological Society. https://doi.org/10.53841/bpsrep.2021.inf180</w:t>
-      </w:r>
-    </w:p>
-    <w:p>
-      <w:pPr>
-        <w:pStyle w:val="Bibliography"/>
-      </w:pPr>
-      <w:r>
-        <w:t xml:space="preserve">Rogers, S. (2012, July 8). Data are or data is? </w:t>
+        <w:t>APS Observer</w:t>
+      </w:r>
+      <w:r>
+        <w:t xml:space="preserve">, </w:t>
       </w:r>
       <w:r>
         <w:rPr>
           <w:i/>
           <w:iCs/>
         </w:rPr>
-        <w:t>The Guardian</w:t>
-      </w:r>
-      <w:r>
-        <w:t>. https://www.theguardian.com/news/datablog/2010/jul/16/data-plural-singular</w:t>
+        <w:t>34</w:t>
+      </w:r>
+      <w:r>
+        <w:t>. https://www.psychologicalscience.org/observer/data-sharing-methods</w:t>
       </w:r>
     </w:p>
     <w:p>
@@ -6077,27 +6239,51 @@
         <w:pStyle w:val="Bibliography"/>
       </w:pPr>
       <w:r>
-        <w:t xml:space="preserve">Soderberg, C. K. (2018). Using OSF to share data: A step-by-step guide. </w:t>
+        <w:t xml:space="preserve">Oates, J., Carpenter, D., Fisher, M., Goodson, S., Hannah, B., Kwiatkowski, R., Prutton, K., Reeves, D., &amp; Wainwright, T. (2021). </w:t>
       </w:r>
       <w:r>
         <w:rPr>
           <w:i/>
           <w:iCs/>
         </w:rPr>
-        <w:t>Advances in Methods and Practices in Psychological Science</w:t>
-      </w:r>
-      <w:r>
-        <w:t xml:space="preserve">, </w:t>
+        <w:t>BPS Code of Human Research Ethics</w:t>
+      </w:r>
+      <w:r>
+        <w:t xml:space="preserve"> (p. </w:t>
+      </w:r>
+      <w:proofErr w:type="gramStart"/>
+      <w:r>
+        <w:t>bpsrep.2021.inf</w:t>
+      </w:r>
+      <w:proofErr w:type="gramEnd"/>
+      <w:r>
+        <w:t>180). British Psychological Society. https://doi.org/10.53841/bpsrep.2021.inf180</w:t>
+      </w:r>
+    </w:p>
+    <w:p>
+      <w:pPr>
+        <w:pStyle w:val="Bibliography"/>
+      </w:pPr>
+      <w:r>
+        <w:t xml:space="preserve">Rogers, S. (2012, July 8). Data are or data </w:t>
+      </w:r>
+      <w:proofErr w:type="gramStart"/>
+      <w:r>
+        <w:t>is?</w:t>
+      </w:r>
+      <w:proofErr w:type="gramEnd"/>
+      <w:r>
+        <w:t xml:space="preserve"> </w:t>
       </w:r>
       <w:r>
         <w:rPr>
           <w:i/>
           <w:iCs/>
         </w:rPr>
-        <w:t>1</w:t>
-      </w:r>
-      <w:r>
-        <w:t>, 115–120. https://doi.org/10.1177/2515245918757689</w:t>
+        <w:t>The Guardian</w:t>
+      </w:r>
+      <w:r>
+        <w:t>. https://www.theguardian.com/news/datablog/2010/jul/16/data-plural-singular</w:t>
       </w:r>
     </w:p>
     <w:p>
@@ -6105,99 +6291,137 @@
         <w:pStyle w:val="Bibliography"/>
       </w:pPr>
       <w:r>
-        <w:t xml:space="preserve">Task Force on the Strategies and Tactics of Contextual Behavioral Science Research. (2021). </w:t>
+        <w:t xml:space="preserve">Soderberg, C. K. (2018). Using OSF to share data: A step-by-step guide. </w:t>
       </w:r>
       <w:r>
         <w:rPr>
           <w:i/>
           <w:iCs/>
         </w:rPr>
-        <w:t>Adoption of Open Science Recommendations | Association for Contextual Behavioral Science</w:t>
-      </w:r>
-      <w:r>
-        <w:t>. https://contextualscience.org/news/adoption_of_open_science_recommendations</w:t>
-      </w:r>
-    </w:p>
-    <w:p>
-      <w:pPr>
-        <w:pStyle w:val="Bibliography"/>
-      </w:pPr>
-      <w:r>
-        <w:t xml:space="preserve">Tedersoo, L., Küngas, R., Oras, E., Köster, K., Eenmaa, H., Leijen, Ä., Pedaste, M., Raju, M., </w:t>
-      </w:r>
-      <w:r>
-        <w:t xml:space="preserve">Astapova, A., Lukner, H., Kogermann, K., &amp; Sepp, T. (2021). Data sharing practices and data availability upon request differ across scientific disciplines. </w:t>
+        <w:t>Advances in Methods and Practices in Psychological Science</w:t>
+      </w:r>
+      <w:r>
+        <w:t xml:space="preserve">, </w:t>
       </w:r>
       <w:r>
         <w:rPr>
           <w:i/>
           <w:iCs/>
         </w:rPr>
-        <w:t>Scientific Data</w:t>
-      </w:r>
-      <w:r>
-        <w:t xml:space="preserve">, </w:t>
+        <w:t>1</w:t>
+      </w:r>
+      <w:r>
+        <w:t>, 115–120. https://doi.org/10.1177/2515245918757689</w:t>
+      </w:r>
+    </w:p>
+    <w:p>
+      <w:pPr>
+        <w:pStyle w:val="Bibliography"/>
+      </w:pPr>
+      <w:r>
+        <w:t xml:space="preserve">Task Force on the Strategies and Tactics of Contextual </w:t>
+      </w:r>
+      <w:proofErr w:type="spellStart"/>
+      <w:r>
+        <w:t>Behavioral</w:t>
+      </w:r>
+      <w:proofErr w:type="spellEnd"/>
+      <w:r>
+        <w:t xml:space="preserve"> Science Research. (2021). </w:t>
       </w:r>
       <w:r>
         <w:rPr>
           <w:i/>
           <w:iCs/>
         </w:rPr>
-        <w:t>8</w:t>
-      </w:r>
-      <w:r>
-        <w:t>(1), Article 1. https://doi.org/10.1038/s41597-021-00981-0</w:t>
-      </w:r>
-    </w:p>
-    <w:p>
-      <w:pPr>
-        <w:pStyle w:val="Bibliography"/>
-      </w:pPr>
-      <w:r>
-        <w:t xml:space="preserve">The Psychological Record. (2023). </w:t>
-      </w:r>
+        <w:t xml:space="preserve">Adoption of Open Science Recommendations | Association for Contextual </w:t>
+      </w:r>
+      <w:proofErr w:type="spellStart"/>
       <w:r>
         <w:rPr>
           <w:i/>
           <w:iCs/>
         </w:rPr>
-        <w:t>Instructions for Authors</w:t>
-      </w:r>
-      <w:r>
-        <w:t>. Springer. https://www.springer.com/journal/40732/submission-guidelines</w:t>
-      </w:r>
-    </w:p>
-    <w:p>
-      <w:pPr>
-        <w:pStyle w:val="Bibliography"/>
-      </w:pPr>
-      <w:r>
-        <w:t xml:space="preserve">Villum, C. (2014). </w:t>
-      </w:r>
+        <w:t>Behavioral</w:t>
+      </w:r>
+      <w:proofErr w:type="spellEnd"/>
       <w:r>
         <w:rPr>
           <w:i/>
           <w:iCs/>
         </w:rPr>
-        <w:t>“Open-washing” – The difference between opening your data and simply making them available – Open Knowledge Foundation blog</w:t>
-      </w:r>
-      <w:r>
-        <w:t>. https://blog.okfn.org/2014/03/10/open-washing-the-difference-between-opening-your-data-and-simply-making-them-available/</w:t>
+        <w:t xml:space="preserve"> Science</w:t>
+      </w:r>
+      <w:r>
+        <w:t>. https://contextualscience.org/news/adoption_of_open_science_recommendations</w:t>
       </w:r>
     </w:p>
     <w:p>
       <w:pPr>
         <w:pStyle w:val="Bibliography"/>
       </w:pPr>
-      <w:r>
-        <w:t xml:space="preserve">Vines, T. H., Albert, A. Y. K., Andrew, R. L., Débarre, F., Bock, D. G., Franklin, M. T., Gilbert, K. J., Moore, J.-S., Renaut, S., &amp; Rennison, D. J. (2014). The Availability of Research Data Declines Rapidly with Article Age. </w:t>
+      <w:proofErr w:type="spellStart"/>
+      <w:r>
+        <w:t>Tedersoo</w:t>
+      </w:r>
+      <w:proofErr w:type="spellEnd"/>
+      <w:r>
+        <w:t xml:space="preserve">, L., Küngas, R., </w:t>
+      </w:r>
+      <w:proofErr w:type="spellStart"/>
+      <w:r>
+        <w:t>Oras</w:t>
+      </w:r>
+      <w:proofErr w:type="spellEnd"/>
+      <w:r>
+        <w:t xml:space="preserve">, E., Köster, K., Eenmaa, H., </w:t>
+      </w:r>
+      <w:proofErr w:type="spellStart"/>
+      <w:r>
+        <w:t>Leijen</w:t>
+      </w:r>
+      <w:proofErr w:type="spellEnd"/>
+      <w:r>
+        <w:t xml:space="preserve">, Ä., </w:t>
+      </w:r>
+      <w:proofErr w:type="spellStart"/>
+      <w:r>
+        <w:t>Pedaste</w:t>
+      </w:r>
+      <w:proofErr w:type="spellEnd"/>
+      <w:r>
+        <w:t xml:space="preserve">, M., Raju, M., </w:t>
+      </w:r>
+      <w:proofErr w:type="spellStart"/>
+      <w:r>
+        <w:t>Astapova</w:t>
+      </w:r>
+      <w:proofErr w:type="spellEnd"/>
+      <w:r>
+        <w:t xml:space="preserve">, A., </w:t>
+      </w:r>
+      <w:proofErr w:type="spellStart"/>
+      <w:r>
+        <w:t>Lukner</w:t>
+      </w:r>
+      <w:proofErr w:type="spellEnd"/>
+      <w:r>
+        <w:t xml:space="preserve">, H., </w:t>
+      </w:r>
+      <w:proofErr w:type="spellStart"/>
+      <w:r>
+        <w:t>Kogermann</w:t>
+      </w:r>
+      <w:proofErr w:type="spellEnd"/>
+      <w:r>
+        <w:t xml:space="preserve">, K., &amp; Sepp, T. (2021). Data sharing practices and data availability upon request differ across scientific disciplines. </w:t>
       </w:r>
       <w:r>
         <w:rPr>
           <w:i/>
           <w:iCs/>
         </w:rPr>
-        <w:t>Current Biology</w:t>
+        <w:t>Scientific Data</w:t>
       </w:r>
       <w:r>
         <w:t xml:space="preserve">, </w:t>
@@ -6207,10 +6431,10 @@
           <w:i/>
           <w:iCs/>
         </w:rPr>
-        <w:t>24</w:t>
-      </w:r>
-      <w:r>
-        <w:t>(1), 94–97. https://doi.org/10.1016/j.cub.2013.11.014</w:t>
+        <w:t>8</w:t>
+      </w:r>
+      <w:r>
+        <w:t>(1), Article 1. https://doi.org/10.1038/s41597-021-00981-0</w:t>
       </w:r>
     </w:p>
     <w:p>
@@ -6218,23 +6442,100 @@
         <w:pStyle w:val="Bibliography"/>
       </w:pPr>
       <w:r>
-        <w:t xml:space="preserve">Wicherts, J. M., Borsboom, D., Kats, J., &amp; Molenaar, D. (2006). The poor availability of psychological research data for reanalysis. </w:t>
+        <w:t xml:space="preserve">The Psychological Record. (2023). </w:t>
       </w:r>
       <w:r>
         <w:rPr>
           <w:i/>
           <w:iCs/>
         </w:rPr>
-        <w:t>American Psychologist</w:t>
-      </w:r>
-      <w:r>
-        <w:t xml:space="preserve">, </w:t>
+        <w:t>Instructions for Authors</w:t>
+      </w:r>
+      <w:r>
+        <w:t>. Springer. https://www.springer.com/journal/40732/submission-guidelines</w:t>
+      </w:r>
+    </w:p>
+    <w:p>
+      <w:pPr>
+        <w:pStyle w:val="Bibliography"/>
+      </w:pPr>
+      <w:r>
+        <w:t xml:space="preserve">Villum, C. (2014). </w:t>
       </w:r>
       <w:r>
         <w:rPr>
           <w:i/>
           <w:iCs/>
         </w:rPr>
+        <w:t>“Open-washing” – The difference between opening your data and simply making them available – Open Knowledge Foundation blog</w:t>
+      </w:r>
+      <w:r>
+        <w:t>. https://blog.okfn.org/2014/03/10/open-washing-the-difference-between-opening-your-data-and-simply-making-them-available/</w:t>
+      </w:r>
+    </w:p>
+    <w:p>
+      <w:pPr>
+        <w:pStyle w:val="Bibliography"/>
+      </w:pPr>
+      <w:r>
+        <w:t xml:space="preserve">Vines, T. H., Albert, A. Y. K., Andrew, R. L., </w:t>
+      </w:r>
+      <w:proofErr w:type="spellStart"/>
+      <w:r>
+        <w:t>Débarre</w:t>
+      </w:r>
+      <w:proofErr w:type="spellEnd"/>
+      <w:r>
+        <w:t xml:space="preserve">, F., Bock, D. G., Franklin, M. T., Gilbert, K. J., Moore, J.-S., Renaut, S., &amp; Rennison, D. J. (2014). The Availability of Research Data Declines Rapidly with Article Age. </w:t>
+      </w:r>
+      <w:r>
+        <w:rPr>
+          <w:i/>
+          <w:iCs/>
+        </w:rPr>
+        <w:t>Current Biology</w:t>
+      </w:r>
+      <w:r>
+        <w:t xml:space="preserve">, </w:t>
+      </w:r>
+      <w:r>
+        <w:rPr>
+          <w:i/>
+          <w:iCs/>
+        </w:rPr>
+        <w:t>24</w:t>
+      </w:r>
+      <w:r>
+        <w:t>(1), 94–97. https://doi.org/10.1016/j.cub.2013.11.014</w:t>
+      </w:r>
+    </w:p>
+    <w:p>
+      <w:pPr>
+        <w:pStyle w:val="Bibliography"/>
+      </w:pPr>
+      <w:proofErr w:type="spellStart"/>
+      <w:r>
+        <w:t>Wicherts</w:t>
+      </w:r>
+      <w:proofErr w:type="spellEnd"/>
+      <w:r>
+        <w:t xml:space="preserve">, J. M., Borsboom, D., Kats, J., &amp; Molenaar, D. (2006). The poor availability of psychological research data for reanalysis. </w:t>
+      </w:r>
+      <w:r>
+        <w:rPr>
+          <w:i/>
+          <w:iCs/>
+        </w:rPr>
+        <w:t>American Psychologist</w:t>
+      </w:r>
+      <w:r>
+        <w:t xml:space="preserve">, </w:t>
+      </w:r>
+      <w:r>
+        <w:rPr>
+          <w:i/>
+          <w:iCs/>
+        </w:rPr>
         <w:t>61</w:t>
       </w:r>
       <w:r>
@@ -6245,8 +6546,13 @@
       <w:pPr>
         <w:pStyle w:val="Bibliography"/>
       </w:pPr>
-      <w:r>
-        <w:t xml:space="preserve">Wolins, L. (1962). Responsibility for Raw Data. </w:t>
+      <w:proofErr w:type="spellStart"/>
+      <w:r>
+        <w:t>Wolins</w:t>
+      </w:r>
+      <w:proofErr w:type="spellEnd"/>
+      <w:r>
+        <w:t xml:space="preserve">, L. (1962). Responsibility for Raw Data. </w:t>
       </w:r>
       <w:r>
         <w:rPr>
@@ -6287,7 +6593,7 @@
 </file>
 
 <file path=word/endnotes.xml><?xml version="1.0" encoding="utf-8"?>
-<w:endnotes xmlns:wpc="http://schemas.microsoft.com/office/word/2010/wordprocessingCanvas" xmlns:cx="http://schemas.microsoft.com/office/drawing/2014/chartex" xmlns:cx1="http://schemas.microsoft.com/office/drawing/2015/9/8/chartex" xmlns:cx2="http://schemas.microsoft.com/office/drawing/2015/10/21/chartex" xmlns:cx3="http://schemas.microsoft.com/office/drawing/2016/5/9/chartex" xmlns:cx4="http://schemas.microsoft.com/office/drawing/2016/5/10/chartex" xmlns:cx5="http://schemas.microsoft.com/office/drawing/2016/5/11/chartex" xmlns:cx6="http://schemas.microsoft.com/office/drawing/2016/5/12/chartex" xmlns:cx7="http://schemas.microsoft.com/office/drawing/2016/5/13/chartex" xmlns:cx8="http://schemas.microsoft.com/office/drawing/2016/5/14/chartex" xmlns:mc="http://schemas.openxmlformats.org/markup-compatibility/2006" xmlns:aink="http://schemas.microsoft.com/office/drawing/2016/ink" xmlns:am3d="http://schemas.microsoft.com/office/drawing/2017/model3d" xmlns:o="urn:schemas-microsoft-com:office:office" xmlns:oel="http://schemas.microsoft.com/office/2019/extlst" xmlns:r="http://schemas.openxmlformats.org/officeDocument/2006/relationships" xmlns:m="http://schemas.openxmlformats.org/officeDocument/2006/math" xmlns:v="urn:schemas-microsoft-com:vml" xmlns:wp14="http://schemas.microsoft.com/office/word/2010/wordprocessingDrawing" xmlns:wp="http://schemas.openxmlformats.org/drawingml/2006/wordprocessingDrawing" xmlns:w10="urn:schemas-microsoft-com:office:word" xmlns:w="http://schemas.openxmlformats.org/wordprocessingml/2006/main" xmlns:w14="http://schemas.microsoft.com/office/word/2010/wordml" xmlns:w15="http://schemas.microsoft.com/office/word/2012/wordml" xmlns:w16cex="http://schemas.microsoft.com/office/word/2018/wordml/cex" xmlns:w16cid="http://schemas.microsoft.com/office/word/2016/wordml/cid" xmlns:w16="http://schemas.microsoft.com/office/word/2018/wordml" xmlns:w16sdtdh="http://schemas.microsoft.com/office/word/2020/wordml/sdtdatahash" xmlns:w16se="http://schemas.microsoft.com/office/word/2015/wordml/symex" xmlns:wpg="http://schemas.microsoft.com/office/word/2010/wordprocessingGroup" xmlns:wpi="http://schemas.microsoft.com/office/word/2010/wordprocessingInk" xmlns:wne="http://schemas.microsoft.com/office/word/2006/wordml" xmlns:wps="http://schemas.microsoft.com/office/word/2010/wordprocessingShape" mc:Ignorable="w14 w15 w16se w16cid w16 w16cex w16sdtdh wp14">
+<w:endnotes xmlns:wpc="http://schemas.microsoft.com/office/word/2010/wordprocessingCanvas" xmlns:cx="http://schemas.microsoft.com/office/drawing/2014/chartex" xmlns:cx1="http://schemas.microsoft.com/office/drawing/2015/9/8/chartex" xmlns:cx2="http://schemas.microsoft.com/office/drawing/2015/10/21/chartex" xmlns:cx3="http://schemas.microsoft.com/office/drawing/2016/5/9/chartex" xmlns:cx4="http://schemas.microsoft.com/office/drawing/2016/5/10/chartex" xmlns:cx5="http://schemas.microsoft.com/office/drawing/2016/5/11/chartex" xmlns:cx6="http://schemas.microsoft.com/office/drawing/2016/5/12/chartex" xmlns:cx7="http://schemas.microsoft.com/office/drawing/2016/5/13/chartex" xmlns:cx8="http://schemas.microsoft.com/office/drawing/2016/5/14/chartex" xmlns:mc="http://schemas.openxmlformats.org/markup-compatibility/2006" xmlns:aink="http://schemas.microsoft.com/office/drawing/2016/ink" xmlns:am3d="http://schemas.microsoft.com/office/drawing/2017/model3d" xmlns:o="urn:schemas-microsoft-com:office:office" xmlns:oel="http://schemas.microsoft.com/office/2019/extlst" xmlns:r="http://schemas.openxmlformats.org/officeDocument/2006/relationships" xmlns:m="http://schemas.openxmlformats.org/officeDocument/2006/math" xmlns:v="urn:schemas-microsoft-com:vml" xmlns:wp14="http://schemas.microsoft.com/office/word/2010/wordprocessingDrawing" xmlns:wp="http://schemas.openxmlformats.org/drawingml/2006/wordprocessingDrawing" xmlns:w10="urn:schemas-microsoft-com:office:word" xmlns:w="http://schemas.openxmlformats.org/wordprocessingml/2006/main" xmlns:w14="http://schemas.microsoft.com/office/word/2010/wordml" xmlns:w15="http://schemas.microsoft.com/office/word/2012/wordml" xmlns:w16cex="http://schemas.microsoft.com/office/word/2018/wordml/cex" xmlns:w16cid="http://schemas.microsoft.com/office/word/2016/wordml/cid" xmlns:w16="http://schemas.microsoft.com/office/word/2018/wordml" xmlns:w16du="http://schemas.microsoft.com/office/word/2023/wordml/word16du" xmlns:w16sdtdh="http://schemas.microsoft.com/office/word/2020/wordml/sdtdatahash" xmlns:w16sdtfl="http://schemas.microsoft.com/office/word/2024/wordml/sdtformatlock" xmlns:w16se="http://schemas.microsoft.com/office/word/2015/wordml/symex" xmlns:wpg="http://schemas.microsoft.com/office/word/2010/wordprocessingGroup" xmlns:wpi="http://schemas.microsoft.com/office/word/2010/wordprocessingInk" xmlns:wne="http://schemas.microsoft.com/office/word/2006/wordml" xmlns:wps="http://schemas.microsoft.com/office/word/2010/wordprocessingShape" mc:Ignorable="w14 w15 w16se w16cid w16 w16cex w16sdtdh w16sdtfl w16du wp14">
   <w:endnote w:type="separator" w:id="-1">
     <w:p>
       <w:r>
@@ -6306,7 +6612,7 @@
 </file>
 
 <file path=word/footer1.xml><?xml version="1.0" encoding="utf-8"?>
-<w:ftr xmlns:wpc="http://schemas.microsoft.com/office/word/2010/wordprocessingCanvas" xmlns:cx="http://schemas.microsoft.com/office/drawing/2014/chartex" xmlns:cx1="http://schemas.microsoft.com/office/drawing/2015/9/8/chartex" xmlns:cx2="http://schemas.microsoft.com/office/drawing/2015/10/21/chartex" xmlns:cx3="http://schemas.microsoft.com/office/drawing/2016/5/9/chartex" xmlns:cx4="http://schemas.microsoft.com/office/drawing/2016/5/10/chartex" xmlns:cx5="http://schemas.microsoft.com/office/drawing/2016/5/11/chartex" xmlns:cx6="http://schemas.microsoft.com/office/drawing/2016/5/12/chartex" xmlns:cx7="http://schemas.microsoft.com/office/drawing/2016/5/13/chartex" xmlns:cx8="http://schemas.microsoft.com/office/drawing/2016/5/14/chartex" xmlns:mc="http://schemas.openxmlformats.org/markup-compatibility/2006" xmlns:aink="http://schemas.microsoft.com/office/drawing/2016/ink" xmlns:am3d="http://schemas.microsoft.com/office/drawing/2017/model3d" xmlns:o="urn:schemas-microsoft-com:office:office" xmlns:oel="http://schemas.microsoft.com/office/2019/extlst" xmlns:r="http://schemas.openxmlformats.org/officeDocument/2006/relationships" xmlns:m="http://schemas.openxmlformats.org/officeDocument/2006/math" xmlns:v="urn:schemas-microsoft-com:vml" xmlns:wp14="http://schemas.microsoft.com/office/word/2010/wordprocessingDrawing" xmlns:wp="http://schemas.openxmlformats.org/drawingml/2006/wordprocessingDrawing" xmlns:w10="urn:schemas-microsoft-com:office:word" xmlns:w="http://schemas.openxmlformats.org/wordprocessingml/2006/main" xmlns:w14="http://schemas.microsoft.com/office/word/2010/wordml" xmlns:w15="http://schemas.microsoft.com/office/word/2012/wordml" xmlns:w16cex="http://schemas.microsoft.com/office/word/2018/wordml/cex" xmlns:w16cid="http://schemas.microsoft.com/office/word/2016/wordml/cid" xmlns:w16="http://schemas.microsoft.com/office/word/2018/wordml" xmlns:w16sdtdh="http://schemas.microsoft.com/office/word/2020/wordml/sdtdatahash" xmlns:w16se="http://schemas.microsoft.com/office/word/2015/wordml/symex" xmlns:wpg="http://schemas.microsoft.com/office/word/2010/wordprocessingGroup" xmlns:wpi="http://schemas.microsoft.com/office/word/2010/wordprocessingInk" xmlns:wne="http://schemas.microsoft.com/office/word/2006/wordml" xmlns:wps="http://schemas.microsoft.com/office/word/2010/wordprocessingShape" mc:Ignorable="w14 w15 w16se w16cid w16 w16cex w16sdtdh wp14">
+<w:ftr xmlns:wpc="http://schemas.microsoft.com/office/word/2010/wordprocessingCanvas" xmlns:cx="http://schemas.microsoft.com/office/drawing/2014/chartex" xmlns:cx1="http://schemas.microsoft.com/office/drawing/2015/9/8/chartex" xmlns:cx2="http://schemas.microsoft.com/office/drawing/2015/10/21/chartex" xmlns:cx3="http://schemas.microsoft.com/office/drawing/2016/5/9/chartex" xmlns:cx4="http://schemas.microsoft.com/office/drawing/2016/5/10/chartex" xmlns:cx5="http://schemas.microsoft.com/office/drawing/2016/5/11/chartex" xmlns:cx6="http://schemas.microsoft.com/office/drawing/2016/5/12/chartex" xmlns:cx7="http://schemas.microsoft.com/office/drawing/2016/5/13/chartex" xmlns:cx8="http://schemas.microsoft.com/office/drawing/2016/5/14/chartex" xmlns:mc="http://schemas.openxmlformats.org/markup-compatibility/2006" xmlns:aink="http://schemas.microsoft.com/office/drawing/2016/ink" xmlns:am3d="http://schemas.microsoft.com/office/drawing/2017/model3d" xmlns:o="urn:schemas-microsoft-com:office:office" xmlns:oel="http://schemas.microsoft.com/office/2019/extlst" xmlns:r="http://schemas.openxmlformats.org/officeDocument/2006/relationships" xmlns:m="http://schemas.openxmlformats.org/officeDocument/2006/math" xmlns:v="urn:schemas-microsoft-com:vml" xmlns:wp14="http://schemas.microsoft.com/office/word/2010/wordprocessingDrawing" xmlns:wp="http://schemas.openxmlformats.org/drawingml/2006/wordprocessingDrawing" xmlns:w10="urn:schemas-microsoft-com:office:word" xmlns:w="http://schemas.openxmlformats.org/wordprocessingml/2006/main" xmlns:w14="http://schemas.microsoft.com/office/word/2010/wordml" xmlns:w15="http://schemas.microsoft.com/office/word/2012/wordml" xmlns:w16cex="http://schemas.microsoft.com/office/word/2018/wordml/cex" xmlns:w16cid="http://schemas.microsoft.com/office/word/2016/wordml/cid" xmlns:w16="http://schemas.microsoft.com/office/word/2018/wordml" xmlns:w16du="http://schemas.microsoft.com/office/word/2023/wordml/word16du" xmlns:w16sdtdh="http://schemas.microsoft.com/office/word/2020/wordml/sdtdatahash" xmlns:w16sdtfl="http://schemas.microsoft.com/office/word/2024/wordml/sdtformatlock" xmlns:w16se="http://schemas.microsoft.com/office/word/2015/wordml/symex" xmlns:wpg="http://schemas.microsoft.com/office/word/2010/wordprocessingGroup" xmlns:wpi="http://schemas.microsoft.com/office/word/2010/wordprocessingInk" xmlns:wne="http://schemas.microsoft.com/office/word/2006/wordml" xmlns:wps="http://schemas.microsoft.com/office/word/2010/wordprocessingShape" mc:Ignorable="w14 w15 w16se w16cid w16 w16cex w16sdtdh w16sdtfl w16du wp14">
   <w:sdt>
     <w:sdtPr>
       <w:rPr>
@@ -6370,7 +6676,7 @@
 </file>
 
 <file path=word/footer2.xml><?xml version="1.0" encoding="utf-8"?>
-<w:ftr xmlns:wpc="http://schemas.microsoft.com/office/word/2010/wordprocessingCanvas" xmlns:cx="http://schemas.microsoft.com/office/drawing/2014/chartex" xmlns:cx1="http://schemas.microsoft.com/office/drawing/2015/9/8/chartex" xmlns:cx2="http://schemas.microsoft.com/office/drawing/2015/10/21/chartex" xmlns:cx3="http://schemas.microsoft.com/office/drawing/2016/5/9/chartex" xmlns:cx4="http://schemas.microsoft.com/office/drawing/2016/5/10/chartex" xmlns:cx5="http://schemas.microsoft.com/office/drawing/2016/5/11/chartex" xmlns:cx6="http://schemas.microsoft.com/office/drawing/2016/5/12/chartex" xmlns:cx7="http://schemas.microsoft.com/office/drawing/2016/5/13/chartex" xmlns:cx8="http://schemas.microsoft.com/office/drawing/2016/5/14/chartex" xmlns:mc="http://schemas.openxmlformats.org/markup-compatibility/2006" xmlns:aink="http://schemas.microsoft.com/office/drawing/2016/ink" xmlns:am3d="http://schemas.microsoft.com/office/drawing/2017/model3d" xmlns:o="urn:schemas-microsoft-com:office:office" xmlns:oel="http://schemas.microsoft.com/office/2019/extlst" xmlns:r="http://schemas.openxmlformats.org/officeDocument/2006/relationships" xmlns:m="http://schemas.openxmlformats.org/officeDocument/2006/math" xmlns:v="urn:schemas-microsoft-com:vml" xmlns:wp14="http://schemas.microsoft.com/office/word/2010/wordprocessingDrawing" xmlns:wp="http://schemas.openxmlformats.org/drawingml/2006/wordprocessingDrawing" xmlns:w10="urn:schemas-microsoft-com:office:word" xmlns:w="http://schemas.openxmlformats.org/wordprocessingml/2006/main" xmlns:w14="http://schemas.microsoft.com/office/word/2010/wordml" xmlns:w15="http://schemas.microsoft.com/office/word/2012/wordml" xmlns:w16cex="http://schemas.microsoft.com/office/word/2018/wordml/cex" xmlns:w16cid="http://schemas.microsoft.com/office/word/2016/wordml/cid" xmlns:w16="http://schemas.microsoft.com/office/word/2018/wordml" xmlns:w16sdtdh="http://schemas.microsoft.com/office/word/2020/wordml/sdtdatahash" xmlns:w16se="http://schemas.microsoft.com/office/word/2015/wordml/symex" xmlns:wpg="http://schemas.microsoft.com/office/word/2010/wordprocessingGroup" xmlns:wpi="http://schemas.microsoft.com/office/word/2010/wordprocessingInk" xmlns:wne="http://schemas.microsoft.com/office/word/2006/wordml" xmlns:wps="http://schemas.microsoft.com/office/word/2010/wordprocessingShape" mc:Ignorable="w14 w15 w16se w16cid w16 w16cex w16sdtdh wp14">
+<w:ftr xmlns:wpc="http://schemas.microsoft.com/office/word/2010/wordprocessingCanvas" xmlns:cx="http://schemas.microsoft.com/office/drawing/2014/chartex" xmlns:cx1="http://schemas.microsoft.com/office/drawing/2015/9/8/chartex" xmlns:cx2="http://schemas.microsoft.com/office/drawing/2015/10/21/chartex" xmlns:cx3="http://schemas.microsoft.com/office/drawing/2016/5/9/chartex" xmlns:cx4="http://schemas.microsoft.com/office/drawing/2016/5/10/chartex" xmlns:cx5="http://schemas.microsoft.com/office/drawing/2016/5/11/chartex" xmlns:cx6="http://schemas.microsoft.com/office/drawing/2016/5/12/chartex" xmlns:cx7="http://schemas.microsoft.com/office/drawing/2016/5/13/chartex" xmlns:cx8="http://schemas.microsoft.com/office/drawing/2016/5/14/chartex" xmlns:mc="http://schemas.openxmlformats.org/markup-compatibility/2006" xmlns:aink="http://schemas.microsoft.com/office/drawing/2016/ink" xmlns:am3d="http://schemas.microsoft.com/office/drawing/2017/model3d" xmlns:o="urn:schemas-microsoft-com:office:office" xmlns:oel="http://schemas.microsoft.com/office/2019/extlst" xmlns:r="http://schemas.openxmlformats.org/officeDocument/2006/relationships" xmlns:m="http://schemas.openxmlformats.org/officeDocument/2006/math" xmlns:v="urn:schemas-microsoft-com:vml" xmlns:wp14="http://schemas.microsoft.com/office/word/2010/wordprocessingDrawing" xmlns:wp="http://schemas.openxmlformats.org/drawingml/2006/wordprocessingDrawing" xmlns:w10="urn:schemas-microsoft-com:office:word" xmlns:w="http://schemas.openxmlformats.org/wordprocessingml/2006/main" xmlns:w14="http://schemas.microsoft.com/office/word/2010/wordml" xmlns:w15="http://schemas.microsoft.com/office/word/2012/wordml" xmlns:w16cex="http://schemas.microsoft.com/office/word/2018/wordml/cex" xmlns:w16cid="http://schemas.microsoft.com/office/word/2016/wordml/cid" xmlns:w16="http://schemas.microsoft.com/office/word/2018/wordml" xmlns:w16du="http://schemas.microsoft.com/office/word/2023/wordml/word16du" xmlns:w16sdtdh="http://schemas.microsoft.com/office/word/2020/wordml/sdtdatahash" xmlns:w16sdtfl="http://schemas.microsoft.com/office/word/2024/wordml/sdtformatlock" xmlns:w16se="http://schemas.microsoft.com/office/word/2015/wordml/symex" xmlns:wpg="http://schemas.microsoft.com/office/word/2010/wordprocessingGroup" xmlns:wpi="http://schemas.microsoft.com/office/word/2010/wordprocessingInk" xmlns:wne="http://schemas.microsoft.com/office/word/2006/wordml" xmlns:wps="http://schemas.microsoft.com/office/word/2010/wordprocessingShape" mc:Ignorable="w14 w15 w16se w16cid w16 w16cex w16sdtdh w16sdtfl w16du wp14">
   <w:sdt>
     <w:sdtPr>
       <w:rPr>
@@ -6440,7 +6746,7 @@
 </file>
 
 <file path=word/footnotes.xml><?xml version="1.0" encoding="utf-8"?>
-<w:footnotes xmlns:wpc="http://schemas.microsoft.com/office/word/2010/wordprocessingCanvas" xmlns:cx="http://schemas.microsoft.com/office/drawing/2014/chartex" xmlns:cx1="http://schemas.microsoft.com/office/drawing/2015/9/8/chartex" xmlns:cx2="http://schemas.microsoft.com/office/drawing/2015/10/21/chartex" xmlns:cx3="http://schemas.microsoft.com/office/drawing/2016/5/9/chartex" xmlns:cx4="http://schemas.microsoft.com/office/drawing/2016/5/10/chartex" xmlns:cx5="http://schemas.microsoft.com/office/drawing/2016/5/11/chartex" xmlns:cx6="http://schemas.microsoft.com/office/drawing/2016/5/12/chartex" xmlns:cx7="http://schemas.microsoft.com/office/drawing/2016/5/13/chartex" xmlns:cx8="http://schemas.microsoft.com/office/drawing/2016/5/14/chartex" xmlns:mc="http://schemas.openxmlformats.org/markup-compatibility/2006" xmlns:aink="http://schemas.microsoft.com/office/drawing/2016/ink" xmlns:am3d="http://schemas.microsoft.com/office/drawing/2017/model3d" xmlns:o="urn:schemas-microsoft-com:office:office" xmlns:oel="http://schemas.microsoft.com/office/2019/extlst" xmlns:r="http://schemas.openxmlformats.org/officeDocument/2006/relationships" xmlns:m="http://schemas.openxmlformats.org/officeDocument/2006/math" xmlns:v="urn:schemas-microsoft-com:vml" xmlns:wp14="http://schemas.microsoft.com/office/word/2010/wordprocessingDrawing" xmlns:wp="http://schemas.openxmlformats.org/drawingml/2006/wordprocessingDrawing" xmlns:w10="urn:schemas-microsoft-com:office:word" xmlns:w="http://schemas.openxmlformats.org/wordprocessingml/2006/main" xmlns:w14="http://schemas.microsoft.com/office/word/2010/wordml" xmlns:w15="http://schemas.microsoft.com/office/word/2012/wordml" xmlns:w16cex="http://schemas.microsoft.com/office/word/2018/wordml/cex" xmlns:w16cid="http://schemas.microsoft.com/office/word/2016/wordml/cid" xmlns:w16="http://schemas.microsoft.com/office/word/2018/wordml" xmlns:w16sdtdh="http://schemas.microsoft.com/office/word/2020/wordml/sdtdatahash" xmlns:w16se="http://schemas.microsoft.com/office/word/2015/wordml/symex" xmlns:wpg="http://schemas.microsoft.com/office/word/2010/wordprocessingGroup" xmlns:wpi="http://schemas.microsoft.com/office/word/2010/wordprocessingInk" xmlns:wne="http://schemas.microsoft.com/office/word/2006/wordml" xmlns:wps="http://schemas.microsoft.com/office/word/2010/wordprocessingShape" mc:Ignorable="w14 w15 w16se w16cid w16 w16cex w16sdtdh wp14">
+<w:footnotes xmlns:wpc="http://schemas.microsoft.com/office/word/2010/wordprocessingCanvas" xmlns:cx="http://schemas.microsoft.com/office/drawing/2014/chartex" xmlns:cx1="http://schemas.microsoft.com/office/drawing/2015/9/8/chartex" xmlns:cx2="http://schemas.microsoft.com/office/drawing/2015/10/21/chartex" xmlns:cx3="http://schemas.microsoft.com/office/drawing/2016/5/9/chartex" xmlns:cx4="http://schemas.microsoft.com/office/drawing/2016/5/10/chartex" xmlns:cx5="http://schemas.microsoft.com/office/drawing/2016/5/11/chartex" xmlns:cx6="http://schemas.microsoft.com/office/drawing/2016/5/12/chartex" xmlns:cx7="http://schemas.microsoft.com/office/drawing/2016/5/13/chartex" xmlns:cx8="http://schemas.microsoft.com/office/drawing/2016/5/14/chartex" xmlns:mc="http://schemas.openxmlformats.org/markup-compatibility/2006" xmlns:aink="http://schemas.microsoft.com/office/drawing/2016/ink" xmlns:am3d="http://schemas.microsoft.com/office/drawing/2017/model3d" xmlns:o="urn:schemas-microsoft-com:office:office" xmlns:oel="http://schemas.microsoft.com/office/2019/extlst" xmlns:r="http://schemas.openxmlformats.org/officeDocument/2006/relationships" xmlns:m="http://schemas.openxmlformats.org/officeDocument/2006/math" xmlns:v="urn:schemas-microsoft-com:vml" xmlns:wp14="http://schemas.microsoft.com/office/word/2010/wordprocessingDrawing" xmlns:wp="http://schemas.openxmlformats.org/drawingml/2006/wordprocessingDrawing" xmlns:w10="urn:schemas-microsoft-com:office:word" xmlns:w="http://schemas.openxmlformats.org/wordprocessingml/2006/main" xmlns:w14="http://schemas.microsoft.com/office/word/2010/wordml" xmlns:w15="http://schemas.microsoft.com/office/word/2012/wordml" xmlns:w16cex="http://schemas.microsoft.com/office/word/2018/wordml/cex" xmlns:w16cid="http://schemas.microsoft.com/office/word/2016/wordml/cid" xmlns:w16="http://schemas.microsoft.com/office/word/2018/wordml" xmlns:w16du="http://schemas.microsoft.com/office/word/2023/wordml/word16du" xmlns:w16sdtdh="http://schemas.microsoft.com/office/word/2020/wordml/sdtdatahash" xmlns:w16sdtfl="http://schemas.microsoft.com/office/word/2024/wordml/sdtformatlock" xmlns:w16se="http://schemas.microsoft.com/office/word/2015/wordml/symex" xmlns:wpg="http://schemas.microsoft.com/office/word/2010/wordprocessingGroup" xmlns:wpi="http://schemas.microsoft.com/office/word/2010/wordprocessingInk" xmlns:wne="http://schemas.microsoft.com/office/word/2006/wordml" xmlns:wps="http://schemas.microsoft.com/office/word/2010/wordprocessingShape" mc:Ignorable="w14 w15 w16se w16cid w16 w16cex w16sdtdh w16sdtfl w16du wp14">
   <w:footnote w:type="separator" w:id="-1">
     <w:p>
       <w:r>
@@ -6579,31 +6885,20 @@
         <w:t xml:space="preserve">Note: </w:t>
       </w:r>
       <w:r>
-        <w:t>Preprint s</w:t>
-      </w:r>
-      <w:r>
-        <w:t>ubmitted to </w:t>
-      </w:r>
-      <w:r>
-        <w:rPr>
-          <w:i/>
-          <w:iCs/>
-        </w:rPr>
-        <w:t>Meta-Psychology</w:t>
-      </w:r>
-      <w:r>
-        <w:t xml:space="preserve">. Participate in open peer review by sending an email to open.peer.reviewer@gmail.com. The full editorial process of all articles under review at Meta-Psychology can be found following this link: </w:t>
+        <w:t xml:space="preserve">Accepted for publication at </w:t>
       </w:r>
       <w:hyperlink r:id="rId1" w:history="1">
         <w:r>
           <w:rPr>
             <w:rStyle w:val="Hyperlink"/>
+            <w:i/>
+            <w:iCs/>
           </w:rPr>
-          <w:t>https://tinyurl.com/mp-submissions</w:t>
+          <w:t>Meta-Psychology</w:t>
         </w:r>
       </w:hyperlink>
       <w:r>
-        <w:t>. You will find this preprint by searching for the first author's name.</w:t>
+        <w:t xml:space="preserve">. </w:t>
       </w:r>
     </w:p>
   </w:footnote>
@@ -6611,7 +6906,7 @@
 </file>
 
 <file path=word/numbering.xml><?xml version="1.0" encoding="utf-8"?>
-<w:numbering xmlns:wpc="http://schemas.microsoft.com/office/word/2010/wordprocessingCanvas" xmlns:cx="http://schemas.microsoft.com/office/drawing/2014/chartex" xmlns:cx1="http://schemas.microsoft.com/office/drawing/2015/9/8/chartex" xmlns:cx2="http://schemas.microsoft.com/office/drawing/2015/10/21/chartex" xmlns:cx3="http://schemas.microsoft.com/office/drawing/2016/5/9/chartex" xmlns:cx4="http://schemas.microsoft.com/office/drawing/2016/5/10/chartex" xmlns:cx5="http://schemas.microsoft.com/office/drawing/2016/5/11/chartex" xmlns:cx6="http://schemas.microsoft.com/office/drawing/2016/5/12/chartex" xmlns:cx7="http://schemas.microsoft.com/office/drawing/2016/5/13/chartex" xmlns:cx8="http://schemas.microsoft.com/office/drawing/2016/5/14/chartex" xmlns:mc="http://schemas.openxmlformats.org/markup-compatibility/2006" xmlns:aink="http://schemas.microsoft.com/office/drawing/2016/ink" xmlns:am3d="http://schemas.microsoft.com/office/drawing/2017/model3d" xmlns:o="urn:schemas-microsoft-com:office:office" xmlns:oel="http://schemas.microsoft.com/office/2019/extlst" xmlns:r="http://schemas.openxmlformats.org/officeDocument/2006/relationships" xmlns:m="http://schemas.openxmlformats.org/officeDocument/2006/math" xmlns:v="urn:schemas-microsoft-com:vml" xmlns:wp14="http://schemas.microsoft.com/office/word/2010/wordprocessingDrawing" xmlns:wp="http://schemas.openxmlformats.org/drawingml/2006/wordprocessingDrawing" xmlns:w10="urn:schemas-microsoft-com:office:word" xmlns:w="http://schemas.openxmlformats.org/wordprocessingml/2006/main" xmlns:w14="http://schemas.microsoft.com/office/word/2010/wordml" xmlns:w15="http://schemas.microsoft.com/office/word/2012/wordml" xmlns:w16cex="http://schemas.microsoft.com/office/word/2018/wordml/cex" xmlns:w16cid="http://schemas.microsoft.com/office/word/2016/wordml/cid" xmlns:w16="http://schemas.microsoft.com/office/word/2018/wordml" xmlns:w16sdtdh="http://schemas.microsoft.com/office/word/2020/wordml/sdtdatahash" xmlns:w16se="http://schemas.microsoft.com/office/word/2015/wordml/symex" xmlns:wpg="http://schemas.microsoft.com/office/word/2010/wordprocessingGroup" xmlns:wpi="http://schemas.microsoft.com/office/word/2010/wordprocessingInk" xmlns:wne="http://schemas.microsoft.com/office/word/2006/wordml" xmlns:wps="http://schemas.microsoft.com/office/word/2010/wordprocessingShape" mc:Ignorable="w14 w15 w16se w16cid w16 w16cex w16sdtdh wp14">
+<w:numbering xmlns:wpc="http://schemas.microsoft.com/office/word/2010/wordprocessingCanvas" xmlns:cx="http://schemas.microsoft.com/office/drawing/2014/chartex" xmlns:cx1="http://schemas.microsoft.com/office/drawing/2015/9/8/chartex" xmlns:cx2="http://schemas.microsoft.com/office/drawing/2015/10/21/chartex" xmlns:cx3="http://schemas.microsoft.com/office/drawing/2016/5/9/chartex" xmlns:cx4="http://schemas.microsoft.com/office/drawing/2016/5/10/chartex" xmlns:cx5="http://schemas.microsoft.com/office/drawing/2016/5/11/chartex" xmlns:cx6="http://schemas.microsoft.com/office/drawing/2016/5/12/chartex" xmlns:cx7="http://schemas.microsoft.com/office/drawing/2016/5/13/chartex" xmlns:cx8="http://schemas.microsoft.com/office/drawing/2016/5/14/chartex" xmlns:mc="http://schemas.openxmlformats.org/markup-compatibility/2006" xmlns:aink="http://schemas.microsoft.com/office/drawing/2016/ink" xmlns:am3d="http://schemas.microsoft.com/office/drawing/2017/model3d" xmlns:o="urn:schemas-microsoft-com:office:office" xmlns:oel="http://schemas.microsoft.com/office/2019/extlst" xmlns:r="http://schemas.openxmlformats.org/officeDocument/2006/relationships" xmlns:m="http://schemas.openxmlformats.org/officeDocument/2006/math" xmlns:v="urn:schemas-microsoft-com:vml" xmlns:wp14="http://schemas.microsoft.com/office/word/2010/wordprocessingDrawing" xmlns:wp="http://schemas.openxmlformats.org/drawingml/2006/wordprocessingDrawing" xmlns:w10="urn:schemas-microsoft-com:office:word" xmlns:w="http://schemas.openxmlformats.org/wordprocessingml/2006/main" xmlns:w14="http://schemas.microsoft.com/office/word/2010/wordml" xmlns:w15="http://schemas.microsoft.com/office/word/2012/wordml" xmlns:w16cex="http://schemas.microsoft.com/office/word/2018/wordml/cex" xmlns:w16cid="http://schemas.microsoft.com/office/word/2016/wordml/cid" xmlns:w16="http://schemas.microsoft.com/office/word/2018/wordml" xmlns:w16du="http://schemas.microsoft.com/office/word/2023/wordml/word16du" xmlns:w16sdtdh="http://schemas.microsoft.com/office/word/2020/wordml/sdtdatahash" xmlns:w16sdtfl="http://schemas.microsoft.com/office/word/2024/wordml/sdtformatlock" xmlns:w16se="http://schemas.microsoft.com/office/word/2015/wordml/symex" xmlns:wpg="http://schemas.microsoft.com/office/word/2010/wordprocessingGroup" xmlns:wpi="http://schemas.microsoft.com/office/word/2010/wordprocessingInk" xmlns:wne="http://schemas.microsoft.com/office/word/2006/wordml" xmlns:wps="http://schemas.microsoft.com/office/word/2010/wordprocessingShape" mc:Ignorable="w14 w15 w16se w16cid w16 w16cex w16sdtdh w16sdtfl w16du wp14">
   <w:abstractNum w:abstractNumId="0" w15:restartNumberingAfterBreak="0">
     <w:nsid w:val="21353795"/>
     <w:multiLevelType w:val="multilevel"/>
@@ -6975,7 +7270,7 @@
 </file>
 
 <file path=word/styles.xml><?xml version="1.0" encoding="utf-8"?>
-<w:styles xmlns:mc="http://schemas.openxmlformats.org/markup-compatibility/2006" xmlns:r="http://schemas.openxmlformats.org/officeDocument/2006/relationships" xmlns:w="http://schemas.openxmlformats.org/wordprocessingml/2006/main" xmlns:w14="http://schemas.microsoft.com/office/word/2010/wordml" xmlns:w15="http://schemas.microsoft.com/office/word/2012/wordml" xmlns:w16cex="http://schemas.microsoft.com/office/word/2018/wordml/cex" xmlns:w16cid="http://schemas.microsoft.com/office/word/2016/wordml/cid" xmlns:w16="http://schemas.microsoft.com/office/word/2018/wordml" xmlns:w16sdtdh="http://schemas.microsoft.com/office/word/2020/wordml/sdtdatahash" xmlns:w16se="http://schemas.microsoft.com/office/word/2015/wordml/symex" mc:Ignorable="w14 w15 w16se w16cid w16 w16cex w16sdtdh">
+<w:styles xmlns:mc="http://schemas.openxmlformats.org/markup-compatibility/2006" xmlns:r="http://schemas.openxmlformats.org/officeDocument/2006/relationships" xmlns:w="http://schemas.openxmlformats.org/wordprocessingml/2006/main" xmlns:w14="http://schemas.microsoft.com/office/word/2010/wordml" xmlns:w15="http://schemas.microsoft.com/office/word/2012/wordml" xmlns:w16cex="http://schemas.microsoft.com/office/word/2018/wordml/cex" xmlns:w16cid="http://schemas.microsoft.com/office/word/2016/wordml/cid" xmlns:w16="http://schemas.microsoft.com/office/word/2018/wordml" xmlns:w16du="http://schemas.microsoft.com/office/word/2023/wordml/word16du" xmlns:w16sdtdh="http://schemas.microsoft.com/office/word/2020/wordml/sdtdatahash" xmlns:w16sdtfl="http://schemas.microsoft.com/office/word/2024/wordml/sdtformatlock" xmlns:w16se="http://schemas.microsoft.com/office/word/2015/wordml/symex" mc:Ignorable="w14 w15 w16se w16cid w16 w16cex w16sdtdh w16sdtfl w16du">
   <w:docDefaults>
     <w:rPrDefault>
       <w:rPr>

</xml_diff>